<commit_message>
Definido objetivos, atividades, processos, oportunidades e problemas no documento visão do negócio
</commit_message>
<xml_diff>
--- a/negocio/16-Visao-Negocio_exemplo.docx
+++ b/negocio/16-Visao-Negocio_exemplo.docx
@@ -14,27 +14,7 @@
         <w:rPr>
           <w:lang w:val="pt-BR"/>
         </w:rPr>
-        <w:fldChar w:fldCharType="begin"/>
-      </w:r>
-      <w:r>
-        <w:instrText>SUBJECT</w:instrText>
-      </w:r>
-      <w:r>
-        <w:fldChar w:fldCharType="separate"/>
-      </w:r>
-      <w:r>
-        <w:t xml:space="preserve">&lt;Nome do </w:t>
-      </w:r>
-      <w:proofErr w:type="spellStart"/>
-      <w:r>
-        <w:t>Projeto</w:t>
-      </w:r>
-      <w:proofErr w:type="spellEnd"/>
-      <w:r>
-        <w:t>&gt;</w:t>
-      </w:r>
-      <w:r>
-        <w:fldChar w:fldCharType="end"/>
+        <w:t>Sistema de Estacionamento</w:t>
       </w:r>
     </w:p>
     <w:p>
@@ -52,24 +32,20 @@
         <w:fldChar w:fldCharType="begin"/>
       </w:r>
       <w:r>
+        <w:rPr>
+          <w:lang w:val="pt-BR"/>
+        </w:rPr>
         <w:instrText>TITLE</w:instrText>
       </w:r>
       <w:r>
         <w:fldChar w:fldCharType="separate"/>
       </w:r>
-      <w:proofErr w:type="spellStart"/>
-      <w:r>
-        <w:t>Visão</w:t>
-      </w:r>
-      <w:proofErr w:type="spellEnd"/>
-      <w:r>
-        <w:t xml:space="preserve"> do </w:t>
-      </w:r>
-      <w:proofErr w:type="spellStart"/>
-      <w:r>
-        <w:t>Negócio</w:t>
-      </w:r>
-      <w:proofErr w:type="spellEnd"/>
+      <w:r>
+        <w:rPr>
+          <w:lang w:val="pt-BR"/>
+        </w:rPr>
+        <w:t>Visão do Negócio</w:t>
+      </w:r>
       <w:r>
         <w:fldChar w:fldCharType="end"/>
       </w:r>
@@ -99,7 +75,7 @@
           <w:szCs w:val="28"/>
           <w:lang w:val="pt-BR"/>
         </w:rPr>
-        <w:t>Versão &lt;1.0&gt;</w:t>
+        <w:t>Versão 1.0</w:t>
       </w:r>
     </w:p>
     <w:p>
@@ -174,13 +150,27 @@
         <w:rPr>
           <w:lang w:val="pt-BR"/>
         </w:rPr>
-        <w:t xml:space="preserve"> Process (RUP). O texto em azul exibido entre colchetes e em itálico (</w:t>
+        <w:t xml:space="preserve"> </w:t>
       </w:r>
       <w:proofErr w:type="spellStart"/>
       <w:r>
         <w:rPr>
           <w:lang w:val="pt-BR"/>
         </w:rPr>
+        <w:t>Process</w:t>
+      </w:r>
+      <w:proofErr w:type="spellEnd"/>
+      <w:r>
+        <w:rPr>
+          <w:lang w:val="pt-BR"/>
+        </w:rPr>
+        <w:t xml:space="preserve"> (RUP). O texto em azul exibido entre colchetes e em itálico (</w:t>
+      </w:r>
+      <w:proofErr w:type="spellStart"/>
+      <w:r>
+        <w:rPr>
+          <w:lang w:val="pt-BR"/>
+        </w:rPr>
         <w:t>style</w:t>
       </w:r>
       <w:proofErr w:type="spellEnd"/>
@@ -202,13 +192,7 @@
         <w:rPr>
           <w:lang w:val="pt-BR"/>
         </w:rPr>
-        <w:t xml:space="preserve">) foi incluído para </w:t>
-      </w:r>
-      <w:r>
-        <w:rPr>
-          <w:lang w:val="pt-BR"/>
-        </w:rPr>
-        <w:t>orientar o autor e deve ser excluído antes da publicação do documento. Qualquer parágrafo inserido após esse estilo será definido automaticamente como normal (estilo=</w:t>
+        <w:t>) foi incluído para orientar o autor e deve ser excluído antes da publicação do documento. Qualquer parágrafo inserido após esse estilo será definido automaticamente como normal (estilo=</w:t>
       </w:r>
       <w:proofErr w:type="spellStart"/>
       <w:r>
@@ -232,7 +216,7 @@
           <w:lang w:val="pt-BR"/>
         </w:rPr>
         <w:sectPr>
-          <w:headerReference w:type="default" r:id="rId10"/>
+          <w:headerReference w:type="default" r:id="rId11"/>
           <w:pgSz w:w="12240" w:h="15840"/>
           <w:pgMar w:top="1417" w:right="1440" w:bottom="1417" w:left="1440" w:header="720" w:footer="0" w:gutter="0"/>
           <w:cols w:space="720"/>
@@ -301,13 +285,7 @@
         <w:rPr>
           <w:lang w:val="pt-BR"/>
         </w:rPr>
-        <w:t xml:space="preserve"> pelas informações apropriadas deste documento. Depois de você fechar </w:t>
-      </w:r>
-      <w:r>
-        <w:rPr>
-          <w:lang w:val="pt-BR"/>
-        </w:rPr>
-        <w:t xml:space="preserve">a caixa de diálogo, os campos automáticos poderão ser atualizados em todo o documento, selecionando </w:t>
+        <w:t xml:space="preserve"> pelas informações apropriadas deste documento. Depois de você fechar a caixa de diálogo, os campos automáticos poderão ser atualizados em todo o documento, selecionando </w:t>
       </w:r>
       <w:proofErr w:type="spellStart"/>
       <w:r>
@@ -335,13 +313,27 @@
         <w:rPr>
           <w:lang w:val="pt-BR"/>
         </w:rPr>
-        <w:t xml:space="preserve"> All (ou </w:t>
+        <w:t xml:space="preserve"> </w:t>
       </w:r>
       <w:proofErr w:type="spellStart"/>
       <w:r>
         <w:rPr>
           <w:lang w:val="pt-BR"/>
         </w:rPr>
+        <w:t>All</w:t>
+      </w:r>
+      <w:proofErr w:type="spellEnd"/>
+      <w:r>
+        <w:rPr>
+          <w:lang w:val="pt-BR"/>
+        </w:rPr>
+        <w:t xml:space="preserve"> (ou </w:t>
+      </w:r>
+      <w:proofErr w:type="spellStart"/>
+      <w:r>
+        <w:rPr>
+          <w:lang w:val="pt-BR"/>
+        </w:rPr>
         <w:t>Ctrl-A</w:t>
       </w:r>
       <w:proofErr w:type="spellEnd"/>
@@ -349,13 +341,7 @@
         <w:rPr>
           <w:lang w:val="pt-BR"/>
         </w:rPr>
-        <w:t>) e pressionando F9, ou simplesmente clicando no campo e pressionando F9. Isso deve ser feito separadamente para Cabeçalhos e Roda</w:t>
-      </w:r>
-      <w:r>
-        <w:rPr>
-          <w:lang w:val="pt-BR"/>
-        </w:rPr>
-        <w:t xml:space="preserve">pés. Alt-F9 alterna entre a exibição de nomes de campos e do conteúdo dos campos. Consulte a ajuda do Word para obter mais informações sobre como trabalhar com campos.] </w:t>
+        <w:t xml:space="preserve">) e pressionando F9, ou simplesmente clicando no campo e pressionando F9. Isso deve ser feito separadamente para Cabeçalhos e Rodapés. Alt-F9 alterna entre a exibição de nomes de campos e do conteúdo dos campos. Consulte a ajuda do Word para obter mais informações sobre como trabalhar com campos.] </w:t>
       </w:r>
     </w:p>
     <w:p>
@@ -529,35 +515,31 @@
               <w:rPr>
                 <w:lang w:val="pt-BR"/>
               </w:rPr>
-              <w:t>&lt;</w:t>
-            </w:r>
-            <w:proofErr w:type="spellStart"/>
-            <w:r>
-              <w:rPr>
-                <w:lang w:val="pt-BR"/>
-              </w:rPr>
-              <w:t>dd</w:t>
-            </w:r>
-            <w:proofErr w:type="spellEnd"/>
+              <w:t>01</w:t>
+            </w:r>
             <w:r>
               <w:rPr>
                 <w:lang w:val="pt-BR"/>
               </w:rPr>
               <w:t>/</w:t>
             </w:r>
-            <w:proofErr w:type="spellStart"/>
-            <w:r>
-              <w:rPr>
-                <w:lang w:val="pt-BR"/>
-              </w:rPr>
-              <w:t>mmm</w:t>
-            </w:r>
-            <w:proofErr w:type="spellEnd"/>
-            <w:r>
-              <w:rPr>
-                <w:lang w:val="pt-BR"/>
-              </w:rPr>
-              <w:t>/aa&gt;</w:t>
+            <w:r>
+              <w:rPr>
+                <w:lang w:val="pt-BR"/>
+              </w:rPr>
+              <w:t>06</w:t>
+            </w:r>
+            <w:r>
+              <w:rPr>
+                <w:lang w:val="pt-BR"/>
+              </w:rPr>
+              <w:t>/</w:t>
+            </w:r>
+            <w:r>
+              <w:rPr>
+                <w:lang w:val="pt-BR"/>
+              </w:rPr>
+              <w:t>21</w:t>
             </w:r>
           </w:p>
         </w:tc>
@@ -581,21 +563,7 @@
               <w:rPr>
                 <w:lang w:val="pt-BR"/>
               </w:rPr>
-              <w:t>&lt;</w:t>
-            </w:r>
-            <w:proofErr w:type="spellStart"/>
-            <w:r>
-              <w:rPr>
-                <w:lang w:val="pt-BR"/>
-              </w:rPr>
-              <w:t>x.x</w:t>
-            </w:r>
-            <w:proofErr w:type="spellEnd"/>
-            <w:r>
-              <w:rPr>
-                <w:lang w:val="pt-BR"/>
-              </w:rPr>
-              <w:t>&gt;</w:t>
+              <w:t>1.0</w:t>
             </w:r>
           </w:p>
         </w:tc>
@@ -619,7 +587,7 @@
               <w:rPr>
                 <w:lang w:val="pt-BR"/>
               </w:rPr>
-              <w:t>&lt;detalhes&gt;</w:t>
+              <w:t>Primeira versão do documento.</w:t>
             </w:r>
           </w:p>
         </w:tc>
@@ -640,11 +608,33 @@
                 <w:lang w:val="pt-BR"/>
               </w:rPr>
             </w:pPr>
-            <w:r>
-              <w:rPr>
-                <w:lang w:val="pt-BR"/>
-              </w:rPr>
-              <w:t>&lt;nome&gt;</w:t>
+            <w:proofErr w:type="spellStart"/>
+            <w:r>
+              <w:rPr>
+                <w:lang w:val="pt-BR"/>
+              </w:rPr>
+              <w:t>Denir</w:t>
+            </w:r>
+            <w:proofErr w:type="spellEnd"/>
+            <w:r>
+              <w:rPr>
+                <w:lang w:val="pt-BR"/>
+              </w:rPr>
+              <w:t xml:space="preserve"> de Assis Junior</w:t>
+            </w:r>
+          </w:p>
+          <w:p>
+            <w:pPr>
+              <w:pStyle w:val="Tabletext"/>
+              <w:rPr>
+                <w:lang w:val="pt-BR"/>
+              </w:rPr>
+            </w:pPr>
+            <w:r>
+              <w:rPr>
+                <w:lang w:val="pt-BR"/>
+              </w:rPr>
+              <w:t>Lucas Faustini de Melo</w:t>
             </w:r>
           </w:p>
         </w:tc>
@@ -894,27 +884,26 @@
         </w:rPr>
       </w:pPr>
       <w:r>
+        <w:rPr>
+          <w:lang w:val="pt-BR"/>
+        </w:rPr>
         <w:br w:type="page"/>
       </w:r>
     </w:p>
     <w:p>
       <w:pPr>
         <w:pStyle w:val="Heading"/>
-      </w:pPr>
-      <w:proofErr w:type="spellStart"/>
-      <w:r>
+        <w:rPr>
+          <w:lang w:val="pt-BR"/>
+        </w:rPr>
+      </w:pPr>
+      <w:r>
+        <w:rPr>
+          <w:lang w:val="pt-BR"/>
+        </w:rPr>
         <w:lastRenderedPageBreak/>
-        <w:t>Índice</w:t>
-      </w:r>
-      <w:proofErr w:type="spellEnd"/>
-      <w:r>
-        <w:t xml:space="preserve"> </w:t>
-      </w:r>
-      <w:proofErr w:type="spellStart"/>
-      <w:r>
-        <w:t>Analítico</w:t>
-      </w:r>
-      <w:proofErr w:type="spellEnd"/>
+        <w:t>Índice Analítico</w:t>
+      </w:r>
     </w:p>
     <w:sdt>
       <w:sdtPr>
@@ -929,26 +918,39 @@
         <w:p>
           <w:pPr>
             <w:pStyle w:val="Sumrio1"/>
+            <w:rPr>
+              <w:lang w:val="pt-BR"/>
+            </w:rPr>
           </w:pPr>
           <w:r>
             <w:fldChar w:fldCharType="begin"/>
           </w:r>
           <w:r>
+            <w:rPr>
+              <w:lang w:val="pt-BR"/>
+            </w:rPr>
             <w:instrText>TOC \o "1-3"</w:instrText>
           </w:r>
           <w:r>
             <w:fldChar w:fldCharType="separate"/>
           </w:r>
           <w:r>
+            <w:rPr>
+              <w:lang w:val="pt-BR"/>
+            </w:rPr>
             <w:t>1.  Introdução</w:t>
           </w:r>
           <w:r>
+            <w:rPr>
+              <w:lang w:val="pt-BR"/>
+            </w:rPr>
             <w:tab/>
           </w:r>
           <w:hyperlink w:anchor="__RefHeading___Toc18206461">
             <w:r>
               <w:rPr>
                 <w:rStyle w:val="IndexLink"/>
+                <w:lang w:val="pt-BR"/>
               </w:rPr>
               <w:t>4</w:t>
             </w:r>
@@ -957,17 +959,29 @@
         <w:p>
           <w:pPr>
             <w:pStyle w:val="Sumrio2"/>
+            <w:rPr>
+              <w:lang w:val="pt-BR"/>
+            </w:rPr>
           </w:pPr>
+          <w:proofErr w:type="gramStart"/>
           <w:r>
+            <w:rPr>
+              <w:lang w:val="pt-BR"/>
+            </w:rPr>
             <w:t>1.1  Finalidade</w:t>
           </w:r>
+          <w:proofErr w:type="gramEnd"/>
           <w:r>
+            <w:rPr>
+              <w:lang w:val="pt-BR"/>
+            </w:rPr>
             <w:tab/>
           </w:r>
           <w:hyperlink w:anchor="__RefHeading___Toc18206462">
             <w:r>
               <w:rPr>
                 <w:rStyle w:val="IndexLink"/>
+                <w:lang w:val="pt-BR"/>
               </w:rPr>
               <w:t>4</w:t>
             </w:r>
@@ -976,17 +990,29 @@
         <w:p>
           <w:pPr>
             <w:pStyle w:val="Sumrio2"/>
+            <w:rPr>
+              <w:lang w:val="pt-BR"/>
+            </w:rPr>
           </w:pPr>
+          <w:proofErr w:type="gramStart"/>
           <w:r>
+            <w:rPr>
+              <w:lang w:val="pt-BR"/>
+            </w:rPr>
             <w:t>1.2  Escopo</w:t>
           </w:r>
+          <w:proofErr w:type="gramEnd"/>
           <w:r>
+            <w:rPr>
+              <w:lang w:val="pt-BR"/>
+            </w:rPr>
             <w:tab/>
           </w:r>
           <w:hyperlink w:anchor="__RefHeading___Toc18206463">
             <w:r>
               <w:rPr>
                 <w:rStyle w:val="IndexLink"/>
+                <w:lang w:val="pt-BR"/>
               </w:rPr>
               <w:t>4</w:t>
             </w:r>
@@ -995,17 +1021,29 @@
         <w:p>
           <w:pPr>
             <w:pStyle w:val="Sumrio2"/>
+            <w:rPr>
+              <w:lang w:val="pt-BR"/>
+            </w:rPr>
           </w:pPr>
+          <w:proofErr w:type="gramStart"/>
           <w:r>
+            <w:rPr>
+              <w:lang w:val="pt-BR"/>
+            </w:rPr>
             <w:t>1.3  Referências</w:t>
           </w:r>
+          <w:proofErr w:type="gramEnd"/>
           <w:r>
+            <w:rPr>
+              <w:lang w:val="pt-BR"/>
+            </w:rPr>
             <w:tab/>
           </w:r>
           <w:hyperlink w:anchor="__RefHeading___Toc18206465">
             <w:r>
               <w:rPr>
                 <w:rStyle w:val="IndexLink"/>
+                <w:lang w:val="pt-BR"/>
               </w:rPr>
               <w:t>4</w:t>
             </w:r>
@@ -1014,17 +1052,35 @@
         <w:p>
           <w:pPr>
             <w:pStyle w:val="Sumrio2"/>
+            <w:rPr>
+              <w:lang w:val="pt-BR"/>
+            </w:rPr>
           </w:pPr>
+          <w:proofErr w:type="gramStart"/>
           <w:r>
-            <w:t>1.4  Visão Geral</w:t>
+            <w:rPr>
+              <w:lang w:val="pt-BR"/>
+            </w:rPr>
+            <w:t>1.4  Visão</w:t>
+          </w:r>
+          <w:proofErr w:type="gramEnd"/>
+          <w:r>
+            <w:rPr>
+              <w:lang w:val="pt-BR"/>
+            </w:rPr>
+            <w:t xml:space="preserve"> Geral</w:t>
           </w:r>
           <w:r>
+            <w:rPr>
+              <w:lang w:val="pt-BR"/>
+            </w:rPr>
             <w:tab/>
           </w:r>
           <w:hyperlink w:anchor="__RefHeading___Toc18206466">
             <w:r>
               <w:rPr>
                 <w:rStyle w:val="IndexLink"/>
+                <w:lang w:val="pt-BR"/>
               </w:rPr>
               <w:t>4</w:t>
             </w:r>
@@ -1033,17 +1089,27 @@
         <w:p>
           <w:pPr>
             <w:pStyle w:val="Sumrio1"/>
+            <w:rPr>
+              <w:lang w:val="pt-BR"/>
+            </w:rPr>
           </w:pPr>
           <w:r>
+            <w:rPr>
+              <w:lang w:val="pt-BR"/>
+            </w:rPr>
             <w:t>2.  Objetivos da Modelagem de Negócios</w:t>
           </w:r>
           <w:r>
+            <w:rPr>
+              <w:lang w:val="pt-BR"/>
+            </w:rPr>
             <w:tab/>
           </w:r>
           <w:hyperlink w:anchor="__RefHeading___Toc103_3690376769">
             <w:r>
               <w:rPr>
                 <w:rStyle w:val="IndexLink"/>
+                <w:lang w:val="pt-BR"/>
               </w:rPr>
               <w:t>4</w:t>
             </w:r>
@@ -1052,17 +1118,43 @@
         <w:p>
           <w:pPr>
             <w:pStyle w:val="Sumrio2"/>
+            <w:rPr>
+              <w:lang w:val="pt-BR"/>
+            </w:rPr>
           </w:pPr>
+          <w:proofErr w:type="gramStart"/>
           <w:r>
-            <w:t>2.1  &lt;umObjetivo&gt;</w:t>
+            <w:rPr>
+              <w:lang w:val="pt-BR"/>
+            </w:rPr>
+            <w:t>2.1  &lt;</w:t>
+          </w:r>
+          <w:proofErr w:type="spellStart"/>
+          <w:proofErr w:type="gramEnd"/>
+          <w:r>
+            <w:rPr>
+              <w:lang w:val="pt-BR"/>
+            </w:rPr>
+            <w:t>umObjetivo</w:t>
+          </w:r>
+          <w:proofErr w:type="spellEnd"/>
+          <w:r>
+            <w:rPr>
+              <w:lang w:val="pt-BR"/>
+            </w:rPr>
+            <w:t>&gt;</w:t>
           </w:r>
           <w:r>
+            <w:rPr>
+              <w:lang w:val="pt-BR"/>
+            </w:rPr>
             <w:tab/>
           </w:r>
           <w:hyperlink w:anchor="__RefHeading___Toc105_3690376769">
             <w:r>
               <w:rPr>
                 <w:rStyle w:val="IndexLink"/>
+                <w:lang w:val="pt-BR"/>
               </w:rPr>
               <w:t>4</w:t>
             </w:r>
@@ -1071,17 +1163,43 @@
         <w:p>
           <w:pPr>
             <w:pStyle w:val="Sumrio2"/>
+            <w:rPr>
+              <w:lang w:val="pt-BR"/>
+            </w:rPr>
           </w:pPr>
+          <w:proofErr w:type="gramStart"/>
           <w:r>
-            <w:t>2.2  &lt;outroObjetivo&gt;</w:t>
+            <w:rPr>
+              <w:lang w:val="pt-BR"/>
+            </w:rPr>
+            <w:t>2.2  &lt;</w:t>
+          </w:r>
+          <w:proofErr w:type="spellStart"/>
+          <w:proofErr w:type="gramEnd"/>
+          <w:r>
+            <w:rPr>
+              <w:lang w:val="pt-BR"/>
+            </w:rPr>
+            <w:t>outroObjetivo</w:t>
+          </w:r>
+          <w:proofErr w:type="spellEnd"/>
+          <w:r>
+            <w:rPr>
+              <w:lang w:val="pt-BR"/>
+            </w:rPr>
+            <w:t>&gt;</w:t>
           </w:r>
           <w:r>
+            <w:rPr>
+              <w:lang w:val="pt-BR"/>
+            </w:rPr>
             <w:tab/>
           </w:r>
           <w:hyperlink w:anchor="__RefHeading___Toc107_3690376769">
             <w:r>
               <w:rPr>
                 <w:rStyle w:val="IndexLink"/>
+                <w:lang w:val="pt-BR"/>
               </w:rPr>
               <w:t>4</w:t>
             </w:r>
@@ -1090,17 +1208,27 @@
         <w:p>
           <w:pPr>
             <w:pStyle w:val="Sumrio1"/>
+            <w:rPr>
+              <w:lang w:val="pt-BR"/>
+            </w:rPr>
           </w:pPr>
           <w:r>
+            <w:rPr>
+              <w:lang w:val="pt-BR"/>
+            </w:rPr>
             <w:t>3.  Posicionamento</w:t>
           </w:r>
           <w:r>
+            <w:rPr>
+              <w:lang w:val="pt-BR"/>
+            </w:rPr>
             <w:tab/>
           </w:r>
           <w:hyperlink w:anchor="__RefHeading___Toc18206467">
             <w:r>
               <w:rPr>
                 <w:rStyle w:val="IndexLink"/>
+                <w:lang w:val="pt-BR"/>
               </w:rPr>
               <w:t>4</w:t>
             </w:r>
@@ -1109,20 +1237,35 @@
         <w:p>
           <w:pPr>
             <w:pStyle w:val="Sumrio2"/>
+            <w:rPr>
+              <w:lang w:val="pt-BR"/>
+            </w:rPr>
           </w:pPr>
+          <w:proofErr w:type="gramStart"/>
           <w:r>
-            <w:t>3.1  Ati</w:t>
+            <w:rPr>
+              <w:lang w:val="pt-BR"/>
+            </w:rPr>
+            <w:t>3.1  Atividades</w:t>
+          </w:r>
+          <w:proofErr w:type="gramEnd"/>
+          <w:r>
+            <w:rPr>
+              <w:lang w:val="pt-BR"/>
+            </w:rPr>
+            <w:t xml:space="preserve"> de Negócio</w:t>
           </w:r>
           <w:r>
-            <w:t>vidades de Negócio</w:t>
-          </w:r>
-          <w:r>
+            <w:rPr>
+              <w:lang w:val="pt-BR"/>
+            </w:rPr>
             <w:tab/>
           </w:r>
           <w:hyperlink w:anchor="__RefHeading___Toc109_3690376769">
             <w:r>
               <w:rPr>
                 <w:rStyle w:val="IndexLink"/>
+                <w:lang w:val="pt-BR"/>
               </w:rPr>
               <w:t>4</w:t>
             </w:r>
@@ -1131,17 +1274,35 @@
         <w:p>
           <w:pPr>
             <w:pStyle w:val="Sumrio2"/>
+            <w:rPr>
+              <w:lang w:val="pt-BR"/>
+            </w:rPr>
           </w:pPr>
+          <w:proofErr w:type="gramStart"/>
           <w:r>
-            <w:t>3.2  Processos de Negócio</w:t>
+            <w:rPr>
+              <w:lang w:val="pt-BR"/>
+            </w:rPr>
+            <w:t>3.2  Processos</w:t>
+          </w:r>
+          <w:proofErr w:type="gramEnd"/>
+          <w:r>
+            <w:rPr>
+              <w:lang w:val="pt-BR"/>
+            </w:rPr>
+            <w:t xml:space="preserve"> de Negócio</w:t>
           </w:r>
           <w:r>
+            <w:rPr>
+              <w:lang w:val="pt-BR"/>
+            </w:rPr>
             <w:tab/>
           </w:r>
           <w:hyperlink w:anchor="__RefHeading___Toc111_3690376769">
             <w:r>
               <w:rPr>
                 <w:rStyle w:val="IndexLink"/>
+                <w:lang w:val="pt-BR"/>
               </w:rPr>
               <w:t>4</w:t>
             </w:r>
@@ -1150,17 +1311,35 @@
         <w:p>
           <w:pPr>
             <w:pStyle w:val="Sumrio2"/>
+            <w:rPr>
+              <w:lang w:val="pt-BR"/>
+            </w:rPr>
           </w:pPr>
+          <w:proofErr w:type="gramStart"/>
           <w:r>
-            <w:t>3.3  Oportunidade de Negócios</w:t>
+            <w:rPr>
+              <w:lang w:val="pt-BR"/>
+            </w:rPr>
+            <w:t>3.3  Oportunidade</w:t>
+          </w:r>
+          <w:proofErr w:type="gramEnd"/>
+          <w:r>
+            <w:rPr>
+              <w:lang w:val="pt-BR"/>
+            </w:rPr>
+            <w:t xml:space="preserve"> de Negócios</w:t>
           </w:r>
           <w:r>
+            <w:rPr>
+              <w:lang w:val="pt-BR"/>
+            </w:rPr>
             <w:tab/>
           </w:r>
           <w:hyperlink w:anchor="__RefHeading___Toc18206468">
             <w:r>
               <w:rPr>
                 <w:rStyle w:val="IndexLink"/>
+                <w:lang w:val="pt-BR"/>
               </w:rPr>
               <w:t>4</w:t>
             </w:r>
@@ -1169,20 +1348,35 @@
         <w:p>
           <w:pPr>
             <w:pStyle w:val="Sumrio2"/>
+            <w:rPr>
+              <w:lang w:val="pt-BR"/>
+            </w:rPr>
           </w:pPr>
+          <w:proofErr w:type="gramStart"/>
           <w:r>
-            <w:t>3.4  Descrição d</w:t>
+            <w:rPr>
+              <w:lang w:val="pt-BR"/>
+            </w:rPr>
+            <w:t>3.4  Descrição</w:t>
+          </w:r>
+          <w:proofErr w:type="gramEnd"/>
+          <w:r>
+            <w:rPr>
+              <w:lang w:val="pt-BR"/>
+            </w:rPr>
+            <w:t xml:space="preserve"> do Problema</w:t>
           </w:r>
           <w:r>
-            <w:t>o Problema</w:t>
-          </w:r>
-          <w:r>
+            <w:rPr>
+              <w:lang w:val="pt-BR"/>
+            </w:rPr>
             <w:tab/>
           </w:r>
           <w:hyperlink w:anchor="__RefHeading___Toc18206469">
             <w:r>
               <w:rPr>
                 <w:rStyle w:val="IndexLink"/>
+                <w:lang w:val="pt-BR"/>
               </w:rPr>
               <w:t>5</w:t>
             </w:r>
@@ -1191,17 +1385,35 @@
         <w:p>
           <w:pPr>
             <w:pStyle w:val="Sumrio2"/>
+            <w:rPr>
+              <w:lang w:val="pt-BR"/>
+            </w:rPr>
           </w:pPr>
+          <w:proofErr w:type="gramStart"/>
           <w:r>
-            <w:t>3.5  Sentença de Posição do Produto</w:t>
+            <w:rPr>
+              <w:lang w:val="pt-BR"/>
+            </w:rPr>
+            <w:t>3.5  Sentença</w:t>
+          </w:r>
+          <w:proofErr w:type="gramEnd"/>
+          <w:r>
+            <w:rPr>
+              <w:lang w:val="pt-BR"/>
+            </w:rPr>
+            <w:t xml:space="preserve"> de Posição do Produto</w:t>
           </w:r>
           <w:r>
+            <w:rPr>
+              <w:lang w:val="pt-BR"/>
+            </w:rPr>
             <w:tab/>
           </w:r>
           <w:hyperlink w:anchor="__RefHeading___Toc18206470">
             <w:r>
               <w:rPr>
                 <w:rStyle w:val="IndexLink"/>
+                <w:lang w:val="pt-BR"/>
               </w:rPr>
               <w:t>6</w:t>
             </w:r>
@@ -1210,17 +1422,27 @@
         <w:p>
           <w:pPr>
             <w:pStyle w:val="Sumrio1"/>
+            <w:rPr>
+              <w:lang w:val="pt-BR"/>
+            </w:rPr>
           </w:pPr>
           <w:r>
+            <w:rPr>
+              <w:lang w:val="pt-BR"/>
+            </w:rPr>
             <w:t>4.  Descrições dos Envolvidos</w:t>
           </w:r>
           <w:r>
+            <w:rPr>
+              <w:lang w:val="pt-BR"/>
+            </w:rPr>
             <w:tab/>
           </w:r>
           <w:hyperlink w:anchor="__RefHeading___Toc18206471">
             <w:r>
               <w:rPr>
                 <w:rStyle w:val="IndexLink"/>
+                <w:lang w:val="pt-BR"/>
               </w:rPr>
               <w:t>6</w:t>
             </w:r>
@@ -1229,17 +1451,35 @@
         <w:p>
           <w:pPr>
             <w:pStyle w:val="Sumrio2"/>
+            <w:rPr>
+              <w:lang w:val="pt-BR"/>
+            </w:rPr>
           </w:pPr>
+          <w:proofErr w:type="gramStart"/>
           <w:r>
-            <w:t>4.1  Demografia do Mercado [Faz mais sentido para software que será vendido]</w:t>
+            <w:rPr>
+              <w:lang w:val="pt-BR"/>
+            </w:rPr>
+            <w:t>4.1  Demografia</w:t>
+          </w:r>
+          <w:proofErr w:type="gramEnd"/>
+          <w:r>
+            <w:rPr>
+              <w:lang w:val="pt-BR"/>
+            </w:rPr>
+            <w:t xml:space="preserve"> do Mercado [Faz mais sentido para software que será vendido]</w:t>
           </w:r>
           <w:r>
+            <w:rPr>
+              <w:lang w:val="pt-BR"/>
+            </w:rPr>
             <w:tab/>
           </w:r>
           <w:hyperlink w:anchor="__RefHeading___Toc18206472">
             <w:r>
               <w:rPr>
                 <w:rStyle w:val="IndexLink"/>
+                <w:lang w:val="pt-BR"/>
               </w:rPr>
               <w:t>6</w:t>
             </w:r>
@@ -1248,17 +1488,35 @@
         <w:p>
           <w:pPr>
             <w:pStyle w:val="Sumrio2"/>
+            <w:rPr>
+              <w:lang w:val="pt-BR"/>
+            </w:rPr>
           </w:pPr>
+          <w:proofErr w:type="gramStart"/>
           <w:r>
-            <w:t>4.2  Ambiente do Usuário</w:t>
+            <w:rPr>
+              <w:lang w:val="pt-BR"/>
+            </w:rPr>
+            <w:t>4.2  Ambiente</w:t>
+          </w:r>
+          <w:proofErr w:type="gramEnd"/>
+          <w:r>
+            <w:rPr>
+              <w:lang w:val="pt-BR"/>
+            </w:rPr>
+            <w:t xml:space="preserve"> do Usuário</w:t>
           </w:r>
           <w:r>
+            <w:rPr>
+              <w:lang w:val="pt-BR"/>
+            </w:rPr>
             <w:tab/>
           </w:r>
           <w:hyperlink w:anchor="__RefHeading___Toc18206475">
             <w:r>
               <w:rPr>
                 <w:rStyle w:val="IndexLink"/>
+                <w:lang w:val="pt-BR"/>
               </w:rPr>
               <w:t>6</w:t>
             </w:r>
@@ -1267,20 +1525,35 @@
         <w:p>
           <w:pPr>
             <w:pStyle w:val="Sumrio2"/>
+            <w:rPr>
+              <w:lang w:val="pt-BR"/>
+            </w:rPr>
           </w:pPr>
+          <w:proofErr w:type="gramStart"/>
           <w:r>
-            <w:t>4.3</w:t>
+            <w:rPr>
+              <w:lang w:val="pt-BR"/>
+            </w:rPr>
+            <w:t>4.3  Perfis</w:t>
+          </w:r>
+          <w:proofErr w:type="gramEnd"/>
+          <w:r>
+            <w:rPr>
+              <w:lang w:val="pt-BR"/>
+            </w:rPr>
+            <w:t xml:space="preserve"> dos Envolvidos</w:t>
           </w:r>
           <w:r>
-            <w:t xml:space="preserve">  Perfis dos Envolvidos</w:t>
-          </w:r>
-          <w:r>
+            <w:rPr>
+              <w:lang w:val="pt-BR"/>
+            </w:rPr>
             <w:tab/>
           </w:r>
           <w:hyperlink w:anchor="__RefHeading___Toc113_3690376769">
             <w:r>
               <w:rPr>
                 <w:rStyle w:val="IndexLink"/>
+                <w:lang w:val="pt-BR"/>
               </w:rPr>
               <w:t>7</w:t>
             </w:r>
@@ -1289,17 +1562,35 @@
         <w:p>
           <w:pPr>
             <w:pStyle w:val="Sumrio2"/>
+            <w:rPr>
+              <w:lang w:val="pt-BR"/>
+            </w:rPr>
           </w:pPr>
+          <w:proofErr w:type="gramStart"/>
           <w:r>
-            <w:t>4.4  Necessidades dos Principais Envolvidos</w:t>
+            <w:rPr>
+              <w:lang w:val="pt-BR"/>
+            </w:rPr>
+            <w:t>4.4  Necessidades</w:t>
+          </w:r>
+          <w:proofErr w:type="gramEnd"/>
+          <w:r>
+            <w:rPr>
+              <w:lang w:val="pt-BR"/>
+            </w:rPr>
+            <w:t xml:space="preserve"> dos Principais Envolvidos</w:t>
           </w:r>
           <w:r>
+            <w:rPr>
+              <w:lang w:val="pt-BR"/>
+            </w:rPr>
             <w:tab/>
           </w:r>
           <w:hyperlink w:anchor="__RefHeading___Toc18206480">
             <w:r>
               <w:rPr>
                 <w:rStyle w:val="IndexLink"/>
+                <w:lang w:val="pt-BR"/>
               </w:rPr>
               <w:t>8</w:t>
             </w:r>
@@ -1308,17 +1599,35 @@
         <w:p>
           <w:pPr>
             <w:pStyle w:val="Sumrio2"/>
+            <w:rPr>
+              <w:lang w:val="pt-BR"/>
+            </w:rPr>
           </w:pPr>
+          <w:proofErr w:type="gramStart"/>
           <w:r>
-            <w:t>4.5  Alternativas e Concorrência</w:t>
+            <w:rPr>
+              <w:lang w:val="pt-BR"/>
+            </w:rPr>
+            <w:t>4.5  Alternativas</w:t>
+          </w:r>
+          <w:proofErr w:type="gramEnd"/>
+          <w:r>
+            <w:rPr>
+              <w:lang w:val="pt-BR"/>
+            </w:rPr>
+            <w:t xml:space="preserve"> e Concorrência</w:t>
           </w:r>
           <w:r>
+            <w:rPr>
+              <w:lang w:val="pt-BR"/>
+            </w:rPr>
             <w:tab/>
           </w:r>
           <w:hyperlink w:anchor="__RefHeading___Toc18206481">
             <w:r>
               <w:rPr>
                 <w:rStyle w:val="IndexLink"/>
+                <w:lang w:val="pt-BR"/>
               </w:rPr>
               <w:t>8</w:t>
             </w:r>
@@ -1342,6 +1651,9 @@
         </w:rPr>
       </w:pPr>
       <w:r>
+        <w:rPr>
+          <w:lang w:val="pt-BR"/>
+        </w:rPr>
         <w:br w:type="page"/>
       </w:r>
     </w:p>
@@ -1432,7 +1744,43 @@
           <w:bCs/>
           <w:lang w:val="pt-BR"/>
         </w:rPr>
-        <w:t>Visão do N</w:t>
+        <w:t>Visão do Negócio</w:t>
+      </w:r>
+      <w:r>
+        <w:rPr>
+          <w:lang w:val="pt-BR"/>
+        </w:rPr>
+        <w:t>.]</w:t>
+      </w:r>
+    </w:p>
+    <w:p>
+      <w:pPr>
+        <w:pStyle w:val="Ttulo2"/>
+        <w:rPr>
+          <w:lang w:val="pt-BR"/>
+        </w:rPr>
+      </w:pPr>
+      <w:bookmarkStart w:id="1" w:name="__RefHeading___Toc18206462"/>
+      <w:bookmarkEnd w:id="1"/>
+      <w:r>
+        <w:rPr>
+          <w:lang w:val="pt-BR"/>
+        </w:rPr>
+        <w:t>Finalidade</w:t>
+      </w:r>
+    </w:p>
+    <w:p>
+      <w:pPr>
+        <w:pStyle w:val="InfoBlue"/>
+        <w:rPr>
+          <w:lang w:val="pt-BR"/>
+        </w:rPr>
+      </w:pPr>
+      <w:r>
+        <w:rPr>
+          <w:lang w:val="pt-BR"/>
+        </w:rPr>
+        <w:t xml:space="preserve">[Especifique a finalidade deste documento </w:t>
       </w:r>
       <w:r>
         <w:rPr>
@@ -1440,7 +1788,7 @@
           <w:bCs/>
           <w:lang w:val="pt-BR"/>
         </w:rPr>
-        <w:t>egócio</w:t>
+        <w:t>Visão do Negócio</w:t>
       </w:r>
       <w:r>
         <w:rPr>
@@ -1456,24 +1804,27 @@
           <w:lang w:val="pt-BR"/>
         </w:rPr>
       </w:pPr>
-      <w:bookmarkStart w:id="1" w:name="__RefHeading___Toc18206462"/>
-      <w:bookmarkEnd w:id="1"/>
-      <w:r>
-        <w:rPr>
-          <w:lang w:val="pt-BR"/>
-        </w:rPr>
-        <w:t>Finalidade</w:t>
+      <w:bookmarkStart w:id="2" w:name="__RefHeading___Toc18206463"/>
+      <w:bookmarkEnd w:id="2"/>
+      <w:r>
+        <w:rPr>
+          <w:lang w:val="pt-BR"/>
+        </w:rPr>
+        <w:t>Escopo</w:t>
       </w:r>
     </w:p>
     <w:p>
       <w:pPr>
         <w:pStyle w:val="InfoBlue"/>
-      </w:pPr>
-      <w:r>
-        <w:rPr>
-          <w:lang w:val="pt-BR"/>
-        </w:rPr>
-        <w:t xml:space="preserve">[Especifique a finalidade deste documento </w:t>
+        <w:rPr>
+          <w:lang w:val="pt-BR"/>
+        </w:rPr>
+      </w:pPr>
+      <w:r>
+        <w:rPr>
+          <w:lang w:val="pt-BR"/>
+        </w:rPr>
+        <w:t xml:space="preserve">[Uma breve descrição do escopo deste documento </w:t>
       </w:r>
       <w:r>
         <w:rPr>
@@ -1487,7 +1838,7 @@
         <w:rPr>
           <w:lang w:val="pt-BR"/>
         </w:rPr>
-        <w:t>.]</w:t>
+        <w:t>: a quais projetos está associado e tudo o mais que for afetado ou influenciado por este documento.]</w:t>
       </w:r>
     </w:p>
     <w:p>
@@ -1497,24 +1848,41 @@
           <w:lang w:val="pt-BR"/>
         </w:rPr>
       </w:pPr>
-      <w:bookmarkStart w:id="2" w:name="__RefHeading___Toc18206463"/>
-      <w:bookmarkEnd w:id="2"/>
-      <w:r>
-        <w:rPr>
-          <w:lang w:val="pt-BR"/>
-        </w:rPr>
-        <w:t>Escopo</w:t>
+      <w:bookmarkStart w:id="3" w:name="__RefHeading___Toc18206465"/>
+      <w:bookmarkEnd w:id="3"/>
+      <w:r>
+        <w:rPr>
+          <w:lang w:val="pt-BR"/>
+        </w:rPr>
+        <w:t>Referências</w:t>
       </w:r>
     </w:p>
     <w:p>
       <w:pPr>
         <w:pStyle w:val="InfoBlue"/>
-      </w:pPr>
-      <w:r>
-        <w:rPr>
-          <w:lang w:val="pt-BR"/>
-        </w:rPr>
-        <w:t xml:space="preserve">[Uma breve descrição do escopo deste documento </w:t>
+        <w:rPr>
+          <w:lang w:val="pt-BR"/>
+        </w:rPr>
+      </w:pPr>
+      <w:r>
+        <w:rPr>
+          <w:lang w:val="pt-BR"/>
+        </w:rPr>
+        <w:t>[</w:t>
+      </w:r>
+      <w:proofErr w:type="spellStart"/>
+      <w:r>
+        <w:rPr>
+          <w:lang w:val="pt-BR"/>
+        </w:rPr>
+        <w:t>Esta</w:t>
+      </w:r>
+      <w:proofErr w:type="spellEnd"/>
+      <w:r>
+        <w:rPr>
+          <w:lang w:val="pt-BR"/>
+        </w:rPr>
+        <w:t xml:space="preserve"> subseção fornece uma lista completa dos documentos mencionados em outra parte da </w:t>
       </w:r>
       <w:r>
         <w:rPr>
@@ -1528,54 +1896,7 @@
         <w:rPr>
           <w:lang w:val="pt-BR"/>
         </w:rPr>
-        <w:t>: a quais projetos está associado e tudo o mais que for afetado ou influenciado por este documento.]</w:t>
-      </w:r>
-    </w:p>
-    <w:p>
-      <w:pPr>
-        <w:pStyle w:val="Ttulo2"/>
-        <w:rPr>
-          <w:lang w:val="pt-BR"/>
-        </w:rPr>
-      </w:pPr>
-      <w:bookmarkStart w:id="3" w:name="__RefHeading___Toc18206465"/>
-      <w:bookmarkEnd w:id="3"/>
-      <w:r>
-        <w:rPr>
-          <w:lang w:val="pt-BR"/>
-        </w:rPr>
-        <w:t>Refe</w:t>
-      </w:r>
-      <w:r>
-        <w:rPr>
-          <w:lang w:val="pt-BR"/>
-        </w:rPr>
-        <w:t>rências</w:t>
-      </w:r>
-    </w:p>
-    <w:p>
-      <w:pPr>
-        <w:pStyle w:val="InfoBlue"/>
-      </w:pPr>
-      <w:r>
-        <w:rPr>
-          <w:lang w:val="pt-BR"/>
-        </w:rPr>
-        <w:t>[</w:t>
-      </w:r>
-      <w:proofErr w:type="spellStart"/>
-      <w:r>
-        <w:rPr>
-          <w:lang w:val="pt-BR"/>
-        </w:rPr>
-        <w:t>Esta</w:t>
-      </w:r>
-      <w:proofErr w:type="spellEnd"/>
-      <w:r>
-        <w:rPr>
-          <w:lang w:val="pt-BR"/>
-        </w:rPr>
-        <w:t xml:space="preserve"> subseção fornece uma lista completa dos documentos mencionados em outra parte da </w:t>
+        <w:t>.</w:t>
       </w:r>
       <w:r>
         <w:rPr>
@@ -1583,13 +1904,57 @@
           <w:bCs/>
           <w:lang w:val="pt-BR"/>
         </w:rPr>
-        <w:t>Visão do Negócio</w:t>
-      </w:r>
-      <w:r>
-        <w:rPr>
-          <w:lang w:val="pt-BR"/>
-        </w:rPr>
-        <w:t>.</w:t>
+        <w:t xml:space="preserve"> </w:t>
+      </w:r>
+      <w:r>
+        <w:rPr>
+          <w:lang w:val="pt-BR"/>
+        </w:rPr>
+        <w:t>Identifique cada documento por título, número do relatório (se aplicável), data e organização de publicação. Especifique as fontes a partir das quais as referências podem ser obtidas. Essas informações podem ser fornecidas por um anexo ou outro documento.]</w:t>
+      </w:r>
+    </w:p>
+    <w:p>
+      <w:pPr>
+        <w:pStyle w:val="Ttulo2"/>
+        <w:rPr>
+          <w:lang w:val="pt-BR"/>
+        </w:rPr>
+      </w:pPr>
+      <w:bookmarkStart w:id="4" w:name="__RefHeading___Toc18206466"/>
+      <w:bookmarkEnd w:id="4"/>
+      <w:r>
+        <w:rPr>
+          <w:lang w:val="pt-BR"/>
+        </w:rPr>
+        <w:t>Visão Geral</w:t>
+      </w:r>
+    </w:p>
+    <w:p>
+      <w:pPr>
+        <w:pStyle w:val="InfoBlue"/>
+        <w:rPr>
+          <w:lang w:val="pt-BR"/>
+        </w:rPr>
+      </w:pPr>
+      <w:r>
+        <w:rPr>
+          <w:lang w:val="pt-BR"/>
+        </w:rPr>
+        <w:t>[</w:t>
+      </w:r>
+      <w:proofErr w:type="spellStart"/>
+      <w:r>
+        <w:rPr>
+          <w:lang w:val="pt-BR"/>
+        </w:rPr>
+        <w:t>Esta</w:t>
+      </w:r>
+      <w:proofErr w:type="spellEnd"/>
+      <w:r>
+        <w:rPr>
+          <w:lang w:val="pt-BR"/>
+        </w:rPr>
+        <w:t xml:space="preserve"> subseção descreve o que o restante da </w:t>
       </w:r>
       <w:r>
         <w:rPr>
@@ -1597,80 +1962,213 @@
           <w:bCs/>
           <w:lang w:val="pt-BR"/>
         </w:rPr>
+        <w:t xml:space="preserve">Visão do Negócio </w:t>
+      </w:r>
+      <w:r>
+        <w:rPr>
+          <w:lang w:val="pt-BR"/>
+        </w:rPr>
+        <w:t>contém e explica como o documento está organizado.]</w:t>
+      </w:r>
+    </w:p>
+    <w:p>
+      <w:pPr>
+        <w:pStyle w:val="Ttulo1"/>
+        <w:ind w:left="1080" w:hanging="360"/>
+        <w:rPr>
+          <w:sz w:val="20"/>
+          <w:szCs w:val="20"/>
+          <w:lang w:val="pt-BR"/>
+        </w:rPr>
+      </w:pPr>
+      <w:bookmarkStart w:id="5" w:name="__RefHeading___Toc103_3690376769"/>
+      <w:bookmarkEnd w:id="5"/>
+      <w:r>
+        <w:rPr>
+          <w:sz w:val="20"/>
+          <w:szCs w:val="20"/>
+          <w:lang w:val="pt-BR"/>
+        </w:rPr>
+        <w:t>Objetivos da Modelagem de Negócios</w:t>
+      </w:r>
+    </w:p>
+    <w:p>
+      <w:pPr>
+        <w:pStyle w:val="Ttulo2"/>
+        <w:rPr>
+          <w:lang w:val="pt-BR"/>
+        </w:rPr>
+      </w:pPr>
+      <w:bookmarkStart w:id="6" w:name="__RefHeading___Toc105_3690376769"/>
+      <w:bookmarkEnd w:id="6"/>
+      <w:r>
+        <w:rPr>
+          <w:lang w:val="pt-BR"/>
+        </w:rPr>
+        <w:t>Compreender</w:t>
+      </w:r>
+      <w:r>
+        <w:rPr>
+          <w:lang w:val="pt-BR"/>
+        </w:rPr>
         <w:t xml:space="preserve"> </w:t>
       </w:r>
       <w:r>
         <w:rPr>
           <w:lang w:val="pt-BR"/>
         </w:rPr>
-        <w:t xml:space="preserve">Identifique cada documento por título, número do relatório (se aplicável), data e organização de publicação. Especifique as fontes a </w:t>
-      </w:r>
-      <w:r>
-        <w:rPr>
-          <w:lang w:val="pt-BR"/>
-        </w:rPr>
-        <w:t>partir das quais as referências podem ser obtidas. Essas informações podem ser fornecidas por um anexo ou outro documento.]</w:t>
-      </w:r>
-    </w:p>
-    <w:p>
-      <w:pPr>
-        <w:pStyle w:val="Ttulo2"/>
-        <w:rPr>
-          <w:lang w:val="pt-BR"/>
-        </w:rPr>
-      </w:pPr>
-      <w:bookmarkStart w:id="4" w:name="__RefHeading___Toc18206466"/>
-      <w:bookmarkEnd w:id="4"/>
-      <w:r>
-        <w:rPr>
-          <w:lang w:val="pt-BR"/>
-        </w:rPr>
-        <w:t>Visão Geral</w:t>
+        <w:t>o funcionamento e organização do negócio</w:t>
       </w:r>
     </w:p>
     <w:p>
       <w:pPr>
         <w:pStyle w:val="InfoBlue"/>
-      </w:pPr>
-      <w:r>
-        <w:rPr>
-          <w:lang w:val="pt-BR"/>
-        </w:rPr>
-        <w:t>[</w:t>
-      </w:r>
-      <w:proofErr w:type="spellStart"/>
-      <w:r>
-        <w:rPr>
-          <w:lang w:val="pt-BR"/>
-        </w:rPr>
-        <w:t>Esta</w:t>
-      </w:r>
-      <w:proofErr w:type="spellEnd"/>
-      <w:r>
-        <w:rPr>
-          <w:lang w:val="pt-BR"/>
-        </w:rPr>
-        <w:t xml:space="preserve"> subseção descreve o que o restante da </w:t>
-      </w:r>
-      <w:r>
-        <w:rPr>
+        <w:rPr>
+          <w:rFonts w:ascii="Arial" w:hAnsi="Arial" w:cs="Arial"/>
+          <w:i w:val="0"/>
+          <w:iCs w:val="0"/>
+          <w:color w:val="auto"/>
+          <w:lang w:val="pt-BR"/>
+        </w:rPr>
+      </w:pPr>
+      <w:r>
+        <w:rPr>
+          <w:rFonts w:ascii="Arial" w:hAnsi="Arial" w:cs="Arial"/>
+          <w:i w:val="0"/>
+          <w:iCs w:val="0"/>
+          <w:color w:val="auto"/>
+          <w:lang w:val="pt-BR"/>
+        </w:rPr>
+        <w:t>O obj</w:t>
+      </w:r>
+      <w:r>
+        <w:rPr>
+          <w:rFonts w:ascii="Arial" w:hAnsi="Arial" w:cs="Arial"/>
+          <w:i w:val="0"/>
+          <w:iCs w:val="0"/>
+          <w:color w:val="auto"/>
+          <w:lang w:val="pt-BR"/>
+        </w:rPr>
+        <w:t xml:space="preserve">etivo desta modelagem </w:t>
+      </w:r>
+      <w:r>
+        <w:rPr>
+          <w:rFonts w:ascii="Arial" w:hAnsi="Arial" w:cs="Arial"/>
+          <w:i w:val="0"/>
+          <w:iCs w:val="0"/>
+          <w:color w:val="auto"/>
+          <w:lang w:val="pt-BR"/>
+        </w:rPr>
+        <w:t xml:space="preserve">é </w:t>
+      </w:r>
+      <w:r>
+        <w:rPr>
+          <w:rFonts w:ascii="Arial" w:hAnsi="Arial" w:cs="Arial"/>
+          <w:i w:val="0"/>
+          <w:iCs w:val="0"/>
+          <w:noProof/>
+          <w:color w:val="auto"/>
+          <w:lang w:val="pt-BR"/>
+        </w:rPr>
+        <w:t>compreender</w:t>
+      </w:r>
+      <w:r>
+        <w:rPr>
+          <w:rFonts w:ascii="Arial" w:hAnsi="Arial" w:cs="Arial"/>
+          <w:i w:val="0"/>
+          <w:iCs w:val="0"/>
+          <w:color w:val="auto"/>
+          <w:lang w:val="pt-BR"/>
+        </w:rPr>
+        <w:t xml:space="preserve"> como o negócio de estacionamento funciona, quais são as atividades, </w:t>
+      </w:r>
+      <w:r>
+        <w:rPr>
+          <w:rFonts w:ascii="Arial" w:hAnsi="Arial" w:cs="Arial"/>
+          <w:i w:val="0"/>
+          <w:iCs w:val="0"/>
+          <w:color w:val="auto"/>
+          <w:lang w:val="pt-BR"/>
+        </w:rPr>
+        <w:t>processos</w:t>
+      </w:r>
+      <w:r>
+        <w:rPr>
+          <w:rFonts w:ascii="Arial" w:hAnsi="Arial" w:cs="Arial"/>
+          <w:i w:val="0"/>
+          <w:iCs w:val="0"/>
+          <w:color w:val="auto"/>
+          <w:lang w:val="pt-BR"/>
+        </w:rPr>
+        <w:t xml:space="preserve"> e oportunidades.</w:t>
+      </w:r>
+      <w:r>
+        <w:rPr>
+          <w:rFonts w:ascii="Arial" w:hAnsi="Arial" w:cs="Arial"/>
+          <w:i w:val="0"/>
+          <w:iCs w:val="0"/>
+          <w:color w:val="auto"/>
+          <w:lang w:val="pt-BR"/>
+        </w:rPr>
+        <w:t xml:space="preserve"> </w:t>
+      </w:r>
+    </w:p>
+    <w:p>
+      <w:pPr>
+        <w:pStyle w:val="Corpodetexto"/>
+        <w:ind w:left="0"/>
+        <w:rPr>
+          <w:rFonts w:ascii="Arial;Arial" w:hAnsi="Arial;Arial"/>
           <w:b/>
           <w:bCs/>
           <w:lang w:val="pt-BR"/>
         </w:rPr>
-        <w:t xml:space="preserve">Visão do Negócio </w:t>
-      </w:r>
-      <w:r>
-        <w:rPr>
-          <w:lang w:val="pt-BR"/>
-        </w:rPr>
-        <w:t xml:space="preserve">contém e explica como o documento está </w:t>
-      </w:r>
-      <w:r>
-        <w:rPr>
-          <w:lang w:val="pt-BR"/>
-        </w:rPr>
-        <w:t>organizado.]</w:t>
+      </w:pPr>
+      <w:r>
+        <w:rPr>
+          <w:rFonts w:ascii="Arial;Arial" w:hAnsi="Arial;Arial"/>
+          <w:b/>
+          <w:bCs/>
+          <w:lang w:val="pt-BR"/>
+        </w:rPr>
+        <w:t xml:space="preserve">2.2 </w:t>
+      </w:r>
+      <w:r>
+        <w:rPr>
+          <w:rFonts w:ascii="Arial;Arial" w:hAnsi="Arial;Arial"/>
+          <w:b/>
+          <w:bCs/>
+          <w:lang w:val="pt-BR"/>
+        </w:rPr>
+        <w:tab/>
+      </w:r>
+      <w:r>
+        <w:rPr>
+          <w:rFonts w:ascii="Arial;Arial" w:hAnsi="Arial;Arial"/>
+          <w:b/>
+          <w:bCs/>
+          <w:lang w:val="pt-BR"/>
+        </w:rPr>
+        <w:t>Definir os envolvidos no projeto</w:t>
+      </w:r>
+    </w:p>
+    <w:p>
+      <w:pPr>
+        <w:pStyle w:val="Corpodetexto"/>
+        <w:ind w:left="142"/>
+        <w:rPr>
+          <w:rFonts w:ascii="Arial;Arial" w:hAnsi="Arial;Arial"/>
+          <w:b/>
+          <w:bCs/>
+          <w:lang w:val="pt-BR"/>
+        </w:rPr>
+      </w:pPr>
+      <w:r>
+        <w:rPr>
+          <w:rFonts w:ascii="Arial;Arial" w:hAnsi="Arial;Arial"/>
+          <w:lang w:val="pt-BR"/>
+        </w:rPr>
+        <w:t>Outro objetivo pertinente é definir os stakeholders do projeto, qual o seu perfil, função e grau de       envolvimento no negócio e projeto.</w:t>
       </w:r>
     </w:p>
     <w:p>
@@ -1683,118 +2181,16 @@
           <w:lang w:val="pt-BR"/>
         </w:rPr>
       </w:pPr>
-      <w:bookmarkStart w:id="5" w:name="__RefHeading___Toc103_3690376769"/>
-      <w:bookmarkEnd w:id="5"/>
+      <w:bookmarkStart w:id="7" w:name="__RefHeading___Toc107_3690376769"/>
+      <w:bookmarkStart w:id="8" w:name="__RefHeading___Toc18206467"/>
+      <w:bookmarkEnd w:id="7"/>
+      <w:bookmarkEnd w:id="8"/>
       <w:r>
         <w:rPr>
           <w:sz w:val="20"/>
           <w:szCs w:val="20"/>
           <w:lang w:val="pt-BR"/>
         </w:rPr>
-        <w:t>Objetivos da Modelagem de Negócios</w:t>
-      </w:r>
-    </w:p>
-    <w:p>
-      <w:pPr>
-        <w:pStyle w:val="Ttulo2"/>
-        <w:rPr>
-          <w:lang w:val="pt-BR"/>
-        </w:rPr>
-      </w:pPr>
-      <w:bookmarkStart w:id="6" w:name="__RefHeading___Toc105_3690376769"/>
-      <w:bookmarkEnd w:id="6"/>
-      <w:r>
-        <w:rPr>
-          <w:lang w:val="pt-BR"/>
-        </w:rPr>
-        <w:t>&lt;</w:t>
-      </w:r>
-      <w:proofErr w:type="spellStart"/>
-      <w:r>
-        <w:rPr>
-          <w:lang w:val="pt-BR"/>
-        </w:rPr>
-        <w:t>umObjetivo</w:t>
-      </w:r>
-      <w:proofErr w:type="spellEnd"/>
-      <w:r>
-        <w:rPr>
-          <w:lang w:val="pt-BR"/>
-        </w:rPr>
-        <w:t>&gt;</w:t>
-      </w:r>
-    </w:p>
-    <w:p>
-      <w:pPr>
-        <w:pStyle w:val="InfoBlue"/>
-      </w:pPr>
-      <w:r>
-        <w:rPr>
-          <w:lang w:val="pt-BR"/>
-        </w:rPr>
-        <w:t>[</w:t>
-      </w:r>
-      <w:r>
-        <w:rPr>
-          <w:lang w:val="pt-BR"/>
-        </w:rPr>
-        <w:t>Qual será o escopo da modelagem de negócio? O que ela envolverá? Pesquisa de mercado? Mais informações sobre atividades/processos de negócio..</w:t>
-      </w:r>
-      <w:r>
-        <w:rPr>
-          <w:lang w:val="pt-BR"/>
-        </w:rPr>
-        <w:t>.]</w:t>
-      </w:r>
-    </w:p>
-    <w:p>
-      <w:pPr>
-        <w:pStyle w:val="Ttulo2"/>
-        <w:rPr>
-          <w:lang w:val="pt-BR"/>
-        </w:rPr>
-      </w:pPr>
-      <w:bookmarkStart w:id="7" w:name="__RefHeading___Toc107_3690376769"/>
-      <w:bookmarkEnd w:id="7"/>
-      <w:r>
-        <w:rPr>
-          <w:lang w:val="pt-BR"/>
-        </w:rPr>
-        <w:t>&lt;</w:t>
-      </w:r>
-      <w:proofErr w:type="spellStart"/>
-      <w:r>
-        <w:rPr>
-          <w:lang w:val="pt-BR"/>
-        </w:rPr>
-        <w:t>outroObjetivo</w:t>
-      </w:r>
-      <w:proofErr w:type="spellEnd"/>
-      <w:r>
-        <w:rPr>
-          <w:lang w:val="pt-BR"/>
-        </w:rPr>
-        <w:t>&gt;</w:t>
-      </w:r>
-    </w:p>
-    <w:p>
-      <w:pPr>
-        <w:pStyle w:val="Ttulo1"/>
-        <w:ind w:left="1080" w:hanging="360"/>
-        <w:rPr>
-          <w:sz w:val="20"/>
-          <w:szCs w:val="20"/>
-          <w:lang w:val="pt-BR"/>
-        </w:rPr>
-      </w:pPr>
-      <w:bookmarkStart w:id="8" w:name="__RefHeading___Toc18206467"/>
-      <w:bookmarkEnd w:id="8"/>
-      <w:r>
-        <w:rPr>
-          <w:sz w:val="20"/>
-          <w:szCs w:val="20"/>
-          <w:lang w:val="pt-BR"/>
-        </w:rPr>
         <w:t>Posicionamento</w:t>
       </w:r>
     </w:p>
@@ -1811,41 +2207,245 @@
         <w:rPr>
           <w:lang w:val="pt-BR"/>
         </w:rPr>
-        <w:t>Atividades de Negó</w:t>
-      </w:r>
-      <w:r>
-        <w:rPr>
-          <w:lang w:val="pt-BR"/>
-        </w:rPr>
-        <w:t>cio</w:t>
-      </w:r>
-    </w:p>
-    <w:p>
-      <w:pPr>
-        <w:pStyle w:val="InfoBlue"/>
-      </w:pPr>
-      <w:r>
-        <w:rPr>
-          <w:lang w:val="pt-BR"/>
-        </w:rPr>
-        <w:t xml:space="preserve">[Faça uma breve descrição </w:t>
-      </w:r>
-      <w:r>
-        <w:rPr>
-          <w:lang w:val="pt-BR"/>
-        </w:rPr>
-        <w:t>do negócio – o que ele faz? Que produto vende? Que serviço oferece?</w:t>
-      </w:r>
-      <w:r>
-        <w:rPr>
-          <w:lang w:val="pt-BR"/>
-        </w:rPr>
-        <w:t>]</w:t>
-      </w:r>
+        <w:t>Atividades de Negócio</w:t>
+      </w:r>
+    </w:p>
+    <w:p>
+      <w:pPr>
+        <w:rPr>
+          <w:lang w:val="pt-BR"/>
+        </w:rPr>
+      </w:pPr>
+    </w:p>
+    <w:p>
+      <w:pPr>
+        <w:pStyle w:val="PargrafodaLista"/>
+        <w:numPr>
+          <w:ilvl w:val="0"/>
+          <w:numId w:val="7"/>
+        </w:numPr>
+        <w:ind w:left="360"/>
+        <w:rPr>
+          <w:rFonts w:ascii="Arial" w:hAnsi="Arial" w:cs="Arial"/>
+          <w:lang w:val="pt-BR"/>
+        </w:rPr>
+      </w:pPr>
+      <w:r>
+        <w:rPr>
+          <w:rFonts w:ascii="Arial" w:hAnsi="Arial" w:cs="Arial"/>
+          <w:lang w:val="pt-BR"/>
+        </w:rPr>
+        <w:t>Escolher vaga vazia para o cliente</w:t>
+      </w:r>
+    </w:p>
+    <w:p>
+      <w:pPr>
+        <w:ind w:hanging="18"/>
+        <w:rPr>
+          <w:rFonts w:ascii="Arial" w:hAnsi="Arial" w:cs="Arial"/>
+          <w:lang w:val="pt-BR"/>
+        </w:rPr>
+      </w:pPr>
+    </w:p>
+    <w:p>
+      <w:pPr>
+        <w:pStyle w:val="PargrafodaLista"/>
+        <w:numPr>
+          <w:ilvl w:val="0"/>
+          <w:numId w:val="7"/>
+        </w:numPr>
+        <w:ind w:left="360"/>
+        <w:rPr>
+          <w:rFonts w:ascii="Arial" w:hAnsi="Arial" w:cs="Arial"/>
+          <w:lang w:val="pt-BR"/>
+        </w:rPr>
+      </w:pPr>
+      <w:r>
+        <w:rPr>
+          <w:rFonts w:ascii="Arial" w:hAnsi="Arial" w:cs="Arial"/>
+          <w:lang w:val="pt-BR"/>
+        </w:rPr>
+        <w:t>Estacionar</w:t>
+      </w:r>
+      <w:r>
+        <w:rPr>
+          <w:rFonts w:ascii="Arial" w:hAnsi="Arial" w:cs="Arial"/>
+          <w:lang w:val="pt-BR"/>
+        </w:rPr>
+        <w:t xml:space="preserve"> o veículo para o cliente</w:t>
+      </w:r>
+    </w:p>
+    <w:p>
+      <w:pPr>
+        <w:pStyle w:val="PargrafodaLista"/>
+        <w:rPr>
+          <w:rFonts w:ascii="Arial" w:hAnsi="Arial" w:cs="Arial"/>
+          <w:lang w:val="pt-BR"/>
+        </w:rPr>
+      </w:pPr>
+    </w:p>
+    <w:p>
+      <w:pPr>
+        <w:pStyle w:val="PargrafodaLista"/>
+        <w:numPr>
+          <w:ilvl w:val="0"/>
+          <w:numId w:val="7"/>
+        </w:numPr>
+        <w:ind w:left="360"/>
+        <w:rPr>
+          <w:rFonts w:ascii="Arial" w:hAnsi="Arial" w:cs="Arial"/>
+          <w:lang w:val="pt-BR"/>
+        </w:rPr>
+      </w:pPr>
+      <w:r>
+        <w:rPr>
+          <w:rFonts w:ascii="Arial" w:hAnsi="Arial" w:cs="Arial"/>
+          <w:lang w:val="pt-BR"/>
+        </w:rPr>
+        <w:t>Entregar</w:t>
+      </w:r>
+      <w:r>
+        <w:rPr>
+          <w:rFonts w:ascii="Arial" w:hAnsi="Arial" w:cs="Arial"/>
+          <w:lang w:val="pt-BR"/>
+        </w:rPr>
+        <w:t xml:space="preserve"> </w:t>
+      </w:r>
+      <w:r>
+        <w:rPr>
+          <w:rFonts w:ascii="Arial" w:hAnsi="Arial" w:cs="Arial"/>
+          <w:lang w:val="pt-BR"/>
+        </w:rPr>
+        <w:t>ticket para o cliente</w:t>
+      </w:r>
+    </w:p>
+    <w:p>
+      <w:pPr>
+        <w:ind w:hanging="18"/>
+        <w:rPr>
+          <w:rFonts w:ascii="Arial" w:hAnsi="Arial" w:cs="Arial"/>
+          <w:lang w:val="pt-BR"/>
+        </w:rPr>
+      </w:pPr>
+    </w:p>
+    <w:p>
+      <w:pPr>
+        <w:pStyle w:val="PargrafodaLista"/>
+        <w:numPr>
+          <w:ilvl w:val="0"/>
+          <w:numId w:val="7"/>
+        </w:numPr>
+        <w:ind w:left="360"/>
+        <w:rPr>
+          <w:rFonts w:ascii="Arial" w:hAnsi="Arial" w:cs="Arial"/>
+          <w:lang w:val="pt-BR"/>
+        </w:rPr>
+      </w:pPr>
+      <w:r>
+        <w:rPr>
+          <w:rFonts w:ascii="Arial" w:hAnsi="Arial" w:cs="Arial"/>
+          <w:lang w:val="pt-BR"/>
+        </w:rPr>
+        <w:t xml:space="preserve">Calcular </w:t>
+      </w:r>
+      <w:r>
+        <w:rPr>
+          <w:rFonts w:ascii="Arial" w:hAnsi="Arial" w:cs="Arial"/>
+          <w:lang w:val="pt-BR"/>
+        </w:rPr>
+        <w:t xml:space="preserve">o </w:t>
+      </w:r>
+      <w:r>
+        <w:rPr>
+          <w:rFonts w:ascii="Arial" w:hAnsi="Arial" w:cs="Arial"/>
+          <w:lang w:val="pt-BR"/>
+        </w:rPr>
+        <w:t>valor a ser pago pelo cliente</w:t>
+      </w:r>
+    </w:p>
+    <w:p>
+      <w:pPr>
+        <w:ind w:hanging="18"/>
+        <w:rPr>
+          <w:rFonts w:ascii="Arial" w:hAnsi="Arial" w:cs="Arial"/>
+          <w:lang w:val="pt-BR"/>
+        </w:rPr>
+      </w:pPr>
+    </w:p>
+    <w:p>
+      <w:pPr>
+        <w:pStyle w:val="PargrafodaLista"/>
+        <w:numPr>
+          <w:ilvl w:val="0"/>
+          <w:numId w:val="7"/>
+        </w:numPr>
+        <w:ind w:left="360"/>
+        <w:rPr>
+          <w:rFonts w:ascii="Arial" w:hAnsi="Arial" w:cs="Arial"/>
+          <w:lang w:val="pt-BR"/>
+        </w:rPr>
+      </w:pPr>
+      <w:r>
+        <w:rPr>
+          <w:rFonts w:ascii="Arial" w:hAnsi="Arial" w:cs="Arial"/>
+          <w:lang w:val="pt-BR"/>
+        </w:rPr>
+        <w:t xml:space="preserve">Realizar a limpeza </w:t>
+      </w:r>
+      <w:r>
+        <w:rPr>
+          <w:rFonts w:ascii="Arial" w:hAnsi="Arial" w:cs="Arial"/>
+          <w:lang w:val="pt-BR"/>
+        </w:rPr>
+        <w:t>do estacionamento</w:t>
+      </w:r>
+    </w:p>
+    <w:p>
+      <w:pPr>
+        <w:ind w:left="284" w:hanging="18"/>
+        <w:rPr>
+          <w:b/>
+          <w:bCs/>
+          <w:lang w:val="pt-BR"/>
+        </w:rPr>
+      </w:pPr>
+    </w:p>
+    <w:p>
+      <w:pPr>
+        <w:ind w:left="284" w:hanging="18"/>
+        <w:rPr>
+          <w:b/>
+          <w:bCs/>
+          <w:lang w:val="pt-BR"/>
+        </w:rPr>
+      </w:pPr>
+    </w:p>
+    <w:p>
+      <w:pPr>
+        <w:ind w:left="284" w:hanging="18"/>
+        <w:rPr>
+          <w:b/>
+          <w:bCs/>
+          <w:lang w:val="pt-BR"/>
+        </w:rPr>
+      </w:pPr>
+    </w:p>
+    <w:p>
+      <w:pPr>
+        <w:ind w:left="284" w:hanging="18"/>
+        <w:rPr>
+          <w:b/>
+          <w:bCs/>
+          <w:lang w:val="pt-BR"/>
+        </w:rPr>
+      </w:pPr>
     </w:p>
     <w:p>
       <w:pPr>
         <w:pStyle w:val="Ttulo2"/>
+        <w:rPr>
+          <w:lang w:val="pt-BR"/>
+        </w:rPr>
       </w:pPr>
       <w:bookmarkStart w:id="10" w:name="__RefHeading___Toc111_3690376769"/>
       <w:bookmarkEnd w:id="10"/>
@@ -1853,42 +2453,26 @@
         <w:rPr>
           <w:lang w:val="pt-BR"/>
         </w:rPr>
-        <w:t>Processos</w:t>
-      </w:r>
-      <w:r>
-        <w:rPr>
-          <w:lang w:val="pt-BR"/>
-        </w:rPr>
-        <w:t xml:space="preserve"> de Negócio</w:t>
-      </w:r>
-    </w:p>
-    <w:p>
-      <w:pPr>
-        <w:pStyle w:val="InfoBlue"/>
-      </w:pPr>
-      <w:r>
-        <w:rPr>
-          <w:lang w:val="pt-BR"/>
-        </w:rPr>
-        <w:t>[</w:t>
-      </w:r>
-      <w:r>
-        <w:rPr>
-          <w:lang w:val="pt-BR"/>
-        </w:rPr>
-        <w:t>Detalhar como as atividades são desenvolvidas – quem faz o que, quando e como.</w:t>
-      </w:r>
-      <w:r>
-        <w:rPr>
-          <w:lang w:val="pt-BR"/>
-        </w:rPr>
-        <w:t>]</w:t>
-      </w:r>
-    </w:p>
-    <w:p>
-      <w:pPr>
-        <w:pStyle w:val="Ttulo2"/>
-        <w:rPr>
+        <w:t>Processos de Negócio</w:t>
+      </w:r>
+    </w:p>
+    <w:p>
+      <w:pPr>
+        <w:rPr>
+          <w:lang w:val="pt-BR"/>
+        </w:rPr>
+      </w:pPr>
+    </w:p>
+    <w:p>
+      <w:pPr>
+        <w:pStyle w:val="PargrafodaLista"/>
+        <w:numPr>
+          <w:ilvl w:val="0"/>
+          <w:numId w:val="7"/>
+        </w:numPr>
+        <w:ind w:left="360"/>
+        <w:rPr>
+          <w:rFonts w:ascii="Arial" w:hAnsi="Arial" w:cs="Arial"/>
           <w:lang w:val="pt-BR"/>
         </w:rPr>
       </w:pPr>
@@ -1896,6 +2480,362 @@
       <w:bookmarkEnd w:id="11"/>
       <w:r>
         <w:rPr>
+          <w:rFonts w:ascii="Arial" w:hAnsi="Arial" w:cs="Arial"/>
+          <w:lang w:val="pt-BR"/>
+        </w:rPr>
+        <w:t>Escolher vaga vazia para o cliente</w:t>
+      </w:r>
+    </w:p>
+    <w:p>
+      <w:pPr>
+        <w:pStyle w:val="PargrafodaLista"/>
+        <w:ind w:left="360"/>
+        <w:rPr>
+          <w:rFonts w:ascii="Arial" w:hAnsi="Arial" w:cs="Arial"/>
+          <w:lang w:val="pt-BR"/>
+        </w:rPr>
+      </w:pPr>
+    </w:p>
+    <w:p>
+      <w:pPr>
+        <w:rPr>
+          <w:rFonts w:ascii="Arial" w:hAnsi="Arial" w:cs="Arial"/>
+          <w:lang w:val="pt-BR"/>
+        </w:rPr>
+      </w:pPr>
+      <w:r>
+        <w:rPr>
+          <w:rFonts w:ascii="Arial" w:hAnsi="Arial" w:cs="Arial"/>
+          <w:lang w:val="pt-BR"/>
+        </w:rPr>
+        <w:t>Sempre que um cliente novo chegar no estacionamento, o manobrista irá buscar vagas que estejam vazias</w:t>
+      </w:r>
+      <w:r>
+        <w:rPr>
+          <w:rFonts w:ascii="Arial" w:hAnsi="Arial" w:cs="Arial"/>
+          <w:lang w:val="pt-BR"/>
+        </w:rPr>
+        <w:t xml:space="preserve"> para o que </w:t>
+      </w:r>
+      <w:proofErr w:type="gramStart"/>
+      <w:r>
+        <w:rPr>
+          <w:rFonts w:ascii="Arial" w:hAnsi="Arial" w:cs="Arial"/>
+          <w:lang w:val="pt-BR"/>
+        </w:rPr>
+        <w:t>o mesmo</w:t>
+      </w:r>
+      <w:proofErr w:type="gramEnd"/>
+      <w:r>
+        <w:rPr>
+          <w:rFonts w:ascii="Arial" w:hAnsi="Arial" w:cs="Arial"/>
+          <w:lang w:val="pt-BR"/>
+        </w:rPr>
+        <w:t xml:space="preserve"> possa estacionar.</w:t>
+      </w:r>
+    </w:p>
+    <w:p>
+      <w:pPr>
+        <w:ind w:hanging="18"/>
+        <w:rPr>
+          <w:rFonts w:ascii="Arial" w:hAnsi="Arial" w:cs="Arial"/>
+          <w:lang w:val="pt-BR"/>
+        </w:rPr>
+      </w:pPr>
+    </w:p>
+    <w:p>
+      <w:pPr>
+        <w:pStyle w:val="PargrafodaLista"/>
+        <w:numPr>
+          <w:ilvl w:val="0"/>
+          <w:numId w:val="7"/>
+        </w:numPr>
+        <w:ind w:left="360"/>
+        <w:rPr>
+          <w:rFonts w:ascii="Arial" w:hAnsi="Arial" w:cs="Arial"/>
+          <w:lang w:val="pt-BR"/>
+        </w:rPr>
+      </w:pPr>
+      <w:r>
+        <w:rPr>
+          <w:rFonts w:ascii="Arial" w:hAnsi="Arial" w:cs="Arial"/>
+          <w:lang w:val="pt-BR"/>
+        </w:rPr>
+        <w:t>Estacionar o veículo para o cliente</w:t>
+      </w:r>
+    </w:p>
+    <w:p>
+      <w:pPr>
+        <w:rPr>
+          <w:rFonts w:ascii="Arial" w:hAnsi="Arial" w:cs="Arial"/>
+          <w:lang w:val="pt-BR"/>
+        </w:rPr>
+      </w:pPr>
+    </w:p>
+    <w:p>
+      <w:pPr>
+        <w:rPr>
+          <w:rFonts w:ascii="Arial" w:hAnsi="Arial" w:cs="Arial"/>
+          <w:lang w:val="pt-BR"/>
+        </w:rPr>
+      </w:pPr>
+      <w:r>
+        <w:rPr>
+          <w:rFonts w:ascii="Arial" w:hAnsi="Arial" w:cs="Arial"/>
+          <w:lang w:val="pt-BR"/>
+        </w:rPr>
+        <w:t xml:space="preserve">No estacionamento, o cliente pode solicitar que o manobrista estacione o carro para </w:t>
+      </w:r>
+      <w:proofErr w:type="gramStart"/>
+      <w:r>
+        <w:rPr>
+          <w:rFonts w:ascii="Arial" w:hAnsi="Arial" w:cs="Arial"/>
+          <w:lang w:val="pt-BR"/>
+        </w:rPr>
+        <w:t>o mesmo</w:t>
+      </w:r>
+      <w:proofErr w:type="gramEnd"/>
+      <w:r>
+        <w:rPr>
+          <w:rFonts w:ascii="Arial" w:hAnsi="Arial" w:cs="Arial"/>
+          <w:lang w:val="pt-BR"/>
+        </w:rPr>
+        <w:t xml:space="preserve">, definindo se o </w:t>
+      </w:r>
+      <w:r>
+        <w:rPr>
+          <w:rFonts w:ascii="Arial" w:hAnsi="Arial" w:cs="Arial"/>
+          <w:lang w:val="pt-BR"/>
+        </w:rPr>
+        <w:t>veículo</w:t>
+      </w:r>
+      <w:r>
+        <w:rPr>
+          <w:rFonts w:ascii="Arial" w:hAnsi="Arial" w:cs="Arial"/>
+          <w:lang w:val="pt-BR"/>
+        </w:rPr>
+        <w:t xml:space="preserve"> ficará de frente </w:t>
+      </w:r>
+      <w:r>
+        <w:rPr>
+          <w:rFonts w:ascii="Arial" w:hAnsi="Arial" w:cs="Arial"/>
+          <w:lang w:val="pt-BR"/>
+        </w:rPr>
+        <w:t>para a saída ou não.</w:t>
+      </w:r>
+    </w:p>
+    <w:p>
+      <w:pPr>
+        <w:pStyle w:val="PargrafodaLista"/>
+        <w:rPr>
+          <w:rFonts w:ascii="Arial" w:hAnsi="Arial" w:cs="Arial"/>
+          <w:lang w:val="pt-BR"/>
+        </w:rPr>
+      </w:pPr>
+    </w:p>
+    <w:p>
+      <w:pPr>
+        <w:pStyle w:val="PargrafodaLista"/>
+        <w:numPr>
+          <w:ilvl w:val="0"/>
+          <w:numId w:val="7"/>
+        </w:numPr>
+        <w:ind w:left="360"/>
+        <w:rPr>
+          <w:rFonts w:ascii="Arial" w:hAnsi="Arial" w:cs="Arial"/>
+          <w:lang w:val="pt-BR"/>
+        </w:rPr>
+      </w:pPr>
+      <w:r>
+        <w:rPr>
+          <w:rFonts w:ascii="Arial" w:hAnsi="Arial" w:cs="Arial"/>
+          <w:lang w:val="pt-BR"/>
+        </w:rPr>
+        <w:t>Entregar</w:t>
+      </w:r>
+      <w:r>
+        <w:rPr>
+          <w:rFonts w:ascii="Arial" w:hAnsi="Arial" w:cs="Arial"/>
+          <w:lang w:val="pt-BR"/>
+        </w:rPr>
+        <w:t xml:space="preserve"> ticket para o cliente</w:t>
+      </w:r>
+    </w:p>
+    <w:p>
+      <w:pPr>
+        <w:ind w:hanging="18"/>
+        <w:rPr>
+          <w:rFonts w:ascii="Arial" w:hAnsi="Arial" w:cs="Arial"/>
+          <w:lang w:val="pt-BR"/>
+        </w:rPr>
+      </w:pPr>
+    </w:p>
+    <w:p>
+      <w:pPr>
+        <w:ind w:hanging="18"/>
+        <w:rPr>
+          <w:rFonts w:ascii="Arial" w:hAnsi="Arial" w:cs="Arial"/>
+          <w:lang w:val="pt-BR"/>
+        </w:rPr>
+      </w:pPr>
+      <w:r>
+        <w:rPr>
+          <w:rFonts w:ascii="Arial" w:hAnsi="Arial" w:cs="Arial"/>
+          <w:lang w:val="pt-BR"/>
+        </w:rPr>
+        <w:t xml:space="preserve">Assim que o cliente chega e estaciona o </w:t>
+      </w:r>
+      <w:r>
+        <w:rPr>
+          <w:rFonts w:ascii="Arial" w:hAnsi="Arial" w:cs="Arial"/>
+          <w:lang w:val="pt-BR"/>
+        </w:rPr>
+        <w:t>veículo</w:t>
+      </w:r>
+      <w:r>
+        <w:rPr>
+          <w:rFonts w:ascii="Arial" w:hAnsi="Arial" w:cs="Arial"/>
+          <w:lang w:val="pt-BR"/>
+        </w:rPr>
+        <w:t xml:space="preserve">, a atendente de caixa entrega para ele um ticket contendo informações do horário que ele chegou </w:t>
+      </w:r>
+      <w:r>
+        <w:rPr>
+          <w:rFonts w:ascii="Arial" w:hAnsi="Arial" w:cs="Arial"/>
+          <w:lang w:val="pt-BR"/>
+        </w:rPr>
+        <w:t xml:space="preserve">e qual a placa do veículo. Esse ticket é escrito manualmente pela </w:t>
+      </w:r>
+      <w:r>
+        <w:rPr>
+          <w:rFonts w:ascii="Arial" w:hAnsi="Arial" w:cs="Arial"/>
+          <w:lang w:val="pt-BR"/>
+        </w:rPr>
+        <w:t>atendente e deve ser devolvido para ela quando o cliente for retirar o veículo.</w:t>
+      </w:r>
+    </w:p>
+    <w:p>
+      <w:pPr>
+        <w:ind w:hanging="18"/>
+        <w:rPr>
+          <w:rFonts w:ascii="Arial" w:hAnsi="Arial" w:cs="Arial"/>
+          <w:lang w:val="pt-BR"/>
+        </w:rPr>
+      </w:pPr>
+      <w:r>
+        <w:rPr>
+          <w:rFonts w:ascii="Arial" w:hAnsi="Arial" w:cs="Arial"/>
+          <w:lang w:val="pt-BR"/>
+        </w:rPr>
+        <w:t xml:space="preserve"> </w:t>
+      </w:r>
+    </w:p>
+    <w:p>
+      <w:pPr>
+        <w:pStyle w:val="PargrafodaLista"/>
+        <w:numPr>
+          <w:ilvl w:val="0"/>
+          <w:numId w:val="7"/>
+        </w:numPr>
+        <w:ind w:left="360"/>
+        <w:rPr>
+          <w:rFonts w:ascii="Arial" w:hAnsi="Arial" w:cs="Arial"/>
+          <w:lang w:val="pt-BR"/>
+        </w:rPr>
+      </w:pPr>
+      <w:r>
+        <w:rPr>
+          <w:rFonts w:ascii="Arial" w:hAnsi="Arial" w:cs="Arial"/>
+          <w:lang w:val="pt-BR"/>
+        </w:rPr>
+        <w:t>Calcular o valor a ser pago pelo cliente</w:t>
+      </w:r>
+    </w:p>
+    <w:p>
+      <w:pPr>
+        <w:rPr>
+          <w:rFonts w:ascii="Arial" w:hAnsi="Arial" w:cs="Arial"/>
+          <w:lang w:val="pt-BR"/>
+        </w:rPr>
+      </w:pPr>
+    </w:p>
+    <w:p>
+      <w:pPr>
+        <w:rPr>
+          <w:rFonts w:ascii="Arial" w:hAnsi="Arial" w:cs="Arial"/>
+          <w:lang w:val="pt-BR"/>
+        </w:rPr>
+      </w:pPr>
+      <w:r>
+        <w:rPr>
+          <w:rFonts w:ascii="Arial" w:hAnsi="Arial" w:cs="Arial"/>
+          <w:lang w:val="pt-BR"/>
+        </w:rPr>
+        <w:t>Quando o cliente retorna para retirar o seu veículo, a atendente calcula o valor que ele deve pagar, baseado na quantidade de horas que o veículo ficou estacionado.</w:t>
+      </w:r>
+    </w:p>
+    <w:p>
+      <w:pPr>
+        <w:ind w:hanging="18"/>
+        <w:rPr>
+          <w:rFonts w:ascii="Arial" w:hAnsi="Arial" w:cs="Arial"/>
+          <w:lang w:val="pt-BR"/>
+        </w:rPr>
+      </w:pPr>
+    </w:p>
+    <w:p>
+      <w:pPr>
+        <w:pStyle w:val="PargrafodaLista"/>
+        <w:numPr>
+          <w:ilvl w:val="0"/>
+          <w:numId w:val="7"/>
+        </w:numPr>
+        <w:ind w:left="360"/>
+        <w:rPr>
+          <w:rFonts w:ascii="Arial" w:hAnsi="Arial" w:cs="Arial"/>
+          <w:lang w:val="pt-BR"/>
+        </w:rPr>
+      </w:pPr>
+      <w:r>
+        <w:rPr>
+          <w:rFonts w:ascii="Arial" w:hAnsi="Arial" w:cs="Arial"/>
+          <w:lang w:val="pt-BR"/>
+        </w:rPr>
+        <w:t>Realizar a limpeza do estacionamento</w:t>
+      </w:r>
+    </w:p>
+    <w:p>
+      <w:pPr>
+        <w:rPr>
+          <w:rFonts w:ascii="Arial" w:hAnsi="Arial" w:cs="Arial"/>
+          <w:lang w:val="pt-BR"/>
+        </w:rPr>
+      </w:pPr>
+    </w:p>
+    <w:p>
+      <w:pPr>
+        <w:rPr>
+          <w:rFonts w:ascii="Arial" w:hAnsi="Arial" w:cs="Arial"/>
+          <w:lang w:val="pt-BR"/>
+        </w:rPr>
+      </w:pPr>
+      <w:r>
+        <w:rPr>
+          <w:rFonts w:ascii="Arial" w:hAnsi="Arial" w:cs="Arial"/>
+          <w:lang w:val="pt-BR"/>
+        </w:rPr>
+        <w:t>Uma vez por semana é realizado a limpeza do estacionamento.</w:t>
+      </w:r>
+    </w:p>
+    <w:p>
+      <w:pPr>
+        <w:pStyle w:val="Ttulo2"/>
+        <w:rPr>
+          <w:lang w:val="pt-BR"/>
+        </w:rPr>
+      </w:pPr>
+      <w:r>
+        <w:rPr>
           <w:lang w:val="pt-BR"/>
         </w:rPr>
         <w:t>Oportunidade de Negócios</w:t>
@@ -1904,22 +2844,33 @@
     <w:p>
       <w:pPr>
         <w:pStyle w:val="InfoBlue"/>
-        <w:rPr>
-          <w:lang w:val="pt-BR"/>
-        </w:rPr>
-      </w:pPr>
-      <w:r>
-        <w:rPr>
-          <w:lang w:val="pt-BR"/>
-        </w:rPr>
-        <w:t>[Faça uma breve descrição da o</w:t>
-      </w:r>
-      <w:r>
-        <w:rPr>
-          <w:lang w:val="pt-BR"/>
-        </w:rPr>
-        <w:t>portunidade de negócios atendida por este projeto.]</w:t>
-      </w:r>
+        <w:jc w:val="both"/>
+        <w:rPr>
+          <w:rFonts w:ascii="Arial" w:hAnsi="Arial" w:cs="Arial"/>
+          <w:i w:val="0"/>
+          <w:iCs w:val="0"/>
+          <w:color w:val="auto"/>
+          <w:lang w:val="pt-BR"/>
+        </w:rPr>
+      </w:pPr>
+      <w:r>
+        <w:rPr>
+          <w:rFonts w:ascii="Arial" w:hAnsi="Arial" w:cs="Arial"/>
+          <w:i w:val="0"/>
+          <w:iCs w:val="0"/>
+          <w:color w:val="auto"/>
+          <w:lang w:val="pt-BR"/>
+        </w:rPr>
+        <w:t>A oportunidade de negócios surgiu a partir da necessidade de um sistema para gerenciar um estacionamento, em que todo o esquema de organização era feito manualmente, trazendo problemas para o estabelecimento.</w:t>
+      </w:r>
+    </w:p>
+    <w:p>
+      <w:pPr>
+        <w:pStyle w:val="InfoBlue"/>
+        <w:rPr>
+          <w:lang w:val="pt-BR"/>
+        </w:rPr>
+      </w:pPr>
     </w:p>
     <w:p>
       <w:pPr>
@@ -1936,28 +2887,6 @@
         </w:rPr>
         <w:t>Descrição do Problema</w:t>
       </w:r>
-    </w:p>
-    <w:p>
-      <w:pPr>
-        <w:pStyle w:val="InfoBlue"/>
-        <w:rPr>
-          <w:lang w:val="pt-BR"/>
-        </w:rPr>
-      </w:pPr>
-      <w:r>
-        <w:rPr>
-          <w:lang w:val="pt-BR"/>
-        </w:rPr>
-        <w:t>[Forneça uma descrição resumindo o problema que está sendo resolvido pelo projeto. O formato a seguir pode ser usado.]</w:t>
-      </w:r>
-    </w:p>
-    <w:p>
-      <w:pPr>
-        <w:pStyle w:val="Corpodetexto"/>
-        <w:rPr>
-          <w:lang w:val="pt-BR"/>
-        </w:rPr>
-      </w:pPr>
     </w:p>
     <w:p>
       <w:pPr>
@@ -2019,14 +2948,22 @@
             <w:pPr>
               <w:pStyle w:val="InfoBlue"/>
               <w:rPr>
+                <w:rFonts w:ascii="Arial" w:hAnsi="Arial" w:cs="Arial"/>
+                <w:i w:val="0"/>
+                <w:iCs w:val="0"/>
+                <w:color w:val="000000" w:themeColor="text1"/>
                 <w:lang w:val="pt-BR"/>
               </w:rPr>
             </w:pPr>
             <w:r>
               <w:rPr>
-                <w:lang w:val="pt-BR"/>
-              </w:rPr>
-              <w:t>[descreva o problema]</w:t>
+                <w:rFonts w:ascii="Arial" w:hAnsi="Arial" w:cs="Arial"/>
+                <w:i w:val="0"/>
+                <w:iCs w:val="0"/>
+                <w:color w:val="000000" w:themeColor="text1"/>
+                <w:lang w:val="pt-BR"/>
+              </w:rPr>
+              <w:t>Ter que cadastrar os funcionários manualmente</w:t>
             </w:r>
           </w:p>
         </w:tc>
@@ -2084,15 +3021,13 @@
             </w:pPr>
             <w:r>
               <w:rPr>
-                <w:lang w:val="pt-BR"/>
-              </w:rPr>
-              <w:t xml:space="preserve">[quem são os </w:t>
-            </w:r>
-            <w:r>
-              <w:rPr>
-                <w:lang w:val="pt-BR"/>
-              </w:rPr>
-              <w:t>envolvidos afetados pelo problema]</w:t>
+                <w:rFonts w:ascii="Arial" w:hAnsi="Arial" w:cs="Arial"/>
+                <w:i w:val="0"/>
+                <w:iCs w:val="0"/>
+                <w:color w:val="000000" w:themeColor="text1"/>
+                <w:lang w:val="pt-BR"/>
+              </w:rPr>
+              <w:t>Gerente</w:t>
             </w:r>
           </w:p>
         </w:tc>
@@ -2144,9 +3079,13 @@
             </w:pPr>
             <w:r>
               <w:rPr>
-                <w:lang w:val="pt-BR"/>
-              </w:rPr>
-              <w:t>[qual é o impacto do problema]</w:t>
+                <w:rFonts w:ascii="Arial" w:hAnsi="Arial" w:cs="Arial"/>
+                <w:i w:val="0"/>
+                <w:iCs w:val="0"/>
+                <w:color w:val="000000" w:themeColor="text1"/>
+                <w:lang w:val="pt-BR"/>
+              </w:rPr>
+              <w:t>Lentidão para cadastrar, consultar, alterar e desfazer cadastro</w:t>
             </w:r>
           </w:p>
         </w:tc>
@@ -2197,16 +3136,52 @@
             </w:pPr>
             <w:r>
               <w:rPr>
-                <w:lang w:val="pt-BR"/>
-              </w:rPr>
-              <w:t>[liste alguns dos principais benefícios de uma boa solução]</w:t>
+                <w:rFonts w:ascii="Arial" w:hAnsi="Arial" w:cs="Arial"/>
+                <w:i w:val="0"/>
+                <w:iCs w:val="0"/>
+                <w:color w:val="000000" w:themeColor="text1"/>
+                <w:lang w:val="pt-BR"/>
+              </w:rPr>
+              <w:t xml:space="preserve">Uma funcionalidade </w:t>
+            </w:r>
+            <w:r>
+              <w:rPr>
+                <w:rFonts w:ascii="Arial" w:hAnsi="Arial" w:cs="Arial"/>
+                <w:i w:val="0"/>
+                <w:iCs w:val="0"/>
+                <w:color w:val="000000" w:themeColor="text1"/>
+                <w:lang w:val="pt-BR"/>
+              </w:rPr>
+              <w:t>no</w:t>
+            </w:r>
+            <w:r>
+              <w:rPr>
+                <w:rFonts w:ascii="Arial" w:hAnsi="Arial" w:cs="Arial"/>
+                <w:i w:val="0"/>
+                <w:iCs w:val="0"/>
+                <w:color w:val="000000" w:themeColor="text1"/>
+                <w:lang w:val="pt-BR"/>
+              </w:rPr>
+              <w:t xml:space="preserve"> sistema que permita cadastros e que possa realizar consultas, alterações e exclusões</w:t>
             </w:r>
           </w:p>
         </w:tc>
       </w:tr>
     </w:tbl>
-    <w:p/>
-    <w:p/>
+    <w:p>
+      <w:pPr>
+        <w:rPr>
+          <w:lang w:val="pt-BR"/>
+        </w:rPr>
+      </w:pPr>
+    </w:p>
+    <w:p>
+      <w:pPr>
+        <w:rPr>
+          <w:lang w:val="pt-BR"/>
+        </w:rPr>
+      </w:pPr>
+    </w:p>
     <w:tbl>
       <w:tblPr>
         <w:tblW w:w="8220" w:type="dxa"/>
@@ -2241,6 +3216,7 @@
               <w:rPr>
                 <w:lang w:val="pt-BR"/>
               </w:rPr>
+              <w:lastRenderedPageBreak/>
               <w:t>O problema de</w:t>
             </w:r>
           </w:p>
@@ -2264,9 +3240,13 @@
             </w:pPr>
             <w:r>
               <w:rPr>
-                <w:lang w:val="pt-BR"/>
-              </w:rPr>
-              <w:t>Ter que ir à faculdade para renovar um material da biblioteca</w:t>
+                <w:rFonts w:ascii="Arial" w:hAnsi="Arial" w:cs="Arial"/>
+                <w:i w:val="0"/>
+                <w:iCs w:val="0"/>
+                <w:color w:val="000000" w:themeColor="text1"/>
+                <w:lang w:val="pt-BR"/>
+              </w:rPr>
+              <w:t>Gerenciar os veículos dos clientes em cadernos</w:t>
             </w:r>
           </w:p>
         </w:tc>
@@ -2324,9 +3304,13 @@
             </w:pPr>
             <w:r>
               <w:rPr>
-                <w:lang w:val="pt-BR"/>
-              </w:rPr>
-              <w:t>Usuários da biblioteca</w:t>
+                <w:rFonts w:ascii="Arial" w:hAnsi="Arial" w:cs="Arial"/>
+                <w:i w:val="0"/>
+                <w:iCs w:val="0"/>
+                <w:color w:val="000000" w:themeColor="text1"/>
+                <w:lang w:val="pt-BR"/>
+              </w:rPr>
+              <w:t>Manobrista</w:t>
             </w:r>
           </w:p>
         </w:tc>
@@ -2378,9 +3362,13 @@
             </w:pPr>
             <w:r>
               <w:rPr>
-                <w:lang w:val="pt-BR"/>
-              </w:rPr>
-              <w:t>Desperdício de tempo, dinheiro e/ou ficar em situação irregular pela não renovação/devolução</w:t>
+                <w:rFonts w:ascii="Arial" w:hAnsi="Arial" w:cs="Arial"/>
+                <w:i w:val="0"/>
+                <w:iCs w:val="0"/>
+                <w:color w:val="000000" w:themeColor="text1"/>
+                <w:lang w:val="pt-BR"/>
+              </w:rPr>
+              <w:t>Lentidão para registrar os dados dos veículos que entraram, além da recorrente baixa legibilidade da escrita do funcionário ao anotar os dados</w:t>
             </w:r>
           </w:p>
         </w:tc>
@@ -2431,15 +3419,35 @@
             </w:pPr>
             <w:r>
               <w:rPr>
-                <w:lang w:val="pt-BR"/>
-              </w:rPr>
-              <w:t>Permitir que o usuário renove o material de casa a partir do aplicativo/site da biblioteca</w:t>
+                <w:rFonts w:ascii="Arial" w:hAnsi="Arial" w:cs="Arial"/>
+                <w:i w:val="0"/>
+                <w:iCs w:val="0"/>
+                <w:color w:val="000000" w:themeColor="text1"/>
+                <w:lang w:val="pt-BR"/>
+              </w:rPr>
+              <w:t xml:space="preserve">Uma funcionalidade no sistema que permita </w:t>
+            </w:r>
+            <w:r>
+              <w:rPr>
+                <w:rFonts w:ascii="Arial" w:hAnsi="Arial" w:cs="Arial"/>
+                <w:i w:val="0"/>
+                <w:iCs w:val="0"/>
+                <w:color w:val="000000" w:themeColor="text1"/>
+                <w:lang w:val="pt-BR"/>
+              </w:rPr>
+              <w:t>registrar os dados dos carros que entraram e que seja possível consultar, alterar e excluir</w:t>
             </w:r>
           </w:p>
         </w:tc>
       </w:tr>
     </w:tbl>
-    <w:p/>
+    <w:p>
+      <w:pPr>
+        <w:rPr>
+          <w:lang w:val="pt-BR"/>
+        </w:rPr>
+      </w:pPr>
+    </w:p>
     <w:tbl>
       <w:tblPr>
         <w:tblW w:w="8220" w:type="dxa"/>
@@ -2474,13 +3482,7 @@
               <w:rPr>
                 <w:lang w:val="pt-BR"/>
               </w:rPr>
-              <w:t xml:space="preserve">O </w:t>
-            </w:r>
-            <w:r>
-              <w:rPr>
-                <w:lang w:val="pt-BR"/>
-              </w:rPr>
-              <w:t>problema de</w:t>
+              <w:t>O problema de</w:t>
             </w:r>
           </w:p>
         </w:tc>
@@ -2503,9 +3505,13 @@
             </w:pPr>
             <w:r>
               <w:rPr>
-                <w:lang w:val="pt-BR"/>
-              </w:rPr>
-              <w:t>...</w:t>
+                <w:rFonts w:ascii="Arial" w:hAnsi="Arial" w:cs="Arial"/>
+                <w:i w:val="0"/>
+                <w:iCs w:val="0"/>
+                <w:color w:val="000000" w:themeColor="text1"/>
+                <w:lang w:val="pt-BR"/>
+              </w:rPr>
+              <w:t>Não haver no final do dia um relatório detalhado com todas as informações sobre clientes, valores pagos, entre outros dados.</w:t>
             </w:r>
           </w:p>
         </w:tc>
@@ -2534,13 +3540,7 @@
               <w:rPr>
                 <w:lang w:val="pt-BR"/>
               </w:rPr>
-              <w:t>A</w:t>
-            </w:r>
-            <w:r>
-              <w:rPr>
-                <w:lang w:val="pt-BR"/>
-              </w:rPr>
-              <w:t>feta</w:t>
+              <w:t>Afeta</w:t>
             </w:r>
           </w:p>
         </w:tc>
@@ -2563,9 +3563,13 @@
             </w:pPr>
             <w:r>
               <w:rPr>
-                <w:lang w:val="fr-FR"/>
-              </w:rPr>
-              <w:t>...</w:t>
+                <w:rFonts w:ascii="Arial" w:hAnsi="Arial" w:cs="Arial"/>
+                <w:i w:val="0"/>
+                <w:iCs w:val="0"/>
+                <w:color w:val="000000" w:themeColor="text1"/>
+                <w:lang w:val="pt-BR"/>
+              </w:rPr>
+              <w:t>Gerente</w:t>
             </w:r>
           </w:p>
         </w:tc>
@@ -2611,15 +3615,23 @@
           <w:p>
             <w:pPr>
               <w:pStyle w:val="InfoBlue"/>
+              <w:tabs>
+                <w:tab w:val="clear" w:pos="1260"/>
+                <w:tab w:val="left" w:pos="1500"/>
+              </w:tabs>
               <w:rPr>
                 <w:lang w:val="pt-BR"/>
               </w:rPr>
             </w:pPr>
             <w:r>
               <w:rPr>
-                <w:lang w:val="pt-BR"/>
-              </w:rPr>
-              <w:t>...</w:t>
+                <w:rFonts w:ascii="Arial" w:hAnsi="Arial" w:cs="Arial"/>
+                <w:i w:val="0"/>
+                <w:iCs w:val="0"/>
+                <w:color w:val="000000" w:themeColor="text1"/>
+                <w:lang w:val="pt-BR"/>
+              </w:rPr>
+              <w:t>Não conseguir gerenciar o estacionamento da melhor forma</w:t>
             </w:r>
           </w:p>
         </w:tc>
@@ -2670,9 +3682,13 @@
             </w:pPr>
             <w:r>
               <w:rPr>
-                <w:lang w:val="fr-FR"/>
-              </w:rPr>
-              <w:t>...</w:t>
+                <w:rFonts w:ascii="Arial" w:hAnsi="Arial" w:cs="Arial"/>
+                <w:i w:val="0"/>
+                <w:iCs w:val="0"/>
+                <w:color w:val="000000" w:themeColor="text1"/>
+                <w:lang w:val="pt-BR"/>
+              </w:rPr>
+              <w:t>Uma funcionalidade no sistema que permita a emissão de um relatório no final do dia, apresentando todos os dados desejados.</w:t>
             </w:r>
           </w:p>
         </w:tc>
@@ -2681,11 +3697,628 @@
     <w:p>
       <w:pPr>
         <w:pStyle w:val="Ttulo2"/>
-        <w:rPr>
-          <w:lang w:val="pt-BR"/>
-        </w:rPr>
-      </w:pPr>
-      <w:r>
+        <w:numPr>
+          <w:ilvl w:val="0"/>
+          <w:numId w:val="0"/>
+        </w:numPr>
+        <w:rPr>
+          <w:lang w:val="pt-BR"/>
+        </w:rPr>
+      </w:pPr>
+    </w:p>
+    <w:tbl>
+      <w:tblPr>
+        <w:tblW w:w="8220" w:type="dxa"/>
+        <w:tblInd w:w="705" w:type="dxa"/>
+        <w:tblLook w:val="0000" w:firstRow="0" w:lastRow="0" w:firstColumn="0" w:lastColumn="0" w:noHBand="0" w:noVBand="0"/>
+      </w:tblPr>
+      <w:tblGrid>
+        <w:gridCol w:w="2970"/>
+        <w:gridCol w:w="5250"/>
+      </w:tblGrid>
+      <w:tr>
+        <w:tc>
+          <w:tcPr>
+            <w:tcW w:w="2970" w:type="dxa"/>
+            <w:tcBorders>
+              <w:top w:val="single" w:sz="12" w:space="0" w:color="000000"/>
+              <w:left w:val="single" w:sz="12" w:space="0" w:color="000000"/>
+              <w:bottom w:val="single" w:sz="6" w:space="0" w:color="000000"/>
+            </w:tcBorders>
+            <w:shd w:val="clear" w:color="auto" w:fill="BFBFBF"/>
+          </w:tcPr>
+          <w:p>
+            <w:pPr>
+              <w:pStyle w:val="Corpodetexto"/>
+              <w:keepNext/>
+              <w:ind w:left="72"/>
+              <w:rPr>
+                <w:lang w:val="pt-BR"/>
+              </w:rPr>
+            </w:pPr>
+            <w:r>
+              <w:rPr>
+                <w:lang w:val="pt-BR"/>
+              </w:rPr>
+              <w:t>O problema de</w:t>
+            </w:r>
+          </w:p>
+        </w:tc>
+        <w:tc>
+          <w:tcPr>
+            <w:tcW w:w="5250" w:type="dxa"/>
+            <w:tcBorders>
+              <w:top w:val="single" w:sz="12" w:space="0" w:color="000000"/>
+              <w:left w:val="single" w:sz="12" w:space="0" w:color="000000"/>
+              <w:bottom w:val="single" w:sz="6" w:space="0" w:color="000000"/>
+              <w:right w:val="single" w:sz="12" w:space="0" w:color="000000"/>
+            </w:tcBorders>
+          </w:tcPr>
+          <w:p>
+            <w:pPr>
+              <w:pStyle w:val="InfoBlue"/>
+              <w:rPr>
+                <w:lang w:val="pt-BR"/>
+              </w:rPr>
+            </w:pPr>
+            <w:r>
+              <w:rPr>
+                <w:rFonts w:ascii="Arial" w:hAnsi="Arial" w:cs="Arial"/>
+                <w:i w:val="0"/>
+                <w:iCs w:val="0"/>
+                <w:color w:val="000000" w:themeColor="text1"/>
+                <w:lang w:val="pt-BR"/>
+              </w:rPr>
+              <w:t>Gerenciar o caixa do estacionamento em cadernos</w:t>
+            </w:r>
+          </w:p>
+        </w:tc>
+      </w:tr>
+      <w:tr>
+        <w:tc>
+          <w:tcPr>
+            <w:tcW w:w="2970" w:type="dxa"/>
+            <w:tcBorders>
+              <w:top w:val="single" w:sz="6" w:space="0" w:color="000000"/>
+              <w:left w:val="single" w:sz="12" w:space="0" w:color="000000"/>
+              <w:bottom w:val="single" w:sz="6" w:space="0" w:color="000000"/>
+            </w:tcBorders>
+            <w:shd w:val="clear" w:color="auto" w:fill="BFBFBF"/>
+          </w:tcPr>
+          <w:p>
+            <w:pPr>
+              <w:pStyle w:val="Corpodetexto"/>
+              <w:keepNext/>
+              <w:ind w:left="72"/>
+              <w:rPr>
+                <w:lang w:val="pt-BR"/>
+              </w:rPr>
+            </w:pPr>
+            <w:r>
+              <w:rPr>
+                <w:lang w:val="pt-BR"/>
+              </w:rPr>
+              <w:t>Afeta</w:t>
+            </w:r>
+          </w:p>
+        </w:tc>
+        <w:tc>
+          <w:tcPr>
+            <w:tcW w:w="5250" w:type="dxa"/>
+            <w:tcBorders>
+              <w:top w:val="single" w:sz="6" w:space="0" w:color="000000"/>
+              <w:left w:val="single" w:sz="12" w:space="0" w:color="000000"/>
+              <w:bottom w:val="single" w:sz="6" w:space="0" w:color="000000"/>
+              <w:right w:val="single" w:sz="12" w:space="0" w:color="000000"/>
+            </w:tcBorders>
+          </w:tcPr>
+          <w:p>
+            <w:pPr>
+              <w:pStyle w:val="InfoBlue"/>
+              <w:rPr>
+                <w:lang w:val="pt-BR"/>
+              </w:rPr>
+            </w:pPr>
+            <w:r>
+              <w:rPr>
+                <w:rFonts w:ascii="Arial" w:hAnsi="Arial" w:cs="Arial"/>
+                <w:i w:val="0"/>
+                <w:iCs w:val="0"/>
+                <w:color w:val="000000" w:themeColor="text1"/>
+                <w:lang w:val="pt-BR"/>
+              </w:rPr>
+              <w:t>Atendente do caixa</w:t>
+            </w:r>
+          </w:p>
+        </w:tc>
+      </w:tr>
+      <w:tr>
+        <w:tc>
+          <w:tcPr>
+            <w:tcW w:w="2970" w:type="dxa"/>
+            <w:tcBorders>
+              <w:top w:val="single" w:sz="6" w:space="0" w:color="000000"/>
+              <w:left w:val="single" w:sz="12" w:space="0" w:color="000000"/>
+              <w:bottom w:val="single" w:sz="6" w:space="0" w:color="000000"/>
+            </w:tcBorders>
+            <w:shd w:val="clear" w:color="auto" w:fill="BFBFBF"/>
+          </w:tcPr>
+          <w:p>
+            <w:pPr>
+              <w:pStyle w:val="Corpodetexto"/>
+              <w:keepNext/>
+              <w:ind w:left="72"/>
+              <w:rPr>
+                <w:lang w:val="pt-BR"/>
+              </w:rPr>
+            </w:pPr>
+            <w:r>
+              <w:rPr>
+                <w:lang w:val="pt-BR"/>
+              </w:rPr>
+              <w:t>cujo impacto é</w:t>
+            </w:r>
+          </w:p>
+        </w:tc>
+        <w:tc>
+          <w:tcPr>
+            <w:tcW w:w="5250" w:type="dxa"/>
+            <w:tcBorders>
+              <w:top w:val="single" w:sz="6" w:space="0" w:color="000000"/>
+              <w:left w:val="single" w:sz="12" w:space="0" w:color="000000"/>
+              <w:bottom w:val="single" w:sz="6" w:space="0" w:color="000000"/>
+              <w:right w:val="single" w:sz="12" w:space="0" w:color="000000"/>
+            </w:tcBorders>
+          </w:tcPr>
+          <w:p>
+            <w:pPr>
+              <w:pStyle w:val="InfoBlue"/>
+              <w:tabs>
+                <w:tab w:val="clear" w:pos="1260"/>
+                <w:tab w:val="left" w:pos="1500"/>
+              </w:tabs>
+              <w:rPr>
+                <w:lang w:val="pt-BR"/>
+              </w:rPr>
+            </w:pPr>
+            <w:r>
+              <w:rPr>
+                <w:rFonts w:ascii="Arial" w:hAnsi="Arial" w:cs="Arial"/>
+                <w:i w:val="0"/>
+                <w:iCs w:val="0"/>
+                <w:color w:val="000000" w:themeColor="text1"/>
+                <w:lang w:val="pt-BR"/>
+              </w:rPr>
+              <w:t xml:space="preserve">Não conseguir gerenciar </w:t>
+            </w:r>
+            <w:r>
+              <w:rPr>
+                <w:rFonts w:ascii="Arial" w:hAnsi="Arial" w:cs="Arial"/>
+                <w:i w:val="0"/>
+                <w:iCs w:val="0"/>
+                <w:color w:val="000000" w:themeColor="text1"/>
+                <w:lang w:val="pt-BR"/>
+              </w:rPr>
+              <w:t>o caixa com maior praticidade e organização. Abre margem para erros de cálculo e resultando em cobranças indevidas.</w:t>
+            </w:r>
+          </w:p>
+        </w:tc>
+      </w:tr>
+      <w:tr>
+        <w:tc>
+          <w:tcPr>
+            <w:tcW w:w="2970" w:type="dxa"/>
+            <w:tcBorders>
+              <w:top w:val="single" w:sz="6" w:space="0" w:color="000000"/>
+              <w:left w:val="single" w:sz="12" w:space="0" w:color="000000"/>
+              <w:bottom w:val="single" w:sz="6" w:space="0" w:color="000000"/>
+            </w:tcBorders>
+            <w:shd w:val="clear" w:color="auto" w:fill="BFBFBF"/>
+          </w:tcPr>
+          <w:p>
+            <w:pPr>
+              <w:pStyle w:val="Corpodetexto"/>
+              <w:ind w:left="72"/>
+              <w:rPr>
+                <w:lang w:val="pt-BR"/>
+              </w:rPr>
+            </w:pPr>
+            <w:r>
+              <w:rPr>
+                <w:lang w:val="pt-BR"/>
+              </w:rPr>
+              <w:t>uma boa solução seria</w:t>
+            </w:r>
+          </w:p>
+        </w:tc>
+        <w:tc>
+          <w:tcPr>
+            <w:tcW w:w="5250" w:type="dxa"/>
+            <w:tcBorders>
+              <w:top w:val="single" w:sz="6" w:space="0" w:color="000000"/>
+              <w:left w:val="single" w:sz="12" w:space="0" w:color="000000"/>
+              <w:bottom w:val="single" w:sz="6" w:space="0" w:color="000000"/>
+              <w:right w:val="single" w:sz="12" w:space="0" w:color="000000"/>
+            </w:tcBorders>
+          </w:tcPr>
+          <w:p>
+            <w:pPr>
+              <w:pStyle w:val="InfoBlue"/>
+              <w:rPr>
+                <w:lang w:val="pt-BR"/>
+              </w:rPr>
+            </w:pPr>
+            <w:r>
+              <w:rPr>
+                <w:rFonts w:ascii="Arial" w:hAnsi="Arial" w:cs="Arial"/>
+                <w:i w:val="0"/>
+                <w:iCs w:val="0"/>
+                <w:color w:val="000000" w:themeColor="text1"/>
+                <w:lang w:val="pt-BR"/>
+              </w:rPr>
+              <w:t xml:space="preserve">Uma funcionalidade no sistema que permita </w:t>
+            </w:r>
+            <w:r>
+              <w:rPr>
+                <w:rFonts w:ascii="Arial" w:hAnsi="Arial" w:cs="Arial"/>
+                <w:i w:val="0"/>
+                <w:iCs w:val="0"/>
+                <w:color w:val="000000" w:themeColor="text1"/>
+                <w:lang w:val="pt-BR"/>
+              </w:rPr>
+              <w:t xml:space="preserve">gerir o caixa, </w:t>
+            </w:r>
+            <w:r>
+              <w:rPr>
+                <w:rFonts w:ascii="Arial" w:hAnsi="Arial" w:cs="Arial"/>
+                <w:i w:val="0"/>
+                <w:iCs w:val="0"/>
+                <w:color w:val="000000" w:themeColor="text1"/>
+                <w:lang w:val="pt-BR"/>
+              </w:rPr>
+              <w:t>como por exemplo</w:t>
+            </w:r>
+            <w:r>
+              <w:rPr>
+                <w:rFonts w:ascii="Arial" w:hAnsi="Arial" w:cs="Arial"/>
+                <w:i w:val="0"/>
+                <w:iCs w:val="0"/>
+                <w:color w:val="000000" w:themeColor="text1"/>
+                <w:lang w:val="pt-BR"/>
+              </w:rPr>
+              <w:t xml:space="preserve"> calcular o valor que o cliente deve pagar</w:t>
+            </w:r>
+          </w:p>
+        </w:tc>
+      </w:tr>
+    </w:tbl>
+    <w:p>
+      <w:pPr>
+        <w:pStyle w:val="Ttulo2"/>
+        <w:numPr>
+          <w:ilvl w:val="0"/>
+          <w:numId w:val="0"/>
+        </w:numPr>
+        <w:rPr>
+          <w:lang w:val="pt-BR"/>
+        </w:rPr>
+      </w:pPr>
+    </w:p>
+    <w:tbl>
+      <w:tblPr>
+        <w:tblW w:w="8220" w:type="dxa"/>
+        <w:tblInd w:w="705" w:type="dxa"/>
+        <w:tblLook w:val="0000" w:firstRow="0" w:lastRow="0" w:firstColumn="0" w:lastColumn="0" w:noHBand="0" w:noVBand="0"/>
+      </w:tblPr>
+      <w:tblGrid>
+        <w:gridCol w:w="2970"/>
+        <w:gridCol w:w="5250"/>
+      </w:tblGrid>
+      <w:tr>
+        <w:tc>
+          <w:tcPr>
+            <w:tcW w:w="2970" w:type="dxa"/>
+            <w:tcBorders>
+              <w:top w:val="single" w:sz="12" w:space="0" w:color="000000"/>
+              <w:left w:val="single" w:sz="12" w:space="0" w:color="000000"/>
+              <w:bottom w:val="single" w:sz="6" w:space="0" w:color="000000"/>
+            </w:tcBorders>
+            <w:shd w:val="clear" w:color="auto" w:fill="BFBFBF"/>
+          </w:tcPr>
+          <w:p>
+            <w:pPr>
+              <w:pStyle w:val="Corpodetexto"/>
+              <w:keepNext/>
+              <w:ind w:left="72"/>
+              <w:rPr>
+                <w:lang w:val="pt-BR"/>
+              </w:rPr>
+            </w:pPr>
+            <w:r>
+              <w:rPr>
+                <w:lang w:val="pt-BR"/>
+              </w:rPr>
+              <w:t>O problema de</w:t>
+            </w:r>
+          </w:p>
+        </w:tc>
+        <w:tc>
+          <w:tcPr>
+            <w:tcW w:w="5250" w:type="dxa"/>
+            <w:tcBorders>
+              <w:top w:val="single" w:sz="12" w:space="0" w:color="000000"/>
+              <w:left w:val="single" w:sz="12" w:space="0" w:color="000000"/>
+              <w:bottom w:val="single" w:sz="6" w:space="0" w:color="000000"/>
+              <w:right w:val="single" w:sz="12" w:space="0" w:color="000000"/>
+            </w:tcBorders>
+          </w:tcPr>
+          <w:p>
+            <w:pPr>
+              <w:pStyle w:val="InfoBlue"/>
+              <w:rPr>
+                <w:lang w:val="pt-BR"/>
+              </w:rPr>
+            </w:pPr>
+            <w:r>
+              <w:rPr>
+                <w:rFonts w:ascii="Arial" w:hAnsi="Arial" w:cs="Arial"/>
+                <w:i w:val="0"/>
+                <w:iCs w:val="0"/>
+                <w:color w:val="000000" w:themeColor="text1"/>
+                <w:lang w:val="pt-BR"/>
+              </w:rPr>
+              <w:t xml:space="preserve">Gerenciar </w:t>
+            </w:r>
+            <w:r>
+              <w:rPr>
+                <w:rFonts w:ascii="Arial" w:hAnsi="Arial" w:cs="Arial"/>
+                <w:i w:val="0"/>
+                <w:iCs w:val="0"/>
+                <w:color w:val="000000" w:themeColor="text1"/>
+                <w:lang w:val="pt-BR"/>
+              </w:rPr>
+              <w:t>as vagas do estacionamento</w:t>
+            </w:r>
+          </w:p>
+        </w:tc>
+      </w:tr>
+      <w:tr>
+        <w:tc>
+          <w:tcPr>
+            <w:tcW w:w="2970" w:type="dxa"/>
+            <w:tcBorders>
+              <w:top w:val="single" w:sz="6" w:space="0" w:color="000000"/>
+              <w:left w:val="single" w:sz="12" w:space="0" w:color="000000"/>
+              <w:bottom w:val="single" w:sz="6" w:space="0" w:color="000000"/>
+            </w:tcBorders>
+            <w:shd w:val="clear" w:color="auto" w:fill="BFBFBF"/>
+          </w:tcPr>
+          <w:p>
+            <w:pPr>
+              <w:pStyle w:val="Corpodetexto"/>
+              <w:keepNext/>
+              <w:ind w:left="72"/>
+              <w:rPr>
+                <w:lang w:val="pt-BR"/>
+              </w:rPr>
+            </w:pPr>
+            <w:r>
+              <w:rPr>
+                <w:lang w:val="pt-BR"/>
+              </w:rPr>
+              <w:t>Afeta</w:t>
+            </w:r>
+          </w:p>
+        </w:tc>
+        <w:tc>
+          <w:tcPr>
+            <w:tcW w:w="5250" w:type="dxa"/>
+            <w:tcBorders>
+              <w:top w:val="single" w:sz="6" w:space="0" w:color="000000"/>
+              <w:left w:val="single" w:sz="12" w:space="0" w:color="000000"/>
+              <w:bottom w:val="single" w:sz="6" w:space="0" w:color="000000"/>
+              <w:right w:val="single" w:sz="12" w:space="0" w:color="000000"/>
+            </w:tcBorders>
+          </w:tcPr>
+          <w:p>
+            <w:pPr>
+              <w:pStyle w:val="InfoBlue"/>
+              <w:rPr>
+                <w:lang w:val="pt-BR"/>
+              </w:rPr>
+            </w:pPr>
+            <w:r>
+              <w:rPr>
+                <w:rFonts w:ascii="Arial" w:hAnsi="Arial" w:cs="Arial"/>
+                <w:i w:val="0"/>
+                <w:iCs w:val="0"/>
+                <w:color w:val="000000" w:themeColor="text1"/>
+                <w:lang w:val="pt-BR"/>
+              </w:rPr>
+              <w:t>Manobrista</w:t>
+            </w:r>
+          </w:p>
+        </w:tc>
+      </w:tr>
+      <w:tr>
+        <w:tc>
+          <w:tcPr>
+            <w:tcW w:w="2970" w:type="dxa"/>
+            <w:tcBorders>
+              <w:top w:val="single" w:sz="6" w:space="0" w:color="000000"/>
+              <w:left w:val="single" w:sz="12" w:space="0" w:color="000000"/>
+              <w:bottom w:val="single" w:sz="6" w:space="0" w:color="000000"/>
+            </w:tcBorders>
+            <w:shd w:val="clear" w:color="auto" w:fill="BFBFBF"/>
+          </w:tcPr>
+          <w:p>
+            <w:pPr>
+              <w:pStyle w:val="Corpodetexto"/>
+              <w:keepNext/>
+              <w:ind w:left="72"/>
+              <w:rPr>
+                <w:lang w:val="pt-BR"/>
+              </w:rPr>
+            </w:pPr>
+            <w:r>
+              <w:rPr>
+                <w:lang w:val="pt-BR"/>
+              </w:rPr>
+              <w:t>cujo impacto é</w:t>
+            </w:r>
+          </w:p>
+        </w:tc>
+        <w:tc>
+          <w:tcPr>
+            <w:tcW w:w="5250" w:type="dxa"/>
+            <w:tcBorders>
+              <w:top w:val="single" w:sz="6" w:space="0" w:color="000000"/>
+              <w:left w:val="single" w:sz="12" w:space="0" w:color="000000"/>
+              <w:bottom w:val="single" w:sz="6" w:space="0" w:color="000000"/>
+              <w:right w:val="single" w:sz="12" w:space="0" w:color="000000"/>
+            </w:tcBorders>
+          </w:tcPr>
+          <w:p>
+            <w:pPr>
+              <w:pStyle w:val="InfoBlue"/>
+              <w:tabs>
+                <w:tab w:val="clear" w:pos="1260"/>
+                <w:tab w:val="left" w:pos="1500"/>
+              </w:tabs>
+              <w:rPr>
+                <w:lang w:val="pt-BR"/>
+              </w:rPr>
+            </w:pPr>
+            <w:r>
+              <w:rPr>
+                <w:rFonts w:ascii="Arial" w:hAnsi="Arial" w:cs="Arial"/>
+                <w:i w:val="0"/>
+                <w:iCs w:val="0"/>
+                <w:color w:val="000000" w:themeColor="text1"/>
+                <w:lang w:val="pt-BR"/>
+              </w:rPr>
+              <w:t xml:space="preserve">Não conseguir gerenciar o </w:t>
+            </w:r>
+            <w:r>
+              <w:rPr>
+                <w:rFonts w:ascii="Arial" w:hAnsi="Arial" w:cs="Arial"/>
+                <w:i w:val="0"/>
+                <w:iCs w:val="0"/>
+                <w:color w:val="000000" w:themeColor="text1"/>
+                <w:lang w:val="pt-BR"/>
+              </w:rPr>
+              <w:t>as vagas que estão ocupadas ou livre de forma eficiente, sendo necessária olhar todo o espaço para identificar</w:t>
+            </w:r>
+          </w:p>
+        </w:tc>
+      </w:tr>
+      <w:tr>
+        <w:tc>
+          <w:tcPr>
+            <w:tcW w:w="2970" w:type="dxa"/>
+            <w:tcBorders>
+              <w:top w:val="single" w:sz="6" w:space="0" w:color="000000"/>
+              <w:left w:val="single" w:sz="12" w:space="0" w:color="000000"/>
+              <w:bottom w:val="single" w:sz="6" w:space="0" w:color="000000"/>
+            </w:tcBorders>
+            <w:shd w:val="clear" w:color="auto" w:fill="BFBFBF"/>
+          </w:tcPr>
+          <w:p>
+            <w:pPr>
+              <w:pStyle w:val="Corpodetexto"/>
+              <w:ind w:left="72"/>
+              <w:rPr>
+                <w:lang w:val="pt-BR"/>
+              </w:rPr>
+            </w:pPr>
+            <w:r>
+              <w:rPr>
+                <w:lang w:val="pt-BR"/>
+              </w:rPr>
+              <w:t>uma boa solução seria</w:t>
+            </w:r>
+          </w:p>
+        </w:tc>
+        <w:tc>
+          <w:tcPr>
+            <w:tcW w:w="5250" w:type="dxa"/>
+            <w:tcBorders>
+              <w:top w:val="single" w:sz="6" w:space="0" w:color="000000"/>
+              <w:left w:val="single" w:sz="12" w:space="0" w:color="000000"/>
+              <w:bottom w:val="single" w:sz="6" w:space="0" w:color="000000"/>
+              <w:right w:val="single" w:sz="12" w:space="0" w:color="000000"/>
+            </w:tcBorders>
+          </w:tcPr>
+          <w:p>
+            <w:pPr>
+              <w:pStyle w:val="InfoBlue"/>
+              <w:rPr>
+                <w:lang w:val="pt-BR"/>
+              </w:rPr>
+            </w:pPr>
+            <w:r>
+              <w:rPr>
+                <w:rFonts w:ascii="Arial" w:hAnsi="Arial" w:cs="Arial"/>
+                <w:i w:val="0"/>
+                <w:iCs w:val="0"/>
+                <w:color w:val="000000" w:themeColor="text1"/>
+                <w:lang w:val="pt-BR"/>
+              </w:rPr>
+              <w:t>Uma funcionalidade no sistema que permita gerir</w:t>
+            </w:r>
+            <w:r>
+              <w:rPr>
+                <w:rFonts w:ascii="Arial" w:hAnsi="Arial" w:cs="Arial"/>
+                <w:i w:val="0"/>
+                <w:iCs w:val="0"/>
+                <w:color w:val="000000" w:themeColor="text1"/>
+                <w:lang w:val="pt-BR"/>
+              </w:rPr>
+              <w:t xml:space="preserve"> as vagas do estacionamento</w:t>
+            </w:r>
+          </w:p>
+        </w:tc>
+      </w:tr>
+    </w:tbl>
+    <w:p>
+      <w:pPr>
+        <w:pStyle w:val="Ttulo2"/>
+        <w:numPr>
+          <w:ilvl w:val="0"/>
+          <w:numId w:val="0"/>
+        </w:numPr>
+        <w:rPr>
+          <w:lang w:val="pt-BR"/>
+        </w:rPr>
+      </w:pPr>
+    </w:p>
+    <w:p>
+      <w:pPr>
+        <w:pStyle w:val="Ttulo2"/>
+        <w:numPr>
+          <w:ilvl w:val="0"/>
+          <w:numId w:val="0"/>
+        </w:numPr>
+        <w:rPr>
+          <w:lang w:val="pt-BR"/>
+        </w:rPr>
+      </w:pPr>
+    </w:p>
+    <w:p>
+      <w:pPr>
+        <w:pStyle w:val="Ttulo2"/>
+        <w:numPr>
+          <w:ilvl w:val="0"/>
+          <w:numId w:val="0"/>
+        </w:numPr>
+        <w:rPr>
+          <w:lang w:val="pt-BR"/>
+        </w:rPr>
+      </w:pPr>
+      <w:r>
+        <w:rPr>
+          <w:lang w:val="pt-BR"/>
+        </w:rPr>
         <w:br w:type="page"/>
       </w:r>
       <w:bookmarkStart w:id="13" w:name="__RefHeading___Toc18206470"/>
@@ -2709,13 +4342,7 @@
         <w:rPr>
           <w:lang w:val="pt-BR"/>
         </w:rPr>
-        <w:t xml:space="preserve">[Forneça uma sentença geral resumindo, no nível mais alto, a posição exclusiva que o produto pretende ocupar no mercado. O formato a seguir pode </w:t>
-      </w:r>
-      <w:r>
-        <w:rPr>
-          <w:lang w:val="pt-BR"/>
-        </w:rPr>
-        <w:t>ser usado.]</w:t>
+        <w:t>[Forneça uma sentença geral resumindo, no nível mais alto, a posição exclusiva que o produto pretende ocupar no mercado. O formato a seguir pode ser usado.]</w:t>
       </w:r>
     </w:p>
     <w:p>
@@ -3015,13 +4642,7 @@
               <w:rPr>
                 <w:lang w:val="pt-BR"/>
               </w:rPr>
-              <w:t xml:space="preserve">[principal alternativa da </w:t>
-            </w:r>
-            <w:r>
-              <w:rPr>
-                <w:lang w:val="pt-BR"/>
-              </w:rPr>
-              <w:t>concorrência]</w:t>
+              <w:t>[principal alternativa da concorrência]</w:t>
             </w:r>
           </w:p>
         </w:tc>
@@ -3134,50 +4755,25 @@
         <w:rPr>
           <w:lang w:val="pt-BR"/>
         </w:rPr>
-        <w:t xml:space="preserve">[Para fornecer produtos e </w:t>
-      </w:r>
-      <w:r>
-        <w:rPr>
-          <w:lang w:val="pt-BR"/>
-        </w:rPr>
-        <w:t xml:space="preserve">serviços que efetivamente satisfaçam às reais necessidades dos seus envolvidos e dos usuários, é preciso identificar e envolver todos os interessados como parte do processo de Modelagem de Negócios. É necessário também identificar os usuários do sistema e </w:t>
-      </w:r>
-      <w:r>
-        <w:rPr>
-          <w:lang w:val="pt-BR"/>
-        </w:rPr>
-        <w:t>assegurar que a comunidade de envolvidos os represente adequadamente. Esta seção fornece um perfil dos envolvidos e dos usuários que integram o projeto, e dos principais problemas que, de acordo com o ponto de vista deles, poderão ser abordados pela soluçã</w:t>
-      </w:r>
-      <w:r>
-        <w:rPr>
-          <w:lang w:val="pt-BR"/>
-        </w:rPr>
-        <w:t>o proposta. Ela não descreve as solicitações ou os requisitos específicos dos usuários e dos envolvidos, já que eles são capturados em um artefato individual de solicitações dos envolvidos. Em vez disso, ela fornece a base e a justificativa que explicam po</w:t>
-      </w:r>
-      <w:r>
-        <w:rPr>
-          <w:lang w:val="pt-BR"/>
-        </w:rPr>
-        <w:t>r que os requisitos são necessários.]</w:t>
+        <w:t>[Para fornecer produtos e serviços que efetivamente satisfaçam às reais necessidades dos seus envolvidos e dos usuários, é preciso identificar e envolver todos os interessados como parte do processo de Modelagem de Negócios. É necessário também identificar os usuários do sistema e assegurar que a comunidade de envolvidos os represente adequadamente. Esta seção fornece um perfil dos envolvidos e dos usuários que integram o projeto, e dos principais problemas que, de acordo com o ponto de vista deles, poderão ser abordados pela solução proposta. Ela não descreve as solicitações ou os requisitos específicos dos usuários e dos envolvidos, já que eles são capturados em um artefato individual de solicitações dos envolvidos. Em vez disso, ela fornece a base e a justificativa que explicam por que os requisitos são necessários.]</w:t>
       </w:r>
     </w:p>
     <w:p>
       <w:pPr>
         <w:pStyle w:val="Ttulo2"/>
-        <w:widowControl/>
-        <w:rPr>
-          <w:highlight w:val="yellow"/>
+        <w:rPr>
           <w:lang w:val="pt-BR"/>
         </w:rPr>
       </w:pPr>
       <w:bookmarkStart w:id="15" w:name="__RefHeading___Toc18206472"/>
+      <w:bookmarkStart w:id="16" w:name="__RefHeading___Toc18206475"/>
       <w:bookmarkEnd w:id="15"/>
-      <w:r>
-        <w:rPr>
-          <w:highlight w:val="yellow"/>
-          <w:lang w:val="pt-BR"/>
-        </w:rPr>
-        <w:t>Demografia do Mercado [Faz mais sentido para software que será vendido]</w:t>
+      <w:bookmarkEnd w:id="16"/>
+      <w:r>
+        <w:rPr>
+          <w:lang w:val="pt-BR"/>
+        </w:rPr>
+        <w:t>Ambiente do Usuário</w:t>
       </w:r>
     </w:p>
     <w:p>
@@ -3191,109 +4787,7 @@
         <w:rPr>
           <w:lang w:val="pt-BR"/>
         </w:rPr>
-        <w:t xml:space="preserve">[Resuma as principais demografias do mercado que motivam as decisões do produto. Descreva e posicione os segmentos do mercado-alvo. Estima o </w:t>
-      </w:r>
-      <w:r>
-        <w:rPr>
-          <w:lang w:val="pt-BR"/>
-        </w:rPr>
-        <w:t xml:space="preserve">tamanho e o crescimento usando o número de possíveis usuários ou a quantidade de dinheiro que seus clientes gastarão tentando satisfazer às necessidades que seu produto ou melhoria cumprirá. Revise as principais tendências e tecnologias do setor. Responda </w:t>
-      </w:r>
-      <w:r>
-        <w:rPr>
-          <w:lang w:val="pt-BR"/>
-        </w:rPr>
-        <w:t>a estas perguntas estratégicas:</w:t>
-      </w:r>
-    </w:p>
-    <w:p>
-      <w:pPr>
-        <w:pStyle w:val="InfoBlue"/>
-        <w:numPr>
-          <w:ilvl w:val="0"/>
-          <w:numId w:val="3"/>
-        </w:numPr>
-        <w:rPr>
-          <w:lang w:val="pt-BR"/>
-        </w:rPr>
-      </w:pPr>
-      <w:r>
-        <w:rPr>
-          <w:lang w:val="pt-BR"/>
-        </w:rPr>
-        <w:t xml:space="preserve">Qual é a reputação da sua empresa nesses mercados? </w:t>
-      </w:r>
-    </w:p>
-    <w:p>
-      <w:pPr>
-        <w:pStyle w:val="InfoBlue"/>
-        <w:numPr>
-          <w:ilvl w:val="0"/>
-          <w:numId w:val="3"/>
-        </w:numPr>
-        <w:rPr>
-          <w:lang w:val="pt-BR"/>
-        </w:rPr>
-      </w:pPr>
-      <w:r>
-        <w:rPr>
-          <w:lang w:val="pt-BR"/>
-        </w:rPr>
-        <w:t xml:space="preserve">Qual você gostaria que fosse? </w:t>
-      </w:r>
-    </w:p>
-    <w:p>
-      <w:pPr>
-        <w:pStyle w:val="InfoBlue"/>
-        <w:numPr>
-          <w:ilvl w:val="0"/>
-          <w:numId w:val="3"/>
-        </w:numPr>
-        <w:rPr>
-          <w:lang w:val="pt-BR"/>
-        </w:rPr>
-      </w:pPr>
-      <w:r>
-        <w:rPr>
-          <w:lang w:val="pt-BR"/>
-        </w:rPr>
-        <w:t>Como esse produto ou serviço suporta suas metas?]</w:t>
-      </w:r>
-    </w:p>
-    <w:p>
-      <w:pPr>
-        <w:pStyle w:val="Ttulo2"/>
-        <w:rPr>
-          <w:lang w:val="pt-BR"/>
-        </w:rPr>
-      </w:pPr>
-      <w:bookmarkStart w:id="16" w:name="__RefHeading___Toc18206475"/>
-      <w:bookmarkEnd w:id="16"/>
-      <w:r>
-        <w:rPr>
-          <w:lang w:val="pt-BR"/>
-        </w:rPr>
-        <w:t>Ambiente do Usuário</w:t>
-      </w:r>
-    </w:p>
-    <w:p>
-      <w:pPr>
-        <w:pStyle w:val="InfoBlue"/>
-        <w:rPr>
-          <w:lang w:val="pt-BR"/>
-        </w:rPr>
-      </w:pPr>
-      <w:r>
-        <w:rPr>
-          <w:lang w:val="pt-BR"/>
-        </w:rPr>
-        <w:t>[Detalhe o ambiente de trabalho do usuário-alvo. A seguir, são apresent</w:t>
-      </w:r>
-      <w:r>
-        <w:rPr>
-          <w:lang w:val="pt-BR"/>
-        </w:rPr>
-        <w:t>adas algumas sugestões:</w:t>
+        <w:t>[Detalhe o ambiente de trabalho do usuário-alvo. A seguir, são apresentadas algumas sugestões:</w:t>
       </w:r>
     </w:p>
     <w:p>
@@ -3347,13 +4841,21 @@
         <w:rPr>
           <w:lang w:val="pt-BR"/>
         </w:rPr>
-        <w:t>Existem restrições ambientais exclusivas: unidade móvel, ar l</w:t>
-      </w:r>
-      <w:r>
-        <w:rPr>
-          <w:lang w:val="pt-BR"/>
-        </w:rPr>
-        <w:t>ivre, a bordo, etc.?</w:t>
+        <w:t xml:space="preserve">Existem restrições ambientais exclusivas: unidade móvel, ar livre, a </w:t>
+      </w:r>
+      <w:proofErr w:type="gramStart"/>
+      <w:r>
+        <w:rPr>
+          <w:lang w:val="pt-BR"/>
+        </w:rPr>
+        <w:t>bordo, etc.</w:t>
+      </w:r>
+      <w:proofErr w:type="gramEnd"/>
+      <w:r>
+        <w:rPr>
+          <w:lang w:val="pt-BR"/>
+        </w:rPr>
+        <w:t>?</w:t>
       </w:r>
     </w:p>
     <w:p>
@@ -3371,7 +4873,6 @@
         <w:rPr>
           <w:lang w:val="pt-BR"/>
         </w:rPr>
-        <w:lastRenderedPageBreak/>
         <w:t>Quais plataformas de sistema estão sendo utilizadas atualmente? Quais são as futuras plataformas?</w:t>
       </w:r>
     </w:p>
@@ -3404,13 +4905,21 @@
         <w:rPr>
           <w:lang w:val="pt-BR"/>
         </w:rPr>
-        <w:t xml:space="preserve">Este é local em que podem ser </w:t>
-      </w:r>
-      <w:r>
-        <w:rPr>
-          <w:lang w:val="pt-BR"/>
-        </w:rPr>
-        <w:t>incluídos os extratos do Modelo de Negócios para descrever a tarefa e os papéis envolvidos, etc.]</w:t>
+        <w:t xml:space="preserve">Este é local em que podem ser incluídos os extratos do Modelo de Negócios para descrever a tarefa e os papéis </w:t>
+      </w:r>
+      <w:proofErr w:type="gramStart"/>
+      <w:r>
+        <w:rPr>
+          <w:lang w:val="pt-BR"/>
+        </w:rPr>
+        <w:t>envolvidos, etc.</w:t>
+      </w:r>
+      <w:proofErr w:type="gramEnd"/>
+      <w:r>
+        <w:rPr>
+          <w:lang w:val="pt-BR"/>
+        </w:rPr>
+        <w:t>]</w:t>
       </w:r>
     </w:p>
     <w:p>
@@ -3449,13 +4958,7 @@
         <w:rPr>
           <w:lang w:val="pt-BR"/>
         </w:rPr>
-        <w:t>[Descreva aqui cada envolvido no sistema preenchendo a tabela abaixo para cada um deles. Lembre-se de que os tipos de envolvidos poder</w:t>
-      </w:r>
-      <w:r>
-        <w:rPr>
-          <w:lang w:val="pt-BR"/>
-        </w:rPr>
-        <w:t>ão ser os mais diversos como, por exemplo, usuários, departamentos e desenvolvedores técnicos. Um perfil completo deve abranger os tópicos abaixo para cada tipo de envolvido.]</w:t>
+        <w:t>[Descreva aqui cada envolvido no sistema preenchendo a tabela abaixo para cada um deles. Lembre-se de que os tipos de envolvidos poderão ser os mais diversos como, por exemplo, usuários, departamentos e desenvolvedores técnicos. Um perfil completo deve abranger os tópicos abaixo para cada tipo de envolvido.]</w:t>
       </w:r>
     </w:p>
     <w:p>
@@ -3492,6 +4995,7 @@
           <w:noProof/>
           <w:lang w:val="pt-BR"/>
         </w:rPr>
+        <w:lastRenderedPageBreak/>
         <w:drawing>
           <wp:anchor distT="0" distB="0" distL="0" distR="0" simplePos="0" relativeHeight="2" behindDoc="0" locked="0" layoutInCell="1" allowOverlap="1" wp14:anchorId="4096AE50" wp14:editId="4096AE51">
             <wp:simplePos x="0" y="0"/>
@@ -3518,7 +5022,7 @@
                     </pic:cNvPicPr>
                   </pic:nvPicPr>
                   <pic:blipFill>
-                    <a:blip r:embed="rId11"/>
+                    <a:blip r:embed="rId12"/>
                     <a:stretch>
                       <a:fillRect/>
                     </a:stretch>
@@ -3718,15 +5222,7 @@
                 <w:bCs/>
                 <w:lang w:val="pt-BR"/>
               </w:rPr>
-              <w:t>Repres</w:t>
-            </w:r>
-            <w:r>
-              <w:rPr>
-                <w:b/>
-                <w:bCs/>
-                <w:lang w:val="pt-BR"/>
-              </w:rPr>
-              <w:t>entante</w:t>
+              <w:t>Representante</w:t>
             </w:r>
           </w:p>
         </w:tc>
@@ -3859,13 +5355,7 @@
               <w:rPr>
                 <w:lang w:val="pt-BR"/>
               </w:rPr>
-              <w:t xml:space="preserve">[Qualifique a habilidade, a formação técnica e o grau de </w:t>
-            </w:r>
-            <w:r>
-              <w:rPr>
-                <w:lang w:val="pt-BR"/>
-              </w:rPr>
-              <w:t>sofisticação do envolvido — ou seja, se ele é um guru, executivo, especialista, usuário eventual e assim por diante.]</w:t>
+              <w:t>[Qualifique a habilidade, a formação técnica e o grau de sofisticação do envolvido — ou seja, se ele é um guru, executivo, especialista, usuário eventual e assim por diante.]</w:t>
             </w:r>
           </w:p>
         </w:tc>
@@ -3919,13 +5409,7 @@
               <w:rPr>
                 <w:lang w:val="pt-BR"/>
               </w:rPr>
-              <w:t>[Liste as principais responsabilidades dos envolvidos no que diz respeito ao sistema em desenvolvimento; ou seja, o int</w:t>
-            </w:r>
-            <w:r>
-              <w:rPr>
-                <w:lang w:val="pt-BR"/>
-              </w:rPr>
-              <w:t>eresse deles como envolvidos.</w:t>
+              <w:t>[Liste as principais responsabilidades dos envolvidos no que diz respeito ao sistema em desenvolvimento; ou seja, o interesse deles como envolvidos.</w:t>
             </w:r>
           </w:p>
         </w:tc>
@@ -4040,13 +5524,7 @@
               <w:rPr>
                 <w:lang w:val="pt-BR"/>
               </w:rPr>
-              <w:t>Ra</w:t>
-            </w:r>
-            <w:r>
-              <w:rPr>
-                <w:lang w:val="pt-BR"/>
-              </w:rPr>
-              <w:t>tional</w:t>
+              <w:t>Rational</w:t>
             </w:r>
             <w:proofErr w:type="spellEnd"/>
             <w:r>
@@ -4067,15 +5545,30 @@
               <w:rPr>
                 <w:lang w:val="pt-BR"/>
               </w:rPr>
-              <w:t xml:space="preserve"> Process — ou seja, ao </w:t>
-            </w:r>
-            <w:r>
-              <w:rPr>
-                <w:lang w:val="pt-BR"/>
-              </w:rPr>
-              <w:lastRenderedPageBreak/>
-              <w:t>Revisor de Requisitos, etc.</w:t>
-            </w:r>
+              <w:t xml:space="preserve"> </w:t>
+            </w:r>
+            <w:proofErr w:type="spellStart"/>
+            <w:r>
+              <w:rPr>
+                <w:lang w:val="pt-BR"/>
+              </w:rPr>
+              <w:t>Process</w:t>
+            </w:r>
+            <w:proofErr w:type="spellEnd"/>
+            <w:r>
+              <w:rPr>
+                <w:lang w:val="pt-BR"/>
+              </w:rPr>
+              <w:t xml:space="preserve"> — ou seja, ao Revisor de </w:t>
+            </w:r>
+            <w:proofErr w:type="gramStart"/>
+            <w:r>
+              <w:rPr>
+                <w:lang w:val="pt-BR"/>
+              </w:rPr>
+              <w:t>Requisitos, etc.</w:t>
+            </w:r>
+            <w:proofErr w:type="gramEnd"/>
           </w:p>
         </w:tc>
       </w:tr>
@@ -4103,7 +5596,6 @@
                 <w:bCs/>
                 <w:lang w:val="pt-BR"/>
               </w:rPr>
-              <w:lastRenderedPageBreak/>
               <w:t>Produtos Liberados</w:t>
             </w:r>
           </w:p>
@@ -4224,13 +5716,7 @@
         <w:rPr>
           <w:lang w:val="pt-BR"/>
         </w:rPr>
-        <w:t xml:space="preserve">[Liste os principais problemas com as soluções existentes, conforme o </w:t>
-      </w:r>
-      <w:r>
-        <w:rPr>
-          <w:lang w:val="pt-BR"/>
-        </w:rPr>
-        <w:t>ponto de vista do envolvido. Para cada problema, esclareça os seguintes pontos:</w:t>
+        <w:t>[Liste os principais problemas com as soluções existentes, conforme o ponto de vista do envolvido. Para cada problema, esclareça os seguintes pontos:</w:t>
       </w:r>
     </w:p>
     <w:p>
@@ -4248,6 +5734,7 @@
         <w:rPr>
           <w:lang w:val="pt-BR"/>
         </w:rPr>
+        <w:lastRenderedPageBreak/>
         <w:t xml:space="preserve">Quais os motivos para este problema? </w:t>
       </w:r>
     </w:p>
@@ -4290,12 +5777,23 @@
     <w:p>
       <w:pPr>
         <w:pStyle w:val="InfoBlue"/>
-      </w:pPr>
-      <w:r>
-        <w:rPr>
-          <w:lang w:val="pt-BR"/>
-        </w:rPr>
-        <w:t xml:space="preserve">[É importante entender a importância </w:t>
+        <w:rPr>
+          <w:lang w:val="pt-BR"/>
+        </w:rPr>
+      </w:pPr>
+      <w:proofErr w:type="gramStart"/>
+      <w:r>
+        <w:rPr>
+          <w:lang w:val="pt-BR"/>
+        </w:rPr>
+        <w:t>[É</w:t>
+      </w:r>
+      <w:proofErr w:type="gramEnd"/>
+      <w:r>
+        <w:rPr>
+          <w:lang w:val="pt-BR"/>
+        </w:rPr>
+        <w:t xml:space="preserve"> importante entender a importância </w:t>
       </w:r>
       <w:r>
         <w:rPr>
@@ -4309,13 +5807,7 @@
         <w:rPr>
           <w:lang w:val="pt-BR"/>
         </w:rPr>
-        <w:t xml:space="preserve"> do envolvido na solução de cad</w:t>
-      </w:r>
-      <w:r>
-        <w:rPr>
-          <w:lang w:val="pt-BR"/>
-        </w:rPr>
-        <w:t xml:space="preserve">a problema. As técnicas de ordenação e votação cumulativa indicam problemas que </w:t>
+        <w:t xml:space="preserve"> do envolvido na solução de cada problema. As técnicas de ordenação e votação cumulativa indicam problemas que </w:t>
       </w:r>
       <w:r>
         <w:rPr>
@@ -4371,13 +5863,7 @@
         <w:rPr>
           <w:lang w:val="pt-BR"/>
         </w:rPr>
-        <w:t xml:space="preserve"> para captu</w:t>
-      </w:r>
-      <w:r>
-        <w:rPr>
-          <w:lang w:val="pt-BR"/>
-        </w:rPr>
-        <w:t>rar as Necessidades, isto pode ser um extrato ou relatório dessa ferramenta.]</w:t>
+        <w:t xml:space="preserve"> para capturar as Necessidades, isto pode ser um extrato ou relatório dessa ferramenta.]</w:t>
       </w:r>
     </w:p>
     <w:p>
@@ -4676,48 +6162,6 @@
     </w:p>
     <w:p>
       <w:pPr>
-        <w:pStyle w:val="Ttulo2"/>
-        <w:rPr>
-          <w:lang w:val="pt-BR"/>
-        </w:rPr>
-      </w:pPr>
-      <w:bookmarkStart w:id="20" w:name="__RefHeading___Toc18206481"/>
-      <w:bookmarkEnd w:id="20"/>
-      <w:r>
-        <w:rPr>
-          <w:lang w:val="pt-BR"/>
-        </w:rPr>
-        <w:t>Alternativas e Concorrência</w:t>
-      </w:r>
-    </w:p>
-    <w:p>
-      <w:pPr>
-        <w:pStyle w:val="InfoBlue"/>
-        <w:rPr>
-          <w:lang w:val="pt-BR"/>
-        </w:rPr>
-      </w:pPr>
-      <w:r>
-        <w:rPr>
-          <w:lang w:val="pt-BR"/>
-        </w:rPr>
-        <w:t xml:space="preserve">[Identifique as alternativas que o </w:t>
-      </w:r>
-      <w:r>
-        <w:rPr>
-          <w:lang w:val="pt-BR"/>
-        </w:rPr>
-        <w:t>envolvido considera disponíveis. Isso inclui adquirir um produto do concorrente, desenvolver uma solução própria ou simplesmente manter o estado atual. Liste as opções competitivas que existem ou que podem se tornar disponíveis. Inclua os principais pontos</w:t>
-      </w:r>
-      <w:r>
-        <w:rPr>
-          <w:lang w:val="pt-BR"/>
-        </w:rPr>
-        <w:t xml:space="preserve"> fortes e fracos de cada concorrente, conforme percebido pelo envolvido.]</w:t>
-      </w:r>
-    </w:p>
-    <w:p>
-      <w:pPr>
         <w:pStyle w:val="Ttulo1"/>
         <w:numPr>
           <w:ilvl w:val="0"/>
@@ -4728,10 +6172,12 @@
           <w:lang w:val="pt-BR"/>
         </w:rPr>
       </w:pPr>
+      <w:bookmarkStart w:id="20" w:name="__RefHeading___Toc18206481"/>
+      <w:bookmarkEnd w:id="20"/>
     </w:p>
     <w:sectPr>
-      <w:headerReference w:type="default" r:id="rId12"/>
-      <w:footerReference w:type="default" r:id="rId13"/>
+      <w:headerReference w:type="default" r:id="rId13"/>
+      <w:footerReference w:type="default" r:id="rId14"/>
       <w:pgSz w:w="12240" w:h="15840"/>
       <w:pgMar w:top="1417" w:right="1440" w:bottom="1417" w:left="1440" w:header="720" w:footer="720" w:gutter="0"/>
       <w:cols w:space="720"/>
@@ -4826,10 +6272,7 @@
             <w:fldChar w:fldCharType="separate"/>
           </w:r>
           <w:r>
-            <w:t xml:space="preserve">&lt;Company </w:t>
-          </w:r>
-          <w:r>
-            <w:t>Name&gt;</w:t>
+            <w:t>&lt;Company Name&gt;</w:t>
           </w:r>
           <w:r>
             <w:fldChar w:fldCharType="end"/>
@@ -4982,47 +6425,7 @@
         <w:sz w:val="36"/>
         <w:szCs w:val="36"/>
       </w:rPr>
-      <w:fldChar w:fldCharType="begin"/>
-    </w:r>
-    <w:r>
-      <w:rPr>
-        <w:rFonts w:ascii="Arial;Arial" w:hAnsi="Arial;Arial" w:cs="Arial;Arial"/>
-        <w:b/>
-        <w:bCs/>
-        <w:sz w:val="36"/>
-        <w:szCs w:val="36"/>
-      </w:rPr>
-      <w:instrText>DOCPROPERTY "Company"</w:instrText>
-    </w:r>
-    <w:r>
-      <w:rPr>
-        <w:rFonts w:ascii="Arial;Arial" w:hAnsi="Arial;Arial" w:cs="Arial;Arial"/>
-        <w:b/>
-        <w:bCs/>
-        <w:sz w:val="36"/>
-        <w:szCs w:val="36"/>
-      </w:rPr>
-      <w:fldChar w:fldCharType="separate"/>
-    </w:r>
-    <w:r>
-      <w:rPr>
-        <w:rFonts w:ascii="Arial;Arial" w:hAnsi="Arial;Arial" w:cs="Arial;Arial"/>
-        <w:b/>
-        <w:bCs/>
-        <w:sz w:val="36"/>
-        <w:szCs w:val="36"/>
-      </w:rPr>
-      <w:t>&lt;Company Name&gt;</w:t>
-    </w:r>
-    <w:r>
-      <w:rPr>
-        <w:rFonts w:ascii="Arial;Arial" w:hAnsi="Arial;Arial" w:cs="Arial;Arial"/>
-        <w:b/>
-        <w:bCs/>
-        <w:sz w:val="36"/>
-        <w:szCs w:val="36"/>
-      </w:rPr>
-      <w:fldChar w:fldCharType="end"/>
+      <w:t>FATEC – MOGI DAS CRUZES</w:t>
     </w:r>
   </w:p>
   <w:p>
@@ -5086,28 +6489,7 @@
               <w:b/>
               <w:bCs/>
             </w:rPr>
-            <w:fldChar w:fldCharType="begin"/>
-          </w:r>
-          <w:r>
-            <w:rPr>
-              <w:b/>
-              <w:bCs/>
-            </w:rPr>
-            <w:instrText>SUBJECT</w:instrText>
-          </w:r>
-          <w:r>
-            <w:rPr>
-              <w:b/>
-              <w:bCs/>
-            </w:rPr>
-            <w:fldChar w:fldCharType="separate"/>
-          </w:r>
-          <w:r>
-            <w:rPr>
-              <w:b/>
-              <w:bCs/>
-            </w:rPr>
-            <w:t xml:space="preserve">&lt;Nome do </w:t>
+            <w:t xml:space="preserve">Sistema de </w:t>
           </w:r>
           <w:proofErr w:type="spellStart"/>
           <w:r>
@@ -5115,23 +6497,9 @@
               <w:b/>
               <w:bCs/>
             </w:rPr>
-            <w:t>Projeto</w:t>
+            <w:t>Estacionamento</w:t>
           </w:r>
           <w:proofErr w:type="spellEnd"/>
-          <w:r>
-            <w:rPr>
-              <w:b/>
-              <w:bCs/>
-            </w:rPr>
-            <w:t>&gt;</w:t>
-          </w:r>
-          <w:r>
-            <w:rPr>
-              <w:b/>
-              <w:bCs/>
-            </w:rPr>
-            <w:fldChar w:fldCharType="end"/>
-          </w:r>
         </w:p>
       </w:tc>
       <w:tc>
@@ -5170,7 +6538,7 @@
             <w:t>:</w:t>
           </w:r>
           <w:r>
-            <w:t xml:space="preserve">           &lt;1.0&gt;</w:t>
+            <w:t xml:space="preserve"> 1.0</w:t>
           </w:r>
         </w:p>
       </w:tc>
@@ -5354,6 +6722,119 @@
 <file path=word/numbering.xml><?xml version="1.0" encoding="utf-8"?>
 <w:numbering xmlns:wpc="http://schemas.microsoft.com/office/word/2010/wordprocessingCanvas" xmlns:cx="http://schemas.microsoft.com/office/drawing/2014/chartex" xmlns:cx1="http://schemas.microsoft.com/office/drawing/2015/9/8/chartex" xmlns:cx2="http://schemas.microsoft.com/office/drawing/2015/10/21/chartex" xmlns:cx3="http://schemas.microsoft.com/office/drawing/2016/5/9/chartex" xmlns:cx4="http://schemas.microsoft.com/office/drawing/2016/5/10/chartex" xmlns:cx5="http://schemas.microsoft.com/office/drawing/2016/5/11/chartex" xmlns:cx6="http://schemas.microsoft.com/office/drawing/2016/5/12/chartex" xmlns:cx7="http://schemas.microsoft.com/office/drawing/2016/5/13/chartex" xmlns:cx8="http://schemas.microsoft.com/office/drawing/2016/5/14/chartex" xmlns:mc="http://schemas.openxmlformats.org/markup-compatibility/2006" xmlns:aink="http://schemas.microsoft.com/office/drawing/2016/ink" xmlns:am3d="http://schemas.microsoft.com/office/drawing/2017/model3d" xmlns:o="urn:schemas-microsoft-com:office:office" xmlns:r="http://schemas.openxmlformats.org/officeDocument/2006/relationships" xmlns:m="http://schemas.openxmlformats.org/officeDocument/2006/math" xmlns:v="urn:schemas-microsoft-com:vml" xmlns:wp14="http://schemas.microsoft.com/office/word/2010/wordprocessingDrawing" xmlns:wp="http://schemas.openxmlformats.org/drawingml/2006/wordprocessingDrawing" xmlns:w10="urn:schemas-microsoft-com:office:word" xmlns:w="http://schemas.openxmlformats.org/wordprocessingml/2006/main" xmlns:w14="http://schemas.microsoft.com/office/word/2010/wordml" xmlns:w15="http://schemas.microsoft.com/office/word/2012/wordml" xmlns:w16cex="http://schemas.microsoft.com/office/word/2018/wordml/cex" xmlns:w16cid="http://schemas.microsoft.com/office/word/2016/wordml/cid" xmlns:w16="http://schemas.microsoft.com/office/word/2018/wordml" xmlns:w16sdtdh="http://schemas.microsoft.com/office/word/2020/wordml/sdtdatahash" xmlns:w16se="http://schemas.microsoft.com/office/word/2015/wordml/symex" xmlns:wpg="http://schemas.microsoft.com/office/word/2010/wordprocessingGroup" xmlns:wpi="http://schemas.microsoft.com/office/word/2010/wordprocessingInk" xmlns:wne="http://schemas.microsoft.com/office/word/2006/wordml" xmlns:wps="http://schemas.microsoft.com/office/word/2010/wordprocessingShape" mc:Ignorable="w14 w15 w16se w16cid w16 w16cex w16sdtdh wp14">
   <w:abstractNum w:abstractNumId="0" w15:restartNumberingAfterBreak="0">
+    <w:nsid w:val="0424142E"/>
+    <w:multiLevelType w:val="hybridMultilevel"/>
+    <w:tmpl w:val="B6C2D0B8"/>
+    <w:lvl w:ilvl="0" w:tplc="04160001">
+      <w:start w:val="1"/>
+      <w:numFmt w:val="bullet"/>
+      <w:lvlText w:val=""/>
+      <w:lvlJc w:val="left"/>
+      <w:pPr>
+        <w:ind w:left="986" w:hanging="360"/>
+      </w:pPr>
+      <w:rPr>
+        <w:rFonts w:ascii="Symbol" w:hAnsi="Symbol" w:hint="default"/>
+      </w:rPr>
+    </w:lvl>
+    <w:lvl w:ilvl="1" w:tplc="04160003" w:tentative="1">
+      <w:start w:val="1"/>
+      <w:numFmt w:val="bullet"/>
+      <w:lvlText w:val="o"/>
+      <w:lvlJc w:val="left"/>
+      <w:pPr>
+        <w:ind w:left="1706" w:hanging="360"/>
+      </w:pPr>
+      <w:rPr>
+        <w:rFonts w:ascii="Courier New" w:hAnsi="Courier New" w:cs="Courier New" w:hint="default"/>
+      </w:rPr>
+    </w:lvl>
+    <w:lvl w:ilvl="2" w:tplc="04160005" w:tentative="1">
+      <w:start w:val="1"/>
+      <w:numFmt w:val="bullet"/>
+      <w:lvlText w:val=""/>
+      <w:lvlJc w:val="left"/>
+      <w:pPr>
+        <w:ind w:left="2426" w:hanging="360"/>
+      </w:pPr>
+      <w:rPr>
+        <w:rFonts w:ascii="Wingdings" w:hAnsi="Wingdings" w:hint="default"/>
+      </w:rPr>
+    </w:lvl>
+    <w:lvl w:ilvl="3" w:tplc="04160001" w:tentative="1">
+      <w:start w:val="1"/>
+      <w:numFmt w:val="bullet"/>
+      <w:lvlText w:val=""/>
+      <w:lvlJc w:val="left"/>
+      <w:pPr>
+        <w:ind w:left="3146" w:hanging="360"/>
+      </w:pPr>
+      <w:rPr>
+        <w:rFonts w:ascii="Symbol" w:hAnsi="Symbol" w:hint="default"/>
+      </w:rPr>
+    </w:lvl>
+    <w:lvl w:ilvl="4" w:tplc="04160003" w:tentative="1">
+      <w:start w:val="1"/>
+      <w:numFmt w:val="bullet"/>
+      <w:lvlText w:val="o"/>
+      <w:lvlJc w:val="left"/>
+      <w:pPr>
+        <w:ind w:left="3866" w:hanging="360"/>
+      </w:pPr>
+      <w:rPr>
+        <w:rFonts w:ascii="Courier New" w:hAnsi="Courier New" w:cs="Courier New" w:hint="default"/>
+      </w:rPr>
+    </w:lvl>
+    <w:lvl w:ilvl="5" w:tplc="04160005" w:tentative="1">
+      <w:start w:val="1"/>
+      <w:numFmt w:val="bullet"/>
+      <w:lvlText w:val=""/>
+      <w:lvlJc w:val="left"/>
+      <w:pPr>
+        <w:ind w:left="4586" w:hanging="360"/>
+      </w:pPr>
+      <w:rPr>
+        <w:rFonts w:ascii="Wingdings" w:hAnsi="Wingdings" w:hint="default"/>
+      </w:rPr>
+    </w:lvl>
+    <w:lvl w:ilvl="6" w:tplc="04160001" w:tentative="1">
+      <w:start w:val="1"/>
+      <w:numFmt w:val="bullet"/>
+      <w:lvlText w:val=""/>
+      <w:lvlJc w:val="left"/>
+      <w:pPr>
+        <w:ind w:left="5306" w:hanging="360"/>
+      </w:pPr>
+      <w:rPr>
+        <w:rFonts w:ascii="Symbol" w:hAnsi="Symbol" w:hint="default"/>
+      </w:rPr>
+    </w:lvl>
+    <w:lvl w:ilvl="7" w:tplc="04160003" w:tentative="1">
+      <w:start w:val="1"/>
+      <w:numFmt w:val="bullet"/>
+      <w:lvlText w:val="o"/>
+      <w:lvlJc w:val="left"/>
+      <w:pPr>
+        <w:ind w:left="6026" w:hanging="360"/>
+      </w:pPr>
+      <w:rPr>
+        <w:rFonts w:ascii="Courier New" w:hAnsi="Courier New" w:cs="Courier New" w:hint="default"/>
+      </w:rPr>
+    </w:lvl>
+    <w:lvl w:ilvl="8" w:tplc="04160005" w:tentative="1">
+      <w:start w:val="1"/>
+      <w:numFmt w:val="bullet"/>
+      <w:lvlText w:val=""/>
+      <w:lvlJc w:val="left"/>
+      <w:pPr>
+        <w:ind w:left="6746" w:hanging="360"/>
+      </w:pPr>
+      <w:rPr>
+        <w:rFonts w:ascii="Wingdings" w:hAnsi="Wingdings" w:hint="default"/>
+      </w:rPr>
+    </w:lvl>
+  </w:abstractNum>
+  <w:abstractNum w:abstractNumId="1" w15:restartNumberingAfterBreak="0">
     <w:nsid w:val="4C540826"/>
     <w:multiLevelType w:val="multilevel"/>
     <w:tmpl w:val="7FB824CA"/>
@@ -5493,7 +6974,7 @@
       </w:rPr>
     </w:lvl>
   </w:abstractNum>
-  <w:abstractNum w:abstractNumId="1" w15:restartNumberingAfterBreak="0">
+  <w:abstractNum w:abstractNumId="2" w15:restartNumberingAfterBreak="0">
     <w:nsid w:val="5E900D3E"/>
     <w:multiLevelType w:val="multilevel"/>
     <w:tmpl w:val="6A0CD9FA"/>
@@ -5607,7 +7088,7 @@
       </w:pPr>
     </w:lvl>
   </w:abstractNum>
-  <w:abstractNum w:abstractNumId="2" w15:restartNumberingAfterBreak="0">
+  <w:abstractNum w:abstractNumId="3" w15:restartNumberingAfterBreak="0">
     <w:nsid w:val="62CB4E03"/>
     <w:multiLevelType w:val="multilevel"/>
     <w:tmpl w:val="2CDA1CF2"/>
@@ -5747,7 +7228,7 @@
       </w:rPr>
     </w:lvl>
   </w:abstractNum>
-  <w:abstractNum w:abstractNumId="3" w15:restartNumberingAfterBreak="0">
+  <w:abstractNum w:abstractNumId="4" w15:restartNumberingAfterBreak="0">
     <w:nsid w:val="64030067"/>
     <w:multiLevelType w:val="multilevel"/>
     <w:tmpl w:val="4DFE5F7E"/>
@@ -5887,7 +7368,7 @@
       </w:rPr>
     </w:lvl>
   </w:abstractNum>
-  <w:abstractNum w:abstractNumId="4" w15:restartNumberingAfterBreak="0">
+  <w:abstractNum w:abstractNumId="5" w15:restartNumberingAfterBreak="0">
     <w:nsid w:val="6F864391"/>
     <w:multiLevelType w:val="multilevel"/>
     <w:tmpl w:val="CAACD158"/>
@@ -5982,7 +7463,7 @@
       </w:pPr>
     </w:lvl>
   </w:abstractNum>
-  <w:abstractNum w:abstractNumId="5" w15:restartNumberingAfterBreak="0">
+  <w:abstractNum w:abstractNumId="6" w15:restartNumberingAfterBreak="0">
     <w:nsid w:val="766E1EB9"/>
     <w:multiLevelType w:val="multilevel"/>
     <w:tmpl w:val="C6089852"/>
@@ -6097,22 +7578,25 @@
     </w:lvl>
   </w:abstractNum>
   <w:num w:numId="1">
+    <w:abstractNumId w:val="5"/>
+  </w:num>
+  <w:num w:numId="2">
+    <w:abstractNumId w:val="1"/>
+  </w:num>
+  <w:num w:numId="3">
+    <w:abstractNumId w:val="3"/>
+  </w:num>
+  <w:num w:numId="4">
     <w:abstractNumId w:val="4"/>
   </w:num>
-  <w:num w:numId="2">
-    <w:abstractNumId w:val="0"/>
-  </w:num>
-  <w:num w:numId="3">
+  <w:num w:numId="5">
     <w:abstractNumId w:val="2"/>
   </w:num>
-  <w:num w:numId="4">
-    <w:abstractNumId w:val="3"/>
+  <w:num w:numId="6">
+    <w:abstractNumId w:val="6"/>
   </w:num>
-  <w:num w:numId="5">
-    <w:abstractNumId w:val="1"/>
-  </w:num>
-  <w:num w:numId="6">
-    <w:abstractNumId w:val="5"/>
+  <w:num w:numId="7">
+    <w:abstractNumId w:val="0"/>
   </w:num>
 </w:numbering>
 </file>
@@ -8563,6 +10047,17 @@
   <w:style w:type="numbering" w:customStyle="1" w:styleId="WW8StyleNum1">
     <w:name w:val="WW8StyleNum1"/>
     <w:qFormat/>
+  </w:style>
+  <w:style w:type="paragraph" w:styleId="PargrafodaLista">
+    <w:name w:val="List Paragraph"/>
+    <w:basedOn w:val="Normal"/>
+    <w:uiPriority w:val="34"/>
+    <w:qFormat/>
+    <w:rsid w:val="00AA4851"/>
+    <w:pPr>
+      <w:ind w:left="720"/>
+      <w:contextualSpacing/>
+    </w:pPr>
   </w:style>
 </w:styles>
 </file>
@@ -9054,9 +10549,7 @@
 </file>
 
 <file path=customXml/item2.xml><?xml version="1.0" encoding="utf-8"?>
-<p:properties xmlns:p="http://schemas.microsoft.com/office/2006/metadata/properties" xmlns:xsi="http://www.w3.org/2001/XMLSchema-instance" xmlns:pc="http://schemas.microsoft.com/office/infopath/2007/PartnerControls">
-  <documentManagement/>
-</p:properties>
+<b:Sources xmlns:b="http://schemas.openxmlformats.org/officeDocument/2006/bibliography" xmlns="http://schemas.openxmlformats.org/officeDocument/2006/bibliography" SelectedStyle="\APASixthEditionOfficeOnline.xsl" StyleName="APA" Version="6"/>
 </file>
 
 <file path=customXml/item3.xml><?xml version="1.0" encoding="utf-8"?>
@@ -9066,6 +10559,12 @@
   <Edit>DocumentLibraryForm</Edit>
   <New>DocumentLibraryForm</New>
 </FormTemplates>
+</file>
+
+<file path=customXml/item4.xml><?xml version="1.0" encoding="utf-8"?>
+<p:properties xmlns:p="http://schemas.microsoft.com/office/2006/metadata/properties" xmlns:xsi="http://www.w3.org/2001/XMLSchema-instance" xmlns:pc="http://schemas.microsoft.com/office/infopath/2007/PartnerControls">
+  <documentManagement/>
+</p:properties>
 </file>
 
 <file path=customXml/itemProps1.xml><?xml version="1.0" encoding="utf-8"?>
@@ -9088,10 +10587,9 @@
 </file>
 
 <file path=customXml/itemProps2.xml><?xml version="1.0" encoding="utf-8"?>
-<ds:datastoreItem xmlns:ds="http://schemas.openxmlformats.org/officeDocument/2006/customXml" ds:itemID="{E40D4A78-B0D9-42DA-BD30-B9E9CAE9FAD8}">
+<ds:datastoreItem xmlns:ds="http://schemas.openxmlformats.org/officeDocument/2006/customXml" ds:itemID="{1142006E-9581-4B9A-8EAB-D8DEDDA43198}">
   <ds:schemaRefs>
-    <ds:schemaRef ds:uri="http://schemas.microsoft.com/office/2006/metadata/properties"/>
-    <ds:schemaRef ds:uri="http://schemas.microsoft.com/office/infopath/2007/PartnerControls"/>
+    <ds:schemaRef ds:uri="http://schemas.openxmlformats.org/officeDocument/2006/bibliography"/>
   </ds:schemaRefs>
 </ds:datastoreItem>
 </file>
@@ -9102,4 +10600,13 @@
     <ds:schemaRef ds:uri="http://schemas.microsoft.com/sharepoint/v3/contenttype/forms"/>
   </ds:schemaRefs>
 </ds:datastoreItem>
+</file>
+
+<file path=customXml/itemProps4.xml><?xml version="1.0" encoding="utf-8"?>
+<ds:datastoreItem xmlns:ds="http://schemas.openxmlformats.org/officeDocument/2006/customXml" ds:itemID="{E40D4A78-B0D9-42DA-BD30-B9E9CAE9FAD8}">
+  <ds:schemaRefs>
+    <ds:schemaRef ds:uri="http://schemas.microsoft.com/office/2006/metadata/properties"/>
+    <ds:schemaRef ds:uri="http://schemas.microsoft.com/office/infopath/2007/PartnerControls"/>
+  </ds:schemaRefs>
+</ds:datastoreItem>
 </file>
</xml_diff>

<commit_message>
Documentado as regras de negócio
</commit_message>
<xml_diff>
--- a/negocio/16-Visao-Negocio_exemplo.docx
+++ b/negocio/16-Visao-Negocio_exemplo.docx
@@ -216,7 +216,12 @@
           <w:lang w:val="pt-BR"/>
         </w:rPr>
         <w:sectPr>
-          <w:headerReference w:type="default" r:id="rId11"/>
+          <w:headerReference w:type="even" r:id="rId11"/>
+          <w:headerReference w:type="default" r:id="rId12"/>
+          <w:footerReference w:type="even" r:id="rId13"/>
+          <w:footerReference w:type="default" r:id="rId14"/>
+          <w:headerReference w:type="first" r:id="rId15"/>
+          <w:footerReference w:type="first" r:id="rId16"/>
           <w:pgSz w:w="12240" w:h="15840"/>
           <w:pgMar w:top="1417" w:right="1440" w:bottom="1417" w:left="1440" w:header="720" w:footer="0" w:gutter="0"/>
           <w:cols w:space="720"/>
@@ -946,15 +951,32 @@
             </w:rPr>
             <w:tab/>
           </w:r>
-          <w:hyperlink w:anchor="__RefHeading___Toc18206461">
-            <w:r>
-              <w:rPr>
-                <w:rStyle w:val="IndexLink"/>
-                <w:lang w:val="pt-BR"/>
-              </w:rPr>
-              <w:t>4</w:t>
-            </w:r>
-          </w:hyperlink>
+          <w:r>
+            <w:fldChar w:fldCharType="begin"/>
+          </w:r>
+          <w:r>
+            <w:rPr>
+              <w:lang w:val="pt-BR"/>
+            </w:rPr>
+            <w:instrText xml:space="preserve"> HYPERLINK \l "__RefHeading___Toc18206461" \h </w:instrText>
+          </w:r>
+          <w:r>
+            <w:fldChar w:fldCharType="separate"/>
+          </w:r>
+          <w:r>
+            <w:rPr>
+              <w:rStyle w:val="IndexLink"/>
+              <w:lang w:val="pt-BR"/>
+            </w:rPr>
+            <w:t>4</w:t>
+          </w:r>
+          <w:r>
+            <w:rPr>
+              <w:rStyle w:val="IndexLink"/>
+              <w:lang w:val="pt-BR"/>
+            </w:rPr>
+            <w:fldChar w:fldCharType="end"/>
+          </w:r>
         </w:p>
         <w:p>
           <w:pPr>
@@ -963,29 +985,44 @@
               <w:lang w:val="pt-BR"/>
             </w:rPr>
           </w:pPr>
-          <w:proofErr w:type="gramStart"/>
           <w:r>
             <w:rPr>
               <w:lang w:val="pt-BR"/>
             </w:rPr>
             <w:t>1.1  Finalidade</w:t>
           </w:r>
-          <w:proofErr w:type="gramEnd"/>
           <w:r>
             <w:rPr>
               <w:lang w:val="pt-BR"/>
             </w:rPr>
             <w:tab/>
           </w:r>
-          <w:hyperlink w:anchor="__RefHeading___Toc18206462">
-            <w:r>
-              <w:rPr>
-                <w:rStyle w:val="IndexLink"/>
-                <w:lang w:val="pt-BR"/>
-              </w:rPr>
-              <w:t>4</w:t>
-            </w:r>
-          </w:hyperlink>
+          <w:r>
+            <w:fldChar w:fldCharType="begin"/>
+          </w:r>
+          <w:r>
+            <w:rPr>
+              <w:lang w:val="pt-BR"/>
+            </w:rPr>
+            <w:instrText xml:space="preserve"> HYPERLINK \l "__RefHeading___Toc18206462" \h </w:instrText>
+          </w:r>
+          <w:r>
+            <w:fldChar w:fldCharType="separate"/>
+          </w:r>
+          <w:r>
+            <w:rPr>
+              <w:rStyle w:val="IndexLink"/>
+              <w:lang w:val="pt-BR"/>
+            </w:rPr>
+            <w:t>4</w:t>
+          </w:r>
+          <w:r>
+            <w:rPr>
+              <w:rStyle w:val="IndexLink"/>
+              <w:lang w:val="pt-BR"/>
+            </w:rPr>
+            <w:fldChar w:fldCharType="end"/>
+          </w:r>
         </w:p>
         <w:p>
           <w:pPr>
@@ -994,29 +1031,44 @@
               <w:lang w:val="pt-BR"/>
             </w:rPr>
           </w:pPr>
-          <w:proofErr w:type="gramStart"/>
           <w:r>
             <w:rPr>
               <w:lang w:val="pt-BR"/>
             </w:rPr>
             <w:t>1.2  Escopo</w:t>
           </w:r>
-          <w:proofErr w:type="gramEnd"/>
           <w:r>
             <w:rPr>
               <w:lang w:val="pt-BR"/>
             </w:rPr>
             <w:tab/>
           </w:r>
-          <w:hyperlink w:anchor="__RefHeading___Toc18206463">
-            <w:r>
-              <w:rPr>
-                <w:rStyle w:val="IndexLink"/>
-                <w:lang w:val="pt-BR"/>
-              </w:rPr>
-              <w:t>4</w:t>
-            </w:r>
-          </w:hyperlink>
+          <w:r>
+            <w:fldChar w:fldCharType="begin"/>
+          </w:r>
+          <w:r>
+            <w:rPr>
+              <w:lang w:val="pt-BR"/>
+            </w:rPr>
+            <w:instrText xml:space="preserve"> HYPERLINK \l "__RefHeading___Toc18206463" \h </w:instrText>
+          </w:r>
+          <w:r>
+            <w:fldChar w:fldCharType="separate"/>
+          </w:r>
+          <w:r>
+            <w:rPr>
+              <w:rStyle w:val="IndexLink"/>
+              <w:lang w:val="pt-BR"/>
+            </w:rPr>
+            <w:t>4</w:t>
+          </w:r>
+          <w:r>
+            <w:rPr>
+              <w:rStyle w:val="IndexLink"/>
+              <w:lang w:val="pt-BR"/>
+            </w:rPr>
+            <w:fldChar w:fldCharType="end"/>
+          </w:r>
         </w:p>
         <w:p>
           <w:pPr>
@@ -1025,29 +1077,44 @@
               <w:lang w:val="pt-BR"/>
             </w:rPr>
           </w:pPr>
-          <w:proofErr w:type="gramStart"/>
           <w:r>
             <w:rPr>
               <w:lang w:val="pt-BR"/>
             </w:rPr>
             <w:t>1.3  Referências</w:t>
           </w:r>
-          <w:proofErr w:type="gramEnd"/>
           <w:r>
             <w:rPr>
               <w:lang w:val="pt-BR"/>
             </w:rPr>
             <w:tab/>
           </w:r>
-          <w:hyperlink w:anchor="__RefHeading___Toc18206465">
-            <w:r>
-              <w:rPr>
-                <w:rStyle w:val="IndexLink"/>
-                <w:lang w:val="pt-BR"/>
-              </w:rPr>
-              <w:t>4</w:t>
-            </w:r>
-          </w:hyperlink>
+          <w:r>
+            <w:fldChar w:fldCharType="begin"/>
+          </w:r>
+          <w:r>
+            <w:rPr>
+              <w:lang w:val="pt-BR"/>
+            </w:rPr>
+            <w:instrText xml:space="preserve"> HYPERLINK \l "__RefHeading___Toc18206465" \h </w:instrText>
+          </w:r>
+          <w:r>
+            <w:fldChar w:fldCharType="separate"/>
+          </w:r>
+          <w:r>
+            <w:rPr>
+              <w:rStyle w:val="IndexLink"/>
+              <w:lang w:val="pt-BR"/>
+            </w:rPr>
+            <w:t>4</w:t>
+          </w:r>
+          <w:r>
+            <w:rPr>
+              <w:rStyle w:val="IndexLink"/>
+              <w:lang w:val="pt-BR"/>
+            </w:rPr>
+            <w:fldChar w:fldCharType="end"/>
+          </w:r>
         </w:p>
         <w:p>
           <w:pPr>
@@ -1056,19 +1123,11 @@
               <w:lang w:val="pt-BR"/>
             </w:rPr>
           </w:pPr>
-          <w:proofErr w:type="gramStart"/>
-          <w:r>
-            <w:rPr>
-              <w:lang w:val="pt-BR"/>
-            </w:rPr>
-            <w:t>1.4  Visão</w:t>
-          </w:r>
-          <w:proofErr w:type="gramEnd"/>
-          <w:r>
-            <w:rPr>
-              <w:lang w:val="pt-BR"/>
-            </w:rPr>
-            <w:t xml:space="preserve"> Geral</w:t>
+          <w:r>
+            <w:rPr>
+              <w:lang w:val="pt-BR"/>
+            </w:rPr>
+            <w:t>1.4  Visão Geral</w:t>
           </w:r>
           <w:r>
             <w:rPr>
@@ -1076,15 +1135,32 @@
             </w:rPr>
             <w:tab/>
           </w:r>
-          <w:hyperlink w:anchor="__RefHeading___Toc18206466">
-            <w:r>
-              <w:rPr>
-                <w:rStyle w:val="IndexLink"/>
-                <w:lang w:val="pt-BR"/>
-              </w:rPr>
-              <w:t>4</w:t>
-            </w:r>
-          </w:hyperlink>
+          <w:r>
+            <w:fldChar w:fldCharType="begin"/>
+          </w:r>
+          <w:r>
+            <w:rPr>
+              <w:lang w:val="pt-BR"/>
+            </w:rPr>
+            <w:instrText xml:space="preserve"> HYPERLINK \l "__RefHeading___Toc18206466" \h </w:instrText>
+          </w:r>
+          <w:r>
+            <w:fldChar w:fldCharType="separate"/>
+          </w:r>
+          <w:r>
+            <w:rPr>
+              <w:rStyle w:val="IndexLink"/>
+              <w:lang w:val="pt-BR"/>
+            </w:rPr>
+            <w:t>4</w:t>
+          </w:r>
+          <w:r>
+            <w:rPr>
+              <w:rStyle w:val="IndexLink"/>
+              <w:lang w:val="pt-BR"/>
+            </w:rPr>
+            <w:fldChar w:fldCharType="end"/>
+          </w:r>
         </w:p>
         <w:p>
           <w:pPr>
@@ -1105,15 +1181,32 @@
             </w:rPr>
             <w:tab/>
           </w:r>
-          <w:hyperlink w:anchor="__RefHeading___Toc103_3690376769">
-            <w:r>
-              <w:rPr>
-                <w:rStyle w:val="IndexLink"/>
-                <w:lang w:val="pt-BR"/>
-              </w:rPr>
-              <w:t>4</w:t>
-            </w:r>
-          </w:hyperlink>
+          <w:r>
+            <w:fldChar w:fldCharType="begin"/>
+          </w:r>
+          <w:r>
+            <w:rPr>
+              <w:lang w:val="pt-BR"/>
+            </w:rPr>
+            <w:instrText xml:space="preserve"> HYPERLINK \l "__RefHeading___Toc103_3690376769" \h </w:instrText>
+          </w:r>
+          <w:r>
+            <w:fldChar w:fldCharType="separate"/>
+          </w:r>
+          <w:r>
+            <w:rPr>
+              <w:rStyle w:val="IndexLink"/>
+              <w:lang w:val="pt-BR"/>
+            </w:rPr>
+            <w:t>4</w:t>
+          </w:r>
+          <w:r>
+            <w:rPr>
+              <w:rStyle w:val="IndexLink"/>
+              <w:lang w:val="pt-BR"/>
+            </w:rPr>
+            <w:fldChar w:fldCharType="end"/>
+          </w:r>
         </w:p>
         <w:p>
           <w:pPr>
@@ -1122,27 +1215,11 @@
               <w:lang w:val="pt-BR"/>
             </w:rPr>
           </w:pPr>
-          <w:proofErr w:type="gramStart"/>
-          <w:r>
-            <w:rPr>
-              <w:lang w:val="pt-BR"/>
-            </w:rPr>
-            <w:t>2.1  &lt;</w:t>
-          </w:r>
-          <w:proofErr w:type="spellStart"/>
-          <w:proofErr w:type="gramEnd"/>
-          <w:r>
-            <w:rPr>
-              <w:lang w:val="pt-BR"/>
-            </w:rPr>
-            <w:t>umObjetivo</w:t>
-          </w:r>
-          <w:proofErr w:type="spellEnd"/>
-          <w:r>
-            <w:rPr>
-              <w:lang w:val="pt-BR"/>
-            </w:rPr>
-            <w:t>&gt;</w:t>
+          <w:r>
+            <w:rPr>
+              <w:lang w:val="pt-BR"/>
+            </w:rPr>
+            <w:t>2.1  &lt;umObjetivo&gt;</w:t>
           </w:r>
           <w:r>
             <w:rPr>
@@ -1150,15 +1227,38 @@
             </w:rPr>
             <w:tab/>
           </w:r>
-          <w:hyperlink w:anchor="__RefHeading___Toc105_3690376769">
-            <w:r>
-              <w:rPr>
-                <w:rStyle w:val="IndexLink"/>
-                <w:lang w:val="pt-BR"/>
-              </w:rPr>
-              <w:t>4</w:t>
-            </w:r>
-          </w:hyperlink>
+          <w:r>
+            <w:fldChar w:fldCharType="begin"/>
+          </w:r>
+          <w:r>
+            <w:rPr>
+              <w:lang w:val="pt-BR"/>
+            </w:rPr>
+            <w:instrText xml:space="preserve"> HYPERLINK \l "__RefHea</w:instrText>
+          </w:r>
+          <w:r>
+            <w:rPr>
+              <w:lang w:val="pt-BR"/>
+            </w:rPr>
+            <w:instrText xml:space="preserve">ding___Toc105_3690376769" \h </w:instrText>
+          </w:r>
+          <w:r>
+            <w:fldChar w:fldCharType="separate"/>
+          </w:r>
+          <w:r>
+            <w:rPr>
+              <w:rStyle w:val="IndexLink"/>
+              <w:lang w:val="pt-BR"/>
+            </w:rPr>
+            <w:t>4</w:t>
+          </w:r>
+          <w:r>
+            <w:rPr>
+              <w:rStyle w:val="IndexLink"/>
+              <w:lang w:val="pt-BR"/>
+            </w:rPr>
+            <w:fldChar w:fldCharType="end"/>
+          </w:r>
         </w:p>
         <w:p>
           <w:pPr>
@@ -1167,27 +1267,11 @@
               <w:lang w:val="pt-BR"/>
             </w:rPr>
           </w:pPr>
-          <w:proofErr w:type="gramStart"/>
-          <w:r>
-            <w:rPr>
-              <w:lang w:val="pt-BR"/>
-            </w:rPr>
-            <w:t>2.2  &lt;</w:t>
-          </w:r>
-          <w:proofErr w:type="spellStart"/>
-          <w:proofErr w:type="gramEnd"/>
-          <w:r>
-            <w:rPr>
-              <w:lang w:val="pt-BR"/>
-            </w:rPr>
-            <w:t>outroObjetivo</w:t>
-          </w:r>
-          <w:proofErr w:type="spellEnd"/>
-          <w:r>
-            <w:rPr>
-              <w:lang w:val="pt-BR"/>
-            </w:rPr>
-            <w:t>&gt;</w:t>
+          <w:r>
+            <w:rPr>
+              <w:lang w:val="pt-BR"/>
+            </w:rPr>
+            <w:t>2.2  &lt;outroObjetivo&gt;</w:t>
           </w:r>
           <w:r>
             <w:rPr>
@@ -1195,15 +1279,32 @@
             </w:rPr>
             <w:tab/>
           </w:r>
-          <w:hyperlink w:anchor="__RefHeading___Toc107_3690376769">
-            <w:r>
-              <w:rPr>
-                <w:rStyle w:val="IndexLink"/>
-                <w:lang w:val="pt-BR"/>
-              </w:rPr>
-              <w:t>4</w:t>
-            </w:r>
-          </w:hyperlink>
+          <w:r>
+            <w:fldChar w:fldCharType="begin"/>
+          </w:r>
+          <w:r>
+            <w:rPr>
+              <w:lang w:val="pt-BR"/>
+            </w:rPr>
+            <w:instrText xml:space="preserve"> HYPERLINK \l "__RefHeading___Toc107_3690376769" \h </w:instrText>
+          </w:r>
+          <w:r>
+            <w:fldChar w:fldCharType="separate"/>
+          </w:r>
+          <w:r>
+            <w:rPr>
+              <w:rStyle w:val="IndexLink"/>
+              <w:lang w:val="pt-BR"/>
+            </w:rPr>
+            <w:t>4</w:t>
+          </w:r>
+          <w:r>
+            <w:rPr>
+              <w:rStyle w:val="IndexLink"/>
+              <w:lang w:val="pt-BR"/>
+            </w:rPr>
+            <w:fldChar w:fldCharType="end"/>
+          </w:r>
         </w:p>
         <w:p>
           <w:pPr>
@@ -1224,15 +1325,32 @@
             </w:rPr>
             <w:tab/>
           </w:r>
-          <w:hyperlink w:anchor="__RefHeading___Toc18206467">
-            <w:r>
-              <w:rPr>
-                <w:rStyle w:val="IndexLink"/>
-                <w:lang w:val="pt-BR"/>
-              </w:rPr>
-              <w:t>4</w:t>
-            </w:r>
-          </w:hyperlink>
+          <w:r>
+            <w:fldChar w:fldCharType="begin"/>
+          </w:r>
+          <w:r>
+            <w:rPr>
+              <w:lang w:val="pt-BR"/>
+            </w:rPr>
+            <w:instrText xml:space="preserve"> HYPERLINK \l "__RefHeading___Toc18206467" \h </w:instrText>
+          </w:r>
+          <w:r>
+            <w:fldChar w:fldCharType="separate"/>
+          </w:r>
+          <w:r>
+            <w:rPr>
+              <w:rStyle w:val="IndexLink"/>
+              <w:lang w:val="pt-BR"/>
+            </w:rPr>
+            <w:t>4</w:t>
+          </w:r>
+          <w:r>
+            <w:rPr>
+              <w:rStyle w:val="IndexLink"/>
+              <w:lang w:val="pt-BR"/>
+            </w:rPr>
+            <w:fldChar w:fldCharType="end"/>
+          </w:r>
         </w:p>
         <w:p>
           <w:pPr>
@@ -1241,19 +1359,11 @@
               <w:lang w:val="pt-BR"/>
             </w:rPr>
           </w:pPr>
-          <w:proofErr w:type="gramStart"/>
-          <w:r>
-            <w:rPr>
-              <w:lang w:val="pt-BR"/>
-            </w:rPr>
-            <w:t>3.1  Atividades</w:t>
-          </w:r>
-          <w:proofErr w:type="gramEnd"/>
-          <w:r>
-            <w:rPr>
-              <w:lang w:val="pt-BR"/>
-            </w:rPr>
-            <w:t xml:space="preserve"> de Negócio</w:t>
+          <w:r>
+            <w:rPr>
+              <w:lang w:val="pt-BR"/>
+            </w:rPr>
+            <w:t>3.1  Atividades de Negócio</w:t>
           </w:r>
           <w:r>
             <w:rPr>
@@ -1261,15 +1371,32 @@
             </w:rPr>
             <w:tab/>
           </w:r>
-          <w:hyperlink w:anchor="__RefHeading___Toc109_3690376769">
-            <w:r>
-              <w:rPr>
-                <w:rStyle w:val="IndexLink"/>
-                <w:lang w:val="pt-BR"/>
-              </w:rPr>
-              <w:t>4</w:t>
-            </w:r>
-          </w:hyperlink>
+          <w:r>
+            <w:fldChar w:fldCharType="begin"/>
+          </w:r>
+          <w:r>
+            <w:rPr>
+              <w:lang w:val="pt-BR"/>
+            </w:rPr>
+            <w:instrText xml:space="preserve"> HYPERLINK \l "__RefHeading___Toc109_3690376769" \h </w:instrText>
+          </w:r>
+          <w:r>
+            <w:fldChar w:fldCharType="separate"/>
+          </w:r>
+          <w:r>
+            <w:rPr>
+              <w:rStyle w:val="IndexLink"/>
+              <w:lang w:val="pt-BR"/>
+            </w:rPr>
+            <w:t>4</w:t>
+          </w:r>
+          <w:r>
+            <w:rPr>
+              <w:rStyle w:val="IndexLink"/>
+              <w:lang w:val="pt-BR"/>
+            </w:rPr>
+            <w:fldChar w:fldCharType="end"/>
+          </w:r>
         </w:p>
         <w:p>
           <w:pPr>
@@ -1278,19 +1405,11 @@
               <w:lang w:val="pt-BR"/>
             </w:rPr>
           </w:pPr>
-          <w:proofErr w:type="gramStart"/>
-          <w:r>
-            <w:rPr>
-              <w:lang w:val="pt-BR"/>
-            </w:rPr>
-            <w:t>3.2  Processos</w:t>
-          </w:r>
-          <w:proofErr w:type="gramEnd"/>
-          <w:r>
-            <w:rPr>
-              <w:lang w:val="pt-BR"/>
-            </w:rPr>
-            <w:t xml:space="preserve"> de Negócio</w:t>
+          <w:r>
+            <w:rPr>
+              <w:lang w:val="pt-BR"/>
+            </w:rPr>
+            <w:t>3.2  Processos de Negócio</w:t>
           </w:r>
           <w:r>
             <w:rPr>
@@ -1298,15 +1417,32 @@
             </w:rPr>
             <w:tab/>
           </w:r>
-          <w:hyperlink w:anchor="__RefHeading___Toc111_3690376769">
-            <w:r>
-              <w:rPr>
-                <w:rStyle w:val="IndexLink"/>
-                <w:lang w:val="pt-BR"/>
-              </w:rPr>
-              <w:t>4</w:t>
-            </w:r>
-          </w:hyperlink>
+          <w:r>
+            <w:fldChar w:fldCharType="begin"/>
+          </w:r>
+          <w:r>
+            <w:rPr>
+              <w:lang w:val="pt-BR"/>
+            </w:rPr>
+            <w:instrText xml:space="preserve"> HYPERLINK \l "__RefHeading___Toc111_3690376769" \h </w:instrText>
+          </w:r>
+          <w:r>
+            <w:fldChar w:fldCharType="separate"/>
+          </w:r>
+          <w:r>
+            <w:rPr>
+              <w:rStyle w:val="IndexLink"/>
+              <w:lang w:val="pt-BR"/>
+            </w:rPr>
+            <w:t>4</w:t>
+          </w:r>
+          <w:r>
+            <w:rPr>
+              <w:rStyle w:val="IndexLink"/>
+              <w:lang w:val="pt-BR"/>
+            </w:rPr>
+            <w:fldChar w:fldCharType="end"/>
+          </w:r>
         </w:p>
         <w:p>
           <w:pPr>
@@ -1315,19 +1451,11 @@
               <w:lang w:val="pt-BR"/>
             </w:rPr>
           </w:pPr>
-          <w:proofErr w:type="gramStart"/>
-          <w:r>
-            <w:rPr>
-              <w:lang w:val="pt-BR"/>
-            </w:rPr>
-            <w:t>3.3  Oportunidade</w:t>
-          </w:r>
-          <w:proofErr w:type="gramEnd"/>
-          <w:r>
-            <w:rPr>
-              <w:lang w:val="pt-BR"/>
-            </w:rPr>
-            <w:t xml:space="preserve"> de Negócios</w:t>
+          <w:r>
+            <w:rPr>
+              <w:lang w:val="pt-BR"/>
+            </w:rPr>
+            <w:t>3.3  Oportunidade de Negócios</w:t>
           </w:r>
           <w:r>
             <w:rPr>
@@ -1335,15 +1463,32 @@
             </w:rPr>
             <w:tab/>
           </w:r>
-          <w:hyperlink w:anchor="__RefHeading___Toc18206468">
-            <w:r>
-              <w:rPr>
-                <w:rStyle w:val="IndexLink"/>
-                <w:lang w:val="pt-BR"/>
-              </w:rPr>
-              <w:t>4</w:t>
-            </w:r>
-          </w:hyperlink>
+          <w:r>
+            <w:fldChar w:fldCharType="begin"/>
+          </w:r>
+          <w:r>
+            <w:rPr>
+              <w:lang w:val="pt-BR"/>
+            </w:rPr>
+            <w:instrText xml:space="preserve"> HYPERLINK \l "__RefHeading___Toc18206468" \h </w:instrText>
+          </w:r>
+          <w:r>
+            <w:fldChar w:fldCharType="separate"/>
+          </w:r>
+          <w:r>
+            <w:rPr>
+              <w:rStyle w:val="IndexLink"/>
+              <w:lang w:val="pt-BR"/>
+            </w:rPr>
+            <w:t>4</w:t>
+          </w:r>
+          <w:r>
+            <w:rPr>
+              <w:rStyle w:val="IndexLink"/>
+              <w:lang w:val="pt-BR"/>
+            </w:rPr>
+            <w:fldChar w:fldCharType="end"/>
+          </w:r>
         </w:p>
         <w:p>
           <w:pPr>
@@ -1352,19 +1497,11 @@
               <w:lang w:val="pt-BR"/>
             </w:rPr>
           </w:pPr>
-          <w:proofErr w:type="gramStart"/>
-          <w:r>
-            <w:rPr>
-              <w:lang w:val="pt-BR"/>
-            </w:rPr>
-            <w:t>3.4  Descrição</w:t>
-          </w:r>
-          <w:proofErr w:type="gramEnd"/>
-          <w:r>
-            <w:rPr>
-              <w:lang w:val="pt-BR"/>
-            </w:rPr>
-            <w:t xml:space="preserve"> do Problema</w:t>
+          <w:r>
+            <w:rPr>
+              <w:lang w:val="pt-BR"/>
+            </w:rPr>
+            <w:t>3.4  Descrição do Problema</w:t>
           </w:r>
           <w:r>
             <w:rPr>
@@ -1372,15 +1509,38 @@
             </w:rPr>
             <w:tab/>
           </w:r>
-          <w:hyperlink w:anchor="__RefHeading___Toc18206469">
-            <w:r>
-              <w:rPr>
-                <w:rStyle w:val="IndexLink"/>
-                <w:lang w:val="pt-BR"/>
-              </w:rPr>
-              <w:t>5</w:t>
-            </w:r>
-          </w:hyperlink>
+          <w:r>
+            <w:fldChar w:fldCharType="begin"/>
+          </w:r>
+          <w:r>
+            <w:rPr>
+              <w:lang w:val="pt-BR"/>
+            </w:rPr>
+            <w:instrText xml:space="preserve"> HYPERLI</w:instrText>
+          </w:r>
+          <w:r>
+            <w:rPr>
+              <w:lang w:val="pt-BR"/>
+            </w:rPr>
+            <w:instrText xml:space="preserve">NK \l "__RefHeading___Toc18206469" \h </w:instrText>
+          </w:r>
+          <w:r>
+            <w:fldChar w:fldCharType="separate"/>
+          </w:r>
+          <w:r>
+            <w:rPr>
+              <w:rStyle w:val="IndexLink"/>
+              <w:lang w:val="pt-BR"/>
+            </w:rPr>
+            <w:t>5</w:t>
+          </w:r>
+          <w:r>
+            <w:rPr>
+              <w:rStyle w:val="IndexLink"/>
+              <w:lang w:val="pt-BR"/>
+            </w:rPr>
+            <w:fldChar w:fldCharType="end"/>
+          </w:r>
         </w:p>
         <w:p>
           <w:pPr>
@@ -1389,19 +1549,11 @@
               <w:lang w:val="pt-BR"/>
             </w:rPr>
           </w:pPr>
-          <w:proofErr w:type="gramStart"/>
-          <w:r>
-            <w:rPr>
-              <w:lang w:val="pt-BR"/>
-            </w:rPr>
-            <w:t>3.5  Sentença</w:t>
-          </w:r>
-          <w:proofErr w:type="gramEnd"/>
-          <w:r>
-            <w:rPr>
-              <w:lang w:val="pt-BR"/>
-            </w:rPr>
-            <w:t xml:space="preserve"> de Posição do Produto</w:t>
+          <w:r>
+            <w:rPr>
+              <w:lang w:val="pt-BR"/>
+            </w:rPr>
+            <w:t>3.5  Sentença de Posição do Produto</w:t>
           </w:r>
           <w:r>
             <w:rPr>
@@ -1409,15 +1561,32 @@
             </w:rPr>
             <w:tab/>
           </w:r>
-          <w:hyperlink w:anchor="__RefHeading___Toc18206470">
-            <w:r>
-              <w:rPr>
-                <w:rStyle w:val="IndexLink"/>
-                <w:lang w:val="pt-BR"/>
-              </w:rPr>
-              <w:t>6</w:t>
-            </w:r>
-          </w:hyperlink>
+          <w:r>
+            <w:fldChar w:fldCharType="begin"/>
+          </w:r>
+          <w:r>
+            <w:rPr>
+              <w:lang w:val="pt-BR"/>
+            </w:rPr>
+            <w:instrText xml:space="preserve"> HYPERLINK \l "__RefHeading___Toc18206470" \h </w:instrText>
+          </w:r>
+          <w:r>
+            <w:fldChar w:fldCharType="separate"/>
+          </w:r>
+          <w:r>
+            <w:rPr>
+              <w:rStyle w:val="IndexLink"/>
+              <w:lang w:val="pt-BR"/>
+            </w:rPr>
+            <w:t>6</w:t>
+          </w:r>
+          <w:r>
+            <w:rPr>
+              <w:rStyle w:val="IndexLink"/>
+              <w:lang w:val="pt-BR"/>
+            </w:rPr>
+            <w:fldChar w:fldCharType="end"/>
+          </w:r>
         </w:p>
         <w:p>
           <w:pPr>
@@ -1438,15 +1607,32 @@
             </w:rPr>
             <w:tab/>
           </w:r>
-          <w:hyperlink w:anchor="__RefHeading___Toc18206471">
-            <w:r>
-              <w:rPr>
-                <w:rStyle w:val="IndexLink"/>
-                <w:lang w:val="pt-BR"/>
-              </w:rPr>
-              <w:t>6</w:t>
-            </w:r>
-          </w:hyperlink>
+          <w:r>
+            <w:fldChar w:fldCharType="begin"/>
+          </w:r>
+          <w:r>
+            <w:rPr>
+              <w:lang w:val="pt-BR"/>
+            </w:rPr>
+            <w:instrText xml:space="preserve"> HYPERLINK \l "__RefHeading___Toc18206471" \h </w:instrText>
+          </w:r>
+          <w:r>
+            <w:fldChar w:fldCharType="separate"/>
+          </w:r>
+          <w:r>
+            <w:rPr>
+              <w:rStyle w:val="IndexLink"/>
+              <w:lang w:val="pt-BR"/>
+            </w:rPr>
+            <w:t>6</w:t>
+          </w:r>
+          <w:r>
+            <w:rPr>
+              <w:rStyle w:val="IndexLink"/>
+              <w:lang w:val="pt-BR"/>
+            </w:rPr>
+            <w:fldChar w:fldCharType="end"/>
+          </w:r>
         </w:p>
         <w:p>
           <w:pPr>
@@ -1455,19 +1641,11 @@
               <w:lang w:val="pt-BR"/>
             </w:rPr>
           </w:pPr>
-          <w:proofErr w:type="gramStart"/>
-          <w:r>
-            <w:rPr>
-              <w:lang w:val="pt-BR"/>
-            </w:rPr>
-            <w:t>4.1  Demografia</w:t>
-          </w:r>
-          <w:proofErr w:type="gramEnd"/>
-          <w:r>
-            <w:rPr>
-              <w:lang w:val="pt-BR"/>
-            </w:rPr>
-            <w:t xml:space="preserve"> do Mercado [Faz mais sentido para software que será vendido]</w:t>
+          <w:r>
+            <w:rPr>
+              <w:lang w:val="pt-BR"/>
+            </w:rPr>
+            <w:t>4.1  Demografia do Mercado [Faz mais sentido para software que será vendido]</w:t>
           </w:r>
           <w:r>
             <w:rPr>
@@ -1475,15 +1653,32 @@
             </w:rPr>
             <w:tab/>
           </w:r>
-          <w:hyperlink w:anchor="__RefHeading___Toc18206472">
-            <w:r>
-              <w:rPr>
-                <w:rStyle w:val="IndexLink"/>
-                <w:lang w:val="pt-BR"/>
-              </w:rPr>
-              <w:t>6</w:t>
-            </w:r>
-          </w:hyperlink>
+          <w:r>
+            <w:fldChar w:fldCharType="begin"/>
+          </w:r>
+          <w:r>
+            <w:rPr>
+              <w:lang w:val="pt-BR"/>
+            </w:rPr>
+            <w:instrText xml:space="preserve"> HYPERLINK \l "__RefHeading___Toc18206472" \h </w:instrText>
+          </w:r>
+          <w:r>
+            <w:fldChar w:fldCharType="separate"/>
+          </w:r>
+          <w:r>
+            <w:rPr>
+              <w:rStyle w:val="IndexLink"/>
+              <w:lang w:val="pt-BR"/>
+            </w:rPr>
+            <w:t>6</w:t>
+          </w:r>
+          <w:r>
+            <w:rPr>
+              <w:rStyle w:val="IndexLink"/>
+              <w:lang w:val="pt-BR"/>
+            </w:rPr>
+            <w:fldChar w:fldCharType="end"/>
+          </w:r>
         </w:p>
         <w:p>
           <w:pPr>
@@ -1492,19 +1687,11 @@
               <w:lang w:val="pt-BR"/>
             </w:rPr>
           </w:pPr>
-          <w:proofErr w:type="gramStart"/>
-          <w:r>
-            <w:rPr>
-              <w:lang w:val="pt-BR"/>
-            </w:rPr>
-            <w:t>4.2  Ambiente</w:t>
-          </w:r>
-          <w:proofErr w:type="gramEnd"/>
-          <w:r>
-            <w:rPr>
-              <w:lang w:val="pt-BR"/>
-            </w:rPr>
-            <w:t xml:space="preserve"> do Usuário</w:t>
+          <w:r>
+            <w:rPr>
+              <w:lang w:val="pt-BR"/>
+            </w:rPr>
+            <w:t>4.2  Ambiente do Usuário</w:t>
           </w:r>
           <w:r>
             <w:rPr>
@@ -1512,15 +1699,32 @@
             </w:rPr>
             <w:tab/>
           </w:r>
-          <w:hyperlink w:anchor="__RefHeading___Toc18206475">
-            <w:r>
-              <w:rPr>
-                <w:rStyle w:val="IndexLink"/>
-                <w:lang w:val="pt-BR"/>
-              </w:rPr>
-              <w:t>6</w:t>
-            </w:r>
-          </w:hyperlink>
+          <w:r>
+            <w:fldChar w:fldCharType="begin"/>
+          </w:r>
+          <w:r>
+            <w:rPr>
+              <w:lang w:val="pt-BR"/>
+            </w:rPr>
+            <w:instrText xml:space="preserve"> HYPERLINK \l "__RefHeading___Toc18206475" \h </w:instrText>
+          </w:r>
+          <w:r>
+            <w:fldChar w:fldCharType="separate"/>
+          </w:r>
+          <w:r>
+            <w:rPr>
+              <w:rStyle w:val="IndexLink"/>
+              <w:lang w:val="pt-BR"/>
+            </w:rPr>
+            <w:t>6</w:t>
+          </w:r>
+          <w:r>
+            <w:rPr>
+              <w:rStyle w:val="IndexLink"/>
+              <w:lang w:val="pt-BR"/>
+            </w:rPr>
+            <w:fldChar w:fldCharType="end"/>
+          </w:r>
         </w:p>
         <w:p>
           <w:pPr>
@@ -1529,19 +1733,11 @@
               <w:lang w:val="pt-BR"/>
             </w:rPr>
           </w:pPr>
-          <w:proofErr w:type="gramStart"/>
-          <w:r>
-            <w:rPr>
-              <w:lang w:val="pt-BR"/>
-            </w:rPr>
-            <w:t>4.3  Perfis</w:t>
-          </w:r>
-          <w:proofErr w:type="gramEnd"/>
-          <w:r>
-            <w:rPr>
-              <w:lang w:val="pt-BR"/>
-            </w:rPr>
-            <w:t xml:space="preserve"> dos Envolvidos</w:t>
+          <w:r>
+            <w:rPr>
+              <w:lang w:val="pt-BR"/>
+            </w:rPr>
+            <w:t>4.3  Perfis dos Envolvidos</w:t>
           </w:r>
           <w:r>
             <w:rPr>
@@ -1549,15 +1745,32 @@
             </w:rPr>
             <w:tab/>
           </w:r>
-          <w:hyperlink w:anchor="__RefHeading___Toc113_3690376769">
-            <w:r>
-              <w:rPr>
-                <w:rStyle w:val="IndexLink"/>
-                <w:lang w:val="pt-BR"/>
-              </w:rPr>
-              <w:t>7</w:t>
-            </w:r>
-          </w:hyperlink>
+          <w:r>
+            <w:fldChar w:fldCharType="begin"/>
+          </w:r>
+          <w:r>
+            <w:rPr>
+              <w:lang w:val="pt-BR"/>
+            </w:rPr>
+            <w:instrText xml:space="preserve"> HYPERLINK \l "__RefHeading___Toc113_3690376769" \h </w:instrText>
+          </w:r>
+          <w:r>
+            <w:fldChar w:fldCharType="separate"/>
+          </w:r>
+          <w:r>
+            <w:rPr>
+              <w:rStyle w:val="IndexLink"/>
+              <w:lang w:val="pt-BR"/>
+            </w:rPr>
+            <w:t>7</w:t>
+          </w:r>
+          <w:r>
+            <w:rPr>
+              <w:rStyle w:val="IndexLink"/>
+              <w:lang w:val="pt-BR"/>
+            </w:rPr>
+            <w:fldChar w:fldCharType="end"/>
+          </w:r>
         </w:p>
         <w:p>
           <w:pPr>
@@ -1566,19 +1779,11 @@
               <w:lang w:val="pt-BR"/>
             </w:rPr>
           </w:pPr>
-          <w:proofErr w:type="gramStart"/>
-          <w:r>
-            <w:rPr>
-              <w:lang w:val="pt-BR"/>
-            </w:rPr>
-            <w:t>4.4  Necessidades</w:t>
-          </w:r>
-          <w:proofErr w:type="gramEnd"/>
-          <w:r>
-            <w:rPr>
-              <w:lang w:val="pt-BR"/>
-            </w:rPr>
-            <w:t xml:space="preserve"> dos Principais Envolvidos</w:t>
+          <w:r>
+            <w:rPr>
+              <w:lang w:val="pt-BR"/>
+            </w:rPr>
+            <w:t>4.4  Necessidades dos Principais Envolvidos</w:t>
           </w:r>
           <w:r>
             <w:rPr>
@@ -1586,15 +1791,32 @@
             </w:rPr>
             <w:tab/>
           </w:r>
-          <w:hyperlink w:anchor="__RefHeading___Toc18206480">
-            <w:r>
-              <w:rPr>
-                <w:rStyle w:val="IndexLink"/>
-                <w:lang w:val="pt-BR"/>
-              </w:rPr>
-              <w:t>8</w:t>
-            </w:r>
-          </w:hyperlink>
+          <w:r>
+            <w:fldChar w:fldCharType="begin"/>
+          </w:r>
+          <w:r>
+            <w:rPr>
+              <w:lang w:val="pt-BR"/>
+            </w:rPr>
+            <w:instrText xml:space="preserve"> HYPERLINK \l "__RefHeading___Toc18206480" \h </w:instrText>
+          </w:r>
+          <w:r>
+            <w:fldChar w:fldCharType="separate"/>
+          </w:r>
+          <w:r>
+            <w:rPr>
+              <w:rStyle w:val="IndexLink"/>
+              <w:lang w:val="pt-BR"/>
+            </w:rPr>
+            <w:t>8</w:t>
+          </w:r>
+          <w:r>
+            <w:rPr>
+              <w:rStyle w:val="IndexLink"/>
+              <w:lang w:val="pt-BR"/>
+            </w:rPr>
+            <w:fldChar w:fldCharType="end"/>
+          </w:r>
         </w:p>
         <w:p>
           <w:pPr>
@@ -1603,19 +1825,11 @@
               <w:lang w:val="pt-BR"/>
             </w:rPr>
           </w:pPr>
-          <w:proofErr w:type="gramStart"/>
-          <w:r>
-            <w:rPr>
-              <w:lang w:val="pt-BR"/>
-            </w:rPr>
-            <w:t>4.5  Alternativas</w:t>
-          </w:r>
-          <w:proofErr w:type="gramEnd"/>
-          <w:r>
-            <w:rPr>
-              <w:lang w:val="pt-BR"/>
-            </w:rPr>
-            <w:t xml:space="preserve"> e Concorrência</w:t>
+          <w:r>
+            <w:rPr>
+              <w:lang w:val="pt-BR"/>
+            </w:rPr>
+            <w:t>4.5  Alternativas e Concorrência</w:t>
           </w:r>
           <w:r>
             <w:rPr>
@@ -1623,15 +1837,32 @@
             </w:rPr>
             <w:tab/>
           </w:r>
-          <w:hyperlink w:anchor="__RefHeading___Toc18206481">
-            <w:r>
-              <w:rPr>
-                <w:rStyle w:val="IndexLink"/>
-                <w:lang w:val="pt-BR"/>
-              </w:rPr>
-              <w:t>8</w:t>
-            </w:r>
-          </w:hyperlink>
+          <w:r>
+            <w:fldChar w:fldCharType="begin"/>
+          </w:r>
+          <w:r>
+            <w:rPr>
+              <w:lang w:val="pt-BR"/>
+            </w:rPr>
+            <w:instrText xml:space="preserve"> HYPERLINK \l "__RefHeading___Toc18206481" \h </w:instrText>
+          </w:r>
+          <w:r>
+            <w:fldChar w:fldCharType="separate"/>
+          </w:r>
+          <w:r>
+            <w:rPr>
+              <w:rStyle w:val="IndexLink"/>
+              <w:lang w:val="pt-BR"/>
+            </w:rPr>
+            <w:t>8</w:t>
+          </w:r>
+          <w:r>
+            <w:rPr>
+              <w:rStyle w:val="IndexLink"/>
+              <w:lang w:val="pt-BR"/>
+            </w:rPr>
+            <w:fldChar w:fldCharType="end"/>
+          </w:r>
           <w:r>
             <w:rPr>
               <w:rStyle w:val="IndexLink"/>
@@ -3425,17 +3656,7 @@
                 <w:color w:val="000000" w:themeColor="text1"/>
                 <w:lang w:val="pt-BR"/>
               </w:rPr>
-              <w:t xml:space="preserve">Uma funcionalidade no sistema que permita </w:t>
-            </w:r>
-            <w:r>
-              <w:rPr>
-                <w:rFonts w:ascii="Arial" w:hAnsi="Arial" w:cs="Arial"/>
-                <w:i w:val="0"/>
-                <w:iCs w:val="0"/>
-                <w:color w:val="000000" w:themeColor="text1"/>
-                <w:lang w:val="pt-BR"/>
-              </w:rPr>
-              <w:t>registrar os dados dos carros que entraram e que seja possível consultar, alterar e excluir</w:t>
+              <w:t>Uma funcionalidade no sistema que permita registrar os dados dos carros que entraram e que seja possível consultar, alterar e excluir</w:t>
             </w:r>
           </w:p>
         </w:tc>
@@ -3889,17 +4110,7 @@
                 <w:color w:val="000000" w:themeColor="text1"/>
                 <w:lang w:val="pt-BR"/>
               </w:rPr>
-              <w:t xml:space="preserve">Não conseguir gerenciar </w:t>
-            </w:r>
-            <w:r>
-              <w:rPr>
-                <w:rFonts w:ascii="Arial" w:hAnsi="Arial" w:cs="Arial"/>
-                <w:i w:val="0"/>
-                <w:iCs w:val="0"/>
-                <w:color w:val="000000" w:themeColor="text1"/>
-                <w:lang w:val="pt-BR"/>
-              </w:rPr>
-              <w:t>o caixa com maior praticidade e organização. Abre margem para erros de cálculo e resultando em cobranças indevidas.</w:t>
+              <w:t>Não conseguir gerenciar o caixa com maior praticidade e organização. Abre margem para erros de cálculo e resultando em cobranças indevidas.</w:t>
             </w:r>
           </w:p>
         </w:tc>
@@ -3956,17 +4167,7 @@
                 <w:color w:val="000000" w:themeColor="text1"/>
                 <w:lang w:val="pt-BR"/>
               </w:rPr>
-              <w:t xml:space="preserve">Uma funcionalidade no sistema que permita </w:t>
-            </w:r>
-            <w:r>
-              <w:rPr>
-                <w:rFonts w:ascii="Arial" w:hAnsi="Arial" w:cs="Arial"/>
-                <w:i w:val="0"/>
-                <w:iCs w:val="0"/>
-                <w:color w:val="000000" w:themeColor="text1"/>
-                <w:lang w:val="pt-BR"/>
-              </w:rPr>
-              <w:t xml:space="preserve">gerir o caixa, </w:t>
+              <w:t xml:space="preserve">Uma funcionalidade no sistema que permita gerir o caixa, </w:t>
             </w:r>
             <w:r>
               <w:rPr>
@@ -4067,17 +4268,7 @@
                 <w:color w:val="000000" w:themeColor="text1"/>
                 <w:lang w:val="pt-BR"/>
               </w:rPr>
-              <w:t xml:space="preserve">Gerenciar </w:t>
-            </w:r>
-            <w:r>
-              <w:rPr>
-                <w:rFonts w:ascii="Arial" w:hAnsi="Arial" w:cs="Arial"/>
-                <w:i w:val="0"/>
-                <w:iCs w:val="0"/>
-                <w:color w:val="000000" w:themeColor="text1"/>
-                <w:lang w:val="pt-BR"/>
-              </w:rPr>
-              <w:t>as vagas do estacionamento</w:t>
+              <w:t>Gerenciar as vagas do estacionamento</w:t>
             </w:r>
           </w:p>
         </w:tc>
@@ -4197,17 +4388,7 @@
                 <w:color w:val="000000" w:themeColor="text1"/>
                 <w:lang w:val="pt-BR"/>
               </w:rPr>
-              <w:t xml:space="preserve">Não conseguir gerenciar o </w:t>
-            </w:r>
-            <w:r>
-              <w:rPr>
-                <w:rFonts w:ascii="Arial" w:hAnsi="Arial" w:cs="Arial"/>
-                <w:i w:val="0"/>
-                <w:iCs w:val="0"/>
-                <w:color w:val="000000" w:themeColor="text1"/>
-                <w:lang w:val="pt-BR"/>
-              </w:rPr>
-              <w:t>as vagas que estão ocupadas ou livre de forma eficiente, sendo necessária olhar todo o espaço para identificar</w:t>
+              <w:t>Não conseguir gerenciar o as vagas que estão ocupadas ou livre de forma eficiente, sendo necessária olhar todo o espaço para identificar</w:t>
             </w:r>
           </w:p>
         </w:tc>
@@ -4264,17 +4445,7 @@
                 <w:color w:val="000000" w:themeColor="text1"/>
                 <w:lang w:val="pt-BR"/>
               </w:rPr>
-              <w:t>Uma funcionalidade no sistema que permita gerir</w:t>
-            </w:r>
-            <w:r>
-              <w:rPr>
-                <w:rFonts w:ascii="Arial" w:hAnsi="Arial" w:cs="Arial"/>
-                <w:i w:val="0"/>
-                <w:iCs w:val="0"/>
-                <w:color w:val="000000" w:themeColor="text1"/>
-                <w:lang w:val="pt-BR"/>
-              </w:rPr>
-              <w:t xml:space="preserve"> as vagas do estacionamento</w:t>
+              <w:t>Uma funcionalidade no sistema que permita gerir as vagas do estacionamento</w:t>
             </w:r>
           </w:p>
         </w:tc>
@@ -5022,7 +5193,7 @@
                     </pic:cNvPicPr>
                   </pic:nvPicPr>
                   <pic:blipFill>
-                    <a:blip r:embed="rId12"/>
+                    <a:blip r:embed="rId17"/>
                     <a:stretch>
                       <a:fillRect/>
                     </a:stretch>
@@ -6176,8 +6347,8 @@
       <w:bookmarkEnd w:id="20"/>
     </w:p>
     <w:sectPr>
-      <w:headerReference w:type="default" r:id="rId13"/>
-      <w:footerReference w:type="default" r:id="rId14"/>
+      <w:headerReference w:type="default" r:id="rId18"/>
+      <w:footerReference w:type="default" r:id="rId19"/>
       <w:pgSz w:w="12240" w:h="15840"/>
       <w:pgMar w:top="1417" w:right="1440" w:bottom="1417" w:left="1440" w:header="720" w:footer="720" w:gutter="0"/>
       <w:cols w:space="720"/>
@@ -6214,6 +6385,36 @@
 </file>
 
 <file path=word/footer1.xml><?xml version="1.0" encoding="utf-8"?>
+<w:ftr xmlns:wpc="http://schemas.microsoft.com/office/word/2010/wordprocessingCanvas" xmlns:cx="http://schemas.microsoft.com/office/drawing/2014/chartex" xmlns:cx1="http://schemas.microsoft.com/office/drawing/2015/9/8/chartex" xmlns:cx2="http://schemas.microsoft.com/office/drawing/2015/10/21/chartex" xmlns:cx3="http://schemas.microsoft.com/office/drawing/2016/5/9/chartex" xmlns:cx4="http://schemas.microsoft.com/office/drawing/2016/5/10/chartex" xmlns:cx5="http://schemas.microsoft.com/office/drawing/2016/5/11/chartex" xmlns:cx6="http://schemas.microsoft.com/office/drawing/2016/5/12/chartex" xmlns:cx7="http://schemas.microsoft.com/office/drawing/2016/5/13/chartex" xmlns:cx8="http://schemas.microsoft.com/office/drawing/2016/5/14/chartex" xmlns:mc="http://schemas.openxmlformats.org/markup-compatibility/2006" xmlns:aink="http://schemas.microsoft.com/office/drawing/2016/ink" xmlns:am3d="http://schemas.microsoft.com/office/drawing/2017/model3d" xmlns:o="urn:schemas-microsoft-com:office:office" xmlns:r="http://schemas.openxmlformats.org/officeDocument/2006/relationships" xmlns:m="http://schemas.openxmlformats.org/officeDocument/2006/math" xmlns:v="urn:schemas-microsoft-com:vml" xmlns:wp14="http://schemas.microsoft.com/office/word/2010/wordprocessingDrawing" xmlns:wp="http://schemas.openxmlformats.org/drawingml/2006/wordprocessingDrawing" xmlns:w10="urn:schemas-microsoft-com:office:word" xmlns:w="http://schemas.openxmlformats.org/wordprocessingml/2006/main" xmlns:w14="http://schemas.microsoft.com/office/word/2010/wordml" xmlns:w15="http://schemas.microsoft.com/office/word/2012/wordml" xmlns:w16cex="http://schemas.microsoft.com/office/word/2018/wordml/cex" xmlns:w16cid="http://schemas.microsoft.com/office/word/2016/wordml/cid" xmlns:w16="http://schemas.microsoft.com/office/word/2018/wordml" xmlns:w16sdtdh="http://schemas.microsoft.com/office/word/2020/wordml/sdtdatahash" xmlns:w16se="http://schemas.microsoft.com/office/word/2015/wordml/symex" xmlns:wpg="http://schemas.microsoft.com/office/word/2010/wordprocessingGroup" xmlns:wpi="http://schemas.microsoft.com/office/word/2010/wordprocessingInk" xmlns:wne="http://schemas.microsoft.com/office/word/2006/wordml" xmlns:wps="http://schemas.microsoft.com/office/word/2010/wordprocessingShape" mc:Ignorable="w14 w15 w16se w16cid w16 w16cex w16sdtdh wp14">
+  <w:p>
+    <w:pPr>
+      <w:pStyle w:val="Rodap"/>
+    </w:pPr>
+  </w:p>
+</w:ftr>
+</file>
+
+<file path=word/footer2.xml><?xml version="1.0" encoding="utf-8"?>
+<w:ftr xmlns:wpc="http://schemas.microsoft.com/office/word/2010/wordprocessingCanvas" xmlns:cx="http://schemas.microsoft.com/office/drawing/2014/chartex" xmlns:cx1="http://schemas.microsoft.com/office/drawing/2015/9/8/chartex" xmlns:cx2="http://schemas.microsoft.com/office/drawing/2015/10/21/chartex" xmlns:cx3="http://schemas.microsoft.com/office/drawing/2016/5/9/chartex" xmlns:cx4="http://schemas.microsoft.com/office/drawing/2016/5/10/chartex" xmlns:cx5="http://schemas.microsoft.com/office/drawing/2016/5/11/chartex" xmlns:cx6="http://schemas.microsoft.com/office/drawing/2016/5/12/chartex" xmlns:cx7="http://schemas.microsoft.com/office/drawing/2016/5/13/chartex" xmlns:cx8="http://schemas.microsoft.com/office/drawing/2016/5/14/chartex" xmlns:mc="http://schemas.openxmlformats.org/markup-compatibility/2006" xmlns:aink="http://schemas.microsoft.com/office/drawing/2016/ink" xmlns:am3d="http://schemas.microsoft.com/office/drawing/2017/model3d" xmlns:o="urn:schemas-microsoft-com:office:office" xmlns:r="http://schemas.openxmlformats.org/officeDocument/2006/relationships" xmlns:m="http://schemas.openxmlformats.org/officeDocument/2006/math" xmlns:v="urn:schemas-microsoft-com:vml" xmlns:wp14="http://schemas.microsoft.com/office/word/2010/wordprocessingDrawing" xmlns:wp="http://schemas.openxmlformats.org/drawingml/2006/wordprocessingDrawing" xmlns:w10="urn:schemas-microsoft-com:office:word" xmlns:w="http://schemas.openxmlformats.org/wordprocessingml/2006/main" xmlns:w14="http://schemas.microsoft.com/office/word/2010/wordml" xmlns:w15="http://schemas.microsoft.com/office/word/2012/wordml" xmlns:w16cex="http://schemas.microsoft.com/office/word/2018/wordml/cex" xmlns:w16cid="http://schemas.microsoft.com/office/word/2016/wordml/cid" xmlns:w16="http://schemas.microsoft.com/office/word/2018/wordml" xmlns:w16sdtdh="http://schemas.microsoft.com/office/word/2020/wordml/sdtdatahash" xmlns:w16se="http://schemas.microsoft.com/office/word/2015/wordml/symex" xmlns:wpg="http://schemas.microsoft.com/office/word/2010/wordprocessingGroup" xmlns:wpi="http://schemas.microsoft.com/office/word/2010/wordprocessingInk" xmlns:wne="http://schemas.microsoft.com/office/word/2006/wordml" xmlns:wps="http://schemas.microsoft.com/office/word/2010/wordprocessingShape" mc:Ignorable="w14 w15 w16se w16cid w16 w16cex w16sdtdh wp14">
+  <w:p>
+    <w:pPr>
+      <w:pStyle w:val="Rodap"/>
+    </w:pPr>
+  </w:p>
+</w:ftr>
+</file>
+
+<file path=word/footer3.xml><?xml version="1.0" encoding="utf-8"?>
+<w:ftr xmlns:wpc="http://schemas.microsoft.com/office/word/2010/wordprocessingCanvas" xmlns:cx="http://schemas.microsoft.com/office/drawing/2014/chartex" xmlns:cx1="http://schemas.microsoft.com/office/drawing/2015/9/8/chartex" xmlns:cx2="http://schemas.microsoft.com/office/drawing/2015/10/21/chartex" xmlns:cx3="http://schemas.microsoft.com/office/drawing/2016/5/9/chartex" xmlns:cx4="http://schemas.microsoft.com/office/drawing/2016/5/10/chartex" xmlns:cx5="http://schemas.microsoft.com/office/drawing/2016/5/11/chartex" xmlns:cx6="http://schemas.microsoft.com/office/drawing/2016/5/12/chartex" xmlns:cx7="http://schemas.microsoft.com/office/drawing/2016/5/13/chartex" xmlns:cx8="http://schemas.microsoft.com/office/drawing/2016/5/14/chartex" xmlns:mc="http://schemas.openxmlformats.org/markup-compatibility/2006" xmlns:aink="http://schemas.microsoft.com/office/drawing/2016/ink" xmlns:am3d="http://schemas.microsoft.com/office/drawing/2017/model3d" xmlns:o="urn:schemas-microsoft-com:office:office" xmlns:r="http://schemas.openxmlformats.org/officeDocument/2006/relationships" xmlns:m="http://schemas.openxmlformats.org/officeDocument/2006/math" xmlns:v="urn:schemas-microsoft-com:vml" xmlns:wp14="http://schemas.microsoft.com/office/word/2010/wordprocessingDrawing" xmlns:wp="http://schemas.openxmlformats.org/drawingml/2006/wordprocessingDrawing" xmlns:w10="urn:schemas-microsoft-com:office:word" xmlns:w="http://schemas.openxmlformats.org/wordprocessingml/2006/main" xmlns:w14="http://schemas.microsoft.com/office/word/2010/wordml" xmlns:w15="http://schemas.microsoft.com/office/word/2012/wordml" xmlns:w16cex="http://schemas.microsoft.com/office/word/2018/wordml/cex" xmlns:w16cid="http://schemas.microsoft.com/office/word/2016/wordml/cid" xmlns:w16="http://schemas.microsoft.com/office/word/2018/wordml" xmlns:w16sdtdh="http://schemas.microsoft.com/office/word/2020/wordml/sdtdatahash" xmlns:w16se="http://schemas.microsoft.com/office/word/2015/wordml/symex" xmlns:wpg="http://schemas.microsoft.com/office/word/2010/wordprocessingGroup" xmlns:wpi="http://schemas.microsoft.com/office/word/2010/wordprocessingInk" xmlns:wne="http://schemas.microsoft.com/office/word/2006/wordml" xmlns:wps="http://schemas.microsoft.com/office/word/2010/wordprocessingShape" mc:Ignorable="w14 w15 w16se w16cid w16 w16cex w16sdtdh wp14">
+  <w:p>
+    <w:pPr>
+      <w:pStyle w:val="Rodap"/>
+    </w:pPr>
+  </w:p>
+</w:ftr>
+</file>
+
+<file path=word/footer4.xml><?xml version="1.0" encoding="utf-8"?>
 <w:ftr xmlns:wpc="http://schemas.microsoft.com/office/word/2010/wordprocessingCanvas" xmlns:cx="http://schemas.microsoft.com/office/drawing/2014/chartex" xmlns:cx1="http://schemas.microsoft.com/office/drawing/2015/9/8/chartex" xmlns:cx2="http://schemas.microsoft.com/office/drawing/2015/10/21/chartex" xmlns:cx3="http://schemas.microsoft.com/office/drawing/2016/5/9/chartex" xmlns:cx4="http://schemas.microsoft.com/office/drawing/2016/5/10/chartex" xmlns:cx5="http://schemas.microsoft.com/office/drawing/2016/5/11/chartex" xmlns:cx6="http://schemas.microsoft.com/office/drawing/2016/5/12/chartex" xmlns:cx7="http://schemas.microsoft.com/office/drawing/2016/5/13/chartex" xmlns:cx8="http://schemas.microsoft.com/office/drawing/2016/5/14/chartex" xmlns:mc="http://schemas.openxmlformats.org/markup-compatibility/2006" xmlns:aink="http://schemas.microsoft.com/office/drawing/2016/ink" xmlns:am3d="http://schemas.microsoft.com/office/drawing/2017/model3d" xmlns:o="urn:schemas-microsoft-com:office:office" xmlns:r="http://schemas.openxmlformats.org/officeDocument/2006/relationships" xmlns:m="http://schemas.openxmlformats.org/officeDocument/2006/math" xmlns:v="urn:schemas-microsoft-com:vml" xmlns:wp14="http://schemas.microsoft.com/office/word/2010/wordprocessingDrawing" xmlns:wp="http://schemas.openxmlformats.org/drawingml/2006/wordprocessingDrawing" xmlns:w10="urn:schemas-microsoft-com:office:word" xmlns:w="http://schemas.openxmlformats.org/wordprocessingml/2006/main" xmlns:w14="http://schemas.microsoft.com/office/word/2010/wordml" xmlns:w15="http://schemas.microsoft.com/office/word/2012/wordml" xmlns:w16cex="http://schemas.microsoft.com/office/word/2018/wordml/cex" xmlns:w16cid="http://schemas.microsoft.com/office/word/2016/wordml/cid" xmlns:w16="http://schemas.microsoft.com/office/word/2018/wordml" xmlns:w16sdtdh="http://schemas.microsoft.com/office/word/2020/wordml/sdtdatahash" xmlns:w16se="http://schemas.microsoft.com/office/word/2015/wordml/symex" xmlns:wpg="http://schemas.microsoft.com/office/word/2010/wordprocessingGroup" xmlns:wpi="http://schemas.microsoft.com/office/word/2010/wordprocessingInk" xmlns:wne="http://schemas.microsoft.com/office/word/2006/wordml" xmlns:wps="http://schemas.microsoft.com/office/word/2010/wordprocessingShape" mc:Ignorable="w14 w15 w16se w16cid w16 w16cex w16sdtdh wp14">
   <w:tbl>
     <w:tblPr>
@@ -6383,6 +6584,16 @@
 </file>
 
 <file path=word/header1.xml><?xml version="1.0" encoding="utf-8"?>
+<w:hdr xmlns:wpc="http://schemas.microsoft.com/office/word/2010/wordprocessingCanvas" xmlns:cx="http://schemas.microsoft.com/office/drawing/2014/chartex" xmlns:cx1="http://schemas.microsoft.com/office/drawing/2015/9/8/chartex" xmlns:cx2="http://schemas.microsoft.com/office/drawing/2015/10/21/chartex" xmlns:cx3="http://schemas.microsoft.com/office/drawing/2016/5/9/chartex" xmlns:cx4="http://schemas.microsoft.com/office/drawing/2016/5/10/chartex" xmlns:cx5="http://schemas.microsoft.com/office/drawing/2016/5/11/chartex" xmlns:cx6="http://schemas.microsoft.com/office/drawing/2016/5/12/chartex" xmlns:cx7="http://schemas.microsoft.com/office/drawing/2016/5/13/chartex" xmlns:cx8="http://schemas.microsoft.com/office/drawing/2016/5/14/chartex" xmlns:mc="http://schemas.openxmlformats.org/markup-compatibility/2006" xmlns:aink="http://schemas.microsoft.com/office/drawing/2016/ink" xmlns:am3d="http://schemas.microsoft.com/office/drawing/2017/model3d" xmlns:o="urn:schemas-microsoft-com:office:office" xmlns:r="http://schemas.openxmlformats.org/officeDocument/2006/relationships" xmlns:m="http://schemas.openxmlformats.org/officeDocument/2006/math" xmlns:v="urn:schemas-microsoft-com:vml" xmlns:wp14="http://schemas.microsoft.com/office/word/2010/wordprocessingDrawing" xmlns:wp="http://schemas.openxmlformats.org/drawingml/2006/wordprocessingDrawing" xmlns:w10="urn:schemas-microsoft-com:office:word" xmlns:w="http://schemas.openxmlformats.org/wordprocessingml/2006/main" xmlns:w14="http://schemas.microsoft.com/office/word/2010/wordml" xmlns:w15="http://schemas.microsoft.com/office/word/2012/wordml" xmlns:w16cex="http://schemas.microsoft.com/office/word/2018/wordml/cex" xmlns:w16cid="http://schemas.microsoft.com/office/word/2016/wordml/cid" xmlns:w16="http://schemas.microsoft.com/office/word/2018/wordml" xmlns:w16sdtdh="http://schemas.microsoft.com/office/word/2020/wordml/sdtdatahash" xmlns:w16se="http://schemas.microsoft.com/office/word/2015/wordml/symex" xmlns:wpg="http://schemas.microsoft.com/office/word/2010/wordprocessingGroup" xmlns:wpi="http://schemas.microsoft.com/office/word/2010/wordprocessingInk" xmlns:wne="http://schemas.microsoft.com/office/word/2006/wordml" xmlns:wps="http://schemas.microsoft.com/office/word/2010/wordprocessingShape" mc:Ignorable="w14 w15 w16se w16cid w16 w16cex w16sdtdh wp14">
+  <w:p>
+    <w:pPr>
+      <w:pStyle w:val="Cabealho"/>
+    </w:pPr>
+  </w:p>
+</w:hdr>
+</file>
+
+<file path=word/header2.xml><?xml version="1.0" encoding="utf-8"?>
 <w:hdr xmlns:wpc="http://schemas.microsoft.com/office/word/2010/wordprocessingCanvas" xmlns:cx="http://schemas.microsoft.com/office/drawing/2014/chartex" xmlns:cx1="http://schemas.microsoft.com/office/drawing/2015/9/8/chartex" xmlns:cx2="http://schemas.microsoft.com/office/drawing/2015/10/21/chartex" xmlns:cx3="http://schemas.microsoft.com/office/drawing/2016/5/9/chartex" xmlns:cx4="http://schemas.microsoft.com/office/drawing/2016/5/10/chartex" xmlns:cx5="http://schemas.microsoft.com/office/drawing/2016/5/11/chartex" xmlns:cx6="http://schemas.microsoft.com/office/drawing/2016/5/12/chartex" xmlns:cx7="http://schemas.microsoft.com/office/drawing/2016/5/13/chartex" xmlns:cx8="http://schemas.microsoft.com/office/drawing/2016/5/14/chartex" xmlns:mc="http://schemas.openxmlformats.org/markup-compatibility/2006" xmlns:aink="http://schemas.microsoft.com/office/drawing/2016/ink" xmlns:am3d="http://schemas.microsoft.com/office/drawing/2017/model3d" xmlns:o="urn:schemas-microsoft-com:office:office" xmlns:r="http://schemas.openxmlformats.org/officeDocument/2006/relationships" xmlns:m="http://schemas.openxmlformats.org/officeDocument/2006/math" xmlns:v="urn:schemas-microsoft-com:vml" xmlns:wp14="http://schemas.microsoft.com/office/word/2010/wordprocessingDrawing" xmlns:wp="http://schemas.openxmlformats.org/drawingml/2006/wordprocessingDrawing" xmlns:w10="urn:schemas-microsoft-com:office:word" xmlns:w="http://schemas.openxmlformats.org/wordprocessingml/2006/main" xmlns:w14="http://schemas.microsoft.com/office/word/2010/wordml" xmlns:w15="http://schemas.microsoft.com/office/word/2012/wordml" xmlns:w16cex="http://schemas.microsoft.com/office/word/2018/wordml/cex" xmlns:w16cid="http://schemas.microsoft.com/office/word/2016/wordml/cid" xmlns:w16="http://schemas.microsoft.com/office/word/2018/wordml" xmlns:w16sdtdh="http://schemas.microsoft.com/office/word/2020/wordml/sdtdatahash" xmlns:w16se="http://schemas.microsoft.com/office/word/2015/wordml/symex" xmlns:wpg="http://schemas.microsoft.com/office/word/2010/wordprocessingGroup" xmlns:wpi="http://schemas.microsoft.com/office/word/2010/wordprocessingInk" xmlns:wne="http://schemas.microsoft.com/office/word/2006/wordml" xmlns:wps="http://schemas.microsoft.com/office/word/2010/wordprocessingShape" mc:Ignorable="w14 w15 w16se w16cid w16 w16cex w16sdtdh wp14">
   <w:p>
     <w:pPr>
@@ -6455,7 +6666,17 @@
 </w:hdr>
 </file>
 
-<file path=word/header2.xml><?xml version="1.0" encoding="utf-8"?>
+<file path=word/header3.xml><?xml version="1.0" encoding="utf-8"?>
+<w:hdr xmlns:wpc="http://schemas.microsoft.com/office/word/2010/wordprocessingCanvas" xmlns:cx="http://schemas.microsoft.com/office/drawing/2014/chartex" xmlns:cx1="http://schemas.microsoft.com/office/drawing/2015/9/8/chartex" xmlns:cx2="http://schemas.microsoft.com/office/drawing/2015/10/21/chartex" xmlns:cx3="http://schemas.microsoft.com/office/drawing/2016/5/9/chartex" xmlns:cx4="http://schemas.microsoft.com/office/drawing/2016/5/10/chartex" xmlns:cx5="http://schemas.microsoft.com/office/drawing/2016/5/11/chartex" xmlns:cx6="http://schemas.microsoft.com/office/drawing/2016/5/12/chartex" xmlns:cx7="http://schemas.microsoft.com/office/drawing/2016/5/13/chartex" xmlns:cx8="http://schemas.microsoft.com/office/drawing/2016/5/14/chartex" xmlns:mc="http://schemas.openxmlformats.org/markup-compatibility/2006" xmlns:aink="http://schemas.microsoft.com/office/drawing/2016/ink" xmlns:am3d="http://schemas.microsoft.com/office/drawing/2017/model3d" xmlns:o="urn:schemas-microsoft-com:office:office" xmlns:r="http://schemas.openxmlformats.org/officeDocument/2006/relationships" xmlns:m="http://schemas.openxmlformats.org/officeDocument/2006/math" xmlns:v="urn:schemas-microsoft-com:vml" xmlns:wp14="http://schemas.microsoft.com/office/word/2010/wordprocessingDrawing" xmlns:wp="http://schemas.openxmlformats.org/drawingml/2006/wordprocessingDrawing" xmlns:w10="urn:schemas-microsoft-com:office:word" xmlns:w="http://schemas.openxmlformats.org/wordprocessingml/2006/main" xmlns:w14="http://schemas.microsoft.com/office/word/2010/wordml" xmlns:w15="http://schemas.microsoft.com/office/word/2012/wordml" xmlns:w16cex="http://schemas.microsoft.com/office/word/2018/wordml/cex" xmlns:w16cid="http://schemas.microsoft.com/office/word/2016/wordml/cid" xmlns:w16="http://schemas.microsoft.com/office/word/2018/wordml" xmlns:w16sdtdh="http://schemas.microsoft.com/office/word/2020/wordml/sdtdatahash" xmlns:w16se="http://schemas.microsoft.com/office/word/2015/wordml/symex" xmlns:wpg="http://schemas.microsoft.com/office/word/2010/wordprocessingGroup" xmlns:wpi="http://schemas.microsoft.com/office/word/2010/wordprocessingInk" xmlns:wne="http://schemas.microsoft.com/office/word/2006/wordml" xmlns:wps="http://schemas.microsoft.com/office/word/2010/wordprocessingShape" mc:Ignorable="w14 w15 w16se w16cid w16 w16cex w16sdtdh wp14">
+  <w:p>
+    <w:pPr>
+      <w:pStyle w:val="Cabealho"/>
+    </w:pPr>
+  </w:p>
+</w:hdr>
+</file>
+
+<file path=word/header4.xml><?xml version="1.0" encoding="utf-8"?>
 <w:hdr xmlns:wpc="http://schemas.microsoft.com/office/word/2010/wordprocessingCanvas" xmlns:cx="http://schemas.microsoft.com/office/drawing/2014/chartex" xmlns:cx1="http://schemas.microsoft.com/office/drawing/2015/9/8/chartex" xmlns:cx2="http://schemas.microsoft.com/office/drawing/2015/10/21/chartex" xmlns:cx3="http://schemas.microsoft.com/office/drawing/2016/5/9/chartex" xmlns:cx4="http://schemas.microsoft.com/office/drawing/2016/5/10/chartex" xmlns:cx5="http://schemas.microsoft.com/office/drawing/2016/5/11/chartex" xmlns:cx6="http://schemas.microsoft.com/office/drawing/2016/5/12/chartex" xmlns:cx7="http://schemas.microsoft.com/office/drawing/2016/5/13/chartex" xmlns:cx8="http://schemas.microsoft.com/office/drawing/2016/5/14/chartex" xmlns:mc="http://schemas.openxmlformats.org/markup-compatibility/2006" xmlns:aink="http://schemas.microsoft.com/office/drawing/2016/ink" xmlns:am3d="http://schemas.microsoft.com/office/drawing/2017/model3d" xmlns:o="urn:schemas-microsoft-com:office:office" xmlns:r="http://schemas.openxmlformats.org/officeDocument/2006/relationships" xmlns:m="http://schemas.openxmlformats.org/officeDocument/2006/math" xmlns:v="urn:schemas-microsoft-com:vml" xmlns:wp14="http://schemas.microsoft.com/office/word/2010/wordprocessingDrawing" xmlns:wp="http://schemas.openxmlformats.org/drawingml/2006/wordprocessingDrawing" xmlns:w10="urn:schemas-microsoft-com:office:word" xmlns:w="http://schemas.openxmlformats.org/wordprocessingml/2006/main" xmlns:w14="http://schemas.microsoft.com/office/word/2010/wordml" xmlns:w15="http://schemas.microsoft.com/office/word/2012/wordml" xmlns:w16cex="http://schemas.microsoft.com/office/word/2018/wordml/cex" xmlns:w16cid="http://schemas.microsoft.com/office/word/2016/wordml/cid" xmlns:w16="http://schemas.microsoft.com/office/word/2018/wordml" xmlns:w16sdtdh="http://schemas.microsoft.com/office/word/2020/wordml/sdtdatahash" xmlns:w16se="http://schemas.microsoft.com/office/word/2015/wordml/symex" xmlns:wpg="http://schemas.microsoft.com/office/word/2010/wordprocessingGroup" xmlns:wpi="http://schemas.microsoft.com/office/word/2010/wordprocessingInk" xmlns:wne="http://schemas.microsoft.com/office/word/2006/wordml" xmlns:wps="http://schemas.microsoft.com/office/word/2010/wordprocessingShape" mc:Ignorable="w14 w15 w16se w16cid w16 w16cex w16sdtdh wp14">
   <w:tbl>
     <w:tblPr>
@@ -10358,6 +10579,25 @@
 </file>
 
 <file path=customXml/item1.xml><?xml version="1.0" encoding="utf-8"?>
+<p:properties xmlns:p="http://schemas.microsoft.com/office/2006/metadata/properties" xmlns:xsi="http://www.w3.org/2001/XMLSchema-instance" xmlns:pc="http://schemas.microsoft.com/office/infopath/2007/PartnerControls">
+  <documentManagement/>
+</p:properties>
+</file>
+
+<file path=customXml/item2.xml><?xml version="1.0" encoding="utf-8"?>
+<?mso-contentType ?>
+<FormTemplates xmlns="http://schemas.microsoft.com/sharepoint/v3/contenttype/forms">
+  <Display>DocumentLibraryForm</Display>
+  <Edit>DocumentLibraryForm</Edit>
+  <New>DocumentLibraryForm</New>
+</FormTemplates>
+</file>
+
+<file path=customXml/item3.xml><?xml version="1.0" encoding="utf-8"?>
+<b:Sources xmlns:b="http://schemas.openxmlformats.org/officeDocument/2006/bibliography" xmlns="http://schemas.openxmlformats.org/officeDocument/2006/bibliography" SelectedStyle="\APASixthEditionOfficeOnline.xsl" StyleName="APA" Version="6"/>
+</file>
+
+<file path=customXml/item4.xml><?xml version="1.0" encoding="utf-8"?>
 <ct:contentTypeSchema xmlns:ct="http://schemas.microsoft.com/office/2006/metadata/contentType" xmlns:ma="http://schemas.microsoft.com/office/2006/metadata/properties/metaAttributes" ct:_="" ma:_="" ma:contentTypeName="Documento" ma:contentTypeID="0x010100D567BC88D0EA554B9D35A3EA1F300FCA" ma:contentTypeVersion="8" ma:contentTypeDescription="Crie um novo documento." ma:contentTypeScope="" ma:versionID="d3de04709272ec63fe52e2d40b6a3b2a">
   <xsd:schema xmlns:xsd="http://www.w3.org/2001/XMLSchema" xmlns:xs="http://www.w3.org/2001/XMLSchema" xmlns:p="http://schemas.microsoft.com/office/2006/metadata/properties" xmlns:ns2="ba930f98-1c64-4d7c-9dbd-b037ef7f7a24" xmlns:ns3="e62f5f66-b479-429d-bedb-4697dba5feb2" targetNamespace="http://schemas.microsoft.com/office/2006/metadata/properties" ma:root="true" ma:fieldsID="3f729a8a70cb468f7525bfd373c7cc83" ns2:_="" ns3:_="">
     <xsd:import namespace="ba930f98-1c64-4d7c-9dbd-b037ef7f7a24"/>
@@ -10548,26 +10788,32 @@
 </ct:contentTypeSchema>
 </file>
 
-<file path=customXml/item2.xml><?xml version="1.0" encoding="utf-8"?>
-<b:Sources xmlns:b="http://schemas.openxmlformats.org/officeDocument/2006/bibliography" xmlns="http://schemas.openxmlformats.org/officeDocument/2006/bibliography" SelectedStyle="\APASixthEditionOfficeOnline.xsl" StyleName="APA" Version="6"/>
+<file path=customXml/itemProps1.xml><?xml version="1.0" encoding="utf-8"?>
+<ds:datastoreItem xmlns:ds="http://schemas.openxmlformats.org/officeDocument/2006/customXml" ds:itemID="{E40D4A78-B0D9-42DA-BD30-B9E9CAE9FAD8}">
+  <ds:schemaRefs>
+    <ds:schemaRef ds:uri="http://schemas.microsoft.com/office/2006/metadata/properties"/>
+    <ds:schemaRef ds:uri="http://schemas.microsoft.com/office/infopath/2007/PartnerControls"/>
+  </ds:schemaRefs>
+</ds:datastoreItem>
 </file>
 
-<file path=customXml/item3.xml><?xml version="1.0" encoding="utf-8"?>
-<?mso-contentType ?>
-<FormTemplates xmlns="http://schemas.microsoft.com/sharepoint/v3/contenttype/forms">
-  <Display>DocumentLibraryForm</Display>
-  <Edit>DocumentLibraryForm</Edit>
-  <New>DocumentLibraryForm</New>
-</FormTemplates>
+<file path=customXml/itemProps2.xml><?xml version="1.0" encoding="utf-8"?>
+<ds:datastoreItem xmlns:ds="http://schemas.openxmlformats.org/officeDocument/2006/customXml" ds:itemID="{18EA3197-3160-41FF-A546-9691DEFA66FF}">
+  <ds:schemaRefs>
+    <ds:schemaRef ds:uri="http://schemas.microsoft.com/sharepoint/v3/contenttype/forms"/>
+  </ds:schemaRefs>
+</ds:datastoreItem>
 </file>
 
-<file path=customXml/item4.xml><?xml version="1.0" encoding="utf-8"?>
-<p:properties xmlns:p="http://schemas.microsoft.com/office/2006/metadata/properties" xmlns:xsi="http://www.w3.org/2001/XMLSchema-instance" xmlns:pc="http://schemas.microsoft.com/office/infopath/2007/PartnerControls">
-  <documentManagement/>
-</p:properties>
+<file path=customXml/itemProps3.xml><?xml version="1.0" encoding="utf-8"?>
+<ds:datastoreItem xmlns:ds="http://schemas.openxmlformats.org/officeDocument/2006/customXml" ds:itemID="{1142006E-9581-4B9A-8EAB-D8DEDDA43198}">
+  <ds:schemaRefs>
+    <ds:schemaRef ds:uri="http://schemas.openxmlformats.org/officeDocument/2006/bibliography"/>
+  </ds:schemaRefs>
+</ds:datastoreItem>
 </file>
 
-<file path=customXml/itemProps1.xml><?xml version="1.0" encoding="utf-8"?>
+<file path=customXml/itemProps4.xml><?xml version="1.0" encoding="utf-8"?>
 <ds:datastoreItem xmlns:ds="http://schemas.openxmlformats.org/officeDocument/2006/customXml" ds:itemID="{1D528C16-EDBC-404E-AA4C-B163F3046699}">
   <ds:schemaRefs>
     <ds:schemaRef ds:uri="http://schemas.microsoft.com/office/2006/metadata/contentType"/>
@@ -10584,29 +10830,4 @@
     <ds:schemaRef ds:uri="http://schemas.microsoft.com/internal/obd"/>
   </ds:schemaRefs>
 </ds:datastoreItem>
-</file>
-
-<file path=customXml/itemProps2.xml><?xml version="1.0" encoding="utf-8"?>
-<ds:datastoreItem xmlns:ds="http://schemas.openxmlformats.org/officeDocument/2006/customXml" ds:itemID="{1142006E-9581-4B9A-8EAB-D8DEDDA43198}">
-  <ds:schemaRefs>
-    <ds:schemaRef ds:uri="http://schemas.openxmlformats.org/officeDocument/2006/bibliography"/>
-  </ds:schemaRefs>
-</ds:datastoreItem>
-</file>
-
-<file path=customXml/itemProps3.xml><?xml version="1.0" encoding="utf-8"?>
-<ds:datastoreItem xmlns:ds="http://schemas.openxmlformats.org/officeDocument/2006/customXml" ds:itemID="{18EA3197-3160-41FF-A546-9691DEFA66FF}">
-  <ds:schemaRefs>
-    <ds:schemaRef ds:uri="http://schemas.microsoft.com/sharepoint/v3/contenttype/forms"/>
-  </ds:schemaRefs>
-</ds:datastoreItem>
-</file>
-
-<file path=customXml/itemProps4.xml><?xml version="1.0" encoding="utf-8"?>
-<ds:datastoreItem xmlns:ds="http://schemas.openxmlformats.org/officeDocument/2006/customXml" ds:itemID="{E40D4A78-B0D9-42DA-BD30-B9E9CAE9FAD8}">
-  <ds:schemaRefs>
-    <ds:schemaRef ds:uri="http://schemas.microsoft.com/office/2006/metadata/properties"/>
-    <ds:schemaRef ds:uri="http://schemas.microsoft.com/office/infopath/2007/PartnerControls"/>
-  </ds:schemaRefs>
-</ds:datastoreItem>
 </file>
</xml_diff>

<commit_message>
Adicionado a finalidade, o escopo, a visao geral e o perfil do gerente
</commit_message>
<xml_diff>
--- a/negocio/16-Visao-Negocio_exemplo.docx
+++ b/negocio/16-Visao-Negocio_exemplo.docx
@@ -108,105 +108,7 @@
         <w:rPr>
           <w:lang w:val="pt-BR"/>
         </w:rPr>
-        <w:t xml:space="preserve">[Observação: O </w:t>
-      </w:r>
-      <w:proofErr w:type="spellStart"/>
-      <w:r>
-        <w:rPr>
-          <w:lang w:val="pt-BR"/>
-        </w:rPr>
-        <w:t>template</w:t>
-      </w:r>
-      <w:proofErr w:type="spellEnd"/>
-      <w:r>
-        <w:rPr>
-          <w:lang w:val="pt-BR"/>
-        </w:rPr>
-        <w:t xml:space="preserve"> a seguir é fornecido para uso com o </w:t>
-      </w:r>
-      <w:proofErr w:type="spellStart"/>
-      <w:r>
-        <w:rPr>
-          <w:lang w:val="pt-BR"/>
-        </w:rPr>
-        <w:t>Rational</w:t>
-      </w:r>
-      <w:proofErr w:type="spellEnd"/>
-      <w:r>
-        <w:rPr>
-          <w:lang w:val="pt-BR"/>
-        </w:rPr>
-        <w:t xml:space="preserve"> </w:t>
-      </w:r>
-      <w:proofErr w:type="spellStart"/>
-      <w:r>
-        <w:rPr>
-          <w:lang w:val="pt-BR"/>
-        </w:rPr>
-        <w:t>Unified</w:t>
-      </w:r>
-      <w:proofErr w:type="spellEnd"/>
-      <w:r>
-        <w:rPr>
-          <w:lang w:val="pt-BR"/>
-        </w:rPr>
-        <w:t xml:space="preserve"> </w:t>
-      </w:r>
-      <w:proofErr w:type="spellStart"/>
-      <w:r>
-        <w:rPr>
-          <w:lang w:val="pt-BR"/>
-        </w:rPr>
-        <w:t>Process</w:t>
-      </w:r>
-      <w:proofErr w:type="spellEnd"/>
-      <w:r>
-        <w:rPr>
-          <w:lang w:val="pt-BR"/>
-        </w:rPr>
-        <w:t xml:space="preserve"> (RUP). O texto em azul exibido entre colchetes e em itálico (</w:t>
-      </w:r>
-      <w:proofErr w:type="spellStart"/>
-      <w:r>
-        <w:rPr>
-          <w:lang w:val="pt-BR"/>
-        </w:rPr>
-        <w:t>style</w:t>
-      </w:r>
-      <w:proofErr w:type="spellEnd"/>
-      <w:r>
-        <w:rPr>
-          <w:lang w:val="pt-BR"/>
-        </w:rPr>
-        <w:t>=</w:t>
-      </w:r>
-      <w:proofErr w:type="spellStart"/>
-      <w:r>
-        <w:rPr>
-          <w:lang w:val="pt-BR"/>
-        </w:rPr>
-        <w:t>InfoBlue</w:t>
-      </w:r>
-      <w:proofErr w:type="spellEnd"/>
-      <w:r>
-        <w:rPr>
-          <w:lang w:val="pt-BR"/>
-        </w:rPr>
-        <w:t>) foi incluído para orientar o autor e deve ser excluído antes da publicação do documento. Qualquer parágrafo inserido após esse estilo será definido automaticamente como normal (estilo=</w:t>
-      </w:r>
-      <w:proofErr w:type="spellStart"/>
-      <w:r>
-        <w:rPr>
-          <w:lang w:val="pt-BR"/>
-        </w:rPr>
-        <w:t>BodyText</w:t>
-      </w:r>
-      <w:proofErr w:type="spellEnd"/>
-      <w:r>
-        <w:rPr>
-          <w:lang w:val="pt-BR"/>
-        </w:rPr>
-        <w:t>).]</w:t>
+        <w:t>[Observação: O template a seguir é fornecido para uso com o Rational Unified Process (RUP). O texto em azul exibido entre colchetes e em itálico (style=InfoBlue) foi incluído para orientar o autor e deve ser excluído antes da publicação do documento. Qualquer parágrafo inserido após esse estilo será definido automaticamente como normal (estilo=BodyText).]</w:t>
       </w:r>
     </w:p>
     <w:p>
@@ -234,139 +136,17 @@
         <w:rPr>
           <w:lang w:val="pt-BR"/>
         </w:rPr>
-        <w:t>[Para personalizar campos automáticos no Microsoft Word (que exibem um plano de fundo cinza quando selecionados), selecione File&gt;</w:t>
-      </w:r>
-      <w:proofErr w:type="spellStart"/>
-      <w:r>
-        <w:rPr>
-          <w:lang w:val="pt-BR"/>
-        </w:rPr>
-        <w:t>Properties</w:t>
-      </w:r>
-      <w:proofErr w:type="spellEnd"/>
-      <w:r>
-        <w:rPr>
-          <w:lang w:val="pt-BR"/>
-        </w:rPr>
-        <w:t xml:space="preserve"> e substitua os campos </w:t>
-      </w:r>
-      <w:proofErr w:type="spellStart"/>
-      <w:r>
-        <w:rPr>
-          <w:lang w:val="pt-BR"/>
-        </w:rPr>
-        <w:t>Title</w:t>
-      </w:r>
-      <w:proofErr w:type="spellEnd"/>
-      <w:r>
-        <w:rPr>
-          <w:lang w:val="pt-BR"/>
-        </w:rPr>
-        <w:t xml:space="preserve">, </w:t>
-      </w:r>
-      <w:proofErr w:type="spellStart"/>
-      <w:r>
-        <w:rPr>
-          <w:lang w:val="pt-BR"/>
-        </w:rPr>
-        <w:t>Subject</w:t>
-      </w:r>
-      <w:proofErr w:type="spellEnd"/>
-      <w:r>
-        <w:rPr>
-          <w:lang w:val="pt-BR"/>
-        </w:rPr>
-        <w:t xml:space="preserve"> e </w:t>
-      </w:r>
-      <w:proofErr w:type="spellStart"/>
-      <w:r>
-        <w:rPr>
-          <w:lang w:val="pt-BR"/>
-        </w:rPr>
-        <w:t>Company</w:t>
-      </w:r>
-      <w:proofErr w:type="spellEnd"/>
-      <w:r>
-        <w:rPr>
-          <w:lang w:val="pt-BR"/>
-        </w:rPr>
-        <w:t xml:space="preserve"> pelas informações apropriadas deste documento. Depois de você fechar a caixa de diálogo, os campos automáticos poderão ser atualizados em todo o documento, selecionando </w:t>
-      </w:r>
-      <w:proofErr w:type="spellStart"/>
-      <w:r>
-        <w:rPr>
-          <w:lang w:val="pt-BR"/>
-        </w:rPr>
-        <w:t>Edit</w:t>
-      </w:r>
-      <w:proofErr w:type="spellEnd"/>
-      <w:r>
-        <w:rPr>
-          <w:lang w:val="pt-BR"/>
-        </w:rPr>
-        <w:t>&gt;</w:t>
-      </w:r>
-      <w:proofErr w:type="spellStart"/>
-      <w:r>
-        <w:rPr>
-          <w:lang w:val="pt-BR"/>
-        </w:rPr>
-        <w:t>Select</w:t>
-      </w:r>
-      <w:proofErr w:type="spellEnd"/>
-      <w:r>
-        <w:rPr>
-          <w:lang w:val="pt-BR"/>
-        </w:rPr>
-        <w:t xml:space="preserve"> </w:t>
-      </w:r>
-      <w:proofErr w:type="spellStart"/>
-      <w:r>
-        <w:rPr>
-          <w:lang w:val="pt-BR"/>
-        </w:rPr>
-        <w:t>All</w:t>
-      </w:r>
-      <w:proofErr w:type="spellEnd"/>
-      <w:r>
-        <w:rPr>
-          <w:lang w:val="pt-BR"/>
-        </w:rPr>
-        <w:t xml:space="preserve"> (ou </w:t>
-      </w:r>
-      <w:proofErr w:type="spellStart"/>
-      <w:r>
-        <w:rPr>
-          <w:lang w:val="pt-BR"/>
-        </w:rPr>
-        <w:t>Ctrl-A</w:t>
-      </w:r>
-      <w:proofErr w:type="spellEnd"/>
-      <w:r>
-        <w:rPr>
-          <w:lang w:val="pt-BR"/>
-        </w:rPr>
-        <w:t xml:space="preserve">) e pressionando F9, ou simplesmente clicando no campo e pressionando F9. Isso deve ser feito separadamente para Cabeçalhos e Rodapés. Alt-F9 alterna entre a exibição de nomes de campos e do conteúdo dos campos. Consulte a ajuda do Word para obter mais informações sobre como trabalhar com campos.] </w:t>
+        <w:t xml:space="preserve">[Para personalizar campos automáticos no Microsoft Word (que exibem um plano de fundo cinza quando selecionados), selecione File&gt;Properties e substitua os campos Title, Subject e Company pelas informações apropriadas deste documento. Depois de você fechar a caixa de diálogo, os campos automáticos poderão ser atualizados em todo o documento, selecionando Edit&gt;Select All (ou Ctrl-A) e pressionando F9, ou simplesmente clicando no campo e pressionando F9. Isso deve ser feito separadamente para Cabeçalhos e Rodapés. Alt-F9 alterna entre a exibição de nomes de campos e do conteúdo dos campos. Consulte a ajuda do Word para obter mais informações sobre como trabalhar com campos.] </w:t>
       </w:r>
     </w:p>
     <w:p>
       <w:pPr>
         <w:pStyle w:val="Heading"/>
       </w:pPr>
-      <w:proofErr w:type="spellStart"/>
       <w:r>
         <w:lastRenderedPageBreak/>
-        <w:t>Histórico</w:t>
-      </w:r>
-      <w:proofErr w:type="spellEnd"/>
-      <w:r>
-        <w:t xml:space="preserve"> da </w:t>
-      </w:r>
-      <w:proofErr w:type="spellStart"/>
-      <w:r>
-        <w:t>Revisão</w:t>
-      </w:r>
-      <w:proofErr w:type="spellEnd"/>
+        <w:t>Histórico da Revisão</w:t>
+      </w:r>
     </w:p>
     <w:tbl>
       <w:tblPr>
@@ -613,14 +393,12 @@
                 <w:lang w:val="pt-BR"/>
               </w:rPr>
             </w:pPr>
-            <w:proofErr w:type="spellStart"/>
             <w:r>
               <w:rPr>
                 <w:lang w:val="pt-BR"/>
               </w:rPr>
               <w:t>Denir</w:t>
             </w:r>
-            <w:proofErr w:type="spellEnd"/>
             <w:r>
               <w:rPr>
                 <w:lang w:val="pt-BR"/>
@@ -951,32 +729,15 @@
             </w:rPr>
             <w:tab/>
           </w:r>
-          <w:r>
-            <w:fldChar w:fldCharType="begin"/>
-          </w:r>
-          <w:r>
-            <w:rPr>
-              <w:lang w:val="pt-BR"/>
-            </w:rPr>
-            <w:instrText xml:space="preserve"> HYPERLINK \l "__RefHeading___Toc18206461" \h </w:instrText>
-          </w:r>
-          <w:r>
-            <w:fldChar w:fldCharType="separate"/>
-          </w:r>
-          <w:r>
-            <w:rPr>
-              <w:rStyle w:val="IndexLink"/>
-              <w:lang w:val="pt-BR"/>
-            </w:rPr>
-            <w:t>4</w:t>
-          </w:r>
-          <w:r>
-            <w:rPr>
-              <w:rStyle w:val="IndexLink"/>
-              <w:lang w:val="pt-BR"/>
-            </w:rPr>
-            <w:fldChar w:fldCharType="end"/>
-          </w:r>
+          <w:hyperlink w:anchor="__RefHeading___Toc18206461">
+            <w:r>
+              <w:rPr>
+                <w:rStyle w:val="IndexLink"/>
+                <w:lang w:val="pt-BR"/>
+              </w:rPr>
+              <w:t>4</w:t>
+            </w:r>
+          </w:hyperlink>
         </w:p>
         <w:p>
           <w:pPr>
@@ -997,32 +758,15 @@
             </w:rPr>
             <w:tab/>
           </w:r>
-          <w:r>
-            <w:fldChar w:fldCharType="begin"/>
-          </w:r>
-          <w:r>
-            <w:rPr>
-              <w:lang w:val="pt-BR"/>
-            </w:rPr>
-            <w:instrText xml:space="preserve"> HYPERLINK \l "__RefHeading___Toc18206462" \h </w:instrText>
-          </w:r>
-          <w:r>
-            <w:fldChar w:fldCharType="separate"/>
-          </w:r>
-          <w:r>
-            <w:rPr>
-              <w:rStyle w:val="IndexLink"/>
-              <w:lang w:val="pt-BR"/>
-            </w:rPr>
-            <w:t>4</w:t>
-          </w:r>
-          <w:r>
-            <w:rPr>
-              <w:rStyle w:val="IndexLink"/>
-              <w:lang w:val="pt-BR"/>
-            </w:rPr>
-            <w:fldChar w:fldCharType="end"/>
-          </w:r>
+          <w:hyperlink w:anchor="__RefHeading___Toc18206462">
+            <w:r>
+              <w:rPr>
+                <w:rStyle w:val="IndexLink"/>
+                <w:lang w:val="pt-BR"/>
+              </w:rPr>
+              <w:t>4</w:t>
+            </w:r>
+          </w:hyperlink>
         </w:p>
         <w:p>
           <w:pPr>
@@ -1043,32 +787,15 @@
             </w:rPr>
             <w:tab/>
           </w:r>
-          <w:r>
-            <w:fldChar w:fldCharType="begin"/>
-          </w:r>
-          <w:r>
-            <w:rPr>
-              <w:lang w:val="pt-BR"/>
-            </w:rPr>
-            <w:instrText xml:space="preserve"> HYPERLINK \l "__RefHeading___Toc18206463" \h </w:instrText>
-          </w:r>
-          <w:r>
-            <w:fldChar w:fldCharType="separate"/>
-          </w:r>
-          <w:r>
-            <w:rPr>
-              <w:rStyle w:val="IndexLink"/>
-              <w:lang w:val="pt-BR"/>
-            </w:rPr>
-            <w:t>4</w:t>
-          </w:r>
-          <w:r>
-            <w:rPr>
-              <w:rStyle w:val="IndexLink"/>
-              <w:lang w:val="pt-BR"/>
-            </w:rPr>
-            <w:fldChar w:fldCharType="end"/>
-          </w:r>
+          <w:hyperlink w:anchor="__RefHeading___Toc18206463">
+            <w:r>
+              <w:rPr>
+                <w:rStyle w:val="IndexLink"/>
+                <w:lang w:val="pt-BR"/>
+              </w:rPr>
+              <w:t>4</w:t>
+            </w:r>
+          </w:hyperlink>
         </w:p>
         <w:p>
           <w:pPr>
@@ -1089,32 +816,15 @@
             </w:rPr>
             <w:tab/>
           </w:r>
-          <w:r>
-            <w:fldChar w:fldCharType="begin"/>
-          </w:r>
-          <w:r>
-            <w:rPr>
-              <w:lang w:val="pt-BR"/>
-            </w:rPr>
-            <w:instrText xml:space="preserve"> HYPERLINK \l "__RefHeading___Toc18206465" \h </w:instrText>
-          </w:r>
-          <w:r>
-            <w:fldChar w:fldCharType="separate"/>
-          </w:r>
-          <w:r>
-            <w:rPr>
-              <w:rStyle w:val="IndexLink"/>
-              <w:lang w:val="pt-BR"/>
-            </w:rPr>
-            <w:t>4</w:t>
-          </w:r>
-          <w:r>
-            <w:rPr>
-              <w:rStyle w:val="IndexLink"/>
-              <w:lang w:val="pt-BR"/>
-            </w:rPr>
-            <w:fldChar w:fldCharType="end"/>
-          </w:r>
+          <w:hyperlink w:anchor="__RefHeading___Toc18206465">
+            <w:r>
+              <w:rPr>
+                <w:rStyle w:val="IndexLink"/>
+                <w:lang w:val="pt-BR"/>
+              </w:rPr>
+              <w:t>4</w:t>
+            </w:r>
+          </w:hyperlink>
         </w:p>
         <w:p>
           <w:pPr>
@@ -1135,32 +845,15 @@
             </w:rPr>
             <w:tab/>
           </w:r>
-          <w:r>
-            <w:fldChar w:fldCharType="begin"/>
-          </w:r>
-          <w:r>
-            <w:rPr>
-              <w:lang w:val="pt-BR"/>
-            </w:rPr>
-            <w:instrText xml:space="preserve"> HYPERLINK \l "__RefHeading___Toc18206466" \h </w:instrText>
-          </w:r>
-          <w:r>
-            <w:fldChar w:fldCharType="separate"/>
-          </w:r>
-          <w:r>
-            <w:rPr>
-              <w:rStyle w:val="IndexLink"/>
-              <w:lang w:val="pt-BR"/>
-            </w:rPr>
-            <w:t>4</w:t>
-          </w:r>
-          <w:r>
-            <w:rPr>
-              <w:rStyle w:val="IndexLink"/>
-              <w:lang w:val="pt-BR"/>
-            </w:rPr>
-            <w:fldChar w:fldCharType="end"/>
-          </w:r>
+          <w:hyperlink w:anchor="__RefHeading___Toc18206466">
+            <w:r>
+              <w:rPr>
+                <w:rStyle w:val="IndexLink"/>
+                <w:lang w:val="pt-BR"/>
+              </w:rPr>
+              <w:t>4</w:t>
+            </w:r>
+          </w:hyperlink>
         </w:p>
         <w:p>
           <w:pPr>
@@ -1181,32 +874,15 @@
             </w:rPr>
             <w:tab/>
           </w:r>
-          <w:r>
-            <w:fldChar w:fldCharType="begin"/>
-          </w:r>
-          <w:r>
-            <w:rPr>
-              <w:lang w:val="pt-BR"/>
-            </w:rPr>
-            <w:instrText xml:space="preserve"> HYPERLINK \l "__RefHeading___Toc103_3690376769" \h </w:instrText>
-          </w:r>
-          <w:r>
-            <w:fldChar w:fldCharType="separate"/>
-          </w:r>
-          <w:r>
-            <w:rPr>
-              <w:rStyle w:val="IndexLink"/>
-              <w:lang w:val="pt-BR"/>
-            </w:rPr>
-            <w:t>4</w:t>
-          </w:r>
-          <w:r>
-            <w:rPr>
-              <w:rStyle w:val="IndexLink"/>
-              <w:lang w:val="pt-BR"/>
-            </w:rPr>
-            <w:fldChar w:fldCharType="end"/>
-          </w:r>
+          <w:hyperlink w:anchor="__RefHeading___Toc103_3690376769">
+            <w:r>
+              <w:rPr>
+                <w:rStyle w:val="IndexLink"/>
+                <w:lang w:val="pt-BR"/>
+              </w:rPr>
+              <w:t>4</w:t>
+            </w:r>
+          </w:hyperlink>
         </w:p>
         <w:p>
           <w:pPr>
@@ -1227,38 +903,15 @@
             </w:rPr>
             <w:tab/>
           </w:r>
-          <w:r>
-            <w:fldChar w:fldCharType="begin"/>
-          </w:r>
-          <w:r>
-            <w:rPr>
-              <w:lang w:val="pt-BR"/>
-            </w:rPr>
-            <w:instrText xml:space="preserve"> HYPERLINK \l "__RefHea</w:instrText>
-          </w:r>
-          <w:r>
-            <w:rPr>
-              <w:lang w:val="pt-BR"/>
-            </w:rPr>
-            <w:instrText xml:space="preserve">ding___Toc105_3690376769" \h </w:instrText>
-          </w:r>
-          <w:r>
-            <w:fldChar w:fldCharType="separate"/>
-          </w:r>
-          <w:r>
-            <w:rPr>
-              <w:rStyle w:val="IndexLink"/>
-              <w:lang w:val="pt-BR"/>
-            </w:rPr>
-            <w:t>4</w:t>
-          </w:r>
-          <w:r>
-            <w:rPr>
-              <w:rStyle w:val="IndexLink"/>
-              <w:lang w:val="pt-BR"/>
-            </w:rPr>
-            <w:fldChar w:fldCharType="end"/>
-          </w:r>
+          <w:hyperlink w:anchor="__RefHeading___Toc105_3690376769">
+            <w:r>
+              <w:rPr>
+                <w:rStyle w:val="IndexLink"/>
+                <w:lang w:val="pt-BR"/>
+              </w:rPr>
+              <w:t>4</w:t>
+            </w:r>
+          </w:hyperlink>
         </w:p>
         <w:p>
           <w:pPr>
@@ -1279,32 +932,15 @@
             </w:rPr>
             <w:tab/>
           </w:r>
-          <w:r>
-            <w:fldChar w:fldCharType="begin"/>
-          </w:r>
-          <w:r>
-            <w:rPr>
-              <w:lang w:val="pt-BR"/>
-            </w:rPr>
-            <w:instrText xml:space="preserve"> HYPERLINK \l "__RefHeading___Toc107_3690376769" \h </w:instrText>
-          </w:r>
-          <w:r>
-            <w:fldChar w:fldCharType="separate"/>
-          </w:r>
-          <w:r>
-            <w:rPr>
-              <w:rStyle w:val="IndexLink"/>
-              <w:lang w:val="pt-BR"/>
-            </w:rPr>
-            <w:t>4</w:t>
-          </w:r>
-          <w:r>
-            <w:rPr>
-              <w:rStyle w:val="IndexLink"/>
-              <w:lang w:val="pt-BR"/>
-            </w:rPr>
-            <w:fldChar w:fldCharType="end"/>
-          </w:r>
+          <w:hyperlink w:anchor="__RefHeading___Toc107_3690376769">
+            <w:r>
+              <w:rPr>
+                <w:rStyle w:val="IndexLink"/>
+                <w:lang w:val="pt-BR"/>
+              </w:rPr>
+              <w:t>4</w:t>
+            </w:r>
+          </w:hyperlink>
         </w:p>
         <w:p>
           <w:pPr>
@@ -1325,32 +961,15 @@
             </w:rPr>
             <w:tab/>
           </w:r>
-          <w:r>
-            <w:fldChar w:fldCharType="begin"/>
-          </w:r>
-          <w:r>
-            <w:rPr>
-              <w:lang w:val="pt-BR"/>
-            </w:rPr>
-            <w:instrText xml:space="preserve"> HYPERLINK \l "__RefHeading___Toc18206467" \h </w:instrText>
-          </w:r>
-          <w:r>
-            <w:fldChar w:fldCharType="separate"/>
-          </w:r>
-          <w:r>
-            <w:rPr>
-              <w:rStyle w:val="IndexLink"/>
-              <w:lang w:val="pt-BR"/>
-            </w:rPr>
-            <w:t>4</w:t>
-          </w:r>
-          <w:r>
-            <w:rPr>
-              <w:rStyle w:val="IndexLink"/>
-              <w:lang w:val="pt-BR"/>
-            </w:rPr>
-            <w:fldChar w:fldCharType="end"/>
-          </w:r>
+          <w:hyperlink w:anchor="__RefHeading___Toc18206467">
+            <w:r>
+              <w:rPr>
+                <w:rStyle w:val="IndexLink"/>
+                <w:lang w:val="pt-BR"/>
+              </w:rPr>
+              <w:t>4</w:t>
+            </w:r>
+          </w:hyperlink>
         </w:p>
         <w:p>
           <w:pPr>
@@ -1371,32 +990,15 @@
             </w:rPr>
             <w:tab/>
           </w:r>
-          <w:r>
-            <w:fldChar w:fldCharType="begin"/>
-          </w:r>
-          <w:r>
-            <w:rPr>
-              <w:lang w:val="pt-BR"/>
-            </w:rPr>
-            <w:instrText xml:space="preserve"> HYPERLINK \l "__RefHeading___Toc109_3690376769" \h </w:instrText>
-          </w:r>
-          <w:r>
-            <w:fldChar w:fldCharType="separate"/>
-          </w:r>
-          <w:r>
-            <w:rPr>
-              <w:rStyle w:val="IndexLink"/>
-              <w:lang w:val="pt-BR"/>
-            </w:rPr>
-            <w:t>4</w:t>
-          </w:r>
-          <w:r>
-            <w:rPr>
-              <w:rStyle w:val="IndexLink"/>
-              <w:lang w:val="pt-BR"/>
-            </w:rPr>
-            <w:fldChar w:fldCharType="end"/>
-          </w:r>
+          <w:hyperlink w:anchor="__RefHeading___Toc109_3690376769">
+            <w:r>
+              <w:rPr>
+                <w:rStyle w:val="IndexLink"/>
+                <w:lang w:val="pt-BR"/>
+              </w:rPr>
+              <w:t>4</w:t>
+            </w:r>
+          </w:hyperlink>
         </w:p>
         <w:p>
           <w:pPr>
@@ -1417,32 +1019,15 @@
             </w:rPr>
             <w:tab/>
           </w:r>
-          <w:r>
-            <w:fldChar w:fldCharType="begin"/>
-          </w:r>
-          <w:r>
-            <w:rPr>
-              <w:lang w:val="pt-BR"/>
-            </w:rPr>
-            <w:instrText xml:space="preserve"> HYPERLINK \l "__RefHeading___Toc111_3690376769" \h </w:instrText>
-          </w:r>
-          <w:r>
-            <w:fldChar w:fldCharType="separate"/>
-          </w:r>
-          <w:r>
-            <w:rPr>
-              <w:rStyle w:val="IndexLink"/>
-              <w:lang w:val="pt-BR"/>
-            </w:rPr>
-            <w:t>4</w:t>
-          </w:r>
-          <w:r>
-            <w:rPr>
-              <w:rStyle w:val="IndexLink"/>
-              <w:lang w:val="pt-BR"/>
-            </w:rPr>
-            <w:fldChar w:fldCharType="end"/>
-          </w:r>
+          <w:hyperlink w:anchor="__RefHeading___Toc111_3690376769">
+            <w:r>
+              <w:rPr>
+                <w:rStyle w:val="IndexLink"/>
+                <w:lang w:val="pt-BR"/>
+              </w:rPr>
+              <w:t>4</w:t>
+            </w:r>
+          </w:hyperlink>
         </w:p>
         <w:p>
           <w:pPr>
@@ -1463,32 +1048,15 @@
             </w:rPr>
             <w:tab/>
           </w:r>
-          <w:r>
-            <w:fldChar w:fldCharType="begin"/>
-          </w:r>
-          <w:r>
-            <w:rPr>
-              <w:lang w:val="pt-BR"/>
-            </w:rPr>
-            <w:instrText xml:space="preserve"> HYPERLINK \l "__RefHeading___Toc18206468" \h </w:instrText>
-          </w:r>
-          <w:r>
-            <w:fldChar w:fldCharType="separate"/>
-          </w:r>
-          <w:r>
-            <w:rPr>
-              <w:rStyle w:val="IndexLink"/>
-              <w:lang w:val="pt-BR"/>
-            </w:rPr>
-            <w:t>4</w:t>
-          </w:r>
-          <w:r>
-            <w:rPr>
-              <w:rStyle w:val="IndexLink"/>
-              <w:lang w:val="pt-BR"/>
-            </w:rPr>
-            <w:fldChar w:fldCharType="end"/>
-          </w:r>
+          <w:hyperlink w:anchor="__RefHeading___Toc18206468">
+            <w:r>
+              <w:rPr>
+                <w:rStyle w:val="IndexLink"/>
+                <w:lang w:val="pt-BR"/>
+              </w:rPr>
+              <w:t>4</w:t>
+            </w:r>
+          </w:hyperlink>
         </w:p>
         <w:p>
           <w:pPr>
@@ -1509,38 +1077,15 @@
             </w:rPr>
             <w:tab/>
           </w:r>
-          <w:r>
-            <w:fldChar w:fldCharType="begin"/>
-          </w:r>
-          <w:r>
-            <w:rPr>
-              <w:lang w:val="pt-BR"/>
-            </w:rPr>
-            <w:instrText xml:space="preserve"> HYPERLI</w:instrText>
-          </w:r>
-          <w:r>
-            <w:rPr>
-              <w:lang w:val="pt-BR"/>
-            </w:rPr>
-            <w:instrText xml:space="preserve">NK \l "__RefHeading___Toc18206469" \h </w:instrText>
-          </w:r>
-          <w:r>
-            <w:fldChar w:fldCharType="separate"/>
-          </w:r>
-          <w:r>
-            <w:rPr>
-              <w:rStyle w:val="IndexLink"/>
-              <w:lang w:val="pt-BR"/>
-            </w:rPr>
-            <w:t>5</w:t>
-          </w:r>
-          <w:r>
-            <w:rPr>
-              <w:rStyle w:val="IndexLink"/>
-              <w:lang w:val="pt-BR"/>
-            </w:rPr>
-            <w:fldChar w:fldCharType="end"/>
-          </w:r>
+          <w:hyperlink w:anchor="__RefHeading___Toc18206469">
+            <w:r>
+              <w:rPr>
+                <w:rStyle w:val="IndexLink"/>
+                <w:lang w:val="pt-BR"/>
+              </w:rPr>
+              <w:t>5</w:t>
+            </w:r>
+          </w:hyperlink>
         </w:p>
         <w:p>
           <w:pPr>
@@ -1561,32 +1106,15 @@
             </w:rPr>
             <w:tab/>
           </w:r>
-          <w:r>
-            <w:fldChar w:fldCharType="begin"/>
-          </w:r>
-          <w:r>
-            <w:rPr>
-              <w:lang w:val="pt-BR"/>
-            </w:rPr>
-            <w:instrText xml:space="preserve"> HYPERLINK \l "__RefHeading___Toc18206470" \h </w:instrText>
-          </w:r>
-          <w:r>
-            <w:fldChar w:fldCharType="separate"/>
-          </w:r>
-          <w:r>
-            <w:rPr>
-              <w:rStyle w:val="IndexLink"/>
-              <w:lang w:val="pt-BR"/>
-            </w:rPr>
-            <w:t>6</w:t>
-          </w:r>
-          <w:r>
-            <w:rPr>
-              <w:rStyle w:val="IndexLink"/>
-              <w:lang w:val="pt-BR"/>
-            </w:rPr>
-            <w:fldChar w:fldCharType="end"/>
-          </w:r>
+          <w:hyperlink w:anchor="__RefHeading___Toc18206470">
+            <w:r>
+              <w:rPr>
+                <w:rStyle w:val="IndexLink"/>
+                <w:lang w:val="pt-BR"/>
+              </w:rPr>
+              <w:t>6</w:t>
+            </w:r>
+          </w:hyperlink>
         </w:p>
         <w:p>
           <w:pPr>
@@ -1607,32 +1135,15 @@
             </w:rPr>
             <w:tab/>
           </w:r>
-          <w:r>
-            <w:fldChar w:fldCharType="begin"/>
-          </w:r>
-          <w:r>
-            <w:rPr>
-              <w:lang w:val="pt-BR"/>
-            </w:rPr>
-            <w:instrText xml:space="preserve"> HYPERLINK \l "__RefHeading___Toc18206471" \h </w:instrText>
-          </w:r>
-          <w:r>
-            <w:fldChar w:fldCharType="separate"/>
-          </w:r>
-          <w:r>
-            <w:rPr>
-              <w:rStyle w:val="IndexLink"/>
-              <w:lang w:val="pt-BR"/>
-            </w:rPr>
-            <w:t>6</w:t>
-          </w:r>
-          <w:r>
-            <w:rPr>
-              <w:rStyle w:val="IndexLink"/>
-              <w:lang w:val="pt-BR"/>
-            </w:rPr>
-            <w:fldChar w:fldCharType="end"/>
-          </w:r>
+          <w:hyperlink w:anchor="__RefHeading___Toc18206471">
+            <w:r>
+              <w:rPr>
+                <w:rStyle w:val="IndexLink"/>
+                <w:lang w:val="pt-BR"/>
+              </w:rPr>
+              <w:t>6</w:t>
+            </w:r>
+          </w:hyperlink>
         </w:p>
         <w:p>
           <w:pPr>
@@ -1653,32 +1164,15 @@
             </w:rPr>
             <w:tab/>
           </w:r>
-          <w:r>
-            <w:fldChar w:fldCharType="begin"/>
-          </w:r>
-          <w:r>
-            <w:rPr>
-              <w:lang w:val="pt-BR"/>
-            </w:rPr>
-            <w:instrText xml:space="preserve"> HYPERLINK \l "__RefHeading___Toc18206472" \h </w:instrText>
-          </w:r>
-          <w:r>
-            <w:fldChar w:fldCharType="separate"/>
-          </w:r>
-          <w:r>
-            <w:rPr>
-              <w:rStyle w:val="IndexLink"/>
-              <w:lang w:val="pt-BR"/>
-            </w:rPr>
-            <w:t>6</w:t>
-          </w:r>
-          <w:r>
-            <w:rPr>
-              <w:rStyle w:val="IndexLink"/>
-              <w:lang w:val="pt-BR"/>
-            </w:rPr>
-            <w:fldChar w:fldCharType="end"/>
-          </w:r>
+          <w:hyperlink w:anchor="__RefHeading___Toc18206472">
+            <w:r>
+              <w:rPr>
+                <w:rStyle w:val="IndexLink"/>
+                <w:lang w:val="pt-BR"/>
+              </w:rPr>
+              <w:t>6</w:t>
+            </w:r>
+          </w:hyperlink>
         </w:p>
         <w:p>
           <w:pPr>
@@ -1699,32 +1193,15 @@
             </w:rPr>
             <w:tab/>
           </w:r>
-          <w:r>
-            <w:fldChar w:fldCharType="begin"/>
-          </w:r>
-          <w:r>
-            <w:rPr>
-              <w:lang w:val="pt-BR"/>
-            </w:rPr>
-            <w:instrText xml:space="preserve"> HYPERLINK \l "__RefHeading___Toc18206475" \h </w:instrText>
-          </w:r>
-          <w:r>
-            <w:fldChar w:fldCharType="separate"/>
-          </w:r>
-          <w:r>
-            <w:rPr>
-              <w:rStyle w:val="IndexLink"/>
-              <w:lang w:val="pt-BR"/>
-            </w:rPr>
-            <w:t>6</w:t>
-          </w:r>
-          <w:r>
-            <w:rPr>
-              <w:rStyle w:val="IndexLink"/>
-              <w:lang w:val="pt-BR"/>
-            </w:rPr>
-            <w:fldChar w:fldCharType="end"/>
-          </w:r>
+          <w:hyperlink w:anchor="__RefHeading___Toc18206475">
+            <w:r>
+              <w:rPr>
+                <w:rStyle w:val="IndexLink"/>
+                <w:lang w:val="pt-BR"/>
+              </w:rPr>
+              <w:t>6</w:t>
+            </w:r>
+          </w:hyperlink>
         </w:p>
         <w:p>
           <w:pPr>
@@ -1745,32 +1222,15 @@
             </w:rPr>
             <w:tab/>
           </w:r>
-          <w:r>
-            <w:fldChar w:fldCharType="begin"/>
-          </w:r>
-          <w:r>
-            <w:rPr>
-              <w:lang w:val="pt-BR"/>
-            </w:rPr>
-            <w:instrText xml:space="preserve"> HYPERLINK \l "__RefHeading___Toc113_3690376769" \h </w:instrText>
-          </w:r>
-          <w:r>
-            <w:fldChar w:fldCharType="separate"/>
-          </w:r>
-          <w:r>
-            <w:rPr>
-              <w:rStyle w:val="IndexLink"/>
-              <w:lang w:val="pt-BR"/>
-            </w:rPr>
-            <w:t>7</w:t>
-          </w:r>
-          <w:r>
-            <w:rPr>
-              <w:rStyle w:val="IndexLink"/>
-              <w:lang w:val="pt-BR"/>
-            </w:rPr>
-            <w:fldChar w:fldCharType="end"/>
-          </w:r>
+          <w:hyperlink w:anchor="__RefHeading___Toc113_3690376769">
+            <w:r>
+              <w:rPr>
+                <w:rStyle w:val="IndexLink"/>
+                <w:lang w:val="pt-BR"/>
+              </w:rPr>
+              <w:t>7</w:t>
+            </w:r>
+          </w:hyperlink>
         </w:p>
         <w:p>
           <w:pPr>
@@ -1791,32 +1251,15 @@
             </w:rPr>
             <w:tab/>
           </w:r>
-          <w:r>
-            <w:fldChar w:fldCharType="begin"/>
-          </w:r>
-          <w:r>
-            <w:rPr>
-              <w:lang w:val="pt-BR"/>
-            </w:rPr>
-            <w:instrText xml:space="preserve"> HYPERLINK \l "__RefHeading___Toc18206480" \h </w:instrText>
-          </w:r>
-          <w:r>
-            <w:fldChar w:fldCharType="separate"/>
-          </w:r>
-          <w:r>
-            <w:rPr>
-              <w:rStyle w:val="IndexLink"/>
-              <w:lang w:val="pt-BR"/>
-            </w:rPr>
-            <w:t>8</w:t>
-          </w:r>
-          <w:r>
-            <w:rPr>
-              <w:rStyle w:val="IndexLink"/>
-              <w:lang w:val="pt-BR"/>
-            </w:rPr>
-            <w:fldChar w:fldCharType="end"/>
-          </w:r>
+          <w:hyperlink w:anchor="__RefHeading___Toc18206480">
+            <w:r>
+              <w:rPr>
+                <w:rStyle w:val="IndexLink"/>
+                <w:lang w:val="pt-BR"/>
+              </w:rPr>
+              <w:t>8</w:t>
+            </w:r>
+          </w:hyperlink>
         </w:p>
         <w:p>
           <w:pPr>
@@ -1837,32 +1280,15 @@
             </w:rPr>
             <w:tab/>
           </w:r>
-          <w:r>
-            <w:fldChar w:fldCharType="begin"/>
-          </w:r>
-          <w:r>
-            <w:rPr>
-              <w:lang w:val="pt-BR"/>
-            </w:rPr>
-            <w:instrText xml:space="preserve"> HYPERLINK \l "__RefHeading___Toc18206481" \h </w:instrText>
-          </w:r>
-          <w:r>
-            <w:fldChar w:fldCharType="separate"/>
-          </w:r>
-          <w:r>
-            <w:rPr>
-              <w:rStyle w:val="IndexLink"/>
-              <w:lang w:val="pt-BR"/>
-            </w:rPr>
-            <w:t>8</w:t>
-          </w:r>
-          <w:r>
-            <w:rPr>
-              <w:rStyle w:val="IndexLink"/>
-              <w:lang w:val="pt-BR"/>
-            </w:rPr>
-            <w:fldChar w:fldCharType="end"/>
-          </w:r>
+          <w:hyperlink w:anchor="__RefHeading___Toc18206481">
+            <w:r>
+              <w:rPr>
+                <w:rStyle w:val="IndexLink"/>
+                <w:lang w:val="pt-BR"/>
+              </w:rPr>
+              <w:t>8</w:t>
+            </w:r>
+          </w:hyperlink>
           <w:r>
             <w:rPr>
               <w:rStyle w:val="IndexLink"/>
@@ -1908,19 +1334,9 @@
       <w:r>
         <w:fldChar w:fldCharType="separate"/>
       </w:r>
-      <w:proofErr w:type="spellStart"/>
-      <w:r>
-        <w:t>Visão</w:t>
-      </w:r>
-      <w:proofErr w:type="spellEnd"/>
-      <w:r>
-        <w:t xml:space="preserve"> do </w:t>
-      </w:r>
-      <w:proofErr w:type="spellStart"/>
-      <w:r>
-        <w:t>Negócio</w:t>
-      </w:r>
-      <w:proofErr w:type="spellEnd"/>
+      <w:r>
+        <w:t>Visão do Negócio</w:t>
+      </w:r>
       <w:r>
         <w:fldChar w:fldCharType="end"/>
       </w:r>
@@ -2002,6 +1418,189 @@
     </w:p>
     <w:p>
       <w:pPr>
+        <w:ind w:left="158"/>
+        <w:rPr>
+          <w:rFonts w:ascii="Arial" w:hAnsi="Arial" w:cs="Arial"/>
+          <w:lang w:val="pt-BR"/>
+        </w:rPr>
+      </w:pPr>
+      <w:r>
+        <w:rPr>
+          <w:rFonts w:ascii="Arial" w:hAnsi="Arial" w:cs="Arial"/>
+          <w:lang w:val="pt-BR"/>
+        </w:rPr>
+        <w:t>A finalidade deste documento é esclarecer a respeito do negócio de nosso cliente. Esclarecer o seu funcionamento, os seus envolvidos e a respeito d</w:t>
+      </w:r>
+      <w:r>
+        <w:rPr>
+          <w:rFonts w:ascii="Arial" w:hAnsi="Arial" w:cs="Arial"/>
+          <w:lang w:val="pt-BR"/>
+        </w:rPr>
+        <w:t>os</w:t>
+      </w:r>
+      <w:r>
+        <w:rPr>
+          <w:rFonts w:ascii="Arial" w:hAnsi="Arial" w:cs="Arial"/>
+          <w:lang w:val="pt-BR"/>
+        </w:rPr>
+        <w:t xml:space="preserve"> problemas d</w:t>
+      </w:r>
+      <w:r>
+        <w:rPr>
+          <w:rFonts w:ascii="Arial" w:hAnsi="Arial" w:cs="Arial"/>
+          <w:lang w:val="pt-BR"/>
+        </w:rPr>
+        <w:t>e</w:t>
+      </w:r>
+      <w:r>
+        <w:rPr>
+          <w:rFonts w:ascii="Arial" w:hAnsi="Arial" w:cs="Arial"/>
+          <w:lang w:val="pt-BR"/>
+        </w:rPr>
+        <w:t xml:space="preserve"> negócio.</w:t>
+      </w:r>
+    </w:p>
+    <w:p>
+      <w:pPr>
+        <w:pStyle w:val="Ttulo2"/>
+        <w:rPr>
+          <w:lang w:val="pt-BR"/>
+        </w:rPr>
+      </w:pPr>
+      <w:bookmarkStart w:id="2" w:name="__RefHeading___Toc18206463"/>
+      <w:bookmarkEnd w:id="2"/>
+      <w:r>
+        <w:rPr>
+          <w:lang w:val="pt-BR"/>
+        </w:rPr>
+        <w:t>Escopo</w:t>
+      </w:r>
+    </w:p>
+    <w:p>
+      <w:pPr>
+        <w:ind w:left="158"/>
+        <w:rPr>
+          <w:lang w:val="pt-BR"/>
+        </w:rPr>
+      </w:pPr>
+      <w:r>
+        <w:rPr>
+          <w:rFonts w:ascii="Arial" w:hAnsi="Arial" w:cs="Arial"/>
+          <w:lang w:val="pt-BR"/>
+        </w:rPr>
+        <w:t xml:space="preserve">Este documento </w:t>
+      </w:r>
+      <w:r>
+        <w:rPr>
+          <w:rFonts w:ascii="Arial" w:hAnsi="Arial" w:cs="Arial"/>
+          <w:lang w:val="pt-BR"/>
+        </w:rPr>
+        <w:t>está</w:t>
+      </w:r>
+      <w:r>
+        <w:rPr>
+          <w:rFonts w:ascii="Arial" w:hAnsi="Arial" w:cs="Arial"/>
+          <w:lang w:val="pt-BR"/>
+        </w:rPr>
+        <w:t xml:space="preserve"> associado ao projeto de um sistema de estacionamento.</w:t>
+      </w:r>
+      <w:r>
+        <w:rPr>
+          <w:rFonts w:ascii="Arial" w:hAnsi="Arial" w:cs="Arial"/>
+          <w:lang w:val="pt-BR"/>
+        </w:rPr>
+        <w:t xml:space="preserve"> O documento vai permitir</w:t>
+      </w:r>
+      <w:r>
+        <w:rPr>
+          <w:rFonts w:ascii="Arial" w:hAnsi="Arial" w:cs="Arial"/>
+          <w:lang w:val="pt-BR"/>
+        </w:rPr>
+        <w:t xml:space="preserve"> que os desenvolvedores entendam</w:t>
+      </w:r>
+      <w:r>
+        <w:rPr>
+          <w:rFonts w:ascii="Arial" w:hAnsi="Arial" w:cs="Arial"/>
+          <w:lang w:val="pt-BR"/>
+        </w:rPr>
+        <w:t xml:space="preserve"> </w:t>
+      </w:r>
+      <w:r>
+        <w:rPr>
+          <w:rFonts w:ascii="Arial" w:hAnsi="Arial" w:cs="Arial"/>
+          <w:lang w:val="pt-BR"/>
+        </w:rPr>
+        <w:t>melh</w:t>
+      </w:r>
+      <w:r>
+        <w:rPr>
+          <w:rFonts w:ascii="Arial" w:hAnsi="Arial" w:cs="Arial"/>
+          <w:lang w:val="pt-BR"/>
+        </w:rPr>
+        <w:t>o</w:t>
+      </w:r>
+      <w:r>
+        <w:rPr>
+          <w:rFonts w:ascii="Arial" w:hAnsi="Arial" w:cs="Arial"/>
+          <w:lang w:val="pt-BR"/>
+        </w:rPr>
+        <w:t>r</w:t>
+      </w:r>
+      <w:r>
+        <w:rPr>
+          <w:rFonts w:ascii="Arial" w:hAnsi="Arial" w:cs="Arial"/>
+          <w:lang w:val="pt-BR"/>
+        </w:rPr>
+        <w:t xml:space="preserve"> negócio </w:t>
+      </w:r>
+      <w:r>
+        <w:rPr>
+          <w:rFonts w:ascii="Arial" w:hAnsi="Arial" w:cs="Arial"/>
+          <w:lang w:val="pt-BR"/>
+        </w:rPr>
+        <w:t xml:space="preserve">do cliente </w:t>
+      </w:r>
+      <w:r>
+        <w:rPr>
+          <w:rFonts w:ascii="Arial" w:hAnsi="Arial" w:cs="Arial"/>
+          <w:lang w:val="pt-BR"/>
+        </w:rPr>
+        <w:t>e consigam resolver os seus problemas com efetividade</w:t>
+      </w:r>
+      <w:r>
+        <w:rPr>
+          <w:rFonts w:ascii="Arial" w:hAnsi="Arial" w:cs="Arial"/>
+          <w:lang w:val="pt-BR"/>
+        </w:rPr>
+        <w:t>.</w:t>
+      </w:r>
+    </w:p>
+    <w:p>
+      <w:pPr>
+        <w:pStyle w:val="Ttulo2"/>
+        <w:rPr>
+          <w:lang w:val="pt-BR"/>
+        </w:rPr>
+      </w:pPr>
+      <w:bookmarkStart w:id="3" w:name="__RefHeading___Toc18206465"/>
+      <w:bookmarkEnd w:id="3"/>
+    </w:p>
+    <w:p>
+      <w:pPr>
+        <w:pStyle w:val="Ttulo2"/>
+        <w:rPr>
+          <w:lang w:val="pt-BR"/>
+        </w:rPr>
+      </w:pPr>
+      <w:r>
+        <w:rPr>
+          <w:lang w:val="pt-BR"/>
+        </w:rPr>
+        <w:t>Referências</w:t>
+      </w:r>
+    </w:p>
+    <w:p>
+      <w:pPr>
         <w:pStyle w:val="InfoBlue"/>
         <w:rPr>
           <w:lang w:val="pt-BR"/>
@@ -2011,7 +1610,7 @@
         <w:rPr>
           <w:lang w:val="pt-BR"/>
         </w:rPr>
-        <w:t xml:space="preserve">[Especifique a finalidade deste documento </w:t>
+        <w:t xml:space="preserve">[Esta subseção fornece uma lista completa dos documentos mencionados em outra parte da </w:t>
       </w:r>
       <w:r>
         <w:rPr>
@@ -2025,37 +1624,7 @@
         <w:rPr>
           <w:lang w:val="pt-BR"/>
         </w:rPr>
-        <w:t>.]</w:t>
-      </w:r>
-    </w:p>
-    <w:p>
-      <w:pPr>
-        <w:pStyle w:val="Ttulo2"/>
-        <w:rPr>
-          <w:lang w:val="pt-BR"/>
-        </w:rPr>
-      </w:pPr>
-      <w:bookmarkStart w:id="2" w:name="__RefHeading___Toc18206463"/>
-      <w:bookmarkEnd w:id="2"/>
-      <w:r>
-        <w:rPr>
-          <w:lang w:val="pt-BR"/>
-        </w:rPr>
-        <w:t>Escopo</w:t>
-      </w:r>
-    </w:p>
-    <w:p>
-      <w:pPr>
-        <w:pStyle w:val="InfoBlue"/>
-        <w:rPr>
-          <w:lang w:val="pt-BR"/>
-        </w:rPr>
-      </w:pPr>
-      <w:r>
-        <w:rPr>
-          <w:lang w:val="pt-BR"/>
-        </w:rPr>
-        <w:t xml:space="preserve">[Uma breve descrição do escopo deste documento </w:t>
+        <w:t>.</w:t>
       </w:r>
       <w:r>
         <w:rPr>
@@ -2063,78 +1632,6 @@
           <w:bCs/>
           <w:lang w:val="pt-BR"/>
         </w:rPr>
-        <w:t>Visão do Negócio</w:t>
-      </w:r>
-      <w:r>
-        <w:rPr>
-          <w:lang w:val="pt-BR"/>
-        </w:rPr>
-        <w:t>: a quais projetos está associado e tudo o mais que for afetado ou influenciado por este documento.]</w:t>
-      </w:r>
-    </w:p>
-    <w:p>
-      <w:pPr>
-        <w:pStyle w:val="Ttulo2"/>
-        <w:rPr>
-          <w:lang w:val="pt-BR"/>
-        </w:rPr>
-      </w:pPr>
-      <w:bookmarkStart w:id="3" w:name="__RefHeading___Toc18206465"/>
-      <w:bookmarkEnd w:id="3"/>
-      <w:r>
-        <w:rPr>
-          <w:lang w:val="pt-BR"/>
-        </w:rPr>
-        <w:t>Referências</w:t>
-      </w:r>
-    </w:p>
-    <w:p>
-      <w:pPr>
-        <w:pStyle w:val="InfoBlue"/>
-        <w:rPr>
-          <w:lang w:val="pt-BR"/>
-        </w:rPr>
-      </w:pPr>
-      <w:r>
-        <w:rPr>
-          <w:lang w:val="pt-BR"/>
-        </w:rPr>
-        <w:t>[</w:t>
-      </w:r>
-      <w:proofErr w:type="spellStart"/>
-      <w:r>
-        <w:rPr>
-          <w:lang w:val="pt-BR"/>
-        </w:rPr>
-        <w:t>Esta</w:t>
-      </w:r>
-      <w:proofErr w:type="spellEnd"/>
-      <w:r>
-        <w:rPr>
-          <w:lang w:val="pt-BR"/>
-        </w:rPr>
-        <w:t xml:space="preserve"> subseção fornece uma lista completa dos documentos mencionados em outra parte da </w:t>
-      </w:r>
-      <w:r>
-        <w:rPr>
-          <w:b/>
-          <w:bCs/>
-          <w:lang w:val="pt-BR"/>
-        </w:rPr>
-        <w:t>Visão do Negócio</w:t>
-      </w:r>
-      <w:r>
-        <w:rPr>
-          <w:lang w:val="pt-BR"/>
-        </w:rPr>
-        <w:t>.</w:t>
-      </w:r>
-      <w:r>
-        <w:rPr>
-          <w:b/>
-          <w:bCs/>
-          <w:lang w:val="pt-BR"/>
-        </w:rPr>
         <w:t xml:space="preserve"> </w:t>
       </w:r>
       <w:r>
@@ -2162,44 +1659,67 @@
     </w:p>
     <w:p>
       <w:pPr>
-        <w:pStyle w:val="InfoBlue"/>
-        <w:rPr>
-          <w:lang w:val="pt-BR"/>
-        </w:rPr>
-      </w:pPr>
-      <w:r>
-        <w:rPr>
-          <w:lang w:val="pt-BR"/>
-        </w:rPr>
-        <w:t>[</w:t>
-      </w:r>
-      <w:proofErr w:type="spellStart"/>
-      <w:r>
-        <w:rPr>
-          <w:lang w:val="pt-BR"/>
-        </w:rPr>
-        <w:t>Esta</w:t>
-      </w:r>
-      <w:proofErr w:type="spellEnd"/>
-      <w:r>
-        <w:rPr>
-          <w:lang w:val="pt-BR"/>
-        </w:rPr>
-        <w:t xml:space="preserve"> subseção descreve o que o restante da </w:t>
-      </w:r>
-      <w:r>
-        <w:rPr>
-          <w:b/>
-          <w:bCs/>
-          <w:lang w:val="pt-BR"/>
-        </w:rPr>
-        <w:t xml:space="preserve">Visão do Negócio </w:t>
-      </w:r>
-      <w:r>
-        <w:rPr>
-          <w:lang w:val="pt-BR"/>
-        </w:rPr>
-        <w:t>contém e explica como o documento está organizado.]</w:t>
+        <w:ind w:left="158"/>
+        <w:rPr>
+          <w:rFonts w:ascii="Arial" w:hAnsi="Arial" w:cs="Arial"/>
+          <w:lang w:val="pt-BR"/>
+        </w:rPr>
+      </w:pPr>
+      <w:r>
+        <w:rPr>
+          <w:rFonts w:ascii="Arial" w:hAnsi="Arial" w:cs="Arial"/>
+          <w:lang w:val="pt-BR"/>
+        </w:rPr>
+        <w:t>O documento aborda na próxima seção quais são os objetivos desta modelagem de negócio. Após isso, na terceira seção, preocupamos em apontar as atividades de negócio existentes</w:t>
+      </w:r>
+      <w:r>
+        <w:rPr>
+          <w:rFonts w:ascii="Arial" w:hAnsi="Arial" w:cs="Arial"/>
+          <w:lang w:val="pt-BR"/>
+        </w:rPr>
+        <w:t xml:space="preserve"> no estacionamento</w:t>
+      </w:r>
+      <w:r>
+        <w:rPr>
+          <w:rFonts w:ascii="Arial" w:hAnsi="Arial" w:cs="Arial"/>
+          <w:lang w:val="pt-BR"/>
+        </w:rPr>
+        <w:t>,</w:t>
+      </w:r>
+      <w:r>
+        <w:rPr>
+          <w:rFonts w:ascii="Arial" w:hAnsi="Arial" w:cs="Arial"/>
+          <w:lang w:val="pt-BR"/>
+        </w:rPr>
+        <w:t xml:space="preserve"> bem como detalhá-las</w:t>
+      </w:r>
+      <w:r>
+        <w:rPr>
+          <w:rFonts w:ascii="Arial" w:hAnsi="Arial" w:cs="Arial"/>
+          <w:lang w:val="pt-BR"/>
+        </w:rPr>
+        <w:t>. Ainda na terceira seção, documentamos a oportunidade de negócio e descrevemos os problemas encontrados n</w:t>
+      </w:r>
+      <w:r>
+        <w:rPr>
+          <w:rFonts w:ascii="Arial" w:hAnsi="Arial" w:cs="Arial"/>
+          <w:lang w:val="pt-BR"/>
+        </w:rPr>
+        <w:t>o</w:t>
+      </w:r>
+      <w:r>
+        <w:rPr>
+          <w:rFonts w:ascii="Arial" w:hAnsi="Arial" w:cs="Arial"/>
+          <w:lang w:val="pt-BR"/>
+        </w:rPr>
+        <w:t xml:space="preserve"> estacionamento</w:t>
+      </w:r>
+      <w:r>
+        <w:rPr>
+          <w:rFonts w:ascii="Arial" w:hAnsi="Arial" w:cs="Arial"/>
+          <w:lang w:val="pt-BR"/>
+        </w:rPr>
+        <w:t>, buscando entender e apontando uma solução a eles. Por fim, na quarta seção, dedicamos a documentar a respeito dos envolvidos no negócio e do ambiente de negócio.</w:t>
       </w:r>
     </w:p>
     <w:p>
@@ -2533,6 +2053,7 @@
           <w:rFonts w:ascii="Arial" w:hAnsi="Arial" w:cs="Arial"/>
           <w:lang w:val="pt-BR"/>
         </w:rPr>
+        <w:lastRenderedPageBreak/>
         <w:t>Entregar</w:t>
       </w:r>
       <w:r>
@@ -2746,23 +2267,7 @@
           <w:rFonts w:ascii="Arial" w:hAnsi="Arial" w:cs="Arial"/>
           <w:lang w:val="pt-BR"/>
         </w:rPr>
-        <w:t xml:space="preserve"> para o que </w:t>
-      </w:r>
-      <w:proofErr w:type="gramStart"/>
-      <w:r>
-        <w:rPr>
-          <w:rFonts w:ascii="Arial" w:hAnsi="Arial" w:cs="Arial"/>
-          <w:lang w:val="pt-BR"/>
-        </w:rPr>
-        <w:t>o mesmo</w:t>
-      </w:r>
-      <w:proofErr w:type="gramEnd"/>
-      <w:r>
-        <w:rPr>
-          <w:rFonts w:ascii="Arial" w:hAnsi="Arial" w:cs="Arial"/>
-          <w:lang w:val="pt-BR"/>
-        </w:rPr>
-        <w:t xml:space="preserve"> possa estacionar.</w:t>
+        <w:t xml:space="preserve"> para o que o mesmo possa estacionar.</w:t>
       </w:r>
     </w:p>
     <w:p>
@@ -2815,23 +2320,7 @@
           <w:rFonts w:ascii="Arial" w:hAnsi="Arial" w:cs="Arial"/>
           <w:lang w:val="pt-BR"/>
         </w:rPr>
-        <w:t xml:space="preserve">No estacionamento, o cliente pode solicitar que o manobrista estacione o carro para </w:t>
-      </w:r>
-      <w:proofErr w:type="gramStart"/>
-      <w:r>
-        <w:rPr>
-          <w:rFonts w:ascii="Arial" w:hAnsi="Arial" w:cs="Arial"/>
-          <w:lang w:val="pt-BR"/>
-        </w:rPr>
-        <w:t>o mesmo</w:t>
-      </w:r>
-      <w:proofErr w:type="gramEnd"/>
-      <w:r>
-        <w:rPr>
-          <w:rFonts w:ascii="Arial" w:hAnsi="Arial" w:cs="Arial"/>
-          <w:lang w:val="pt-BR"/>
-        </w:rPr>
-        <w:t xml:space="preserve">, definindo se o </w:t>
+        <w:t xml:space="preserve">No estacionamento, o cliente pode solicitar que o manobrista estacione o carro para o mesmo, definindo se o </w:t>
       </w:r>
       <w:r>
         <w:rPr>
@@ -3161,6 +2650,7 @@
               <w:rPr>
                 <w:lang w:val="pt-BR"/>
               </w:rPr>
+              <w:lastRenderedPageBreak/>
               <w:t>O problema de</w:t>
             </w:r>
           </w:p>
@@ -3447,7 +2937,6 @@
               <w:rPr>
                 <w:lang w:val="pt-BR"/>
               </w:rPr>
-              <w:lastRenderedPageBreak/>
               <w:t>O problema de</w:t>
             </w:r>
           </w:p>
@@ -4691,21 +4180,7 @@
               <w:rPr>
                 <w:lang w:val="pt-BR"/>
               </w:rPr>
-              <w:t> </w:t>
-            </w:r>
-            <w:proofErr w:type="spellStart"/>
-            <w:r>
-              <w:rPr>
-                <w:lang w:val="pt-BR"/>
-              </w:rPr>
-              <w:t>é</w:t>
-            </w:r>
-            <w:proofErr w:type="spellEnd"/>
-            <w:r>
-              <w:rPr>
-                <w:lang w:val="pt-BR"/>
-              </w:rPr>
-              <w:t xml:space="preserve"> um(a) [categoria do produto]</w:t>
+              <w:t> é um(a) [categoria do produto]</w:t>
             </w:r>
           </w:p>
         </w:tc>
@@ -5012,21 +4487,7 @@
         <w:rPr>
           <w:lang w:val="pt-BR"/>
         </w:rPr>
-        <w:t xml:space="preserve">Existem restrições ambientais exclusivas: unidade móvel, ar livre, a </w:t>
-      </w:r>
-      <w:proofErr w:type="gramStart"/>
-      <w:r>
-        <w:rPr>
-          <w:lang w:val="pt-BR"/>
-        </w:rPr>
-        <w:t>bordo, etc.</w:t>
-      </w:r>
-      <w:proofErr w:type="gramEnd"/>
-      <w:r>
-        <w:rPr>
-          <w:lang w:val="pt-BR"/>
-        </w:rPr>
-        <w:t>?</w:t>
+        <w:t>Existem restrições ambientais exclusivas: unidade móvel, ar livre, a bordo, etc.?</w:t>
       </w:r>
     </w:p>
     <w:p>
@@ -5076,21 +4537,7 @@
         <w:rPr>
           <w:lang w:val="pt-BR"/>
         </w:rPr>
-        <w:t xml:space="preserve">Este é local em que podem ser incluídos os extratos do Modelo de Negócios para descrever a tarefa e os papéis </w:t>
-      </w:r>
-      <w:proofErr w:type="gramStart"/>
-      <w:r>
-        <w:rPr>
-          <w:lang w:val="pt-BR"/>
-        </w:rPr>
-        <w:t>envolvidos, etc.</w:t>
-      </w:r>
-      <w:proofErr w:type="gramEnd"/>
-      <w:r>
-        <w:rPr>
-          <w:lang w:val="pt-BR"/>
-        </w:rPr>
-        <w:t>]</w:t>
+        <w:t>Este é local em que podem ser incluídos os extratos do Modelo de Negócios para descrever a tarefa e os papéis envolvidos, etc.]</w:t>
       </w:r>
     </w:p>
     <w:p>
@@ -5120,42 +4567,66 @@
     </w:p>
     <w:p>
       <w:pPr>
-        <w:pStyle w:val="InfoBlue"/>
-        <w:rPr>
-          <w:lang w:val="pt-BR"/>
-        </w:rPr>
-      </w:pPr>
-      <w:r>
-        <w:rPr>
-          <w:lang w:val="pt-BR"/>
-        </w:rPr>
-        <w:t>[Descreva aqui cada envolvido no sistema preenchendo a tabela abaixo para cada um deles. Lembre-se de que os tipos de envolvidos poderão ser os mais diversos como, por exemplo, usuários, departamentos e desenvolvedores técnicos. Um perfil completo deve abranger os tópicos abaixo para cada tipo de envolvido.]</w:t>
-      </w:r>
-    </w:p>
-    <w:p>
-      <w:pPr>
-        <w:pStyle w:val="InfoBlue"/>
+        <w:pStyle w:val="Corpodetexto"/>
+        <w:ind w:left="0"/>
         <w:rPr>
           <w:b/>
           <w:bCs/>
           <w:lang w:val="pt-BR"/>
         </w:rPr>
       </w:pPr>
-      <w:r>
+    </w:p>
+    <w:p>
+      <w:pPr>
+        <w:pStyle w:val="InfoBlue"/>
+        <w:rPr>
+          <w:lang w:val="pt-BR"/>
+        </w:rPr>
+      </w:pPr>
+    </w:p>
+    <w:p>
+      <w:pPr>
+        <w:pStyle w:val="InfoBlue"/>
+        <w:rPr>
+          <w:lang w:val="pt-BR"/>
+        </w:rPr>
+      </w:pPr>
+    </w:p>
+    <w:p>
+      <w:pPr>
+        <w:pStyle w:val="InfoBlue"/>
+        <w:rPr>
+          <w:lang w:val="pt-BR"/>
+        </w:rPr>
+      </w:pPr>
+    </w:p>
+    <w:p>
+      <w:pPr>
+        <w:pStyle w:val="InfoBlue"/>
+        <w:rPr>
+          <w:lang w:val="pt-BR"/>
+        </w:rPr>
+      </w:pPr>
+    </w:p>
+    <w:p>
+      <w:pPr>
+        <w:pStyle w:val="Corpodetexto"/>
+        <w:ind w:left="0"/>
         <w:rPr>
           <w:b/>
           <w:bCs/>
           <w:lang w:val="pt-BR"/>
         </w:rPr>
-        <w:t>[Pode-se usar personas]</w:t>
-      </w:r>
-    </w:p>
-    <w:p>
-      <w:pPr>
-        <w:pStyle w:val="Corpodetexto"/>
+      </w:pPr>
+    </w:p>
+    <w:p>
+      <w:pPr>
+        <w:pStyle w:val="Ttulo3"/>
         <w:rPr>
           <w:b/>
           <w:bCs/>
+          <w:i w:val="0"/>
+          <w:iCs w:val="0"/>
           <w:lang w:val="pt-BR"/>
         </w:rPr>
       </w:pPr>
@@ -5163,193 +4634,11 @@
         <w:rPr>
           <w:b/>
           <w:bCs/>
-          <w:noProof/>
-          <w:lang w:val="pt-BR"/>
-        </w:rPr>
-        <w:lastRenderedPageBreak/>
-        <w:drawing>
-          <wp:anchor distT="0" distB="0" distL="0" distR="0" simplePos="0" relativeHeight="2" behindDoc="0" locked="0" layoutInCell="1" allowOverlap="1" wp14:anchorId="4096AE50" wp14:editId="4096AE51">
-            <wp:simplePos x="0" y="0"/>
-            <wp:positionH relativeFrom="column">
-              <wp:align>center</wp:align>
-            </wp:positionH>
-            <wp:positionV relativeFrom="paragraph">
-              <wp:posOffset>635</wp:posOffset>
-            </wp:positionV>
-            <wp:extent cx="5334000" cy="3002280"/>
-            <wp:effectExtent l="0" t="0" r="0" b="0"/>
-            <wp:wrapSquare wrapText="largest"/>
-            <wp:docPr id="1" name="Image1"/>
-            <wp:cNvGraphicFramePr>
-              <a:graphicFrameLocks xmlns:a="http://schemas.openxmlformats.org/drawingml/2006/main" noChangeAspect="1"/>
-            </wp:cNvGraphicFramePr>
-            <a:graphic xmlns:a="http://schemas.openxmlformats.org/drawingml/2006/main">
-              <a:graphicData uri="http://schemas.openxmlformats.org/drawingml/2006/picture">
-                <pic:pic xmlns:pic="http://schemas.openxmlformats.org/drawingml/2006/picture">
-                  <pic:nvPicPr>
-                    <pic:cNvPr id="1" name="Image1"/>
-                    <pic:cNvPicPr>
-                      <a:picLocks noChangeAspect="1" noChangeArrowheads="1"/>
-                    </pic:cNvPicPr>
-                  </pic:nvPicPr>
-                  <pic:blipFill>
-                    <a:blip r:embed="rId17"/>
-                    <a:stretch>
-                      <a:fillRect/>
-                    </a:stretch>
-                  </pic:blipFill>
-                  <pic:spPr bwMode="auto">
-                    <a:xfrm>
-                      <a:off x="0" y="0"/>
-                      <a:ext cx="5334000" cy="3002280"/>
-                    </a:xfrm>
-                    <a:prstGeom prst="rect">
-                      <a:avLst/>
-                    </a:prstGeom>
-                  </pic:spPr>
-                </pic:pic>
-              </a:graphicData>
-            </a:graphic>
-          </wp:anchor>
-        </w:drawing>
-      </w:r>
-    </w:p>
-    <w:p>
-      <w:pPr>
-        <w:pStyle w:val="InfoBlue"/>
-        <w:rPr>
-          <w:lang w:val="pt-BR"/>
-        </w:rPr>
-      </w:pPr>
-    </w:p>
-    <w:p>
-      <w:pPr>
-        <w:pStyle w:val="InfoBlue"/>
-        <w:rPr>
-          <w:lang w:val="pt-BR"/>
-        </w:rPr>
-      </w:pPr>
-    </w:p>
-    <w:p>
-      <w:pPr>
-        <w:pStyle w:val="InfoBlue"/>
-        <w:rPr>
-          <w:lang w:val="pt-BR"/>
-        </w:rPr>
-      </w:pPr>
-    </w:p>
-    <w:p>
-      <w:pPr>
-        <w:pStyle w:val="InfoBlue"/>
-        <w:rPr>
-          <w:lang w:val="pt-BR"/>
-        </w:rPr>
-      </w:pPr>
-    </w:p>
-    <w:p>
-      <w:pPr>
-        <w:pStyle w:val="InfoBlue"/>
-        <w:rPr>
-          <w:lang w:val="pt-BR"/>
-        </w:rPr>
-      </w:pPr>
-    </w:p>
-    <w:p>
-      <w:pPr>
-        <w:pStyle w:val="InfoBlue"/>
-        <w:rPr>
-          <w:lang w:val="pt-BR"/>
-        </w:rPr>
-      </w:pPr>
-    </w:p>
-    <w:p>
-      <w:pPr>
-        <w:pStyle w:val="InfoBlue"/>
-        <w:rPr>
-          <w:lang w:val="pt-BR"/>
-        </w:rPr>
-      </w:pPr>
-    </w:p>
-    <w:p>
-      <w:pPr>
-        <w:pStyle w:val="InfoBlue"/>
-        <w:rPr>
-          <w:lang w:val="pt-BR"/>
-        </w:rPr>
-      </w:pPr>
-    </w:p>
-    <w:p>
-      <w:pPr>
-        <w:pStyle w:val="InfoBlue"/>
-        <w:rPr>
-          <w:lang w:val="pt-BR"/>
-        </w:rPr>
-      </w:pPr>
-    </w:p>
-    <w:p>
-      <w:pPr>
-        <w:pStyle w:val="InfoBlue"/>
-        <w:rPr>
-          <w:lang w:val="pt-BR"/>
-        </w:rPr>
-      </w:pPr>
-    </w:p>
-    <w:p>
-      <w:pPr>
-        <w:pStyle w:val="InfoBlue"/>
-        <w:rPr>
-          <w:lang w:val="pt-BR"/>
-        </w:rPr>
-      </w:pPr>
-    </w:p>
-    <w:p>
-      <w:pPr>
-        <w:pStyle w:val="InfoBlue"/>
-        <w:rPr>
-          <w:lang w:val="pt-BR"/>
-        </w:rPr>
-      </w:pPr>
-    </w:p>
-    <w:p>
-      <w:pPr>
-        <w:pStyle w:val="InfoBlue"/>
-        <w:rPr>
-          <w:b/>
-          <w:bCs/>
-          <w:lang w:val="pt-BR"/>
-        </w:rPr>
-      </w:pPr>
-      <w:r>
-        <w:rPr>
-          <w:b/>
-          <w:bCs/>
-          <w:lang w:val="pt-BR"/>
-        </w:rPr>
-        <w:t>[E/Ou tabela]</w:t>
-      </w:r>
-    </w:p>
-    <w:p>
-      <w:pPr>
-        <w:pStyle w:val="Corpodetexto"/>
-        <w:rPr>
-          <w:b/>
-          <w:bCs/>
-          <w:lang w:val="pt-BR"/>
-        </w:rPr>
-      </w:pPr>
-    </w:p>
-    <w:p>
-      <w:pPr>
-        <w:pStyle w:val="InfoBlue"/>
-        <w:rPr>
-          <w:lang w:val="pt-BR"/>
-        </w:rPr>
-      </w:pPr>
-      <w:r>
-        <w:rPr>
-          <w:lang w:val="pt-BR"/>
-        </w:rPr>
-        <w:t>&lt;Nome do Envolvido&gt;</w:t>
+          <w:i w:val="0"/>
+          <w:iCs w:val="0"/>
+          <w:lang w:val="pt-BR"/>
+        </w:rPr>
+        <w:t>Gerente</w:t>
       </w:r>
     </w:p>
     <w:p>
@@ -5409,7 +4698,8 @@
           </w:tcPr>
           <w:p>
             <w:pPr>
-              <w:pStyle w:val="InfoBlue"/>
+              <w:pStyle w:val="Corpodetexto"/>
+              <w:ind w:left="0"/>
               <w:rPr>
                 <w:lang w:val="fr-FR"/>
               </w:rPr>
@@ -5418,7 +4708,13 @@
               <w:rPr>
                 <w:lang w:val="pt-BR"/>
               </w:rPr>
-              <w:t>[Quem é o representante do envolvido no projeto? (É opcional se estiver documentado em outro local.) O que queremos aqui são nomes.]</w:t>
+              <w:t xml:space="preserve">Laercio </w:t>
+            </w:r>
+            <w:r>
+              <w:rPr>
+                <w:lang w:val="pt-BR"/>
+              </w:rPr>
+              <w:t>da Silva</w:t>
             </w:r>
           </w:p>
         </w:tc>
@@ -5463,7 +4759,8 @@
           </w:tcPr>
           <w:p>
             <w:pPr>
-              <w:pStyle w:val="InfoBlue"/>
+              <w:pStyle w:val="Corpodetexto"/>
+              <w:ind w:left="0"/>
               <w:rPr>
                 <w:lang w:val="pt-BR"/>
               </w:rPr>
@@ -5472,7 +4769,13 @@
               <w:rPr>
                 <w:lang w:val="pt-BR"/>
               </w:rPr>
-              <w:t>[Breve descrição do tipo de envolvido.]</w:t>
+              <w:t>Dono e gerente</w:t>
+            </w:r>
+            <w:r>
+              <w:rPr>
+                <w:lang w:val="pt-BR"/>
+              </w:rPr>
+              <w:t xml:space="preserve"> do estacionamento</w:t>
             </w:r>
           </w:p>
         </w:tc>
@@ -5517,7 +4820,8 @@
           </w:tcPr>
           <w:p>
             <w:pPr>
-              <w:pStyle w:val="InfoBlue"/>
+              <w:pStyle w:val="Corpodetexto"/>
+              <w:ind w:left="0"/>
               <w:rPr>
                 <w:lang w:val="pt-BR"/>
               </w:rPr>
@@ -5526,7 +4830,13 @@
               <w:rPr>
                 <w:lang w:val="pt-BR"/>
               </w:rPr>
-              <w:t>[Qualifique a habilidade, a formação técnica e o grau de sofisticação do envolvido — ou seja, se ele é um guru, executivo, especialista, usuário eventual e assim por diante.]</w:t>
+              <w:t>Possui formação em administração pela universidade federal do Pia</w:t>
+            </w:r>
+            <w:r>
+              <w:rPr>
+                <w:lang w:val="pt-BR"/>
+              </w:rPr>
+              <w:t xml:space="preserve">uí. </w:t>
             </w:r>
           </w:p>
         </w:tc>
@@ -5571,7 +4881,8 @@
           </w:tcPr>
           <w:p>
             <w:pPr>
-              <w:pStyle w:val="InfoBlue"/>
+              <w:pStyle w:val="Corpodetexto"/>
+              <w:ind w:left="0"/>
               <w:rPr>
                 <w:lang w:val="fr-FR"/>
               </w:rPr>
@@ -5580,7 +4891,31 @@
               <w:rPr>
                 <w:lang w:val="pt-BR"/>
               </w:rPr>
-              <w:t>[Liste as principais responsabilidades dos envolvidos no que diz respeito ao sistema em desenvolvimento; ou seja, o interesse deles como envolvidos.</w:t>
+              <w:t>Gerenciar o estacionamento</w:t>
+            </w:r>
+            <w:r>
+              <w:rPr>
+                <w:lang w:val="pt-BR"/>
+              </w:rPr>
+              <w:t>,</w:t>
+            </w:r>
+            <w:r>
+              <w:rPr>
+                <w:lang w:val="pt-BR"/>
+              </w:rPr>
+              <w:t xml:space="preserve"> bem como gerir seus funcionários e avaliar </w:t>
+            </w:r>
+            <w:r>
+              <w:rPr>
+                <w:lang w:val="pt-BR"/>
+              </w:rPr>
+              <w:t xml:space="preserve">o </w:t>
+            </w:r>
+            <w:r>
+              <w:rPr>
+                <w:lang w:val="pt-BR"/>
+              </w:rPr>
+              <w:t>desempenho do negócio</w:t>
             </w:r>
           </w:p>
         </w:tc>
@@ -5625,16 +4960,101 @@
           </w:tcPr>
           <w:p>
             <w:pPr>
-              <w:pStyle w:val="InfoBlue"/>
-              <w:rPr>
-                <w:lang w:val="fr-FR"/>
+              <w:pStyle w:val="Corpodetexto"/>
+              <w:ind w:left="0"/>
+              <w:rPr>
+                <w:lang w:val="pt-BR"/>
               </w:rPr>
             </w:pPr>
             <w:r>
               <w:rPr>
                 <w:lang w:val="pt-BR"/>
               </w:rPr>
-              <w:t>[Como o envolvido define sucesso? De que forma o envolvido é recompensado?]</w:t>
+              <w:t>Gerenciar de maneira rápida e prática</w:t>
+            </w:r>
+            <w:r>
+              <w:rPr>
+                <w:lang w:val="pt-BR"/>
+              </w:rPr>
+              <w:t xml:space="preserve"> </w:t>
+            </w:r>
+            <w:r>
+              <w:rPr>
+                <w:lang w:val="pt-BR"/>
+              </w:rPr>
+              <w:t xml:space="preserve"> </w:t>
+            </w:r>
+            <w:r>
+              <w:rPr>
+                <w:lang w:val="pt-BR"/>
+              </w:rPr>
+              <w:t xml:space="preserve">os seus funcionários e </w:t>
+            </w:r>
+            <w:r>
+              <w:rPr>
+                <w:lang w:val="pt-BR"/>
+              </w:rPr>
+              <w:t xml:space="preserve">receber </w:t>
+            </w:r>
+            <w:r>
+              <w:rPr>
+                <w:lang w:val="pt-BR"/>
+              </w:rPr>
+              <w:t xml:space="preserve">com clareza </w:t>
+            </w:r>
+            <w:r>
+              <w:rPr>
+                <w:lang w:val="pt-BR"/>
+              </w:rPr>
+              <w:t xml:space="preserve">informações </w:t>
+            </w:r>
+            <w:r>
+              <w:rPr>
+                <w:lang w:val="pt-BR"/>
+              </w:rPr>
+              <w:t>relevante</w:t>
+            </w:r>
+            <w:r>
+              <w:rPr>
+                <w:lang w:val="pt-BR"/>
+              </w:rPr>
+              <w:t>s</w:t>
+            </w:r>
+            <w:r>
+              <w:rPr>
+                <w:lang w:val="pt-BR"/>
+              </w:rPr>
+              <w:t xml:space="preserve"> </w:t>
+            </w:r>
+            <w:r>
+              <w:rPr>
+                <w:lang w:val="pt-BR"/>
+              </w:rPr>
+              <w:t>ao fluxo d</w:t>
+            </w:r>
+            <w:r>
+              <w:rPr>
+                <w:lang w:val="pt-BR"/>
+              </w:rPr>
+              <w:t>e seu</w:t>
+            </w:r>
+            <w:r>
+              <w:rPr>
+                <w:lang w:val="pt-BR"/>
+              </w:rPr>
+              <w:t xml:space="preserve"> negócio</w:t>
+            </w:r>
+            <w:r>
+              <w:rPr>
+                <w:lang w:val="pt-BR"/>
+              </w:rPr>
+              <w:t xml:space="preserve"> a partir de relatórios</w:t>
+            </w:r>
+            <w:r>
+              <w:rPr>
+                <w:lang w:val="pt-BR"/>
+              </w:rPr>
+              <w:t xml:space="preserve"> </w:t>
             </w:r>
           </w:p>
         </w:tc>
@@ -5679,7 +5099,8 @@
           </w:tcPr>
           <w:p>
             <w:pPr>
-              <w:pStyle w:val="InfoBlue"/>
+              <w:pStyle w:val="Corpodetexto"/>
+              <w:ind w:left="0"/>
               <w:rPr>
                 <w:lang w:val="pt-BR"/>
               </w:rPr>
@@ -5688,58 +5109,8 @@
               <w:rPr>
                 <w:lang w:val="pt-BR"/>
               </w:rPr>
-              <w:t xml:space="preserve">[Qual é o grau de comprometimento do envolvido no projeto? Está relacionado, sempre que possível, aos papéis do </w:t>
-            </w:r>
-            <w:proofErr w:type="spellStart"/>
-            <w:r>
-              <w:rPr>
-                <w:lang w:val="pt-BR"/>
-              </w:rPr>
-              <w:t>Rational</w:t>
-            </w:r>
-            <w:proofErr w:type="spellEnd"/>
-            <w:r>
-              <w:rPr>
-                <w:lang w:val="pt-BR"/>
-              </w:rPr>
-              <w:t xml:space="preserve"> </w:t>
-            </w:r>
-            <w:proofErr w:type="spellStart"/>
-            <w:r>
-              <w:rPr>
-                <w:lang w:val="pt-BR"/>
-              </w:rPr>
-              <w:t>Unified</w:t>
-            </w:r>
-            <w:proofErr w:type="spellEnd"/>
-            <w:r>
-              <w:rPr>
-                <w:lang w:val="pt-BR"/>
-              </w:rPr>
-              <w:t xml:space="preserve"> </w:t>
-            </w:r>
-            <w:proofErr w:type="spellStart"/>
-            <w:r>
-              <w:rPr>
-                <w:lang w:val="pt-BR"/>
-              </w:rPr>
-              <w:t>Process</w:t>
-            </w:r>
-            <w:proofErr w:type="spellEnd"/>
-            <w:r>
-              <w:rPr>
-                <w:lang w:val="pt-BR"/>
-              </w:rPr>
-              <w:t xml:space="preserve"> — ou seja, ao Revisor de </w:t>
-            </w:r>
-            <w:proofErr w:type="gramStart"/>
-            <w:r>
-              <w:rPr>
-                <w:lang w:val="pt-BR"/>
-              </w:rPr>
-              <w:t>Requisitos, etc.</w:t>
-            </w:r>
-            <w:proofErr w:type="gramEnd"/>
+              <w:t>Alta</w:t>
+            </w:r>
           </w:p>
         </w:tc>
       </w:tr>
@@ -5783,7 +5154,8 @@
           </w:tcPr>
           <w:p>
             <w:pPr>
-              <w:pStyle w:val="InfoBlue"/>
+              <w:pStyle w:val="Corpodetexto"/>
+              <w:ind w:left="0"/>
               <w:rPr>
                 <w:lang w:val="pt-BR"/>
               </w:rPr>
@@ -5792,7 +5164,49 @@
               <w:rPr>
                 <w:lang w:val="pt-BR"/>
               </w:rPr>
-              <w:t>[Há algum produto liberado adicional necessário ao envolvido? Podem ser os produtos liberados do projeto ou as saídas do sistema em desenvolvimento.]</w:t>
+              <w:t>G</w:t>
+            </w:r>
+            <w:r>
+              <w:rPr>
+                <w:lang w:val="pt-BR"/>
+              </w:rPr>
+              <w:t>estão d</w:t>
+            </w:r>
+            <w:r>
+              <w:rPr>
+                <w:lang w:val="pt-BR"/>
+              </w:rPr>
+              <w:t>e</w:t>
+            </w:r>
+            <w:r>
+              <w:rPr>
+                <w:lang w:val="pt-BR"/>
+              </w:rPr>
+              <w:t xml:space="preserve"> funcionários e </w:t>
+            </w:r>
+            <w:r>
+              <w:rPr>
+                <w:lang w:val="pt-BR"/>
+              </w:rPr>
+              <w:t>emitir r</w:t>
+            </w:r>
+            <w:r>
+              <w:rPr>
+                <w:lang w:val="pt-BR"/>
+              </w:rPr>
+              <w:t xml:space="preserve">elatórios </w:t>
+            </w:r>
+            <w:r>
+              <w:rPr>
+                <w:lang w:val="pt-BR"/>
+              </w:rPr>
+              <w:t>personalizados</w:t>
+            </w:r>
+            <w:r>
+              <w:rPr>
+                <w:lang w:val="pt-BR"/>
+              </w:rPr>
+              <w:t>.</w:t>
             </w:r>
           </w:p>
         </w:tc>
@@ -5838,16 +5252,11 @@
           <w:p>
             <w:pPr>
               <w:pStyle w:val="InfoBlue"/>
+              <w:ind w:left="0"/>
               <w:rPr>
                 <w:lang w:val="pt-BR"/>
               </w:rPr>
             </w:pPr>
-            <w:r>
-              <w:rPr>
-                <w:lang w:val="pt-BR"/>
-              </w:rPr>
-              <w:t>[Problemas que interfiram no bom andamento do projeto e outras informações relevantes devem ser relacionados aqui.]</w:t>
-            </w:r>
           </w:p>
         </w:tc>
       </w:tr>
@@ -5905,7 +5314,6 @@
         <w:rPr>
           <w:lang w:val="pt-BR"/>
         </w:rPr>
-        <w:lastRenderedPageBreak/>
         <w:t xml:space="preserve">Quais os motivos para este problema? </w:t>
       </w:r>
     </w:p>
@@ -5952,19 +5360,11 @@
           <w:lang w:val="pt-BR"/>
         </w:rPr>
       </w:pPr>
-      <w:proofErr w:type="gramStart"/>
-      <w:r>
-        <w:rPr>
-          <w:lang w:val="pt-BR"/>
-        </w:rPr>
-        <w:t>[É</w:t>
-      </w:r>
-      <w:proofErr w:type="gramEnd"/>
-      <w:r>
-        <w:rPr>
-          <w:lang w:val="pt-BR"/>
-        </w:rPr>
-        <w:t xml:space="preserve"> importante entender a importância </w:t>
+      <w:r>
+        <w:rPr>
+          <w:lang w:val="pt-BR"/>
+        </w:rPr>
+        <w:t xml:space="preserve">[É importante entender a importância </w:t>
       </w:r>
       <w:r>
         <w:rPr>
@@ -6006,35 +5406,7 @@
         <w:rPr>
           <w:lang w:val="pt-BR"/>
         </w:rPr>
-        <w:t xml:space="preserve">Preencha a tabela a seguir — se estiver usando o </w:t>
-      </w:r>
-      <w:proofErr w:type="spellStart"/>
-      <w:r>
-        <w:rPr>
-          <w:lang w:val="pt-BR"/>
-        </w:rPr>
-        <w:t>Rational</w:t>
-      </w:r>
-      <w:proofErr w:type="spellEnd"/>
-      <w:r>
-        <w:rPr>
-          <w:lang w:val="pt-BR"/>
-        </w:rPr>
-        <w:t xml:space="preserve"> </w:t>
-      </w:r>
-      <w:proofErr w:type="spellStart"/>
-      <w:r>
-        <w:rPr>
-          <w:lang w:val="pt-BR"/>
-        </w:rPr>
-        <w:t>RequisitePro</w:t>
-      </w:r>
-      <w:proofErr w:type="spellEnd"/>
-      <w:r>
-        <w:rPr>
-          <w:lang w:val="pt-BR"/>
-        </w:rPr>
-        <w:t xml:space="preserve"> para capturar as Necessidades, isto pode ser um extrato ou relatório dessa ferramenta.]</w:t>
+        <w:t>Preencha a tabela a seguir — se estiver usando o Rational RequisitePro para capturar as Necessidades, isto pode ser um extrato ou relatório dessa ferramenta.]</w:t>
       </w:r>
     </w:p>
     <w:p>
@@ -6231,12 +5603,6 @@
                 <w:lang w:val="pt-BR"/>
               </w:rPr>
             </w:pPr>
-            <w:r>
-              <w:rPr>
-                <w:lang w:val="pt-BR"/>
-              </w:rPr>
-              <w:t>Mensagens de difusão</w:t>
-            </w:r>
           </w:p>
         </w:tc>
         <w:tc>
@@ -6347,8 +5713,8 @@
       <w:bookmarkEnd w:id="20"/>
     </w:p>
     <w:sectPr>
-      <w:headerReference w:type="default" r:id="rId18"/>
-      <w:footerReference w:type="default" r:id="rId19"/>
+      <w:headerReference w:type="default" r:id="rId17"/>
+      <w:footerReference w:type="default" r:id="rId18"/>
       <w:pgSz w:w="12240" w:h="15840"/>
       <w:pgMar w:top="1417" w:right="1440" w:bottom="1417" w:left="1440" w:header="720" w:footer="720" w:gutter="0"/>
       <w:cols w:space="720"/>
@@ -6439,14 +5805,12 @@
               <w:lang w:val="pt-BR"/>
             </w:rPr>
           </w:pPr>
-          <w:proofErr w:type="spellStart"/>
           <w:r>
             <w:rPr>
               <w:lang w:val="pt-BR"/>
             </w:rPr>
             <w:t>Confidential</w:t>
           </w:r>
-          <w:proofErr w:type="spellEnd"/>
         </w:p>
       </w:tc>
       <w:tc>
@@ -6710,17 +6074,8 @@
               <w:b/>
               <w:bCs/>
             </w:rPr>
-            <w:t xml:space="preserve">Sistema de </w:t>
+            <w:t>Sistema de Estacionamento</w:t>
           </w:r>
-          <w:proofErr w:type="spellStart"/>
-          <w:r>
-            <w:rPr>
-              <w:b/>
-              <w:bCs/>
-            </w:rPr>
-            <w:t>Estacionamento</w:t>
-          </w:r>
-          <w:proofErr w:type="spellEnd"/>
         </w:p>
       </w:tc>
       <w:tc>
@@ -6744,19 +6099,11 @@
           <w:r>
             <w:t xml:space="preserve">  </w:t>
           </w:r>
-          <w:proofErr w:type="spellStart"/>
           <w:r>
             <w:rPr>
               <w:lang w:val="pt-BR"/>
             </w:rPr>
-            <w:t>Version</w:t>
-          </w:r>
-          <w:proofErr w:type="spellEnd"/>
-          <w:r>
-            <w:rPr>
-              <w:lang w:val="pt-BR"/>
-            </w:rPr>
-            <w:t>:</w:t>
+            <w:t>Version:</w:t>
           </w:r>
           <w:r>
             <w:t xml:space="preserve"> 1.0</w:t>
@@ -6784,19 +6131,9 @@
           <w:r>
             <w:fldChar w:fldCharType="separate"/>
           </w:r>
-          <w:proofErr w:type="spellStart"/>
           <w:r>
-            <w:t>Visão</w:t>
+            <w:t>Visão do Negócio</w:t>
           </w:r>
-          <w:proofErr w:type="spellEnd"/>
-          <w:r>
-            <w:t xml:space="preserve"> do </w:t>
-          </w:r>
-          <w:proofErr w:type="spellStart"/>
-          <w:r>
-            <w:t>Negócio</w:t>
-          </w:r>
-          <w:proofErr w:type="spellEnd"/>
           <w:r>
             <w:fldChar w:fldCharType="end"/>
           </w:r>
@@ -6829,49 +6166,7 @@
             <w:rPr>
               <w:lang w:val="pt-BR"/>
             </w:rPr>
-            <w:t>&lt;</w:t>
-          </w:r>
-          <w:proofErr w:type="spellStart"/>
-          <w:r>
-            <w:rPr>
-              <w:lang w:val="pt-BR"/>
-            </w:rPr>
-            <w:t>dd</w:t>
-          </w:r>
-          <w:proofErr w:type="spellEnd"/>
-          <w:r>
-            <w:rPr>
-              <w:lang w:val="pt-BR"/>
-            </w:rPr>
-            <w:t>/</w:t>
-          </w:r>
-          <w:proofErr w:type="spellStart"/>
-          <w:r>
-            <w:rPr>
-              <w:lang w:val="pt-BR"/>
-            </w:rPr>
-            <w:t>mmm</w:t>
-          </w:r>
-          <w:proofErr w:type="spellEnd"/>
-          <w:r>
-            <w:rPr>
-              <w:lang w:val="pt-BR"/>
-            </w:rPr>
-            <w:t>/</w:t>
-          </w:r>
-          <w:proofErr w:type="spellStart"/>
-          <w:r>
-            <w:rPr>
-              <w:lang w:val="pt-BR"/>
-            </w:rPr>
-            <w:t>yy</w:t>
-          </w:r>
-          <w:proofErr w:type="spellEnd"/>
-          <w:r>
-            <w:rPr>
-              <w:lang w:val="pt-BR"/>
-            </w:rPr>
-            <w:t>&gt;</w:t>
+            <w:t>&lt;dd/mmm/yy&gt;</w:t>
           </w:r>
         </w:p>
       </w:tc>
@@ -6898,35 +6193,7 @@
             <w:rPr>
               <w:lang w:val="pt-BR"/>
             </w:rPr>
-            <w:t>&lt;</w:t>
-          </w:r>
-          <w:proofErr w:type="spellStart"/>
-          <w:r>
-            <w:rPr>
-              <w:lang w:val="pt-BR"/>
-            </w:rPr>
-            <w:t>document</w:t>
-          </w:r>
-          <w:proofErr w:type="spellEnd"/>
-          <w:r>
-            <w:rPr>
-              <w:lang w:val="pt-BR"/>
-            </w:rPr>
-            <w:t xml:space="preserve"> </w:t>
-          </w:r>
-          <w:proofErr w:type="spellStart"/>
-          <w:r>
-            <w:rPr>
-              <w:lang w:val="pt-BR"/>
-            </w:rPr>
-            <w:t>identifier</w:t>
-          </w:r>
-          <w:proofErr w:type="spellEnd"/>
-          <w:r>
-            <w:rPr>
-              <w:lang w:val="pt-BR"/>
-            </w:rPr>
-            <w:t>&gt;</w:t>
+            <w:t>&lt;document identifier&gt;</w:t>
           </w:r>
         </w:p>
       </w:tc>
@@ -8274,7 +7541,6 @@
     <w:basedOn w:val="Ttulo1"/>
     <w:next w:val="Normal"/>
     <w:uiPriority w:val="9"/>
-    <w:semiHidden/>
     <w:unhideWhenUsed/>
     <w:qFormat/>
     <w:pPr>
@@ -9739,6 +9005,7 @@
   <w:style w:type="paragraph" w:styleId="Corpodetexto">
     <w:name w:val="Body Text"/>
     <w:basedOn w:val="Normal"/>
+    <w:link w:val="CorpodetextoChar"/>
     <w:pPr>
       <w:keepLines/>
       <w:spacing w:after="120"/>
@@ -10279,6 +9546,18 @@
       <w:ind w:left="720"/>
       <w:contextualSpacing/>
     </w:pPr>
+  </w:style>
+  <w:style w:type="character" w:customStyle="1" w:styleId="CorpodetextoChar">
+    <w:name w:val="Corpo de texto Char"/>
+    <w:basedOn w:val="Fontepargpadro"/>
+    <w:link w:val="Corpodetexto"/>
+    <w:rsid w:val="007C4EA0"/>
+    <w:rPr>
+      <w:rFonts w:ascii="Times New Roman;Georgia" w:eastAsia="Times New Roman;Georgia" w:hAnsi="Times New Roman;Georgia" w:cs="Times New Roman;Georgia"/>
+      <w:sz w:val="20"/>
+      <w:szCs w:val="20"/>
+      <w:lang w:val="en-US" w:bidi="ar-SA"/>
+    </w:rPr>
   </w:style>
 </w:styles>
 </file>
@@ -10585,19 +9864,6 @@
 </file>
 
 <file path=customXml/item2.xml><?xml version="1.0" encoding="utf-8"?>
-<?mso-contentType ?>
-<FormTemplates xmlns="http://schemas.microsoft.com/sharepoint/v3/contenttype/forms">
-  <Display>DocumentLibraryForm</Display>
-  <Edit>DocumentLibraryForm</Edit>
-  <New>DocumentLibraryForm</New>
-</FormTemplates>
-</file>
-
-<file path=customXml/item3.xml><?xml version="1.0" encoding="utf-8"?>
-<b:Sources xmlns:b="http://schemas.openxmlformats.org/officeDocument/2006/bibliography" xmlns="http://schemas.openxmlformats.org/officeDocument/2006/bibliography" SelectedStyle="\APASixthEditionOfficeOnline.xsl" StyleName="APA" Version="6"/>
-</file>
-
-<file path=customXml/item4.xml><?xml version="1.0" encoding="utf-8"?>
 <ct:contentTypeSchema xmlns:ct="http://schemas.microsoft.com/office/2006/metadata/contentType" xmlns:ma="http://schemas.microsoft.com/office/2006/metadata/properties/metaAttributes" ct:_="" ma:_="" ma:contentTypeName="Documento" ma:contentTypeID="0x010100D567BC88D0EA554B9D35A3EA1F300FCA" ma:contentTypeVersion="8" ma:contentTypeDescription="Crie um novo documento." ma:contentTypeScope="" ma:versionID="d3de04709272ec63fe52e2d40b6a3b2a">
   <xsd:schema xmlns:xsd="http://www.w3.org/2001/XMLSchema" xmlns:xs="http://www.w3.org/2001/XMLSchema" xmlns:p="http://schemas.microsoft.com/office/2006/metadata/properties" xmlns:ns2="ba930f98-1c64-4d7c-9dbd-b037ef7f7a24" xmlns:ns3="e62f5f66-b479-429d-bedb-4697dba5feb2" targetNamespace="http://schemas.microsoft.com/office/2006/metadata/properties" ma:root="true" ma:fieldsID="3f729a8a70cb468f7525bfd373c7cc83" ns2:_="" ns3:_="">
     <xsd:import namespace="ba930f98-1c64-4d7c-9dbd-b037ef7f7a24"/>
@@ -10788,6 +10054,19 @@
 </ct:contentTypeSchema>
 </file>
 
+<file path=customXml/item3.xml><?xml version="1.0" encoding="utf-8"?>
+<b:Sources xmlns:b="http://schemas.openxmlformats.org/officeDocument/2006/bibliography" xmlns="http://schemas.openxmlformats.org/officeDocument/2006/bibliography" SelectedStyle="\APASixthEditionOfficeOnline.xsl" StyleName="APA" Version="6"/>
+</file>
+
+<file path=customXml/item4.xml><?xml version="1.0" encoding="utf-8"?>
+<?mso-contentType ?>
+<FormTemplates xmlns="http://schemas.microsoft.com/sharepoint/v3/contenttype/forms">
+  <Display>DocumentLibraryForm</Display>
+  <Edit>DocumentLibraryForm</Edit>
+  <New>DocumentLibraryForm</New>
+</FormTemplates>
+</file>
+
 <file path=customXml/itemProps1.xml><?xml version="1.0" encoding="utf-8"?>
 <ds:datastoreItem xmlns:ds="http://schemas.openxmlformats.org/officeDocument/2006/customXml" ds:itemID="{E40D4A78-B0D9-42DA-BD30-B9E9CAE9FAD8}">
   <ds:schemaRefs>
@@ -10798,22 +10077,6 @@
 </file>
 
 <file path=customXml/itemProps2.xml><?xml version="1.0" encoding="utf-8"?>
-<ds:datastoreItem xmlns:ds="http://schemas.openxmlformats.org/officeDocument/2006/customXml" ds:itemID="{18EA3197-3160-41FF-A546-9691DEFA66FF}">
-  <ds:schemaRefs>
-    <ds:schemaRef ds:uri="http://schemas.microsoft.com/sharepoint/v3/contenttype/forms"/>
-  </ds:schemaRefs>
-</ds:datastoreItem>
-</file>
-
-<file path=customXml/itemProps3.xml><?xml version="1.0" encoding="utf-8"?>
-<ds:datastoreItem xmlns:ds="http://schemas.openxmlformats.org/officeDocument/2006/customXml" ds:itemID="{1142006E-9581-4B9A-8EAB-D8DEDDA43198}">
-  <ds:schemaRefs>
-    <ds:schemaRef ds:uri="http://schemas.openxmlformats.org/officeDocument/2006/bibliography"/>
-  </ds:schemaRefs>
-</ds:datastoreItem>
-</file>
-
-<file path=customXml/itemProps4.xml><?xml version="1.0" encoding="utf-8"?>
 <ds:datastoreItem xmlns:ds="http://schemas.openxmlformats.org/officeDocument/2006/customXml" ds:itemID="{1D528C16-EDBC-404E-AA4C-B163F3046699}">
   <ds:schemaRefs>
     <ds:schemaRef ds:uri="http://schemas.microsoft.com/office/2006/metadata/contentType"/>
@@ -10830,4 +10093,20 @@
     <ds:schemaRef ds:uri="http://schemas.microsoft.com/internal/obd"/>
   </ds:schemaRefs>
 </ds:datastoreItem>
+</file>
+
+<file path=customXml/itemProps3.xml><?xml version="1.0" encoding="utf-8"?>
+<ds:datastoreItem xmlns:ds="http://schemas.openxmlformats.org/officeDocument/2006/customXml" ds:itemID="{1142006E-9581-4B9A-8EAB-D8DEDDA43198}">
+  <ds:schemaRefs>
+    <ds:schemaRef ds:uri="http://schemas.openxmlformats.org/officeDocument/2006/bibliography"/>
+  </ds:schemaRefs>
+</ds:datastoreItem>
+</file>
+
+<file path=customXml/itemProps4.xml><?xml version="1.0" encoding="utf-8"?>
+<ds:datastoreItem xmlns:ds="http://schemas.openxmlformats.org/officeDocument/2006/customXml" ds:itemID="{18EA3197-3160-41FF-A546-9691DEFA66FF}">
+  <ds:schemaRefs>
+    <ds:schemaRef ds:uri="http://schemas.microsoft.com/sharepoint/v3/contenttype/forms"/>
+  </ds:schemaRefs>
+</ds:datastoreItem>
 </file>
</xml_diff>

<commit_message>
Adicionado informações sobre o ambiente do usuário
</commit_message>
<xml_diff>
--- a/negocio/16-Visao-Negocio_exemplo.docx
+++ b/negocio/16-Visao-Negocio_exemplo.docx
@@ -108,105 +108,7 @@
         <w:rPr>
           <w:lang w:val="pt-BR"/>
         </w:rPr>
-        <w:t xml:space="preserve">[Observação: O </w:t>
-      </w:r>
-      <w:proofErr w:type="spellStart"/>
-      <w:r>
-        <w:rPr>
-          <w:lang w:val="pt-BR"/>
-        </w:rPr>
-        <w:t>template</w:t>
-      </w:r>
-      <w:proofErr w:type="spellEnd"/>
-      <w:r>
-        <w:rPr>
-          <w:lang w:val="pt-BR"/>
-        </w:rPr>
-        <w:t xml:space="preserve"> a seguir é fornecido para uso com o </w:t>
-      </w:r>
-      <w:proofErr w:type="spellStart"/>
-      <w:r>
-        <w:rPr>
-          <w:lang w:val="pt-BR"/>
-        </w:rPr>
-        <w:t>Rational</w:t>
-      </w:r>
-      <w:proofErr w:type="spellEnd"/>
-      <w:r>
-        <w:rPr>
-          <w:lang w:val="pt-BR"/>
-        </w:rPr>
-        <w:t xml:space="preserve"> </w:t>
-      </w:r>
-      <w:proofErr w:type="spellStart"/>
-      <w:r>
-        <w:rPr>
-          <w:lang w:val="pt-BR"/>
-        </w:rPr>
-        <w:t>Unified</w:t>
-      </w:r>
-      <w:proofErr w:type="spellEnd"/>
-      <w:r>
-        <w:rPr>
-          <w:lang w:val="pt-BR"/>
-        </w:rPr>
-        <w:t xml:space="preserve"> </w:t>
-      </w:r>
-      <w:proofErr w:type="spellStart"/>
-      <w:r>
-        <w:rPr>
-          <w:lang w:val="pt-BR"/>
-        </w:rPr>
-        <w:t>Process</w:t>
-      </w:r>
-      <w:proofErr w:type="spellEnd"/>
-      <w:r>
-        <w:rPr>
-          <w:lang w:val="pt-BR"/>
-        </w:rPr>
-        <w:t xml:space="preserve"> (RUP). O texto em azul exibido entre colchetes e em itálico (</w:t>
-      </w:r>
-      <w:proofErr w:type="spellStart"/>
-      <w:r>
-        <w:rPr>
-          <w:lang w:val="pt-BR"/>
-        </w:rPr>
-        <w:t>style</w:t>
-      </w:r>
-      <w:proofErr w:type="spellEnd"/>
-      <w:r>
-        <w:rPr>
-          <w:lang w:val="pt-BR"/>
-        </w:rPr>
-        <w:t>=</w:t>
-      </w:r>
-      <w:proofErr w:type="spellStart"/>
-      <w:r>
-        <w:rPr>
-          <w:lang w:val="pt-BR"/>
-        </w:rPr>
-        <w:t>InfoBlue</w:t>
-      </w:r>
-      <w:proofErr w:type="spellEnd"/>
-      <w:r>
-        <w:rPr>
-          <w:lang w:val="pt-BR"/>
-        </w:rPr>
-        <w:t>) foi incluído para orientar o autor e deve ser excluído antes da publicação do documento. Qualquer parágrafo inserido após esse estilo será definido automaticamente como normal (estilo=</w:t>
-      </w:r>
-      <w:proofErr w:type="spellStart"/>
-      <w:r>
-        <w:rPr>
-          <w:lang w:val="pt-BR"/>
-        </w:rPr>
-        <w:t>BodyText</w:t>
-      </w:r>
-      <w:proofErr w:type="spellEnd"/>
-      <w:r>
-        <w:rPr>
-          <w:lang w:val="pt-BR"/>
-        </w:rPr>
-        <w:t>).]</w:t>
+        <w:t>[Observação: O template a seguir é fornecido para uso com o Rational Unified Process (RUP). O texto em azul exibido entre colchetes e em itálico (style=InfoBlue) foi incluído para orientar o autor e deve ser excluído antes da publicação do documento. Qualquer parágrafo inserido após esse estilo será definido automaticamente como normal (estilo=BodyText).]</w:t>
       </w:r>
     </w:p>
     <w:p>
@@ -234,139 +136,17 @@
         <w:rPr>
           <w:lang w:val="pt-BR"/>
         </w:rPr>
-        <w:t>[Para personalizar campos automáticos no Microsoft Word (que exibem um plano de fundo cinza quando selecionados), selecione File&gt;</w:t>
-      </w:r>
-      <w:proofErr w:type="spellStart"/>
-      <w:r>
-        <w:rPr>
-          <w:lang w:val="pt-BR"/>
-        </w:rPr>
-        <w:t>Properties</w:t>
-      </w:r>
-      <w:proofErr w:type="spellEnd"/>
-      <w:r>
-        <w:rPr>
-          <w:lang w:val="pt-BR"/>
-        </w:rPr>
-        <w:t xml:space="preserve"> e substitua os campos </w:t>
-      </w:r>
-      <w:proofErr w:type="spellStart"/>
-      <w:r>
-        <w:rPr>
-          <w:lang w:val="pt-BR"/>
-        </w:rPr>
-        <w:t>Title</w:t>
-      </w:r>
-      <w:proofErr w:type="spellEnd"/>
-      <w:r>
-        <w:rPr>
-          <w:lang w:val="pt-BR"/>
-        </w:rPr>
-        <w:t xml:space="preserve">, </w:t>
-      </w:r>
-      <w:proofErr w:type="spellStart"/>
-      <w:r>
-        <w:rPr>
-          <w:lang w:val="pt-BR"/>
-        </w:rPr>
-        <w:t>Subject</w:t>
-      </w:r>
-      <w:proofErr w:type="spellEnd"/>
-      <w:r>
-        <w:rPr>
-          <w:lang w:val="pt-BR"/>
-        </w:rPr>
-        <w:t xml:space="preserve"> e </w:t>
-      </w:r>
-      <w:proofErr w:type="spellStart"/>
-      <w:r>
-        <w:rPr>
-          <w:lang w:val="pt-BR"/>
-        </w:rPr>
-        <w:t>Company</w:t>
-      </w:r>
-      <w:proofErr w:type="spellEnd"/>
-      <w:r>
-        <w:rPr>
-          <w:lang w:val="pt-BR"/>
-        </w:rPr>
-        <w:t xml:space="preserve"> pelas informações apropriadas deste documento. Depois de você fechar a caixa de diálogo, os campos automáticos poderão ser atualizados em todo o documento, selecionando </w:t>
-      </w:r>
-      <w:proofErr w:type="spellStart"/>
-      <w:r>
-        <w:rPr>
-          <w:lang w:val="pt-BR"/>
-        </w:rPr>
-        <w:t>Edit</w:t>
-      </w:r>
-      <w:proofErr w:type="spellEnd"/>
-      <w:r>
-        <w:rPr>
-          <w:lang w:val="pt-BR"/>
-        </w:rPr>
-        <w:t>&gt;</w:t>
-      </w:r>
-      <w:proofErr w:type="spellStart"/>
-      <w:r>
-        <w:rPr>
-          <w:lang w:val="pt-BR"/>
-        </w:rPr>
-        <w:t>Select</w:t>
-      </w:r>
-      <w:proofErr w:type="spellEnd"/>
-      <w:r>
-        <w:rPr>
-          <w:lang w:val="pt-BR"/>
-        </w:rPr>
-        <w:t xml:space="preserve"> </w:t>
-      </w:r>
-      <w:proofErr w:type="spellStart"/>
-      <w:r>
-        <w:rPr>
-          <w:lang w:val="pt-BR"/>
-        </w:rPr>
-        <w:t>All</w:t>
-      </w:r>
-      <w:proofErr w:type="spellEnd"/>
-      <w:r>
-        <w:rPr>
-          <w:lang w:val="pt-BR"/>
-        </w:rPr>
-        <w:t xml:space="preserve"> (ou </w:t>
-      </w:r>
-      <w:proofErr w:type="spellStart"/>
-      <w:r>
-        <w:rPr>
-          <w:lang w:val="pt-BR"/>
-        </w:rPr>
-        <w:t>Ctrl-A</w:t>
-      </w:r>
-      <w:proofErr w:type="spellEnd"/>
-      <w:r>
-        <w:rPr>
-          <w:lang w:val="pt-BR"/>
-        </w:rPr>
-        <w:t xml:space="preserve">) e pressionando F9, ou simplesmente clicando no campo e pressionando F9. Isso deve ser feito separadamente para Cabeçalhos e Rodapés. Alt-F9 alterna entre a exibição de nomes de campos e do conteúdo dos campos. Consulte a ajuda do Word para obter mais informações sobre como trabalhar com campos.] </w:t>
+        <w:t>[Para personalizar campos automáticos no Microsoft Word (que exibem um plano de fundo cinza quando selecionados), selecione File&gt;Properties e substitua os campos Title, Subject e Company pelas informações apropriadas deste documento. Depois de você fechar a caixa de diálogo, os campos automáticos poderão ser atualizados em todo o documento, selecionando Edit&gt;Select All (ou Ctrl-A) e pressionando F9, ou simplesmente clicando no campo e pressionando F9. Isso deve ser feito separadamente para Cabeçalhos e Rodapés. Alt-F9 alterna entre a exibição de n</w:t>
       </w:r>
     </w:p>
     <w:p>
       <w:pPr>
         <w:pStyle w:val="Heading"/>
       </w:pPr>
-      <w:proofErr w:type="spellStart"/>
       <w:r>
         <w:lastRenderedPageBreak/>
-        <w:t>Histórico</w:t>
-      </w:r>
-      <w:proofErr w:type="spellEnd"/>
-      <w:r>
-        <w:t xml:space="preserve"> da </w:t>
-      </w:r>
-      <w:proofErr w:type="spellStart"/>
-      <w:r>
-        <w:t>Revisão</w:t>
-      </w:r>
-      <w:proofErr w:type="spellEnd"/>
+        <w:t>Histórico da Revisão</w:t>
+      </w:r>
     </w:p>
     <w:tbl>
       <w:tblPr>
@@ -613,14 +393,12 @@
                 <w:lang w:val="pt-BR"/>
               </w:rPr>
             </w:pPr>
-            <w:proofErr w:type="spellStart"/>
             <w:r>
               <w:rPr>
                 <w:lang w:val="pt-BR"/>
               </w:rPr>
               <w:t>Denir</w:t>
             </w:r>
-            <w:proofErr w:type="spellEnd"/>
             <w:r>
               <w:rPr>
                 <w:lang w:val="pt-BR"/>
@@ -951,32 +729,15 @@
             </w:rPr>
             <w:tab/>
           </w:r>
-          <w:r>
-            <w:fldChar w:fldCharType="begin"/>
-          </w:r>
-          <w:r>
-            <w:rPr>
-              <w:lang w:val="pt-BR"/>
-            </w:rPr>
-            <w:instrText xml:space="preserve"> HYPERLINK \l "__RefHeading___Toc18206461" \h </w:instrText>
-          </w:r>
-          <w:r>
-            <w:fldChar w:fldCharType="separate"/>
-          </w:r>
-          <w:r>
-            <w:rPr>
-              <w:rStyle w:val="IndexLink"/>
-              <w:lang w:val="pt-BR"/>
-            </w:rPr>
-            <w:t>4</w:t>
-          </w:r>
-          <w:r>
-            <w:rPr>
-              <w:rStyle w:val="IndexLink"/>
-              <w:lang w:val="pt-BR"/>
-            </w:rPr>
-            <w:fldChar w:fldCharType="end"/>
-          </w:r>
+          <w:hyperlink w:anchor="__RefHeading___Toc18206461">
+            <w:r>
+              <w:rPr>
+                <w:rStyle w:val="IndexLink"/>
+                <w:lang w:val="pt-BR"/>
+              </w:rPr>
+              <w:t>4</w:t>
+            </w:r>
+          </w:hyperlink>
         </w:p>
         <w:p>
           <w:pPr>
@@ -997,32 +758,15 @@
             </w:rPr>
             <w:tab/>
           </w:r>
-          <w:r>
-            <w:fldChar w:fldCharType="begin"/>
-          </w:r>
-          <w:r>
-            <w:rPr>
-              <w:lang w:val="pt-BR"/>
-            </w:rPr>
-            <w:instrText xml:space="preserve"> HYPERLINK \l "__RefHeading___Toc18206462" \h </w:instrText>
-          </w:r>
-          <w:r>
-            <w:fldChar w:fldCharType="separate"/>
-          </w:r>
-          <w:r>
-            <w:rPr>
-              <w:rStyle w:val="IndexLink"/>
-              <w:lang w:val="pt-BR"/>
-            </w:rPr>
-            <w:t>4</w:t>
-          </w:r>
-          <w:r>
-            <w:rPr>
-              <w:rStyle w:val="IndexLink"/>
-              <w:lang w:val="pt-BR"/>
-            </w:rPr>
-            <w:fldChar w:fldCharType="end"/>
-          </w:r>
+          <w:hyperlink w:anchor="__RefHeading___Toc18206462">
+            <w:r>
+              <w:rPr>
+                <w:rStyle w:val="IndexLink"/>
+                <w:lang w:val="pt-BR"/>
+              </w:rPr>
+              <w:t>4</w:t>
+            </w:r>
+          </w:hyperlink>
         </w:p>
         <w:p>
           <w:pPr>
@@ -1043,32 +787,15 @@
             </w:rPr>
             <w:tab/>
           </w:r>
-          <w:r>
-            <w:fldChar w:fldCharType="begin"/>
-          </w:r>
-          <w:r>
-            <w:rPr>
-              <w:lang w:val="pt-BR"/>
-            </w:rPr>
-            <w:instrText xml:space="preserve"> HYPERLINK \l "__RefHeading___Toc18206463" \h </w:instrText>
-          </w:r>
-          <w:r>
-            <w:fldChar w:fldCharType="separate"/>
-          </w:r>
-          <w:r>
-            <w:rPr>
-              <w:rStyle w:val="IndexLink"/>
-              <w:lang w:val="pt-BR"/>
-            </w:rPr>
-            <w:t>4</w:t>
-          </w:r>
-          <w:r>
-            <w:rPr>
-              <w:rStyle w:val="IndexLink"/>
-              <w:lang w:val="pt-BR"/>
-            </w:rPr>
-            <w:fldChar w:fldCharType="end"/>
-          </w:r>
+          <w:hyperlink w:anchor="__RefHeading___Toc18206463">
+            <w:r>
+              <w:rPr>
+                <w:rStyle w:val="IndexLink"/>
+                <w:lang w:val="pt-BR"/>
+              </w:rPr>
+              <w:t>4</w:t>
+            </w:r>
+          </w:hyperlink>
         </w:p>
         <w:p>
           <w:pPr>
@@ -1089,32 +816,15 @@
             </w:rPr>
             <w:tab/>
           </w:r>
-          <w:r>
-            <w:fldChar w:fldCharType="begin"/>
-          </w:r>
-          <w:r>
-            <w:rPr>
-              <w:lang w:val="pt-BR"/>
-            </w:rPr>
-            <w:instrText xml:space="preserve"> HYPERLINK \l "__RefHeading___Toc18206465" \h </w:instrText>
-          </w:r>
-          <w:r>
-            <w:fldChar w:fldCharType="separate"/>
-          </w:r>
-          <w:r>
-            <w:rPr>
-              <w:rStyle w:val="IndexLink"/>
-              <w:lang w:val="pt-BR"/>
-            </w:rPr>
-            <w:t>4</w:t>
-          </w:r>
-          <w:r>
-            <w:rPr>
-              <w:rStyle w:val="IndexLink"/>
-              <w:lang w:val="pt-BR"/>
-            </w:rPr>
-            <w:fldChar w:fldCharType="end"/>
-          </w:r>
+          <w:hyperlink w:anchor="__RefHeading___Toc18206465">
+            <w:r>
+              <w:rPr>
+                <w:rStyle w:val="IndexLink"/>
+                <w:lang w:val="pt-BR"/>
+              </w:rPr>
+              <w:t>4</w:t>
+            </w:r>
+          </w:hyperlink>
         </w:p>
         <w:p>
           <w:pPr>
@@ -1135,32 +845,15 @@
             </w:rPr>
             <w:tab/>
           </w:r>
-          <w:r>
-            <w:fldChar w:fldCharType="begin"/>
-          </w:r>
-          <w:r>
-            <w:rPr>
-              <w:lang w:val="pt-BR"/>
-            </w:rPr>
-            <w:instrText xml:space="preserve"> HYPERLINK \l "__RefHeading___Toc18206466" \h </w:instrText>
-          </w:r>
-          <w:r>
-            <w:fldChar w:fldCharType="separate"/>
-          </w:r>
-          <w:r>
-            <w:rPr>
-              <w:rStyle w:val="IndexLink"/>
-              <w:lang w:val="pt-BR"/>
-            </w:rPr>
-            <w:t>4</w:t>
-          </w:r>
-          <w:r>
-            <w:rPr>
-              <w:rStyle w:val="IndexLink"/>
-              <w:lang w:val="pt-BR"/>
-            </w:rPr>
-            <w:fldChar w:fldCharType="end"/>
-          </w:r>
+          <w:hyperlink w:anchor="__RefHeading___Toc18206466">
+            <w:r>
+              <w:rPr>
+                <w:rStyle w:val="IndexLink"/>
+                <w:lang w:val="pt-BR"/>
+              </w:rPr>
+              <w:t>4</w:t>
+            </w:r>
+          </w:hyperlink>
         </w:p>
         <w:p>
           <w:pPr>
@@ -1181,32 +874,15 @@
             </w:rPr>
             <w:tab/>
           </w:r>
-          <w:r>
-            <w:fldChar w:fldCharType="begin"/>
-          </w:r>
-          <w:r>
-            <w:rPr>
-              <w:lang w:val="pt-BR"/>
-            </w:rPr>
-            <w:instrText xml:space="preserve"> HYPERLINK \l "__RefHeading___Toc103_3690376769" \h </w:instrText>
-          </w:r>
-          <w:r>
-            <w:fldChar w:fldCharType="separate"/>
-          </w:r>
-          <w:r>
-            <w:rPr>
-              <w:rStyle w:val="IndexLink"/>
-              <w:lang w:val="pt-BR"/>
-            </w:rPr>
-            <w:t>4</w:t>
-          </w:r>
-          <w:r>
-            <w:rPr>
-              <w:rStyle w:val="IndexLink"/>
-              <w:lang w:val="pt-BR"/>
-            </w:rPr>
-            <w:fldChar w:fldCharType="end"/>
-          </w:r>
+          <w:hyperlink w:anchor="__RefHeading___Toc103_3690376769">
+            <w:r>
+              <w:rPr>
+                <w:rStyle w:val="IndexLink"/>
+                <w:lang w:val="pt-BR"/>
+              </w:rPr>
+              <w:t>4</w:t>
+            </w:r>
+          </w:hyperlink>
         </w:p>
         <w:p>
           <w:pPr>
@@ -1227,38 +903,15 @@
             </w:rPr>
             <w:tab/>
           </w:r>
-          <w:r>
-            <w:fldChar w:fldCharType="begin"/>
-          </w:r>
-          <w:r>
-            <w:rPr>
-              <w:lang w:val="pt-BR"/>
-            </w:rPr>
-            <w:instrText xml:space="preserve"> HYPERLINK \l "__RefHea</w:instrText>
-          </w:r>
-          <w:r>
-            <w:rPr>
-              <w:lang w:val="pt-BR"/>
-            </w:rPr>
-            <w:instrText xml:space="preserve">ding___Toc105_3690376769" \h </w:instrText>
-          </w:r>
-          <w:r>
-            <w:fldChar w:fldCharType="separate"/>
-          </w:r>
-          <w:r>
-            <w:rPr>
-              <w:rStyle w:val="IndexLink"/>
-              <w:lang w:val="pt-BR"/>
-            </w:rPr>
-            <w:t>4</w:t>
-          </w:r>
-          <w:r>
-            <w:rPr>
-              <w:rStyle w:val="IndexLink"/>
-              <w:lang w:val="pt-BR"/>
-            </w:rPr>
-            <w:fldChar w:fldCharType="end"/>
-          </w:r>
+          <w:hyperlink w:anchor="__RefHeading___Toc105_3690376769">
+            <w:r>
+              <w:rPr>
+                <w:rStyle w:val="IndexLink"/>
+                <w:lang w:val="pt-BR"/>
+              </w:rPr>
+              <w:t>4</w:t>
+            </w:r>
+          </w:hyperlink>
         </w:p>
         <w:p>
           <w:pPr>
@@ -1279,32 +932,15 @@
             </w:rPr>
             <w:tab/>
           </w:r>
-          <w:r>
-            <w:fldChar w:fldCharType="begin"/>
-          </w:r>
-          <w:r>
-            <w:rPr>
-              <w:lang w:val="pt-BR"/>
-            </w:rPr>
-            <w:instrText xml:space="preserve"> HYPERLINK \l "__RefHeading___Toc107_3690376769" \h </w:instrText>
-          </w:r>
-          <w:r>
-            <w:fldChar w:fldCharType="separate"/>
-          </w:r>
-          <w:r>
-            <w:rPr>
-              <w:rStyle w:val="IndexLink"/>
-              <w:lang w:val="pt-BR"/>
-            </w:rPr>
-            <w:t>4</w:t>
-          </w:r>
-          <w:r>
-            <w:rPr>
-              <w:rStyle w:val="IndexLink"/>
-              <w:lang w:val="pt-BR"/>
-            </w:rPr>
-            <w:fldChar w:fldCharType="end"/>
-          </w:r>
+          <w:hyperlink w:anchor="__RefHeading___Toc107_3690376769">
+            <w:r>
+              <w:rPr>
+                <w:rStyle w:val="IndexLink"/>
+                <w:lang w:val="pt-BR"/>
+              </w:rPr>
+              <w:t>4</w:t>
+            </w:r>
+          </w:hyperlink>
         </w:p>
         <w:p>
           <w:pPr>
@@ -1325,32 +961,15 @@
             </w:rPr>
             <w:tab/>
           </w:r>
-          <w:r>
-            <w:fldChar w:fldCharType="begin"/>
-          </w:r>
-          <w:r>
-            <w:rPr>
-              <w:lang w:val="pt-BR"/>
-            </w:rPr>
-            <w:instrText xml:space="preserve"> HYPERLINK \l "__RefHeading___Toc18206467" \h </w:instrText>
-          </w:r>
-          <w:r>
-            <w:fldChar w:fldCharType="separate"/>
-          </w:r>
-          <w:r>
-            <w:rPr>
-              <w:rStyle w:val="IndexLink"/>
-              <w:lang w:val="pt-BR"/>
-            </w:rPr>
-            <w:t>4</w:t>
-          </w:r>
-          <w:r>
-            <w:rPr>
-              <w:rStyle w:val="IndexLink"/>
-              <w:lang w:val="pt-BR"/>
-            </w:rPr>
-            <w:fldChar w:fldCharType="end"/>
-          </w:r>
+          <w:hyperlink w:anchor="__RefHeading___Toc18206467">
+            <w:r>
+              <w:rPr>
+                <w:rStyle w:val="IndexLink"/>
+                <w:lang w:val="pt-BR"/>
+              </w:rPr>
+              <w:t>4</w:t>
+            </w:r>
+          </w:hyperlink>
         </w:p>
         <w:p>
           <w:pPr>
@@ -1371,32 +990,15 @@
             </w:rPr>
             <w:tab/>
           </w:r>
-          <w:r>
-            <w:fldChar w:fldCharType="begin"/>
-          </w:r>
-          <w:r>
-            <w:rPr>
-              <w:lang w:val="pt-BR"/>
-            </w:rPr>
-            <w:instrText xml:space="preserve"> HYPERLINK \l "__RefHeading___Toc109_3690376769" \h </w:instrText>
-          </w:r>
-          <w:r>
-            <w:fldChar w:fldCharType="separate"/>
-          </w:r>
-          <w:r>
-            <w:rPr>
-              <w:rStyle w:val="IndexLink"/>
-              <w:lang w:val="pt-BR"/>
-            </w:rPr>
-            <w:t>4</w:t>
-          </w:r>
-          <w:r>
-            <w:rPr>
-              <w:rStyle w:val="IndexLink"/>
-              <w:lang w:val="pt-BR"/>
-            </w:rPr>
-            <w:fldChar w:fldCharType="end"/>
-          </w:r>
+          <w:hyperlink w:anchor="__RefHeading___Toc109_3690376769">
+            <w:r>
+              <w:rPr>
+                <w:rStyle w:val="IndexLink"/>
+                <w:lang w:val="pt-BR"/>
+              </w:rPr>
+              <w:t>4</w:t>
+            </w:r>
+          </w:hyperlink>
         </w:p>
         <w:p>
           <w:pPr>
@@ -1417,32 +1019,15 @@
             </w:rPr>
             <w:tab/>
           </w:r>
-          <w:r>
-            <w:fldChar w:fldCharType="begin"/>
-          </w:r>
-          <w:r>
-            <w:rPr>
-              <w:lang w:val="pt-BR"/>
-            </w:rPr>
-            <w:instrText xml:space="preserve"> HYPERLINK \l "__RefHeading___Toc111_3690376769" \h </w:instrText>
-          </w:r>
-          <w:r>
-            <w:fldChar w:fldCharType="separate"/>
-          </w:r>
-          <w:r>
-            <w:rPr>
-              <w:rStyle w:val="IndexLink"/>
-              <w:lang w:val="pt-BR"/>
-            </w:rPr>
-            <w:t>4</w:t>
-          </w:r>
-          <w:r>
-            <w:rPr>
-              <w:rStyle w:val="IndexLink"/>
-              <w:lang w:val="pt-BR"/>
-            </w:rPr>
-            <w:fldChar w:fldCharType="end"/>
-          </w:r>
+          <w:hyperlink w:anchor="__RefHeading___Toc111_3690376769">
+            <w:r>
+              <w:rPr>
+                <w:rStyle w:val="IndexLink"/>
+                <w:lang w:val="pt-BR"/>
+              </w:rPr>
+              <w:t>4</w:t>
+            </w:r>
+          </w:hyperlink>
         </w:p>
         <w:p>
           <w:pPr>
@@ -1463,32 +1048,15 @@
             </w:rPr>
             <w:tab/>
           </w:r>
-          <w:r>
-            <w:fldChar w:fldCharType="begin"/>
-          </w:r>
-          <w:r>
-            <w:rPr>
-              <w:lang w:val="pt-BR"/>
-            </w:rPr>
-            <w:instrText xml:space="preserve"> HYPERLINK \l "__RefHeading___Toc18206468" \h </w:instrText>
-          </w:r>
-          <w:r>
-            <w:fldChar w:fldCharType="separate"/>
-          </w:r>
-          <w:r>
-            <w:rPr>
-              <w:rStyle w:val="IndexLink"/>
-              <w:lang w:val="pt-BR"/>
-            </w:rPr>
-            <w:t>4</w:t>
-          </w:r>
-          <w:r>
-            <w:rPr>
-              <w:rStyle w:val="IndexLink"/>
-              <w:lang w:val="pt-BR"/>
-            </w:rPr>
-            <w:fldChar w:fldCharType="end"/>
-          </w:r>
+          <w:hyperlink w:anchor="__RefHeading___Toc18206468">
+            <w:r>
+              <w:rPr>
+                <w:rStyle w:val="IndexLink"/>
+                <w:lang w:val="pt-BR"/>
+              </w:rPr>
+              <w:t>4</w:t>
+            </w:r>
+          </w:hyperlink>
         </w:p>
         <w:p>
           <w:pPr>
@@ -1509,38 +1077,15 @@
             </w:rPr>
             <w:tab/>
           </w:r>
-          <w:r>
-            <w:fldChar w:fldCharType="begin"/>
-          </w:r>
-          <w:r>
-            <w:rPr>
-              <w:lang w:val="pt-BR"/>
-            </w:rPr>
-            <w:instrText xml:space="preserve"> HYPERLI</w:instrText>
-          </w:r>
-          <w:r>
-            <w:rPr>
-              <w:lang w:val="pt-BR"/>
-            </w:rPr>
-            <w:instrText xml:space="preserve">NK \l "__RefHeading___Toc18206469" \h </w:instrText>
-          </w:r>
-          <w:r>
-            <w:fldChar w:fldCharType="separate"/>
-          </w:r>
-          <w:r>
-            <w:rPr>
-              <w:rStyle w:val="IndexLink"/>
-              <w:lang w:val="pt-BR"/>
-            </w:rPr>
-            <w:t>5</w:t>
-          </w:r>
-          <w:r>
-            <w:rPr>
-              <w:rStyle w:val="IndexLink"/>
-              <w:lang w:val="pt-BR"/>
-            </w:rPr>
-            <w:fldChar w:fldCharType="end"/>
-          </w:r>
+          <w:hyperlink w:anchor="__RefHeading___Toc18206469">
+            <w:r>
+              <w:rPr>
+                <w:rStyle w:val="IndexLink"/>
+                <w:lang w:val="pt-BR"/>
+              </w:rPr>
+              <w:t>5</w:t>
+            </w:r>
+          </w:hyperlink>
         </w:p>
         <w:p>
           <w:pPr>
@@ -1561,32 +1106,15 @@
             </w:rPr>
             <w:tab/>
           </w:r>
-          <w:r>
-            <w:fldChar w:fldCharType="begin"/>
-          </w:r>
-          <w:r>
-            <w:rPr>
-              <w:lang w:val="pt-BR"/>
-            </w:rPr>
-            <w:instrText xml:space="preserve"> HYPERLINK \l "__RefHeading___Toc18206470" \h </w:instrText>
-          </w:r>
-          <w:r>
-            <w:fldChar w:fldCharType="separate"/>
-          </w:r>
-          <w:r>
-            <w:rPr>
-              <w:rStyle w:val="IndexLink"/>
-              <w:lang w:val="pt-BR"/>
-            </w:rPr>
-            <w:t>6</w:t>
-          </w:r>
-          <w:r>
-            <w:rPr>
-              <w:rStyle w:val="IndexLink"/>
-              <w:lang w:val="pt-BR"/>
-            </w:rPr>
-            <w:fldChar w:fldCharType="end"/>
-          </w:r>
+          <w:hyperlink w:anchor="__RefHeading___Toc18206470">
+            <w:r>
+              <w:rPr>
+                <w:rStyle w:val="IndexLink"/>
+                <w:lang w:val="pt-BR"/>
+              </w:rPr>
+              <w:t>6</w:t>
+            </w:r>
+          </w:hyperlink>
         </w:p>
         <w:p>
           <w:pPr>
@@ -1607,32 +1135,15 @@
             </w:rPr>
             <w:tab/>
           </w:r>
-          <w:r>
-            <w:fldChar w:fldCharType="begin"/>
-          </w:r>
-          <w:r>
-            <w:rPr>
-              <w:lang w:val="pt-BR"/>
-            </w:rPr>
-            <w:instrText xml:space="preserve"> HYPERLINK \l "__RefHeading___Toc18206471" \h </w:instrText>
-          </w:r>
-          <w:r>
-            <w:fldChar w:fldCharType="separate"/>
-          </w:r>
-          <w:r>
-            <w:rPr>
-              <w:rStyle w:val="IndexLink"/>
-              <w:lang w:val="pt-BR"/>
-            </w:rPr>
-            <w:t>6</w:t>
-          </w:r>
-          <w:r>
-            <w:rPr>
-              <w:rStyle w:val="IndexLink"/>
-              <w:lang w:val="pt-BR"/>
-            </w:rPr>
-            <w:fldChar w:fldCharType="end"/>
-          </w:r>
+          <w:hyperlink w:anchor="__RefHeading___Toc18206471">
+            <w:r>
+              <w:rPr>
+                <w:rStyle w:val="IndexLink"/>
+                <w:lang w:val="pt-BR"/>
+              </w:rPr>
+              <w:t>6</w:t>
+            </w:r>
+          </w:hyperlink>
         </w:p>
         <w:p>
           <w:pPr>
@@ -1653,32 +1164,15 @@
             </w:rPr>
             <w:tab/>
           </w:r>
-          <w:r>
-            <w:fldChar w:fldCharType="begin"/>
-          </w:r>
-          <w:r>
-            <w:rPr>
-              <w:lang w:val="pt-BR"/>
-            </w:rPr>
-            <w:instrText xml:space="preserve"> HYPERLINK \l "__RefHeading___Toc18206472" \h </w:instrText>
-          </w:r>
-          <w:r>
-            <w:fldChar w:fldCharType="separate"/>
-          </w:r>
-          <w:r>
-            <w:rPr>
-              <w:rStyle w:val="IndexLink"/>
-              <w:lang w:val="pt-BR"/>
-            </w:rPr>
-            <w:t>6</w:t>
-          </w:r>
-          <w:r>
-            <w:rPr>
-              <w:rStyle w:val="IndexLink"/>
-              <w:lang w:val="pt-BR"/>
-            </w:rPr>
-            <w:fldChar w:fldCharType="end"/>
-          </w:r>
+          <w:hyperlink w:anchor="__RefHeading___Toc18206472">
+            <w:r>
+              <w:rPr>
+                <w:rStyle w:val="IndexLink"/>
+                <w:lang w:val="pt-BR"/>
+              </w:rPr>
+              <w:t>6</w:t>
+            </w:r>
+          </w:hyperlink>
         </w:p>
         <w:p>
           <w:pPr>
@@ -1699,32 +1193,15 @@
             </w:rPr>
             <w:tab/>
           </w:r>
-          <w:r>
-            <w:fldChar w:fldCharType="begin"/>
-          </w:r>
-          <w:r>
-            <w:rPr>
-              <w:lang w:val="pt-BR"/>
-            </w:rPr>
-            <w:instrText xml:space="preserve"> HYPERLINK \l "__RefHeading___Toc18206475" \h </w:instrText>
-          </w:r>
-          <w:r>
-            <w:fldChar w:fldCharType="separate"/>
-          </w:r>
-          <w:r>
-            <w:rPr>
-              <w:rStyle w:val="IndexLink"/>
-              <w:lang w:val="pt-BR"/>
-            </w:rPr>
-            <w:t>6</w:t>
-          </w:r>
-          <w:r>
-            <w:rPr>
-              <w:rStyle w:val="IndexLink"/>
-              <w:lang w:val="pt-BR"/>
-            </w:rPr>
-            <w:fldChar w:fldCharType="end"/>
-          </w:r>
+          <w:hyperlink w:anchor="__RefHeading___Toc18206475">
+            <w:r>
+              <w:rPr>
+                <w:rStyle w:val="IndexLink"/>
+                <w:lang w:val="pt-BR"/>
+              </w:rPr>
+              <w:t>6</w:t>
+            </w:r>
+          </w:hyperlink>
         </w:p>
         <w:p>
           <w:pPr>
@@ -1745,32 +1222,15 @@
             </w:rPr>
             <w:tab/>
           </w:r>
-          <w:r>
-            <w:fldChar w:fldCharType="begin"/>
-          </w:r>
-          <w:r>
-            <w:rPr>
-              <w:lang w:val="pt-BR"/>
-            </w:rPr>
-            <w:instrText xml:space="preserve"> HYPERLINK \l "__RefHeading___Toc113_3690376769" \h </w:instrText>
-          </w:r>
-          <w:r>
-            <w:fldChar w:fldCharType="separate"/>
-          </w:r>
-          <w:r>
-            <w:rPr>
-              <w:rStyle w:val="IndexLink"/>
-              <w:lang w:val="pt-BR"/>
-            </w:rPr>
-            <w:t>7</w:t>
-          </w:r>
-          <w:r>
-            <w:rPr>
-              <w:rStyle w:val="IndexLink"/>
-              <w:lang w:val="pt-BR"/>
-            </w:rPr>
-            <w:fldChar w:fldCharType="end"/>
-          </w:r>
+          <w:hyperlink w:anchor="__RefHeading___Toc113_3690376769">
+            <w:r>
+              <w:rPr>
+                <w:rStyle w:val="IndexLink"/>
+                <w:lang w:val="pt-BR"/>
+              </w:rPr>
+              <w:t>7</w:t>
+            </w:r>
+          </w:hyperlink>
         </w:p>
         <w:p>
           <w:pPr>
@@ -1791,32 +1251,15 @@
             </w:rPr>
             <w:tab/>
           </w:r>
-          <w:r>
-            <w:fldChar w:fldCharType="begin"/>
-          </w:r>
-          <w:r>
-            <w:rPr>
-              <w:lang w:val="pt-BR"/>
-            </w:rPr>
-            <w:instrText xml:space="preserve"> HYPERLINK \l "__RefHeading___Toc18206480" \h </w:instrText>
-          </w:r>
-          <w:r>
-            <w:fldChar w:fldCharType="separate"/>
-          </w:r>
-          <w:r>
-            <w:rPr>
-              <w:rStyle w:val="IndexLink"/>
-              <w:lang w:val="pt-BR"/>
-            </w:rPr>
-            <w:t>8</w:t>
-          </w:r>
-          <w:r>
-            <w:rPr>
-              <w:rStyle w:val="IndexLink"/>
-              <w:lang w:val="pt-BR"/>
-            </w:rPr>
-            <w:fldChar w:fldCharType="end"/>
-          </w:r>
+          <w:hyperlink w:anchor="__RefHeading___Toc18206480">
+            <w:r>
+              <w:rPr>
+                <w:rStyle w:val="IndexLink"/>
+                <w:lang w:val="pt-BR"/>
+              </w:rPr>
+              <w:t>8</w:t>
+            </w:r>
+          </w:hyperlink>
         </w:p>
         <w:p>
           <w:pPr>
@@ -1837,32 +1280,15 @@
             </w:rPr>
             <w:tab/>
           </w:r>
-          <w:r>
-            <w:fldChar w:fldCharType="begin"/>
-          </w:r>
-          <w:r>
-            <w:rPr>
-              <w:lang w:val="pt-BR"/>
-            </w:rPr>
-            <w:instrText xml:space="preserve"> HYPERLINK \l "__RefHeading___Toc18206481" \h </w:instrText>
-          </w:r>
-          <w:r>
-            <w:fldChar w:fldCharType="separate"/>
-          </w:r>
-          <w:r>
-            <w:rPr>
-              <w:rStyle w:val="IndexLink"/>
-              <w:lang w:val="pt-BR"/>
-            </w:rPr>
-            <w:t>8</w:t>
-          </w:r>
-          <w:r>
-            <w:rPr>
-              <w:rStyle w:val="IndexLink"/>
-              <w:lang w:val="pt-BR"/>
-            </w:rPr>
-            <w:fldChar w:fldCharType="end"/>
-          </w:r>
+          <w:hyperlink w:anchor="__RefHeading___Toc18206481">
+            <w:r>
+              <w:rPr>
+                <w:rStyle w:val="IndexLink"/>
+                <w:lang w:val="pt-BR"/>
+              </w:rPr>
+              <w:t>8</w:t>
+            </w:r>
+          </w:hyperlink>
           <w:r>
             <w:rPr>
               <w:rStyle w:val="IndexLink"/>
@@ -1908,19 +1334,9 @@
       <w:r>
         <w:fldChar w:fldCharType="separate"/>
       </w:r>
-      <w:proofErr w:type="spellStart"/>
-      <w:r>
-        <w:t>Visão</w:t>
-      </w:r>
-      <w:proofErr w:type="spellEnd"/>
-      <w:r>
-        <w:t xml:space="preserve"> do </w:t>
-      </w:r>
-      <w:proofErr w:type="spellStart"/>
-      <w:r>
-        <w:t>Negócio</w:t>
-      </w:r>
-      <w:proofErr w:type="spellEnd"/>
+      <w:r>
+        <w:t>Visão do Negócio</w:t>
+      </w:r>
       <w:r>
         <w:fldChar w:fldCharType="end"/>
       </w:r>
@@ -2099,21 +1515,7 @@
         <w:rPr>
           <w:lang w:val="pt-BR"/>
         </w:rPr>
-        <w:t>[</w:t>
-      </w:r>
-      <w:proofErr w:type="spellStart"/>
-      <w:r>
-        <w:rPr>
-          <w:lang w:val="pt-BR"/>
-        </w:rPr>
-        <w:t>Esta</w:t>
-      </w:r>
-      <w:proofErr w:type="spellEnd"/>
-      <w:r>
-        <w:rPr>
-          <w:lang w:val="pt-BR"/>
-        </w:rPr>
-        <w:t xml:space="preserve"> subseção fornece uma lista completa dos documentos mencionados em outra parte da </w:t>
+        <w:t xml:space="preserve">[Esta subseção fornece uma lista completa dos documentos mencionados em outra parte da </w:t>
       </w:r>
       <w:r>
         <w:rPr>
@@ -2171,21 +1573,7 @@
         <w:rPr>
           <w:lang w:val="pt-BR"/>
         </w:rPr>
-        <w:t>[</w:t>
-      </w:r>
-      <w:proofErr w:type="spellStart"/>
-      <w:r>
-        <w:rPr>
-          <w:lang w:val="pt-BR"/>
-        </w:rPr>
-        <w:t>Esta</w:t>
-      </w:r>
-      <w:proofErr w:type="spellEnd"/>
-      <w:r>
-        <w:rPr>
-          <w:lang w:val="pt-BR"/>
-        </w:rPr>
-        <w:t xml:space="preserve"> subseção descreve o que o restante da </w:t>
+        <w:t xml:space="preserve">[Esta subseção descreve o que o restante da </w:t>
       </w:r>
       <w:r>
         <w:rPr>
@@ -2746,23 +2134,7 @@
           <w:rFonts w:ascii="Arial" w:hAnsi="Arial" w:cs="Arial"/>
           <w:lang w:val="pt-BR"/>
         </w:rPr>
-        <w:t xml:space="preserve"> para o que </w:t>
-      </w:r>
-      <w:proofErr w:type="gramStart"/>
-      <w:r>
-        <w:rPr>
-          <w:rFonts w:ascii="Arial" w:hAnsi="Arial" w:cs="Arial"/>
-          <w:lang w:val="pt-BR"/>
-        </w:rPr>
-        <w:t>o mesmo</w:t>
-      </w:r>
-      <w:proofErr w:type="gramEnd"/>
-      <w:r>
-        <w:rPr>
-          <w:rFonts w:ascii="Arial" w:hAnsi="Arial" w:cs="Arial"/>
-          <w:lang w:val="pt-BR"/>
-        </w:rPr>
-        <w:t xml:space="preserve"> possa estacionar.</w:t>
+        <w:t xml:space="preserve"> para o que o mesmo possa estacionar.</w:t>
       </w:r>
     </w:p>
     <w:p>
@@ -2815,23 +2187,7 @@
           <w:rFonts w:ascii="Arial" w:hAnsi="Arial" w:cs="Arial"/>
           <w:lang w:val="pt-BR"/>
         </w:rPr>
-        <w:t xml:space="preserve">No estacionamento, o cliente pode solicitar que o manobrista estacione o carro para </w:t>
-      </w:r>
-      <w:proofErr w:type="gramStart"/>
-      <w:r>
-        <w:rPr>
-          <w:rFonts w:ascii="Arial" w:hAnsi="Arial" w:cs="Arial"/>
-          <w:lang w:val="pt-BR"/>
-        </w:rPr>
-        <w:t>o mesmo</w:t>
-      </w:r>
-      <w:proofErr w:type="gramEnd"/>
-      <w:r>
-        <w:rPr>
-          <w:rFonts w:ascii="Arial" w:hAnsi="Arial" w:cs="Arial"/>
-          <w:lang w:val="pt-BR"/>
-        </w:rPr>
-        <w:t xml:space="preserve">, definindo se o </w:t>
+        <w:t xml:space="preserve">No estacionamento, o cliente pode solicitar que o manobrista estacione o carro para o mesmo, definindo se o </w:t>
       </w:r>
       <w:r>
         <w:rPr>
@@ -4504,20 +3860,6 @@
     </w:p>
     <w:p>
       <w:pPr>
-        <w:pStyle w:val="InfoBlue"/>
-        <w:rPr>
-          <w:lang w:val="pt-BR"/>
-        </w:rPr>
-      </w:pPr>
-      <w:r>
-        <w:rPr>
-          <w:lang w:val="pt-BR"/>
-        </w:rPr>
-        <w:t>[Forneça uma sentença geral resumindo, no nível mais alto, a posição exclusiva que o produto pretende ocupar no mercado. O formato a seguir pode ser usado.]</w:t>
-      </w:r>
-    </w:p>
-    <w:p>
-      <w:pPr>
         <w:pStyle w:val="Corpodetexto"/>
         <w:rPr>
           <w:lang w:val="pt-BR"/>
@@ -4576,14 +3918,29 @@
             <w:pPr>
               <w:pStyle w:val="InfoBlue"/>
               <w:rPr>
+                <w:i w:val="0"/>
+                <w:iCs w:val="0"/>
+                <w:color w:val="auto"/>
                 <w:lang w:val="fr-FR"/>
               </w:rPr>
             </w:pPr>
             <w:r>
               <w:rPr>
-                <w:lang w:val="pt-BR"/>
-              </w:rPr>
-              <w:t>[cliente-alvo]</w:t>
+                <w:i w:val="0"/>
+                <w:iCs w:val="0"/>
+                <w:color w:val="auto"/>
+                <w:lang w:val="fr-FR"/>
+              </w:rPr>
+              <w:t>Donos e funcionários de um e</w:t>
+            </w:r>
+            <w:r>
+              <w:rPr>
+                <w:i w:val="0"/>
+                <w:iCs w:val="0"/>
+                <w:color w:val="auto"/>
+                <w:lang w:val="fr-FR"/>
+              </w:rPr>
+              <w:t>stacionamento</w:t>
             </w:r>
           </w:p>
         </w:tc>
@@ -4635,9 +3992,21 @@
             </w:pPr>
             <w:r>
               <w:rPr>
-                <w:lang w:val="pt-BR"/>
-              </w:rPr>
-              <w:t>[indique a necessidade ou oportunidade]</w:t>
+                <w:i w:val="0"/>
+                <w:iCs w:val="0"/>
+                <w:color w:val="auto"/>
+                <w:lang w:val="fr-FR"/>
+              </w:rPr>
+              <w:t>Precise de um sistema para gerenciar o</w:t>
+            </w:r>
+            <w:r>
+              <w:rPr>
+                <w:i w:val="0"/>
+                <w:iCs w:val="0"/>
+                <w:color w:val="auto"/>
+                <w:lang w:val="fr-FR"/>
+              </w:rPr>
+              <w:t>s veiculos, vagas, etc...</w:t>
             </w:r>
           </w:p>
         </w:tc>
@@ -4684,28 +4053,27 @@
             <w:pPr>
               <w:pStyle w:val="InfoBlue"/>
               <w:rPr>
+                <w:i w:val="0"/>
+                <w:iCs w:val="0"/>
+                <w:color w:val="auto"/>
                 <w:lang w:val="pt-BR"/>
               </w:rPr>
             </w:pPr>
             <w:r>
               <w:rPr>
+                <w:color w:val="auto"/>
                 <w:lang w:val="pt-BR"/>
               </w:rPr>
               <w:t> </w:t>
             </w:r>
-            <w:proofErr w:type="spellStart"/>
-            <w:r>
-              <w:rPr>
-                <w:lang w:val="pt-BR"/>
-              </w:rPr>
-              <w:t>é</w:t>
-            </w:r>
-            <w:proofErr w:type="spellEnd"/>
-            <w:r>
-              <w:rPr>
-                <w:lang w:val="pt-BR"/>
-              </w:rPr>
-              <w:t xml:space="preserve"> um(a) [categoria do produto]</w:t>
+            <w:r>
+              <w:rPr>
+                <w:i w:val="0"/>
+                <w:iCs w:val="0"/>
+                <w:color w:val="auto"/>
+                <w:lang w:val="pt-BR"/>
+              </w:rPr>
+              <w:t>Sistema para estacionamento</w:t>
             </w:r>
           </w:p>
         </w:tc>
@@ -4757,9 +4125,12 @@
             </w:pPr>
             <w:r>
               <w:rPr>
-                <w:lang w:val="pt-BR"/>
-              </w:rPr>
-              <w:t>[indique o principal benefício, ou seja, o motivo que leva a comprar]</w:t>
+                <w:i w:val="0"/>
+                <w:iCs w:val="0"/>
+                <w:color w:val="auto"/>
+                <w:lang w:val="pt-BR"/>
+              </w:rPr>
+              <w:t>Facilite o gerenciamento do estacionamento</w:t>
             </w:r>
           </w:p>
         </w:tc>
@@ -4811,9 +4182,21 @@
             </w:pPr>
             <w:r>
               <w:rPr>
-                <w:lang w:val="pt-BR"/>
-              </w:rPr>
-              <w:t>[principal alternativa da concorrência]</w:t>
+                <w:i w:val="0"/>
+                <w:iCs w:val="0"/>
+                <w:color w:val="auto"/>
+                <w:lang w:val="pt-BR"/>
+              </w:rPr>
+              <w:t>S</w:t>
+            </w:r>
+            <w:r>
+              <w:rPr>
+                <w:i w:val="0"/>
+                <w:iCs w:val="0"/>
+                <w:color w:val="auto"/>
+                <w:lang w:val="pt-BR"/>
+              </w:rPr>
+              <w:t>istema convencionais de estacionamento, personalizado para o cliente</w:t>
             </w:r>
           </w:p>
         </w:tc>
@@ -4864,9 +4247,12 @@
             </w:pPr>
             <w:r>
               <w:rPr>
-                <w:lang w:val="pt-BR"/>
-              </w:rPr>
-              <w:t>[indique a principal diferença]</w:t>
+                <w:i w:val="0"/>
+                <w:iCs w:val="0"/>
+                <w:color w:val="auto"/>
+                <w:lang w:val="pt-BR"/>
+              </w:rPr>
+              <w:t>Busca suprimir as necessidades especificadas pelo dono do local</w:t>
             </w:r>
           </w:p>
         </w:tc>
@@ -4882,20 +4268,6 @@
     </w:p>
     <w:p>
       <w:pPr>
-        <w:pStyle w:val="InfoBlue"/>
-        <w:rPr>
-          <w:lang w:val="pt-BR"/>
-        </w:rPr>
-      </w:pPr>
-      <w:r>
-        <w:rPr>
-          <w:lang w:val="pt-BR"/>
-        </w:rPr>
-        <w:t>[Uma sentença de posição do produto comunica o objetivo do aplicativo e a importância do projeto para todo o pessoal envolvido.]</w:t>
-      </w:r>
-    </w:p>
-    <w:p>
-      <w:pPr>
         <w:pStyle w:val="Ttulo1"/>
         <w:ind w:left="1080" w:hanging="360"/>
         <w:rPr>
@@ -4913,20 +4285,6 @@
           <w:lang w:val="pt-BR"/>
         </w:rPr>
         <w:t>Descrições dos Envolvidos</w:t>
-      </w:r>
-    </w:p>
-    <w:p>
-      <w:pPr>
-        <w:pStyle w:val="InfoBlue"/>
-        <w:rPr>
-          <w:lang w:val="pt-BR"/>
-        </w:rPr>
-      </w:pPr>
-      <w:r>
-        <w:rPr>
-          <w:lang w:val="pt-BR"/>
-        </w:rPr>
-        <w:t>[Para fornecer produtos e serviços que efetivamente satisfaçam às reais necessidades dos seus envolvidos e dos usuários, é preciso identificar e envolver todos os interessados como parte do processo de Modelagem de Negócios. É necessário também identificar os usuários do sistema e assegurar que a comunidade de envolvidos os represente adequadamente. Esta seção fornece um perfil dos envolvidos e dos usuários que integram o projeto, e dos principais problemas que, de acordo com o ponto de vista deles, poderão ser abordados pela solução proposta. Ela não descreve as solicitações ou os requisitos específicos dos usuários e dos envolvidos, já que eles são capturados em um artefato individual de solicitações dos envolvidos. Em vez disso, ela fornece a base e a justificativa que explicam por que os requisitos são necessários.]</w:t>
       </w:r>
     </w:p>
     <w:p>
@@ -4949,148 +4307,87 @@
     </w:p>
     <w:p>
       <w:pPr>
-        <w:pStyle w:val="InfoBlue"/>
-        <w:rPr>
-          <w:lang w:val="pt-BR"/>
-        </w:rPr>
-      </w:pPr>
-      <w:r>
-        <w:rPr>
-          <w:lang w:val="pt-BR"/>
-        </w:rPr>
-        <w:t>[Detalhe o ambiente de trabalho do usuário-alvo. A seguir, são apresentadas algumas sugestões:</w:t>
-      </w:r>
-    </w:p>
-    <w:p>
-      <w:pPr>
-        <w:pStyle w:val="InfoBlue"/>
-        <w:numPr>
-          <w:ilvl w:val="0"/>
-          <w:numId w:val="4"/>
-        </w:numPr>
-        <w:rPr>
-          <w:lang w:val="pt-BR"/>
-        </w:rPr>
-      </w:pPr>
-      <w:r>
-        <w:rPr>
-          <w:lang w:val="pt-BR"/>
-        </w:rPr>
-        <w:t>Número de pessoas envolvidas na execução da tarefa? Isso está mudando?</w:t>
-      </w:r>
-    </w:p>
-    <w:p>
-      <w:pPr>
-        <w:pStyle w:val="InfoBlue"/>
-        <w:numPr>
-          <w:ilvl w:val="0"/>
-          <w:numId w:val="4"/>
-        </w:numPr>
-        <w:rPr>
-          <w:lang w:val="pt-BR"/>
-        </w:rPr>
-      </w:pPr>
-      <w:r>
-        <w:rPr>
-          <w:lang w:val="pt-BR"/>
-        </w:rPr>
-        <w:t>Qual é a duração de um ciclo de tarefas? Qual é o tempo gasto em cada atividade? Isso está mudando?</w:t>
-      </w:r>
-    </w:p>
-    <w:p>
-      <w:pPr>
-        <w:pStyle w:val="InfoBlue"/>
-        <w:numPr>
-          <w:ilvl w:val="0"/>
-          <w:numId w:val="4"/>
-        </w:numPr>
-        <w:rPr>
-          <w:lang w:val="pt-BR"/>
-        </w:rPr>
-      </w:pPr>
-      <w:r>
-        <w:rPr>
-          <w:lang w:val="pt-BR"/>
-        </w:rPr>
-        <w:t xml:space="preserve">Existem restrições ambientais exclusivas: unidade móvel, ar livre, a </w:t>
-      </w:r>
-      <w:proofErr w:type="gramStart"/>
-      <w:r>
-        <w:rPr>
-          <w:lang w:val="pt-BR"/>
-        </w:rPr>
-        <w:t>bordo, etc.</w:t>
-      </w:r>
-      <w:proofErr w:type="gramEnd"/>
-      <w:r>
-        <w:rPr>
-          <w:lang w:val="pt-BR"/>
-        </w:rPr>
-        <w:t>?</w:t>
-      </w:r>
-    </w:p>
-    <w:p>
-      <w:pPr>
-        <w:pStyle w:val="InfoBlue"/>
-        <w:numPr>
-          <w:ilvl w:val="0"/>
-          <w:numId w:val="4"/>
-        </w:numPr>
-        <w:rPr>
-          <w:lang w:val="pt-BR"/>
-        </w:rPr>
-      </w:pPr>
-      <w:r>
-        <w:rPr>
-          <w:lang w:val="pt-BR"/>
-        </w:rPr>
-        <w:t>Quais plataformas de sistema estão sendo utilizadas atualmente? Quais são as futuras plataformas?</w:t>
-      </w:r>
-    </w:p>
-    <w:p>
-      <w:pPr>
-        <w:pStyle w:val="InfoBlue"/>
-        <w:numPr>
-          <w:ilvl w:val="0"/>
-          <w:numId w:val="4"/>
-        </w:numPr>
-        <w:rPr>
-          <w:lang w:val="pt-BR"/>
-        </w:rPr>
-      </w:pPr>
-      <w:r>
-        <w:rPr>
-          <w:lang w:val="pt-BR"/>
-        </w:rPr>
-        <w:t>Que outros aplicativos estão em uso? É necessário que o seu aplicativo interaja com eles?</w:t>
-      </w:r>
-    </w:p>
-    <w:p>
-      <w:pPr>
-        <w:pStyle w:val="InfoBlue"/>
-        <w:rPr>
-          <w:lang w:val="pt-BR"/>
-        </w:rPr>
-      </w:pPr>
-      <w:r>
-        <w:rPr>
-          <w:lang w:val="pt-BR"/>
-        </w:rPr>
-        <w:t xml:space="preserve">Este é local em que podem ser incluídos os extratos do Modelo de Negócios para descrever a tarefa e os papéis </w:t>
-      </w:r>
-      <w:proofErr w:type="gramStart"/>
-      <w:r>
-        <w:rPr>
-          <w:lang w:val="pt-BR"/>
-        </w:rPr>
-        <w:t>envolvidos, etc.</w:t>
-      </w:r>
-      <w:proofErr w:type="gramEnd"/>
-      <w:r>
-        <w:rPr>
-          <w:lang w:val="pt-BR"/>
-        </w:rPr>
-        <w:t>]</w:t>
+        <w:rPr>
+          <w:rFonts w:ascii="Arial;Arial" w:hAnsi="Arial;Arial"/>
+          <w:lang w:val="pt-BR"/>
+        </w:rPr>
+      </w:pPr>
+      <w:r>
+        <w:rPr>
+          <w:rFonts w:ascii="Arial;Arial" w:hAnsi="Arial;Arial"/>
+          <w:lang w:val="pt-BR"/>
+        </w:rPr>
+        <w:t>O ambiente do usuário é um estacionamento</w:t>
+      </w:r>
+      <w:r>
+        <w:rPr>
+          <w:rFonts w:ascii="Arial;Arial" w:hAnsi="Arial;Arial"/>
+          <w:lang w:val="pt-BR"/>
+        </w:rPr>
+        <w:t xml:space="preserve"> </w:t>
+      </w:r>
+      <w:r>
+        <w:rPr>
+          <w:rFonts w:ascii="Arial;Arial" w:hAnsi="Arial;Arial"/>
+          <w:lang w:val="pt-BR"/>
+        </w:rPr>
+        <w:t xml:space="preserve">aberto </w:t>
+      </w:r>
+      <w:r>
+        <w:rPr>
+          <w:rFonts w:ascii="Arial;Arial" w:hAnsi="Arial;Arial"/>
+          <w:lang w:val="pt-BR"/>
+        </w:rPr>
+        <w:t>com uma construção pequena</w:t>
+      </w:r>
+      <w:r>
+        <w:rPr>
+          <w:rFonts w:ascii="Arial;Arial" w:hAnsi="Arial;Arial"/>
+          <w:lang w:val="pt-BR"/>
+        </w:rPr>
+        <w:t xml:space="preserve"> na entrada, sendo essa construção usada para o caixa, manobristas guardarem as chaves e para o gerente administrar tudo. </w:t>
+      </w:r>
+      <w:r>
+        <w:rPr>
+          <w:rFonts w:ascii="Arial;Arial" w:hAnsi="Arial;Arial"/>
+          <w:lang w:val="pt-BR"/>
+        </w:rPr>
+        <w:t>Todas as informações são guardadas nesse ambiente e são feitos manualmente. Essa construção serve para abrigar os funcionários também. O local não possui um sistema que ajude a gerenciar diversos processos do negócio</w:t>
+      </w:r>
+      <w:r>
+        <w:rPr>
+          <w:rFonts w:ascii="Arial;Arial" w:hAnsi="Arial;Arial"/>
+          <w:lang w:val="pt-BR"/>
+        </w:rPr>
+        <w:t xml:space="preserve">, muitos processos acabam sendo mais </w:t>
+      </w:r>
+      <w:r>
+        <w:rPr>
+          <w:rFonts w:ascii="Arial;Arial" w:hAnsi="Arial;Arial"/>
+          <w:lang w:val="pt-BR"/>
+        </w:rPr>
+        <w:t>demorados</w:t>
+      </w:r>
+      <w:r>
+        <w:rPr>
+          <w:rFonts w:ascii="Arial;Arial" w:hAnsi="Arial;Arial"/>
+          <w:lang w:val="pt-BR"/>
+        </w:rPr>
+        <w:t xml:space="preserve"> por conta disso. Gerenciar vagas e veículos costuma ser mais demorado do que deveria, sendo necessário anotar todas as informações manualmente</w:t>
+      </w:r>
+      <w:r>
+        <w:rPr>
+          <w:rFonts w:ascii="Arial;Arial" w:hAnsi="Arial;Arial"/>
+          <w:lang w:val="pt-BR"/>
+        </w:rPr>
+        <w:t>, além disso, o momento da consulta também é demorado já que a todo momento existem diversas anotações sobre veículos que entraram ou saíram do estacionamento. Para o gerente é mais difícil gerenciar sem relatórios</w:t>
+      </w:r>
+      <w:r>
+        <w:rPr>
+          <w:rFonts w:ascii="Arial;Arial" w:hAnsi="Arial;Arial"/>
+          <w:lang w:val="pt-BR"/>
+        </w:rPr>
+        <w:t xml:space="preserve"> que possam ser emitidos pelo sistema com informações essenciais para o negócio, sendo necessário que ele mesmo identifique pontos para o relatório e os escreva a mão.</w:t>
       </w:r>
     </w:p>
     <w:p>
@@ -5166,7 +4463,6 @@
           <w:noProof/>
           <w:lang w:val="pt-BR"/>
         </w:rPr>
-        <w:lastRenderedPageBreak/>
         <w:drawing>
           <wp:anchor distT="0" distB="0" distL="0" distR="0" simplePos="0" relativeHeight="2" behindDoc="0" locked="0" layoutInCell="1" allowOverlap="1" wp14:anchorId="4096AE50" wp14:editId="4096AE51">
             <wp:simplePos x="0" y="0"/>
@@ -5688,58 +4984,8 @@
               <w:rPr>
                 <w:lang w:val="pt-BR"/>
               </w:rPr>
-              <w:t xml:space="preserve">[Qual é o grau de comprometimento do envolvido no projeto? Está relacionado, sempre que possível, aos papéis do </w:t>
-            </w:r>
-            <w:proofErr w:type="spellStart"/>
-            <w:r>
-              <w:rPr>
-                <w:lang w:val="pt-BR"/>
-              </w:rPr>
-              <w:t>Rational</w:t>
-            </w:r>
-            <w:proofErr w:type="spellEnd"/>
-            <w:r>
-              <w:rPr>
-                <w:lang w:val="pt-BR"/>
-              </w:rPr>
-              <w:t xml:space="preserve"> </w:t>
-            </w:r>
-            <w:proofErr w:type="spellStart"/>
-            <w:r>
-              <w:rPr>
-                <w:lang w:val="pt-BR"/>
-              </w:rPr>
-              <w:t>Unified</w:t>
-            </w:r>
-            <w:proofErr w:type="spellEnd"/>
-            <w:r>
-              <w:rPr>
-                <w:lang w:val="pt-BR"/>
-              </w:rPr>
-              <w:t xml:space="preserve"> </w:t>
-            </w:r>
-            <w:proofErr w:type="spellStart"/>
-            <w:r>
-              <w:rPr>
-                <w:lang w:val="pt-BR"/>
-              </w:rPr>
-              <w:t>Process</w:t>
-            </w:r>
-            <w:proofErr w:type="spellEnd"/>
-            <w:r>
-              <w:rPr>
-                <w:lang w:val="pt-BR"/>
-              </w:rPr>
-              <w:t xml:space="preserve"> — ou seja, ao Revisor de </w:t>
-            </w:r>
-            <w:proofErr w:type="gramStart"/>
-            <w:r>
-              <w:rPr>
-                <w:lang w:val="pt-BR"/>
-              </w:rPr>
-              <w:t>Requisitos, etc.</w:t>
-            </w:r>
-            <w:proofErr w:type="gramEnd"/>
+              <w:t>[Qual é o grau de comprometimento do envolvido no projeto? Está relacionado, sempre que possível, aos papéis do Rational Unified Process — ou seja, ao Revisor de Requisitos, etc.</w:t>
+            </w:r>
           </w:p>
         </w:tc>
       </w:tr>
@@ -5905,7 +5151,6 @@
         <w:rPr>
           <w:lang w:val="pt-BR"/>
         </w:rPr>
-        <w:lastRenderedPageBreak/>
         <w:t xml:space="preserve">Quais os motivos para este problema? </w:t>
       </w:r>
     </w:p>
@@ -5952,19 +5197,11 @@
           <w:lang w:val="pt-BR"/>
         </w:rPr>
       </w:pPr>
-      <w:proofErr w:type="gramStart"/>
-      <w:r>
-        <w:rPr>
-          <w:lang w:val="pt-BR"/>
-        </w:rPr>
-        <w:t>[É</w:t>
-      </w:r>
-      <w:proofErr w:type="gramEnd"/>
-      <w:r>
-        <w:rPr>
-          <w:lang w:val="pt-BR"/>
-        </w:rPr>
-        <w:t xml:space="preserve"> importante entender a importância </w:t>
+      <w:r>
+        <w:rPr>
+          <w:lang w:val="pt-BR"/>
+        </w:rPr>
+        <w:t xml:space="preserve">[É importante entender a importância </w:t>
       </w:r>
       <w:r>
         <w:rPr>
@@ -6006,35 +5243,7 @@
         <w:rPr>
           <w:lang w:val="pt-BR"/>
         </w:rPr>
-        <w:t xml:space="preserve">Preencha a tabela a seguir — se estiver usando o </w:t>
-      </w:r>
-      <w:proofErr w:type="spellStart"/>
-      <w:r>
-        <w:rPr>
-          <w:lang w:val="pt-BR"/>
-        </w:rPr>
-        <w:t>Rational</w:t>
-      </w:r>
-      <w:proofErr w:type="spellEnd"/>
-      <w:r>
-        <w:rPr>
-          <w:lang w:val="pt-BR"/>
-        </w:rPr>
-        <w:t xml:space="preserve"> </w:t>
-      </w:r>
-      <w:proofErr w:type="spellStart"/>
-      <w:r>
-        <w:rPr>
-          <w:lang w:val="pt-BR"/>
-        </w:rPr>
-        <w:t>RequisitePro</w:t>
-      </w:r>
-      <w:proofErr w:type="spellEnd"/>
-      <w:r>
-        <w:rPr>
-          <w:lang w:val="pt-BR"/>
-        </w:rPr>
-        <w:t xml:space="preserve"> para capturar as Necessidades, isto pode ser um extrato ou relatório dessa ferramenta.]</w:t>
+        <w:t>Preencha a tabela a seguir — se estiver usando o Rational RequisitePro para capturar as Necessidades, isto pode ser um extrato ou relatório dessa ferramenta.]</w:t>
       </w:r>
     </w:p>
     <w:p>
@@ -6439,14 +5648,12 @@
               <w:lang w:val="pt-BR"/>
             </w:rPr>
           </w:pPr>
-          <w:proofErr w:type="spellStart"/>
           <w:r>
             <w:rPr>
               <w:lang w:val="pt-BR"/>
             </w:rPr>
             <w:t>Confidential</w:t>
           </w:r>
-          <w:proofErr w:type="spellEnd"/>
         </w:p>
       </w:tc>
       <w:tc>
@@ -6710,17 +5917,8 @@
               <w:b/>
               <w:bCs/>
             </w:rPr>
-            <w:t xml:space="preserve">Sistema de </w:t>
+            <w:t>Sistema de Estacionamento</w:t>
           </w:r>
-          <w:proofErr w:type="spellStart"/>
-          <w:r>
-            <w:rPr>
-              <w:b/>
-              <w:bCs/>
-            </w:rPr>
-            <w:t>Estacionamento</w:t>
-          </w:r>
-          <w:proofErr w:type="spellEnd"/>
         </w:p>
       </w:tc>
       <w:tc>
@@ -6744,19 +5942,11 @@
           <w:r>
             <w:t xml:space="preserve">  </w:t>
           </w:r>
-          <w:proofErr w:type="spellStart"/>
           <w:r>
             <w:rPr>
               <w:lang w:val="pt-BR"/>
             </w:rPr>
-            <w:t>Version</w:t>
-          </w:r>
-          <w:proofErr w:type="spellEnd"/>
-          <w:r>
-            <w:rPr>
-              <w:lang w:val="pt-BR"/>
-            </w:rPr>
-            <w:t>:</w:t>
+            <w:t>Version:</w:t>
           </w:r>
           <w:r>
             <w:t xml:space="preserve"> 1.0</w:t>
@@ -6784,19 +5974,9 @@
           <w:r>
             <w:fldChar w:fldCharType="separate"/>
           </w:r>
-          <w:proofErr w:type="spellStart"/>
           <w:r>
-            <w:t>Visão</w:t>
+            <w:t>Visão do Negócio</w:t>
           </w:r>
-          <w:proofErr w:type="spellEnd"/>
-          <w:r>
-            <w:t xml:space="preserve"> do </w:t>
-          </w:r>
-          <w:proofErr w:type="spellStart"/>
-          <w:r>
-            <w:t>Negócio</w:t>
-          </w:r>
-          <w:proofErr w:type="spellEnd"/>
           <w:r>
             <w:fldChar w:fldCharType="end"/>
           </w:r>
@@ -6829,49 +6009,7 @@
             <w:rPr>
               <w:lang w:val="pt-BR"/>
             </w:rPr>
-            <w:t>&lt;</w:t>
-          </w:r>
-          <w:proofErr w:type="spellStart"/>
-          <w:r>
-            <w:rPr>
-              <w:lang w:val="pt-BR"/>
-            </w:rPr>
-            <w:t>dd</w:t>
-          </w:r>
-          <w:proofErr w:type="spellEnd"/>
-          <w:r>
-            <w:rPr>
-              <w:lang w:val="pt-BR"/>
-            </w:rPr>
-            <w:t>/</w:t>
-          </w:r>
-          <w:proofErr w:type="spellStart"/>
-          <w:r>
-            <w:rPr>
-              <w:lang w:val="pt-BR"/>
-            </w:rPr>
-            <w:t>mmm</w:t>
-          </w:r>
-          <w:proofErr w:type="spellEnd"/>
-          <w:r>
-            <w:rPr>
-              <w:lang w:val="pt-BR"/>
-            </w:rPr>
-            <w:t>/</w:t>
-          </w:r>
-          <w:proofErr w:type="spellStart"/>
-          <w:r>
-            <w:rPr>
-              <w:lang w:val="pt-BR"/>
-            </w:rPr>
-            <w:t>yy</w:t>
-          </w:r>
-          <w:proofErr w:type="spellEnd"/>
-          <w:r>
-            <w:rPr>
-              <w:lang w:val="pt-BR"/>
-            </w:rPr>
-            <w:t>&gt;</w:t>
+            <w:t>&lt;dd/mmm/yy&gt;</w:t>
           </w:r>
         </w:p>
       </w:tc>
@@ -6898,35 +6036,7 @@
             <w:rPr>
               <w:lang w:val="pt-BR"/>
             </w:rPr>
-            <w:t>&lt;</w:t>
-          </w:r>
-          <w:proofErr w:type="spellStart"/>
-          <w:r>
-            <w:rPr>
-              <w:lang w:val="pt-BR"/>
-            </w:rPr>
-            <w:t>document</w:t>
-          </w:r>
-          <w:proofErr w:type="spellEnd"/>
-          <w:r>
-            <w:rPr>
-              <w:lang w:val="pt-BR"/>
-            </w:rPr>
-            <w:t xml:space="preserve"> </w:t>
-          </w:r>
-          <w:proofErr w:type="spellStart"/>
-          <w:r>
-            <w:rPr>
-              <w:lang w:val="pt-BR"/>
-            </w:rPr>
-            <w:t>identifier</w:t>
-          </w:r>
-          <w:proofErr w:type="spellEnd"/>
-          <w:r>
-            <w:rPr>
-              <w:lang w:val="pt-BR"/>
-            </w:rPr>
-            <w:t>&gt;</w:t>
+            <w:t>&lt;document identifier&gt;</w:t>
           </w:r>
         </w:p>
       </w:tc>
@@ -10579,12 +9689,6 @@
 </file>
 
 <file path=customXml/item1.xml><?xml version="1.0" encoding="utf-8"?>
-<p:properties xmlns:p="http://schemas.microsoft.com/office/2006/metadata/properties" xmlns:xsi="http://www.w3.org/2001/XMLSchema-instance" xmlns:pc="http://schemas.microsoft.com/office/infopath/2007/PartnerControls">
-  <documentManagement/>
-</p:properties>
-</file>
-
-<file path=customXml/item2.xml><?xml version="1.0" encoding="utf-8"?>
 <?mso-contentType ?>
 <FormTemplates xmlns="http://schemas.microsoft.com/sharepoint/v3/contenttype/forms">
   <Display>DocumentLibraryForm</Display>
@@ -10593,11 +9697,13 @@
 </FormTemplates>
 </file>
 
-<file path=customXml/item3.xml><?xml version="1.0" encoding="utf-8"?>
-<b:Sources xmlns:b="http://schemas.openxmlformats.org/officeDocument/2006/bibliography" xmlns="http://schemas.openxmlformats.org/officeDocument/2006/bibliography" SelectedStyle="\APASixthEditionOfficeOnline.xsl" StyleName="APA" Version="6"/>
+<file path=customXml/item2.xml><?xml version="1.0" encoding="utf-8"?>
+<p:properties xmlns:p="http://schemas.microsoft.com/office/2006/metadata/properties" xmlns:xsi="http://www.w3.org/2001/XMLSchema-instance" xmlns:pc="http://schemas.microsoft.com/office/infopath/2007/PartnerControls">
+  <documentManagement/>
+</p:properties>
 </file>
 
-<file path=customXml/item4.xml><?xml version="1.0" encoding="utf-8"?>
+<file path=customXml/item3.xml><?xml version="1.0" encoding="utf-8"?>
 <ct:contentTypeSchema xmlns:ct="http://schemas.microsoft.com/office/2006/metadata/contentType" xmlns:ma="http://schemas.microsoft.com/office/2006/metadata/properties/metaAttributes" ct:_="" ma:_="" ma:contentTypeName="Documento" ma:contentTypeID="0x010100D567BC88D0EA554B9D35A3EA1F300FCA" ma:contentTypeVersion="8" ma:contentTypeDescription="Crie um novo documento." ma:contentTypeScope="" ma:versionID="d3de04709272ec63fe52e2d40b6a3b2a">
   <xsd:schema xmlns:xsd="http://www.w3.org/2001/XMLSchema" xmlns:xs="http://www.w3.org/2001/XMLSchema" xmlns:p="http://schemas.microsoft.com/office/2006/metadata/properties" xmlns:ns2="ba930f98-1c64-4d7c-9dbd-b037ef7f7a24" xmlns:ns3="e62f5f66-b479-429d-bedb-4697dba5feb2" targetNamespace="http://schemas.microsoft.com/office/2006/metadata/properties" ma:root="true" ma:fieldsID="3f729a8a70cb468f7525bfd373c7cc83" ns2:_="" ns3:_="">
     <xsd:import namespace="ba930f98-1c64-4d7c-9dbd-b037ef7f7a24"/>
@@ -10788,7 +9894,19 @@
 </ct:contentTypeSchema>
 </file>
 
+<file path=customXml/item4.xml><?xml version="1.0" encoding="utf-8"?>
+<b:Sources xmlns:b="http://schemas.openxmlformats.org/officeDocument/2006/bibliography" xmlns="http://schemas.openxmlformats.org/officeDocument/2006/bibliography" SelectedStyle="\APASixthEditionOfficeOnline.xsl" StyleName="APA" Version="6"/>
+</file>
+
 <file path=customXml/itemProps1.xml><?xml version="1.0" encoding="utf-8"?>
+<ds:datastoreItem xmlns:ds="http://schemas.openxmlformats.org/officeDocument/2006/customXml" ds:itemID="{18EA3197-3160-41FF-A546-9691DEFA66FF}">
+  <ds:schemaRefs>
+    <ds:schemaRef ds:uri="http://schemas.microsoft.com/sharepoint/v3/contenttype/forms"/>
+  </ds:schemaRefs>
+</ds:datastoreItem>
+</file>
+
+<file path=customXml/itemProps2.xml><?xml version="1.0" encoding="utf-8"?>
 <ds:datastoreItem xmlns:ds="http://schemas.openxmlformats.org/officeDocument/2006/customXml" ds:itemID="{E40D4A78-B0D9-42DA-BD30-B9E9CAE9FAD8}">
   <ds:schemaRefs>
     <ds:schemaRef ds:uri="http://schemas.microsoft.com/office/2006/metadata/properties"/>
@@ -10797,23 +9915,7 @@
 </ds:datastoreItem>
 </file>
 
-<file path=customXml/itemProps2.xml><?xml version="1.0" encoding="utf-8"?>
-<ds:datastoreItem xmlns:ds="http://schemas.openxmlformats.org/officeDocument/2006/customXml" ds:itemID="{18EA3197-3160-41FF-A546-9691DEFA66FF}">
-  <ds:schemaRefs>
-    <ds:schemaRef ds:uri="http://schemas.microsoft.com/sharepoint/v3/contenttype/forms"/>
-  </ds:schemaRefs>
-</ds:datastoreItem>
-</file>
-
 <file path=customXml/itemProps3.xml><?xml version="1.0" encoding="utf-8"?>
-<ds:datastoreItem xmlns:ds="http://schemas.openxmlformats.org/officeDocument/2006/customXml" ds:itemID="{1142006E-9581-4B9A-8EAB-D8DEDDA43198}">
-  <ds:schemaRefs>
-    <ds:schemaRef ds:uri="http://schemas.openxmlformats.org/officeDocument/2006/bibliography"/>
-  </ds:schemaRefs>
-</ds:datastoreItem>
-</file>
-
-<file path=customXml/itemProps4.xml><?xml version="1.0" encoding="utf-8"?>
 <ds:datastoreItem xmlns:ds="http://schemas.openxmlformats.org/officeDocument/2006/customXml" ds:itemID="{1D528C16-EDBC-404E-AA4C-B163F3046699}">
   <ds:schemaRefs>
     <ds:schemaRef ds:uri="http://schemas.microsoft.com/office/2006/metadata/contentType"/>
@@ -10830,4 +9932,12 @@
     <ds:schemaRef ds:uri="http://schemas.microsoft.com/internal/obd"/>
   </ds:schemaRefs>
 </ds:datastoreItem>
+</file>
+
+<file path=customXml/itemProps4.xml><?xml version="1.0" encoding="utf-8"?>
+<ds:datastoreItem xmlns:ds="http://schemas.openxmlformats.org/officeDocument/2006/customXml" ds:itemID="{1142006E-9581-4B9A-8EAB-D8DEDDA43198}">
+  <ds:schemaRefs>
+    <ds:schemaRef ds:uri="http://schemas.openxmlformats.org/officeDocument/2006/bibliography"/>
+  </ds:schemaRefs>
+</ds:datastoreItem>
 </file>
</xml_diff>

<commit_message>
Adicionado as necessidades dos envolvidos
</commit_message>
<xml_diff>
--- a/negocio/16-Visao-Negocio_exemplo.docx
+++ b/negocio/16-Visao-Negocio_exemplo.docx
@@ -108,91 +108,7 @@
         <w:rPr>
           <w:lang w:val="pt-BR"/>
         </w:rPr>
-        <w:t xml:space="preserve">[Observação: O </w:t>
-      </w:r>
-      <w:proofErr w:type="spellStart"/>
-      <w:r>
-        <w:rPr>
-          <w:lang w:val="pt-BR"/>
-        </w:rPr>
-        <w:t>template</w:t>
-      </w:r>
-      <w:proofErr w:type="spellEnd"/>
-      <w:r>
-        <w:rPr>
-          <w:lang w:val="pt-BR"/>
-        </w:rPr>
-        <w:t xml:space="preserve"> a seguir é fornecido para uso com o </w:t>
-      </w:r>
-      <w:proofErr w:type="spellStart"/>
-      <w:r>
-        <w:rPr>
-          <w:lang w:val="pt-BR"/>
-        </w:rPr>
-        <w:t>Rational</w:t>
-      </w:r>
-      <w:proofErr w:type="spellEnd"/>
-      <w:r>
-        <w:rPr>
-          <w:lang w:val="pt-BR"/>
-        </w:rPr>
-        <w:t xml:space="preserve"> </w:t>
-      </w:r>
-      <w:proofErr w:type="spellStart"/>
-      <w:r>
-        <w:rPr>
-          <w:lang w:val="pt-BR"/>
-        </w:rPr>
-        <w:t>Unified</w:t>
-      </w:r>
-      <w:proofErr w:type="spellEnd"/>
-      <w:r>
-        <w:rPr>
-          <w:lang w:val="pt-BR"/>
-        </w:rPr>
-        <w:t xml:space="preserve"> Process (RUP). O texto em azul exibido entre colchetes e em itálico (</w:t>
-      </w:r>
-      <w:proofErr w:type="spellStart"/>
-      <w:r>
-        <w:rPr>
-          <w:lang w:val="pt-BR"/>
-        </w:rPr>
-        <w:t>style</w:t>
-      </w:r>
-      <w:proofErr w:type="spellEnd"/>
-      <w:r>
-        <w:rPr>
-          <w:lang w:val="pt-BR"/>
-        </w:rPr>
-        <w:t>=</w:t>
-      </w:r>
-      <w:proofErr w:type="spellStart"/>
-      <w:r>
-        <w:rPr>
-          <w:lang w:val="pt-BR"/>
-        </w:rPr>
-        <w:t>InfoBlue</w:t>
-      </w:r>
-      <w:proofErr w:type="spellEnd"/>
-      <w:r>
-        <w:rPr>
-          <w:lang w:val="pt-BR"/>
-        </w:rPr>
-        <w:t>) foi incluído para orientar o autor e deve ser excluído antes da publicação do documento. Qualquer parágrafo inserido após esse estilo será definido automaticamente como normal (estilo=</w:t>
-      </w:r>
-      <w:proofErr w:type="spellStart"/>
-      <w:r>
-        <w:rPr>
-          <w:lang w:val="pt-BR"/>
-        </w:rPr>
-        <w:t>BodyText</w:t>
-      </w:r>
-      <w:proofErr w:type="spellEnd"/>
-      <w:r>
-        <w:rPr>
-          <w:lang w:val="pt-BR"/>
-        </w:rPr>
-        <w:t>).]</w:t>
+        <w:t>[Observação: O template a seguir é fornecido para uso com o Rational Unified Process (RUP). O texto em azul exibido entre colchetes e em itálico (style=InfoBlue) foi incluído para orientar o autor e deve ser excluído antes da publicação do documento. Qualquer parágrafo inserido após esse estilo será definido automaticamente como normal (estilo=BodyText).]</w:t>
       </w:r>
     </w:p>
     <w:p>
@@ -220,125 +136,17 @@
         <w:rPr>
           <w:lang w:val="pt-BR"/>
         </w:rPr>
-        <w:t>[Para personalizar campos automáticos no Microsoft Word (que exibem um plano de fundo cinza quando selecionados), selecione File&gt;</w:t>
-      </w:r>
-      <w:proofErr w:type="spellStart"/>
-      <w:r>
-        <w:rPr>
-          <w:lang w:val="pt-BR"/>
-        </w:rPr>
-        <w:t>Properties</w:t>
-      </w:r>
-      <w:proofErr w:type="spellEnd"/>
-      <w:r>
-        <w:rPr>
-          <w:lang w:val="pt-BR"/>
-        </w:rPr>
-        <w:t xml:space="preserve"> e substitua os campos </w:t>
-      </w:r>
-      <w:proofErr w:type="spellStart"/>
-      <w:r>
-        <w:rPr>
-          <w:lang w:val="pt-BR"/>
-        </w:rPr>
-        <w:t>Title</w:t>
-      </w:r>
-      <w:proofErr w:type="spellEnd"/>
-      <w:r>
-        <w:rPr>
-          <w:lang w:val="pt-BR"/>
-        </w:rPr>
-        <w:t xml:space="preserve">, </w:t>
-      </w:r>
-      <w:proofErr w:type="spellStart"/>
-      <w:r>
-        <w:rPr>
-          <w:lang w:val="pt-BR"/>
-        </w:rPr>
-        <w:t>Subject</w:t>
-      </w:r>
-      <w:proofErr w:type="spellEnd"/>
-      <w:r>
-        <w:rPr>
-          <w:lang w:val="pt-BR"/>
-        </w:rPr>
-        <w:t xml:space="preserve"> e </w:t>
-      </w:r>
-      <w:proofErr w:type="spellStart"/>
-      <w:r>
-        <w:rPr>
-          <w:lang w:val="pt-BR"/>
-        </w:rPr>
-        <w:t>Company</w:t>
-      </w:r>
-      <w:proofErr w:type="spellEnd"/>
-      <w:r>
-        <w:rPr>
-          <w:lang w:val="pt-BR"/>
-        </w:rPr>
-        <w:t xml:space="preserve"> pelas informações apropriadas deste documento. Depois de você fechar a caixa de diálogo, os campos automáticos poderão ser atualizados em todo o documento, selecionando </w:t>
-      </w:r>
-      <w:proofErr w:type="spellStart"/>
-      <w:r>
-        <w:rPr>
-          <w:lang w:val="pt-BR"/>
-        </w:rPr>
-        <w:t>Edit</w:t>
-      </w:r>
-      <w:proofErr w:type="spellEnd"/>
-      <w:r>
-        <w:rPr>
-          <w:lang w:val="pt-BR"/>
-        </w:rPr>
-        <w:t>&gt;</w:t>
-      </w:r>
-      <w:proofErr w:type="spellStart"/>
-      <w:r>
-        <w:rPr>
-          <w:lang w:val="pt-BR"/>
-        </w:rPr>
-        <w:t>Select</w:t>
-      </w:r>
-      <w:proofErr w:type="spellEnd"/>
-      <w:r>
-        <w:rPr>
-          <w:lang w:val="pt-BR"/>
-        </w:rPr>
-        <w:t xml:space="preserve"> All (ou </w:t>
-      </w:r>
-      <w:proofErr w:type="spellStart"/>
-      <w:r>
-        <w:rPr>
-          <w:lang w:val="pt-BR"/>
-        </w:rPr>
-        <w:t>Ctrl-A</w:t>
-      </w:r>
-      <w:proofErr w:type="spellEnd"/>
-      <w:r>
-        <w:rPr>
-          <w:lang w:val="pt-BR"/>
-        </w:rPr>
-        <w:t>) e pressionando F9, ou simplesmente clicando no campo e pressionando F9. Isso deve ser feito separadamente para Cabeçalhos e Rodapés. Alt-F9 alterna entre a exibição de n</w:t>
+        <w:t>[Para personalizar campos automáticos no Microsoft Word (que exibem um plano de fundo cinza quando selecionados), selecione File&gt;Properties e substitua os campos Title, Subject e Company pelas informações apropriadas deste documento. Depois de você fechar a caixa de diálogo, os campos automáticos poderão ser atualizados em todo o documento, selecionando Edit&gt;Select All (ou Ctrl-A) e pressionando F9, ou simplesmente clicando no campo e pressionando F9. Isso deve ser feito separadamente para Cabeçalhos e Rodapés. Alt-F9 alterna entre a exibição de n</w:t>
       </w:r>
     </w:p>
     <w:p>
       <w:pPr>
         <w:pStyle w:val="Heading"/>
       </w:pPr>
-      <w:proofErr w:type="spellStart"/>
       <w:r>
         <w:lastRenderedPageBreak/>
-        <w:t>Histórico</w:t>
-      </w:r>
-      <w:proofErr w:type="spellEnd"/>
-      <w:r>
-        <w:t xml:space="preserve"> da </w:t>
-      </w:r>
-      <w:proofErr w:type="spellStart"/>
-      <w:r>
-        <w:t>Revisão</w:t>
-      </w:r>
-      <w:proofErr w:type="spellEnd"/>
+        <w:t>Histórico da Revisão</w:t>
+      </w:r>
     </w:p>
     <w:tbl>
       <w:tblPr>
@@ -609,21 +417,7 @@
               <w:rPr>
                 <w:lang w:val="pt-BR"/>
               </w:rPr>
-              <w:t xml:space="preserve">Lucas </w:t>
-            </w:r>
-            <w:proofErr w:type="spellStart"/>
-            <w:r>
-              <w:rPr>
-                <w:lang w:val="pt-BR"/>
-              </w:rPr>
-              <w:t>Faustini</w:t>
-            </w:r>
-            <w:proofErr w:type="spellEnd"/>
-            <w:r>
-              <w:rPr>
-                <w:lang w:val="pt-BR"/>
-              </w:rPr>
-              <w:t xml:space="preserve"> de Melo</w:t>
+              <w:t>Lucas Faustini de Melo</w:t>
             </w:r>
           </w:p>
         </w:tc>
@@ -1540,19 +1334,9 @@
       <w:r>
         <w:fldChar w:fldCharType="separate"/>
       </w:r>
-      <w:proofErr w:type="spellStart"/>
-      <w:r>
-        <w:t>Visão</w:t>
-      </w:r>
-      <w:proofErr w:type="spellEnd"/>
-      <w:r>
-        <w:t xml:space="preserve"> do </w:t>
-      </w:r>
-      <w:proofErr w:type="spellStart"/>
-      <w:r>
-        <w:t>Negócio</w:t>
-      </w:r>
-      <w:proofErr w:type="spellEnd"/>
+      <w:r>
+        <w:t>Visão do Negócio</w:t>
+      </w:r>
       <w:r>
         <w:fldChar w:fldCharType="end"/>
       </w:r>
@@ -1706,21 +1490,7 @@
         <w:rPr>
           <w:lang w:val="pt-BR"/>
         </w:rPr>
-        <w:t>[</w:t>
-      </w:r>
-      <w:proofErr w:type="spellStart"/>
-      <w:r>
-        <w:rPr>
-          <w:lang w:val="pt-BR"/>
-        </w:rPr>
-        <w:t>Esta</w:t>
-      </w:r>
-      <w:proofErr w:type="spellEnd"/>
-      <w:r>
-        <w:rPr>
-          <w:lang w:val="pt-BR"/>
-        </w:rPr>
-        <w:t xml:space="preserve"> subseção fornece uma lista completa dos documentos mencionados em outra parte da </w:t>
+        <w:t xml:space="preserve">[Esta subseção fornece uma lista completa dos documentos mencionados em outra parte da </w:t>
       </w:r>
       <w:r>
         <w:rPr>
@@ -4972,7 +4742,7 @@
               <w:rPr>
                 <w:lang w:val="pt-BR" w:bidi="hi-IN"/>
               </w:rPr>
-              <w:t>Alta</w:t>
+              <w:t>Usuário Final</w:t>
             </w:r>
           </w:p>
         </w:tc>
@@ -5110,158 +4880,6 @@
           <w:lang w:val="pt-BR"/>
         </w:rPr>
         <w:t>Necessidades dos Principais Envolvidos</w:t>
-      </w:r>
-    </w:p>
-    <w:p>
-      <w:pPr>
-        <w:pStyle w:val="InfoBlue"/>
-        <w:rPr>
-          <w:lang w:val="pt-BR"/>
-        </w:rPr>
-      </w:pPr>
-      <w:r>
-        <w:rPr>
-          <w:lang w:val="pt-BR"/>
-        </w:rPr>
-        <w:t>[Liste os principais problemas com as soluções existentes, conforme o ponto de vista do envolvido. Para cada problema, esclareça os seguintes pontos:</w:t>
-      </w:r>
-    </w:p>
-    <w:p>
-      <w:pPr>
-        <w:pStyle w:val="InfoBlue"/>
-        <w:numPr>
-          <w:ilvl w:val="0"/>
-          <w:numId w:val="2"/>
-        </w:numPr>
-        <w:rPr>
-          <w:lang w:val="pt-BR"/>
-        </w:rPr>
-      </w:pPr>
-      <w:r>
-        <w:rPr>
-          <w:lang w:val="pt-BR"/>
-        </w:rPr>
-        <w:t xml:space="preserve">Quais os motivos para este problema? </w:t>
-      </w:r>
-    </w:p>
-    <w:p>
-      <w:pPr>
-        <w:pStyle w:val="InfoBlue"/>
-        <w:numPr>
-          <w:ilvl w:val="0"/>
-          <w:numId w:val="2"/>
-        </w:numPr>
-        <w:rPr>
-          <w:lang w:val="pt-BR"/>
-        </w:rPr>
-      </w:pPr>
-      <w:r>
-        <w:rPr>
-          <w:lang w:val="pt-BR"/>
-        </w:rPr>
-        <w:t>Como ele é resolvido agora?</w:t>
-      </w:r>
-    </w:p>
-    <w:p>
-      <w:pPr>
-        <w:pStyle w:val="InfoBlue"/>
-        <w:numPr>
-          <w:ilvl w:val="0"/>
-          <w:numId w:val="2"/>
-        </w:numPr>
-        <w:rPr>
-          <w:lang w:val="pt-BR"/>
-        </w:rPr>
-      </w:pPr>
-      <w:r>
-        <w:rPr>
-          <w:lang w:val="pt-BR"/>
-        </w:rPr>
-        <w:t>Quais soluções o usuário deseja?]</w:t>
-      </w:r>
-    </w:p>
-    <w:p>
-      <w:pPr>
-        <w:pStyle w:val="InfoBlue"/>
-        <w:rPr>
-          <w:lang w:val="pt-BR"/>
-        </w:rPr>
-      </w:pPr>
-      <w:r>
-        <w:rPr>
-          <w:lang w:val="pt-BR"/>
-        </w:rPr>
-        <w:t xml:space="preserve">[É importante entender a importância </w:t>
-      </w:r>
-      <w:r>
-        <w:rPr>
-          <w:b/>
-          <w:bCs/>
-          <w:lang w:val="pt-BR"/>
-        </w:rPr>
-        <w:t>relativa</w:t>
-      </w:r>
-      <w:r>
-        <w:rPr>
-          <w:lang w:val="pt-BR"/>
-        </w:rPr>
-        <w:t xml:space="preserve"> do envolvido na solução de cada problema. As técnicas de ordenação e votação cumulativa indicam problemas que </w:t>
-      </w:r>
-      <w:r>
-        <w:rPr>
-          <w:b/>
-          <w:bCs/>
-          <w:lang w:val="pt-BR"/>
-        </w:rPr>
-        <w:t xml:space="preserve">precisam </w:t>
-      </w:r>
-      <w:r>
-        <w:rPr>
-          <w:lang w:val="pt-BR"/>
-        </w:rPr>
-        <w:t>ser resolvidos, em oposição a problemas que o usuário gostaria que fossem resolvidos.</w:t>
-      </w:r>
-    </w:p>
-    <w:p>
-      <w:pPr>
-        <w:pStyle w:val="InfoBlue"/>
-        <w:rPr>
-          <w:lang w:val="pt-BR"/>
-        </w:rPr>
-      </w:pPr>
-      <w:r>
-        <w:rPr>
-          <w:lang w:val="pt-BR"/>
-        </w:rPr>
-        <w:t xml:space="preserve">Preencha a tabela a seguir — se estiver usando o </w:t>
-      </w:r>
-      <w:proofErr w:type="spellStart"/>
-      <w:r>
-        <w:rPr>
-          <w:lang w:val="pt-BR"/>
-        </w:rPr>
-        <w:t>Rational</w:t>
-      </w:r>
-      <w:proofErr w:type="spellEnd"/>
-      <w:r>
-        <w:rPr>
-          <w:lang w:val="pt-BR"/>
-        </w:rPr>
-        <w:t xml:space="preserve"> </w:t>
-      </w:r>
-      <w:proofErr w:type="spellStart"/>
-      <w:r>
-        <w:rPr>
-          <w:lang w:val="pt-BR"/>
-        </w:rPr>
-        <w:t>RequisitePro</w:t>
-      </w:r>
-      <w:proofErr w:type="spellEnd"/>
-      <w:r>
-        <w:rPr>
-          <w:lang w:val="pt-BR"/>
-        </w:rPr>
-        <w:t xml:space="preserve"> para capturar as Necessidades, isto pode ser um extrato ou relatório dessa ferramenta.]</w:t>
       </w:r>
     </w:p>
     <w:p>
@@ -5276,26 +4894,28 @@
       <w:tblPr>
         <w:tblW w:w="9483" w:type="dxa"/>
         <w:tblInd w:w="-115" w:type="dxa"/>
-        <w:tblLook w:val="0000" w:firstRow="0" w:lastRow="0" w:firstColumn="0" w:lastColumn="0" w:noHBand="0" w:noVBand="0"/>
+        <w:tblLook w:val="04A0" w:firstRow="1" w:lastRow="0" w:firstColumn="1" w:lastColumn="0" w:noHBand="0" w:noVBand="1"/>
       </w:tblPr>
       <w:tblGrid>
-        <w:gridCol w:w="2703"/>
+        <w:gridCol w:w="2620"/>
         <w:gridCol w:w="1139"/>
-        <w:gridCol w:w="1383"/>
-        <w:gridCol w:w="1822"/>
-        <w:gridCol w:w="87"/>
-        <w:gridCol w:w="2349"/>
+        <w:gridCol w:w="1709"/>
+        <w:gridCol w:w="1656"/>
+        <w:gridCol w:w="81"/>
+        <w:gridCol w:w="2278"/>
       </w:tblGrid>
       <w:tr>
         <w:tc>
           <w:tcPr>
-            <w:tcW w:w="2808" w:type="dxa"/>
+            <w:tcW w:w="2620" w:type="dxa"/>
             <w:tcBorders>
               <w:top w:val="single" w:sz="6" w:space="0" w:color="000000"/>
               <w:left w:val="single" w:sz="6" w:space="0" w:color="000000"/>
               <w:bottom w:val="single" w:sz="6" w:space="0" w:color="000000"/>
+              <w:right w:val="nil"/>
             </w:tcBorders>
             <w:shd w:val="clear" w:color="auto" w:fill="000000"/>
+            <w:hideMark/>
           </w:tcPr>
           <w:p>
             <w:pPr>
@@ -5304,14 +4924,14 @@
               <w:rPr>
                 <w:b/>
                 <w:bCs/>
-                <w:lang w:val="pt-BR"/>
+                <w:lang w:val="pt-BR" w:bidi="hi-IN"/>
               </w:rPr>
             </w:pPr>
             <w:r>
               <w:rPr>
                 <w:b/>
                 <w:bCs/>
-                <w:lang w:val="pt-BR"/>
+                <w:lang w:val="pt-BR" w:bidi="hi-IN"/>
               </w:rPr>
               <w:t>Necessidade</w:t>
             </w:r>
@@ -5319,13 +4939,15 @@
         </w:tc>
         <w:tc>
           <w:tcPr>
-            <w:tcW w:w="900" w:type="dxa"/>
+            <w:tcW w:w="1139" w:type="dxa"/>
             <w:tcBorders>
               <w:top w:val="single" w:sz="6" w:space="0" w:color="000000"/>
               <w:left w:val="single" w:sz="6" w:space="0" w:color="000000"/>
               <w:bottom w:val="single" w:sz="6" w:space="0" w:color="000000"/>
+              <w:right w:val="nil"/>
             </w:tcBorders>
             <w:shd w:val="clear" w:color="auto" w:fill="000000"/>
+            <w:hideMark/>
           </w:tcPr>
           <w:p>
             <w:pPr>
@@ -5334,14 +4956,14 @@
               <w:rPr>
                 <w:b/>
                 <w:bCs/>
-                <w:lang w:val="pt-BR"/>
+                <w:lang w:val="pt-BR" w:bidi="hi-IN"/>
               </w:rPr>
             </w:pPr>
             <w:r>
               <w:rPr>
                 <w:b/>
                 <w:bCs/>
-                <w:lang w:val="pt-BR"/>
+                <w:lang w:val="pt-BR" w:bidi="hi-IN"/>
               </w:rPr>
               <w:t>Prioridade</w:t>
             </w:r>
@@ -5349,13 +4971,15 @@
         </w:tc>
         <w:tc>
           <w:tcPr>
-            <w:tcW w:w="1350" w:type="dxa"/>
+            <w:tcW w:w="1709" w:type="dxa"/>
             <w:tcBorders>
               <w:top w:val="single" w:sz="6" w:space="0" w:color="000000"/>
               <w:left w:val="single" w:sz="6" w:space="0" w:color="000000"/>
               <w:bottom w:val="single" w:sz="6" w:space="0" w:color="000000"/>
+              <w:right w:val="nil"/>
             </w:tcBorders>
             <w:shd w:val="clear" w:color="auto" w:fill="000000"/>
+            <w:hideMark/>
           </w:tcPr>
           <w:p>
             <w:pPr>
@@ -5364,14 +4988,14 @@
               <w:rPr>
                 <w:b/>
                 <w:bCs/>
-                <w:lang w:val="pt-BR"/>
+                <w:lang w:val="pt-BR" w:bidi="hi-IN"/>
               </w:rPr>
             </w:pPr>
             <w:r>
               <w:rPr>
                 <w:b/>
                 <w:bCs/>
-                <w:lang w:val="pt-BR"/>
+                <w:lang w:val="pt-BR" w:bidi="hi-IN"/>
               </w:rPr>
               <w:t>Preocupações</w:t>
             </w:r>
@@ -5379,13 +5003,15 @@
         </w:tc>
         <w:tc>
           <w:tcPr>
-            <w:tcW w:w="1890" w:type="dxa"/>
+            <w:tcW w:w="1656" w:type="dxa"/>
             <w:tcBorders>
               <w:top w:val="single" w:sz="6" w:space="0" w:color="000000"/>
               <w:left w:val="single" w:sz="6" w:space="0" w:color="000000"/>
               <w:bottom w:val="single" w:sz="6" w:space="0" w:color="000000"/>
+              <w:right w:val="nil"/>
             </w:tcBorders>
             <w:shd w:val="clear" w:color="auto" w:fill="000000"/>
+            <w:hideMark/>
           </w:tcPr>
           <w:p>
             <w:pPr>
@@ -5394,14 +5020,14 @@
               <w:rPr>
                 <w:b/>
                 <w:bCs/>
-                <w:lang w:val="pt-BR"/>
+                <w:lang w:val="pt-BR" w:bidi="hi-IN"/>
               </w:rPr>
             </w:pPr>
             <w:r>
               <w:rPr>
                 <w:b/>
                 <w:bCs/>
-                <w:lang w:val="pt-BR"/>
+                <w:lang w:val="pt-BR" w:bidi="hi-IN"/>
               </w:rPr>
               <w:t>Solução Atual</w:t>
             </w:r>
@@ -5409,7 +5035,7 @@
         </w:tc>
         <w:tc>
           <w:tcPr>
-            <w:tcW w:w="2535" w:type="dxa"/>
+            <w:tcW w:w="2359" w:type="dxa"/>
             <w:gridSpan w:val="2"/>
             <w:tcBorders>
               <w:top w:val="single" w:sz="6" w:space="0" w:color="000000"/>
@@ -5418,6 +5044,7 @@
               <w:right w:val="single" w:sz="6" w:space="0" w:color="000000"/>
             </w:tcBorders>
             <w:shd w:val="clear" w:color="auto" w:fill="000000"/>
+            <w:hideMark/>
           </w:tcPr>
           <w:p>
             <w:pPr>
@@ -5426,14 +5053,14 @@
               <w:rPr>
                 <w:b/>
                 <w:bCs/>
-                <w:lang w:val="pt-BR"/>
+                <w:lang w:val="pt-BR" w:bidi="hi-IN"/>
               </w:rPr>
             </w:pPr>
             <w:r>
               <w:rPr>
                 <w:b/>
                 <w:bCs/>
-                <w:lang w:val="pt-BR"/>
+                <w:lang w:val="pt-BR" w:bidi="hi-IN"/>
               </w:rPr>
               <w:t>Soluções Propostas</w:t>
             </w:r>
@@ -5443,37 +5070,41 @@
       <w:tr>
         <w:tc>
           <w:tcPr>
-            <w:tcW w:w="2808" w:type="dxa"/>
+            <w:tcW w:w="2620" w:type="dxa"/>
             <w:tcBorders>
               <w:top w:val="single" w:sz="6" w:space="0" w:color="000000"/>
               <w:left w:val="single" w:sz="6" w:space="0" w:color="000000"/>
               <w:bottom w:val="single" w:sz="6" w:space="0" w:color="000000"/>
-            </w:tcBorders>
+              <w:right w:val="nil"/>
+            </w:tcBorders>
+            <w:hideMark/>
           </w:tcPr>
           <w:p>
             <w:pPr>
               <w:pStyle w:val="Corpodetexto"/>
               <w:ind w:left="0"/>
               <w:rPr>
-                <w:lang w:val="pt-BR"/>
-              </w:rPr>
-            </w:pPr>
-            <w:r>
-              <w:rPr>
-                <w:lang w:val="pt-BR"/>
-              </w:rPr>
-              <w:t>Mensagens de difusão</w:t>
-            </w:r>
-          </w:p>
-        </w:tc>
-        <w:tc>
-          <w:tcPr>
-            <w:tcW w:w="900" w:type="dxa"/>
+                <w:lang w:val="pt-BR" w:bidi="hi-IN"/>
+              </w:rPr>
+            </w:pPr>
+            <w:r>
+              <w:rPr>
+                <w:lang w:val="pt-BR" w:bidi="hi-IN"/>
+              </w:rPr>
+              <w:t>Acessar a situação das vagas e poder gerenciá-las</w:t>
+            </w:r>
+          </w:p>
+        </w:tc>
+        <w:tc>
+          <w:tcPr>
+            <w:tcW w:w="1139" w:type="dxa"/>
             <w:tcBorders>
               <w:top w:val="single" w:sz="6" w:space="0" w:color="000000"/>
               <w:left w:val="single" w:sz="6" w:space="0" w:color="000000"/>
               <w:bottom w:val="single" w:sz="6" w:space="0" w:color="000000"/>
-            </w:tcBorders>
+              <w:right w:val="nil"/>
+            </w:tcBorders>
+            <w:hideMark/>
           </w:tcPr>
           <w:p>
             <w:pPr>
@@ -5481,19 +5112,27 @@
               <w:snapToGrid w:val="0"/>
               <w:ind w:left="0"/>
               <w:rPr>
-                <w:lang w:val="pt-BR"/>
-              </w:rPr>
-            </w:pPr>
-          </w:p>
-        </w:tc>
-        <w:tc>
-          <w:tcPr>
-            <w:tcW w:w="1350" w:type="dxa"/>
+                <w:lang w:val="pt-BR" w:bidi="hi-IN"/>
+              </w:rPr>
+            </w:pPr>
+            <w:r>
+              <w:rPr>
+                <w:lang w:val="pt-BR" w:bidi="hi-IN"/>
+              </w:rPr>
+              <w:t>Alta</w:t>
+            </w:r>
+          </w:p>
+        </w:tc>
+        <w:tc>
+          <w:tcPr>
+            <w:tcW w:w="1709" w:type="dxa"/>
             <w:tcBorders>
               <w:top w:val="single" w:sz="6" w:space="0" w:color="000000"/>
               <w:left w:val="single" w:sz="6" w:space="0" w:color="000000"/>
               <w:bottom w:val="single" w:sz="6" w:space="0" w:color="000000"/>
-            </w:tcBorders>
+              <w:right w:val="nil"/>
+            </w:tcBorders>
+            <w:hideMark/>
           </w:tcPr>
           <w:p>
             <w:pPr>
@@ -5501,20 +5140,28 @@
               <w:snapToGrid w:val="0"/>
               <w:ind w:left="0"/>
               <w:rPr>
-                <w:lang w:val="pt-BR"/>
-              </w:rPr>
-            </w:pPr>
-          </w:p>
-        </w:tc>
-        <w:tc>
-          <w:tcPr>
-            <w:tcW w:w="1980" w:type="dxa"/>
+                <w:lang w:val="pt-BR" w:bidi="hi-IN"/>
+              </w:rPr>
+            </w:pPr>
+            <w:r>
+              <w:rPr>
+                <w:lang w:val="pt-BR" w:bidi="hi-IN"/>
+              </w:rPr>
+              <w:t>Capacidade de descobrir a situação das vagas de maneira pronta e rápida, sem perder tempo.</w:t>
+            </w:r>
+          </w:p>
+        </w:tc>
+        <w:tc>
+          <w:tcPr>
+            <w:tcW w:w="1737" w:type="dxa"/>
             <w:gridSpan w:val="2"/>
             <w:tcBorders>
               <w:top w:val="single" w:sz="6" w:space="0" w:color="000000"/>
               <w:left w:val="single" w:sz="6" w:space="0" w:color="000000"/>
               <w:bottom w:val="single" w:sz="6" w:space="0" w:color="000000"/>
-            </w:tcBorders>
+              <w:right w:val="nil"/>
+            </w:tcBorders>
+            <w:hideMark/>
           </w:tcPr>
           <w:p>
             <w:pPr>
@@ -5522,20 +5169,27 @@
               <w:snapToGrid w:val="0"/>
               <w:ind w:left="0"/>
               <w:rPr>
-                <w:lang w:val="pt-BR"/>
-              </w:rPr>
-            </w:pPr>
-          </w:p>
-        </w:tc>
-        <w:tc>
-          <w:tcPr>
-            <w:tcW w:w="2445" w:type="dxa"/>
+                <w:lang w:val="pt-BR" w:bidi="hi-IN"/>
+              </w:rPr>
+            </w:pPr>
+            <w:r>
+              <w:rPr>
+                <w:lang w:val="pt-BR" w:bidi="hi-IN"/>
+              </w:rPr>
+              <w:t>Precisar olhar o espaço em que as vagas estão para determinar a situação delas.</w:t>
+            </w:r>
+          </w:p>
+        </w:tc>
+        <w:tc>
+          <w:tcPr>
+            <w:tcW w:w="2278" w:type="dxa"/>
             <w:tcBorders>
               <w:top w:val="single" w:sz="6" w:space="0" w:color="000000"/>
               <w:left w:val="single" w:sz="6" w:space="0" w:color="000000"/>
               <w:bottom w:val="single" w:sz="6" w:space="0" w:color="000000"/>
               <w:right w:val="single" w:sz="6" w:space="0" w:color="000000"/>
             </w:tcBorders>
+            <w:hideMark/>
           </w:tcPr>
           <w:p>
             <w:pPr>
@@ -5543,9 +5197,444 @@
               <w:snapToGrid w:val="0"/>
               <w:ind w:left="0"/>
               <w:rPr>
-                <w:lang w:val="pt-BR"/>
-              </w:rPr>
-            </w:pPr>
+                <w:lang w:val="pt-BR" w:bidi="hi-IN"/>
+              </w:rPr>
+            </w:pPr>
+            <w:r>
+              <w:rPr>
+                <w:lang w:val="pt-BR" w:bidi="hi-IN"/>
+              </w:rPr>
+              <w:t>Ter um esquema gráfico que mostre todas as vagas e a situação de cada uma delas e que seja possível alterar a situação de cada uma.</w:t>
+            </w:r>
+          </w:p>
+        </w:tc>
+      </w:tr>
+      <w:tr>
+        <w:tc>
+          <w:tcPr>
+            <w:tcW w:w="2620" w:type="dxa"/>
+            <w:tcBorders>
+              <w:top w:val="single" w:sz="6" w:space="0" w:color="000000"/>
+              <w:left w:val="single" w:sz="6" w:space="0" w:color="000000"/>
+              <w:bottom w:val="single" w:sz="6" w:space="0" w:color="000000"/>
+              <w:right w:val="nil"/>
+            </w:tcBorders>
+            <w:hideMark/>
+          </w:tcPr>
+          <w:p>
+            <w:pPr>
+              <w:pStyle w:val="Corpodetexto"/>
+              <w:ind w:left="0"/>
+              <w:rPr>
+                <w:lang w:val="pt-BR" w:bidi="hi-IN"/>
+              </w:rPr>
+            </w:pPr>
+            <w:r>
+              <w:rPr>
+                <w:lang w:val="pt-BR" w:bidi="hi-IN"/>
+              </w:rPr>
+              <w:t xml:space="preserve">Gerenciar facilmente os dados dos veículos </w:t>
+            </w:r>
+          </w:p>
+        </w:tc>
+        <w:tc>
+          <w:tcPr>
+            <w:tcW w:w="1139" w:type="dxa"/>
+            <w:tcBorders>
+              <w:top w:val="single" w:sz="6" w:space="0" w:color="000000"/>
+              <w:left w:val="single" w:sz="6" w:space="0" w:color="000000"/>
+              <w:bottom w:val="single" w:sz="6" w:space="0" w:color="000000"/>
+              <w:right w:val="nil"/>
+            </w:tcBorders>
+            <w:hideMark/>
+          </w:tcPr>
+          <w:p>
+            <w:pPr>
+              <w:pStyle w:val="Corpodetexto"/>
+              <w:snapToGrid w:val="0"/>
+              <w:ind w:left="0"/>
+              <w:rPr>
+                <w:lang w:val="pt-BR" w:bidi="hi-IN"/>
+              </w:rPr>
+            </w:pPr>
+            <w:r>
+              <w:rPr>
+                <w:lang w:val="pt-BR" w:bidi="hi-IN"/>
+              </w:rPr>
+              <w:t>Alta</w:t>
+            </w:r>
+          </w:p>
+        </w:tc>
+        <w:tc>
+          <w:tcPr>
+            <w:tcW w:w="1709" w:type="dxa"/>
+            <w:tcBorders>
+              <w:top w:val="single" w:sz="6" w:space="0" w:color="000000"/>
+              <w:left w:val="single" w:sz="6" w:space="0" w:color="000000"/>
+              <w:bottom w:val="single" w:sz="6" w:space="0" w:color="000000"/>
+              <w:right w:val="nil"/>
+            </w:tcBorders>
+            <w:hideMark/>
+          </w:tcPr>
+          <w:p>
+            <w:pPr>
+              <w:pStyle w:val="Corpodetexto"/>
+              <w:snapToGrid w:val="0"/>
+              <w:ind w:left="0"/>
+              <w:rPr>
+                <w:lang w:val="pt-BR" w:bidi="hi-IN"/>
+              </w:rPr>
+            </w:pPr>
+            <w:r>
+              <w:rPr>
+                <w:lang w:val="pt-BR" w:bidi="hi-IN"/>
+              </w:rPr>
+              <w:t>Problema de ter mais risco de se perder o registro e poder estar inelegível os dados.</w:t>
+            </w:r>
+          </w:p>
+        </w:tc>
+        <w:tc>
+          <w:tcPr>
+            <w:tcW w:w="1737" w:type="dxa"/>
+            <w:gridSpan w:val="2"/>
+            <w:tcBorders>
+              <w:top w:val="single" w:sz="6" w:space="0" w:color="000000"/>
+              <w:left w:val="single" w:sz="6" w:space="0" w:color="000000"/>
+              <w:bottom w:val="single" w:sz="6" w:space="0" w:color="000000"/>
+              <w:right w:val="nil"/>
+            </w:tcBorders>
+            <w:hideMark/>
+          </w:tcPr>
+          <w:p>
+            <w:pPr>
+              <w:pStyle w:val="Corpodetexto"/>
+              <w:snapToGrid w:val="0"/>
+              <w:ind w:left="0"/>
+              <w:rPr>
+                <w:lang w:val="pt-BR" w:bidi="hi-IN"/>
+              </w:rPr>
+            </w:pPr>
+            <w:r>
+              <w:rPr>
+                <w:lang w:val="pt-BR" w:bidi="hi-IN"/>
+              </w:rPr>
+              <w:t>Registro dos dados dos veículos feitos manualmente em um caderno</w:t>
+            </w:r>
+          </w:p>
+        </w:tc>
+        <w:tc>
+          <w:tcPr>
+            <w:tcW w:w="2278" w:type="dxa"/>
+            <w:tcBorders>
+              <w:top w:val="single" w:sz="6" w:space="0" w:color="000000"/>
+              <w:left w:val="single" w:sz="6" w:space="0" w:color="000000"/>
+              <w:bottom w:val="single" w:sz="6" w:space="0" w:color="000000"/>
+              <w:right w:val="single" w:sz="6" w:space="0" w:color="000000"/>
+            </w:tcBorders>
+            <w:hideMark/>
+          </w:tcPr>
+          <w:p>
+            <w:pPr>
+              <w:pStyle w:val="Corpodetexto"/>
+              <w:snapToGrid w:val="0"/>
+              <w:ind w:left="0"/>
+              <w:rPr>
+                <w:lang w:val="pt-BR" w:bidi="hi-IN"/>
+              </w:rPr>
+            </w:pPr>
+            <w:r>
+              <w:rPr>
+                <w:lang w:val="pt-BR" w:bidi="hi-IN"/>
+              </w:rPr>
+              <w:t>Os dados dos veículos sejam registrados digitalmente para que facilite o gerenciamento</w:t>
+            </w:r>
+          </w:p>
+        </w:tc>
+      </w:tr>
+      <w:tr>
+        <w:trPr>
+          <w:trHeight w:val="3905"/>
+        </w:trPr>
+        <w:tc>
+          <w:tcPr>
+            <w:tcW w:w="2620" w:type="dxa"/>
+            <w:tcBorders>
+              <w:top w:val="single" w:sz="6" w:space="0" w:color="000000"/>
+              <w:left w:val="single" w:sz="6" w:space="0" w:color="000000"/>
+              <w:bottom w:val="single" w:sz="6" w:space="0" w:color="000000"/>
+              <w:right w:val="nil"/>
+            </w:tcBorders>
+            <w:hideMark/>
+          </w:tcPr>
+          <w:p>
+            <w:pPr>
+              <w:pStyle w:val="Corpodetexto"/>
+              <w:ind w:left="0"/>
+              <w:rPr>
+                <w:lang w:val="pt-BR" w:bidi="hi-IN"/>
+              </w:rPr>
+            </w:pPr>
+            <w:r>
+              <w:rPr>
+                <w:lang w:val="pt-BR" w:bidi="hi-IN"/>
+              </w:rPr>
+              <w:t>Calcular automaticamente os valores que os clientes devem pagar e registrá-los</w:t>
+            </w:r>
+          </w:p>
+        </w:tc>
+        <w:tc>
+          <w:tcPr>
+            <w:tcW w:w="1139" w:type="dxa"/>
+            <w:tcBorders>
+              <w:top w:val="single" w:sz="6" w:space="0" w:color="000000"/>
+              <w:left w:val="single" w:sz="6" w:space="0" w:color="000000"/>
+              <w:bottom w:val="single" w:sz="6" w:space="0" w:color="000000"/>
+              <w:right w:val="nil"/>
+            </w:tcBorders>
+            <w:hideMark/>
+          </w:tcPr>
+          <w:p>
+            <w:pPr>
+              <w:pStyle w:val="Corpodetexto"/>
+              <w:snapToGrid w:val="0"/>
+              <w:ind w:left="0"/>
+              <w:rPr>
+                <w:lang w:val="pt-BR" w:bidi="hi-IN"/>
+              </w:rPr>
+            </w:pPr>
+            <w:r>
+              <w:rPr>
+                <w:lang w:val="pt-BR" w:bidi="hi-IN"/>
+              </w:rPr>
+              <w:t>Alta</w:t>
+            </w:r>
+          </w:p>
+        </w:tc>
+        <w:tc>
+          <w:tcPr>
+            <w:tcW w:w="1709" w:type="dxa"/>
+            <w:tcBorders>
+              <w:top w:val="single" w:sz="6" w:space="0" w:color="000000"/>
+              <w:left w:val="single" w:sz="6" w:space="0" w:color="000000"/>
+              <w:bottom w:val="single" w:sz="6" w:space="0" w:color="000000"/>
+              <w:right w:val="nil"/>
+            </w:tcBorders>
+            <w:hideMark/>
+          </w:tcPr>
+          <w:p>
+            <w:pPr>
+              <w:pStyle w:val="Corpodetexto"/>
+              <w:snapToGrid w:val="0"/>
+              <w:ind w:left="0"/>
+              <w:rPr>
+                <w:lang w:val="pt-BR" w:bidi="hi-IN"/>
+              </w:rPr>
+            </w:pPr>
+            <w:r>
+              <w:rPr>
+                <w:lang w:val="pt-BR" w:bidi="hi-IN"/>
+              </w:rPr>
+              <w:t>Mais facilidade na ocorrência de equívocos por ser feito por uma pessoa</w:t>
+            </w:r>
+          </w:p>
+        </w:tc>
+        <w:tc>
+          <w:tcPr>
+            <w:tcW w:w="1737" w:type="dxa"/>
+            <w:gridSpan w:val="2"/>
+            <w:tcBorders>
+              <w:top w:val="single" w:sz="6" w:space="0" w:color="000000"/>
+              <w:left w:val="single" w:sz="6" w:space="0" w:color="000000"/>
+              <w:bottom w:val="single" w:sz="6" w:space="0" w:color="000000"/>
+              <w:right w:val="nil"/>
+            </w:tcBorders>
+            <w:hideMark/>
+          </w:tcPr>
+          <w:p>
+            <w:pPr>
+              <w:pStyle w:val="Corpodetexto"/>
+              <w:snapToGrid w:val="0"/>
+              <w:ind w:left="0"/>
+              <w:rPr>
+                <w:lang w:val="pt-BR" w:bidi="hi-IN"/>
+              </w:rPr>
+            </w:pPr>
+            <w:r>
+              <w:rPr>
+                <w:lang w:val="pt-BR" w:bidi="hi-IN"/>
+              </w:rPr>
+              <w:t>Com as anotações do horário de entrada em um caderno e analisando o tipo do veículo, é calculado através de uma calculadora física o valor que o cliente deve pagar</w:t>
+            </w:r>
+          </w:p>
+        </w:tc>
+        <w:tc>
+          <w:tcPr>
+            <w:tcW w:w="2278" w:type="dxa"/>
+            <w:tcBorders>
+              <w:top w:val="single" w:sz="6" w:space="0" w:color="000000"/>
+              <w:left w:val="single" w:sz="6" w:space="0" w:color="000000"/>
+              <w:bottom w:val="single" w:sz="6" w:space="0" w:color="000000"/>
+              <w:right w:val="single" w:sz="6" w:space="0" w:color="000000"/>
+            </w:tcBorders>
+            <w:hideMark/>
+          </w:tcPr>
+          <w:p>
+            <w:pPr>
+              <w:pStyle w:val="Corpodetexto"/>
+              <w:snapToGrid w:val="0"/>
+              <w:ind w:left="0"/>
+              <w:rPr>
+                <w:lang w:val="pt-BR" w:bidi="hi-IN"/>
+              </w:rPr>
+            </w:pPr>
+            <w:r>
+              <w:rPr>
+                <w:lang w:val="pt-BR" w:bidi="hi-IN"/>
+              </w:rPr>
+              <w:t>O sistema criado, com acesso aos dados de entrada do veículo e o tipo do veículo, se responsabilizaria em calcular o valor que o cliente deve pagar.</w:t>
+            </w:r>
+          </w:p>
+        </w:tc>
+      </w:tr>
+      <w:tr>
+        <w:tc>
+          <w:tcPr>
+            <w:tcW w:w="2620" w:type="dxa"/>
+            <w:tcBorders>
+              <w:top w:val="single" w:sz="6" w:space="0" w:color="000000"/>
+              <w:left w:val="single" w:sz="6" w:space="0" w:color="000000"/>
+              <w:bottom w:val="single" w:sz="6" w:space="0" w:color="000000"/>
+              <w:right w:val="nil"/>
+            </w:tcBorders>
+            <w:hideMark/>
+          </w:tcPr>
+          <w:p>
+            <w:pPr>
+              <w:pStyle w:val="Corpodetexto"/>
+              <w:ind w:left="0"/>
+              <w:rPr>
+                <w:lang w:val="pt-BR" w:bidi="hi-IN"/>
+              </w:rPr>
+            </w:pPr>
+            <w:r>
+              <w:rPr>
+                <w:lang w:val="pt-BR" w:bidi="hi-IN"/>
+              </w:rPr>
+              <w:t>Analisar facilmente o desempenho do estabelecimento durante os dias, semanas, meses e anos</w:t>
+            </w:r>
+          </w:p>
+        </w:tc>
+        <w:tc>
+          <w:tcPr>
+            <w:tcW w:w="1139" w:type="dxa"/>
+            <w:tcBorders>
+              <w:top w:val="single" w:sz="6" w:space="0" w:color="000000"/>
+              <w:left w:val="single" w:sz="6" w:space="0" w:color="000000"/>
+              <w:bottom w:val="single" w:sz="6" w:space="0" w:color="000000"/>
+              <w:right w:val="nil"/>
+            </w:tcBorders>
+            <w:hideMark/>
+          </w:tcPr>
+          <w:p>
+            <w:pPr>
+              <w:pStyle w:val="Corpodetexto"/>
+              <w:snapToGrid w:val="0"/>
+              <w:ind w:left="0"/>
+              <w:rPr>
+                <w:lang w:val="pt-BR" w:bidi="hi-IN"/>
+              </w:rPr>
+            </w:pPr>
+            <w:r>
+              <w:rPr>
+                <w:lang w:val="pt-BR" w:bidi="hi-IN"/>
+              </w:rPr>
+              <w:t>Alta</w:t>
+            </w:r>
+          </w:p>
+        </w:tc>
+        <w:tc>
+          <w:tcPr>
+            <w:tcW w:w="1709" w:type="dxa"/>
+            <w:tcBorders>
+              <w:top w:val="single" w:sz="6" w:space="0" w:color="000000"/>
+              <w:left w:val="single" w:sz="6" w:space="0" w:color="000000"/>
+              <w:bottom w:val="single" w:sz="6" w:space="0" w:color="000000"/>
+              <w:right w:val="nil"/>
+            </w:tcBorders>
+            <w:hideMark/>
+          </w:tcPr>
+          <w:p>
+            <w:pPr>
+              <w:pStyle w:val="Corpodetexto"/>
+              <w:snapToGrid w:val="0"/>
+              <w:ind w:left="0"/>
+              <w:rPr>
+                <w:lang w:val="pt-BR" w:bidi="hi-IN"/>
+              </w:rPr>
+            </w:pPr>
+            <w:r>
+              <w:rPr>
+                <w:lang w:val="pt-BR" w:bidi="hi-IN"/>
+              </w:rPr>
+              <w:t>Gastar tempo para descobrir a situação dos negócios em períodos tempo e, em algumas situações, é quase inviável um humano colher tal dados para analisar</w:t>
+            </w:r>
+          </w:p>
+        </w:tc>
+        <w:tc>
+          <w:tcPr>
+            <w:tcW w:w="1737" w:type="dxa"/>
+            <w:gridSpan w:val="2"/>
+            <w:tcBorders>
+              <w:top w:val="single" w:sz="6" w:space="0" w:color="000000"/>
+              <w:left w:val="single" w:sz="6" w:space="0" w:color="000000"/>
+              <w:bottom w:val="single" w:sz="6" w:space="0" w:color="000000"/>
+              <w:right w:val="nil"/>
+            </w:tcBorders>
+            <w:hideMark/>
+          </w:tcPr>
+          <w:p>
+            <w:pPr>
+              <w:pStyle w:val="Corpodetexto"/>
+              <w:snapToGrid w:val="0"/>
+              <w:ind w:left="0"/>
+              <w:rPr>
+                <w:lang w:val="pt-BR" w:bidi="hi-IN"/>
+              </w:rPr>
+            </w:pPr>
+            <w:r>
+              <w:rPr>
+                <w:lang w:val="pt-BR" w:bidi="hi-IN"/>
+              </w:rPr>
+              <w:t xml:space="preserve">Precisar olhar as anotações para poder analisar e avaliar a performance dos negócios no estacionamento </w:t>
+            </w:r>
+          </w:p>
+        </w:tc>
+        <w:tc>
+          <w:tcPr>
+            <w:tcW w:w="2278" w:type="dxa"/>
+            <w:tcBorders>
+              <w:top w:val="single" w:sz="6" w:space="0" w:color="000000"/>
+              <w:left w:val="single" w:sz="6" w:space="0" w:color="000000"/>
+              <w:bottom w:val="single" w:sz="6" w:space="0" w:color="000000"/>
+              <w:right w:val="single" w:sz="6" w:space="0" w:color="000000"/>
+            </w:tcBorders>
+            <w:hideMark/>
+          </w:tcPr>
+          <w:p>
+            <w:pPr>
+              <w:pStyle w:val="Corpodetexto"/>
+              <w:snapToGrid w:val="0"/>
+              <w:ind w:left="0"/>
+              <w:rPr>
+                <w:lang w:val="pt-BR" w:bidi="hi-IN"/>
+              </w:rPr>
+            </w:pPr>
+            <w:r>
+              <w:rPr>
+                <w:lang w:val="pt-BR" w:bidi="hi-IN"/>
+              </w:rPr>
+              <w:t xml:space="preserve">A geração de relatórios gráficos apontando o desempenho no estacionamento durante os dias, semanas, meses e anos. </w:t>
+            </w:r>
           </w:p>
         </w:tc>
       </w:tr>
@@ -5553,6 +5642,15 @@
     <w:p>
       <w:pPr>
         <w:pStyle w:val="Corpodetexto"/>
+        <w:rPr>
+          <w:lang w:val="pt-BR"/>
+        </w:rPr>
+      </w:pPr>
+    </w:p>
+    <w:p>
+      <w:pPr>
+        <w:pStyle w:val="Corpodetexto"/>
+        <w:ind w:left="0"/>
         <w:rPr>
           <w:lang w:val="pt-BR"/>
         </w:rPr>
@@ -5666,14 +5764,12 @@
               <w:lang w:val="pt-BR"/>
             </w:rPr>
           </w:pPr>
-          <w:proofErr w:type="spellStart"/>
           <w:r>
             <w:rPr>
               <w:lang w:val="pt-BR"/>
             </w:rPr>
             <w:t>Confidential</w:t>
           </w:r>
-          <w:proofErr w:type="spellEnd"/>
         </w:p>
       </w:tc>
       <w:tc>
@@ -5937,17 +6033,8 @@
               <w:b/>
               <w:bCs/>
             </w:rPr>
-            <w:t xml:space="preserve">Sistema de </w:t>
+            <w:t>Sistema de Estacionamento</w:t>
           </w:r>
-          <w:proofErr w:type="spellStart"/>
-          <w:r>
-            <w:rPr>
-              <w:b/>
-              <w:bCs/>
-            </w:rPr>
-            <w:t>Estacionamento</w:t>
-          </w:r>
-          <w:proofErr w:type="spellEnd"/>
         </w:p>
       </w:tc>
       <w:tc>
@@ -5971,19 +6058,11 @@
           <w:r>
             <w:t xml:space="preserve">  </w:t>
           </w:r>
-          <w:proofErr w:type="spellStart"/>
           <w:r>
             <w:rPr>
               <w:lang w:val="pt-BR"/>
             </w:rPr>
-            <w:t>Version</w:t>
-          </w:r>
-          <w:proofErr w:type="spellEnd"/>
-          <w:r>
-            <w:rPr>
-              <w:lang w:val="pt-BR"/>
-            </w:rPr>
-            <w:t>:</w:t>
+            <w:t>Version:</w:t>
           </w:r>
           <w:r>
             <w:t xml:space="preserve"> 1.0</w:t>
@@ -6011,19 +6090,9 @@
           <w:r>
             <w:fldChar w:fldCharType="separate"/>
           </w:r>
-          <w:proofErr w:type="spellStart"/>
           <w:r>
-            <w:t>Visão</w:t>
+            <w:t>Visão do Negócio</w:t>
           </w:r>
-          <w:proofErr w:type="spellEnd"/>
-          <w:r>
-            <w:t xml:space="preserve"> do </w:t>
-          </w:r>
-          <w:proofErr w:type="spellStart"/>
-          <w:r>
-            <w:t>Negócio</w:t>
-          </w:r>
-          <w:proofErr w:type="spellEnd"/>
           <w:r>
             <w:fldChar w:fldCharType="end"/>
           </w:r>
@@ -6056,49 +6125,7 @@
             <w:rPr>
               <w:lang w:val="pt-BR"/>
             </w:rPr>
-            <w:t>&lt;</w:t>
-          </w:r>
-          <w:proofErr w:type="spellStart"/>
-          <w:r>
-            <w:rPr>
-              <w:lang w:val="pt-BR"/>
-            </w:rPr>
-            <w:t>dd</w:t>
-          </w:r>
-          <w:proofErr w:type="spellEnd"/>
-          <w:r>
-            <w:rPr>
-              <w:lang w:val="pt-BR"/>
-            </w:rPr>
-            <w:t>/</w:t>
-          </w:r>
-          <w:proofErr w:type="spellStart"/>
-          <w:r>
-            <w:rPr>
-              <w:lang w:val="pt-BR"/>
-            </w:rPr>
-            <w:t>mmm</w:t>
-          </w:r>
-          <w:proofErr w:type="spellEnd"/>
-          <w:r>
-            <w:rPr>
-              <w:lang w:val="pt-BR"/>
-            </w:rPr>
-            <w:t>/</w:t>
-          </w:r>
-          <w:proofErr w:type="spellStart"/>
-          <w:r>
-            <w:rPr>
-              <w:lang w:val="pt-BR"/>
-            </w:rPr>
-            <w:t>yy</w:t>
-          </w:r>
-          <w:proofErr w:type="spellEnd"/>
-          <w:r>
-            <w:rPr>
-              <w:lang w:val="pt-BR"/>
-            </w:rPr>
-            <w:t>&gt;</w:t>
+            <w:t>&lt;dd/mmm/yy&gt;</w:t>
           </w:r>
         </w:p>
       </w:tc>
@@ -6125,35 +6152,7 @@
             <w:rPr>
               <w:lang w:val="pt-BR"/>
             </w:rPr>
-            <w:t>&lt;</w:t>
-          </w:r>
-          <w:proofErr w:type="spellStart"/>
-          <w:r>
-            <w:rPr>
-              <w:lang w:val="pt-BR"/>
-            </w:rPr>
-            <w:t>document</w:t>
-          </w:r>
-          <w:proofErr w:type="spellEnd"/>
-          <w:r>
-            <w:rPr>
-              <w:lang w:val="pt-BR"/>
-            </w:rPr>
-            <w:t xml:space="preserve"> </w:t>
-          </w:r>
-          <w:proofErr w:type="spellStart"/>
-          <w:r>
-            <w:rPr>
-              <w:lang w:val="pt-BR"/>
-            </w:rPr>
-            <w:t>identifier</w:t>
-          </w:r>
-          <w:proofErr w:type="spellEnd"/>
-          <w:r>
-            <w:rPr>
-              <w:lang w:val="pt-BR"/>
-            </w:rPr>
-            <w:t>&gt;</w:t>
+            <w:t>&lt;document identifier&gt;</w:t>
           </w:r>
         </w:p>
       </w:tc>
@@ -8996,6 +8995,7 @@
   <w:style w:type="paragraph" w:styleId="Corpodetexto">
     <w:name w:val="Body Text"/>
     <w:basedOn w:val="Normal"/>
+    <w:link w:val="CorpodetextoChar"/>
     <w:pPr>
       <w:keepLines/>
       <w:spacing w:after="120"/>
@@ -9536,6 +9536,18 @@
       <w:ind w:left="720"/>
       <w:contextualSpacing/>
     </w:pPr>
+  </w:style>
+  <w:style w:type="character" w:customStyle="1" w:styleId="CorpodetextoChar">
+    <w:name w:val="Corpo de texto Char"/>
+    <w:basedOn w:val="Fontepargpadro"/>
+    <w:link w:val="Corpodetexto"/>
+    <w:rsid w:val="00DF240E"/>
+    <w:rPr>
+      <w:rFonts w:ascii="Times New Roman;Georgia" w:eastAsia="Times New Roman;Georgia" w:hAnsi="Times New Roman;Georgia" w:cs="Times New Roman;Georgia"/>
+      <w:sz w:val="20"/>
+      <w:szCs w:val="20"/>
+      <w:lang w:val="en-US" w:bidi="ar-SA"/>
+    </w:rPr>
   </w:style>
 </w:styles>
 </file>
@@ -9836,10 +9848,21 @@
 </file>
 
 <file path=customXml/item1.xml><?xml version="1.0" encoding="utf-8"?>
-<b:Sources xmlns:b="http://schemas.openxmlformats.org/officeDocument/2006/bibliography" xmlns="http://schemas.openxmlformats.org/officeDocument/2006/bibliography" SelectedStyle="\APASixthEditionOfficeOnline.xsl" StyleName="APA" Version="6"/>
+<?mso-contentType ?>
+<FormTemplates xmlns="http://schemas.microsoft.com/sharepoint/v3/contenttype/forms">
+  <Display>DocumentLibraryForm</Display>
+  <Edit>DocumentLibraryForm</Edit>
+  <New>DocumentLibraryForm</New>
+</FormTemplates>
 </file>
 
 <file path=customXml/item2.xml><?xml version="1.0" encoding="utf-8"?>
+<p:properties xmlns:p="http://schemas.microsoft.com/office/2006/metadata/properties" xmlns:xsi="http://www.w3.org/2001/XMLSchema-instance" xmlns:pc="http://schemas.microsoft.com/office/infopath/2007/PartnerControls">
+  <documentManagement/>
+</p:properties>
+</file>
+
+<file path=customXml/item3.xml><?xml version="1.0" encoding="utf-8"?>
 <ct:contentTypeSchema xmlns:ct="http://schemas.microsoft.com/office/2006/metadata/contentType" xmlns:ma="http://schemas.microsoft.com/office/2006/metadata/properties/metaAttributes" ct:_="" ma:_="" ma:contentTypeName="Documento" ma:contentTypeID="0x010100D567BC88D0EA554B9D35A3EA1F300FCA" ma:contentTypeVersion="8" ma:contentTypeDescription="Crie um novo documento." ma:contentTypeScope="" ma:versionID="d3de04709272ec63fe52e2d40b6a3b2a">
   <xsd:schema xmlns:xsd="http://www.w3.org/2001/XMLSchema" xmlns:xs="http://www.w3.org/2001/XMLSchema" xmlns:p="http://schemas.microsoft.com/office/2006/metadata/properties" xmlns:ns2="ba930f98-1c64-4d7c-9dbd-b037ef7f7a24" xmlns:ns3="e62f5f66-b479-429d-bedb-4697dba5feb2" targetNamespace="http://schemas.microsoft.com/office/2006/metadata/properties" ma:root="true" ma:fieldsID="3f729a8a70cb468f7525bfd373c7cc83" ns2:_="" ns3:_="">
     <xsd:import namespace="ba930f98-1c64-4d7c-9dbd-b037ef7f7a24"/>
@@ -10030,30 +10053,28 @@
 </ct:contentTypeSchema>
 </file>
 
-<file path=customXml/item3.xml><?xml version="1.0" encoding="utf-8"?>
-<p:properties xmlns:p="http://schemas.microsoft.com/office/2006/metadata/properties" xmlns:xsi="http://www.w3.org/2001/XMLSchema-instance" xmlns:pc="http://schemas.microsoft.com/office/infopath/2007/PartnerControls">
-  <documentManagement/>
-</p:properties>
-</file>
-
 <file path=customXml/item4.xml><?xml version="1.0" encoding="utf-8"?>
-<?mso-contentType ?>
-<FormTemplates xmlns="http://schemas.microsoft.com/sharepoint/v3/contenttype/forms">
-  <Display>DocumentLibraryForm</Display>
-  <Edit>DocumentLibraryForm</Edit>
-  <New>DocumentLibraryForm</New>
-</FormTemplates>
+<b:Sources xmlns:b="http://schemas.openxmlformats.org/officeDocument/2006/bibliography" xmlns="http://schemas.openxmlformats.org/officeDocument/2006/bibliography" SelectedStyle="\APASixthEditionOfficeOnline.xsl" StyleName="APA" Version="6"/>
 </file>
 
 <file path=customXml/itemProps1.xml><?xml version="1.0" encoding="utf-8"?>
-<ds:datastoreItem xmlns:ds="http://schemas.openxmlformats.org/officeDocument/2006/customXml" ds:itemID="{1142006E-9581-4B9A-8EAB-D8DEDDA43198}">
+<ds:datastoreItem xmlns:ds="http://schemas.openxmlformats.org/officeDocument/2006/customXml" ds:itemID="{18EA3197-3160-41FF-A546-9691DEFA66FF}">
   <ds:schemaRefs>
-    <ds:schemaRef ds:uri="http://schemas.openxmlformats.org/officeDocument/2006/bibliography"/>
+    <ds:schemaRef ds:uri="http://schemas.microsoft.com/sharepoint/v3/contenttype/forms"/>
   </ds:schemaRefs>
 </ds:datastoreItem>
 </file>
 
 <file path=customXml/itemProps2.xml><?xml version="1.0" encoding="utf-8"?>
+<ds:datastoreItem xmlns:ds="http://schemas.openxmlformats.org/officeDocument/2006/customXml" ds:itemID="{E40D4A78-B0D9-42DA-BD30-B9E9CAE9FAD8}">
+  <ds:schemaRefs>
+    <ds:schemaRef ds:uri="http://schemas.microsoft.com/office/2006/metadata/properties"/>
+    <ds:schemaRef ds:uri="http://schemas.microsoft.com/office/infopath/2007/PartnerControls"/>
+  </ds:schemaRefs>
+</ds:datastoreItem>
+</file>
+
+<file path=customXml/itemProps3.xml><?xml version="1.0" encoding="utf-8"?>
 <ds:datastoreItem xmlns:ds="http://schemas.openxmlformats.org/officeDocument/2006/customXml" ds:itemID="{1D528C16-EDBC-404E-AA4C-B163F3046699}">
   <ds:schemaRefs>
     <ds:schemaRef ds:uri="http://schemas.microsoft.com/office/2006/metadata/contentType"/>
@@ -10072,19 +10093,10 @@
 </ds:datastoreItem>
 </file>
 
-<file path=customXml/itemProps3.xml><?xml version="1.0" encoding="utf-8"?>
-<ds:datastoreItem xmlns:ds="http://schemas.openxmlformats.org/officeDocument/2006/customXml" ds:itemID="{E40D4A78-B0D9-42DA-BD30-B9E9CAE9FAD8}">
+<file path=customXml/itemProps4.xml><?xml version="1.0" encoding="utf-8"?>
+<ds:datastoreItem xmlns:ds="http://schemas.openxmlformats.org/officeDocument/2006/customXml" ds:itemID="{1142006E-9581-4B9A-8EAB-D8DEDDA43198}">
   <ds:schemaRefs>
-    <ds:schemaRef ds:uri="http://schemas.microsoft.com/office/2006/metadata/properties"/>
-    <ds:schemaRef ds:uri="http://schemas.microsoft.com/office/infopath/2007/PartnerControls"/>
-  </ds:schemaRefs>
-</ds:datastoreItem>
-</file>
-
-<file path=customXml/itemProps4.xml><?xml version="1.0" encoding="utf-8"?>
-<ds:datastoreItem xmlns:ds="http://schemas.openxmlformats.org/officeDocument/2006/customXml" ds:itemID="{18EA3197-3160-41FF-A546-9691DEFA66FF}">
-  <ds:schemaRefs>
-    <ds:schemaRef ds:uri="http://schemas.microsoft.com/sharepoint/v3/contenttype/forms"/>
+    <ds:schemaRef ds:uri="http://schemas.openxmlformats.org/officeDocument/2006/bibliography"/>
   </ds:schemaRefs>
 </ds:datastoreItem>
 </file>
</xml_diff>

<commit_message>
Adicionado a Introducao e removido as referencias
</commit_message>
<xml_diff>
--- a/negocio/16-Visao-Negocio_exemplo.docx
+++ b/negocio/16-Visao-Negocio_exemplo.docx
@@ -108,7 +108,91 @@
         <w:rPr>
           <w:lang w:val="pt-BR"/>
         </w:rPr>
-        <w:t>[Observação: O template a seguir é fornecido para uso com o Rational Unified Process (RUP). O texto em azul exibido entre colchetes e em itálico (style=InfoBlue) foi incluído para orientar o autor e deve ser excluído antes da publicação do documento. Qualquer parágrafo inserido após esse estilo será definido automaticamente como normal (estilo=BodyText).]</w:t>
+        <w:t xml:space="preserve">[Observação: O </w:t>
+      </w:r>
+      <w:proofErr w:type="spellStart"/>
+      <w:r>
+        <w:rPr>
+          <w:lang w:val="pt-BR"/>
+        </w:rPr>
+        <w:t>template</w:t>
+      </w:r>
+      <w:proofErr w:type="spellEnd"/>
+      <w:r>
+        <w:rPr>
+          <w:lang w:val="pt-BR"/>
+        </w:rPr>
+        <w:t xml:space="preserve"> a seguir é fornecido para uso com o </w:t>
+      </w:r>
+      <w:proofErr w:type="spellStart"/>
+      <w:r>
+        <w:rPr>
+          <w:lang w:val="pt-BR"/>
+        </w:rPr>
+        <w:t>Rational</w:t>
+      </w:r>
+      <w:proofErr w:type="spellEnd"/>
+      <w:r>
+        <w:rPr>
+          <w:lang w:val="pt-BR"/>
+        </w:rPr>
+        <w:t xml:space="preserve"> </w:t>
+      </w:r>
+      <w:proofErr w:type="spellStart"/>
+      <w:r>
+        <w:rPr>
+          <w:lang w:val="pt-BR"/>
+        </w:rPr>
+        <w:t>Unified</w:t>
+      </w:r>
+      <w:proofErr w:type="spellEnd"/>
+      <w:r>
+        <w:rPr>
+          <w:lang w:val="pt-BR"/>
+        </w:rPr>
+        <w:t xml:space="preserve"> Process (RUP). O texto em azul exibido entre colchetes e em itálico (</w:t>
+      </w:r>
+      <w:proofErr w:type="spellStart"/>
+      <w:r>
+        <w:rPr>
+          <w:lang w:val="pt-BR"/>
+        </w:rPr>
+        <w:t>style</w:t>
+      </w:r>
+      <w:proofErr w:type="spellEnd"/>
+      <w:r>
+        <w:rPr>
+          <w:lang w:val="pt-BR"/>
+        </w:rPr>
+        <w:t>=</w:t>
+      </w:r>
+      <w:proofErr w:type="spellStart"/>
+      <w:r>
+        <w:rPr>
+          <w:lang w:val="pt-BR"/>
+        </w:rPr>
+        <w:t>InfoBlue</w:t>
+      </w:r>
+      <w:proofErr w:type="spellEnd"/>
+      <w:r>
+        <w:rPr>
+          <w:lang w:val="pt-BR"/>
+        </w:rPr>
+        <w:t>) foi incluído para orientar o autor e deve ser excluído antes da publicação do documento. Qualquer parágrafo inserido após esse estilo será definido automaticamente como normal (estilo=</w:t>
+      </w:r>
+      <w:proofErr w:type="spellStart"/>
+      <w:r>
+        <w:rPr>
+          <w:lang w:val="pt-BR"/>
+        </w:rPr>
+        <w:t>BodyText</w:t>
+      </w:r>
+      <w:proofErr w:type="spellEnd"/>
+      <w:r>
+        <w:rPr>
+          <w:lang w:val="pt-BR"/>
+        </w:rPr>
+        <w:t>).]</w:t>
       </w:r>
     </w:p>
     <w:p>
@@ -136,17 +220,125 @@
         <w:rPr>
           <w:lang w:val="pt-BR"/>
         </w:rPr>
-        <w:t>[Para personalizar campos automáticos no Microsoft Word (que exibem um plano de fundo cinza quando selecionados), selecione File&gt;Properties e substitua os campos Title, Subject e Company pelas informações apropriadas deste documento. Depois de você fechar a caixa de diálogo, os campos automáticos poderão ser atualizados em todo o documento, selecionando Edit&gt;Select All (ou Ctrl-A) e pressionando F9, ou simplesmente clicando no campo e pressionando F9. Isso deve ser feito separadamente para Cabeçalhos e Rodapés. Alt-F9 alterna entre a exibição de n</w:t>
+        <w:t>[Para personalizar campos automáticos no Microsoft Word (que exibem um plano de fundo cinza quando selecionados), selecione File&gt;</w:t>
+      </w:r>
+      <w:proofErr w:type="spellStart"/>
+      <w:r>
+        <w:rPr>
+          <w:lang w:val="pt-BR"/>
+        </w:rPr>
+        <w:t>Properties</w:t>
+      </w:r>
+      <w:proofErr w:type="spellEnd"/>
+      <w:r>
+        <w:rPr>
+          <w:lang w:val="pt-BR"/>
+        </w:rPr>
+        <w:t xml:space="preserve"> e substitua os campos </w:t>
+      </w:r>
+      <w:proofErr w:type="spellStart"/>
+      <w:r>
+        <w:rPr>
+          <w:lang w:val="pt-BR"/>
+        </w:rPr>
+        <w:t>Title</w:t>
+      </w:r>
+      <w:proofErr w:type="spellEnd"/>
+      <w:r>
+        <w:rPr>
+          <w:lang w:val="pt-BR"/>
+        </w:rPr>
+        <w:t xml:space="preserve">, </w:t>
+      </w:r>
+      <w:proofErr w:type="spellStart"/>
+      <w:r>
+        <w:rPr>
+          <w:lang w:val="pt-BR"/>
+        </w:rPr>
+        <w:t>Subject</w:t>
+      </w:r>
+      <w:proofErr w:type="spellEnd"/>
+      <w:r>
+        <w:rPr>
+          <w:lang w:val="pt-BR"/>
+        </w:rPr>
+        <w:t xml:space="preserve"> e </w:t>
+      </w:r>
+      <w:proofErr w:type="spellStart"/>
+      <w:r>
+        <w:rPr>
+          <w:lang w:val="pt-BR"/>
+        </w:rPr>
+        <w:t>Company</w:t>
+      </w:r>
+      <w:proofErr w:type="spellEnd"/>
+      <w:r>
+        <w:rPr>
+          <w:lang w:val="pt-BR"/>
+        </w:rPr>
+        <w:t xml:space="preserve"> pelas informações apropriadas deste documento. Depois de você fechar a caixa de diálogo, os campos automáticos poderão ser atualizados em todo o documento, selecionando </w:t>
+      </w:r>
+      <w:proofErr w:type="spellStart"/>
+      <w:r>
+        <w:rPr>
+          <w:lang w:val="pt-BR"/>
+        </w:rPr>
+        <w:t>Edit</w:t>
+      </w:r>
+      <w:proofErr w:type="spellEnd"/>
+      <w:r>
+        <w:rPr>
+          <w:lang w:val="pt-BR"/>
+        </w:rPr>
+        <w:t>&gt;</w:t>
+      </w:r>
+      <w:proofErr w:type="spellStart"/>
+      <w:r>
+        <w:rPr>
+          <w:lang w:val="pt-BR"/>
+        </w:rPr>
+        <w:t>Select</w:t>
+      </w:r>
+      <w:proofErr w:type="spellEnd"/>
+      <w:r>
+        <w:rPr>
+          <w:lang w:val="pt-BR"/>
+        </w:rPr>
+        <w:t xml:space="preserve"> All (ou </w:t>
+      </w:r>
+      <w:proofErr w:type="spellStart"/>
+      <w:r>
+        <w:rPr>
+          <w:lang w:val="pt-BR"/>
+        </w:rPr>
+        <w:t>Ctrl-A</w:t>
+      </w:r>
+      <w:proofErr w:type="spellEnd"/>
+      <w:r>
+        <w:rPr>
+          <w:lang w:val="pt-BR"/>
+        </w:rPr>
+        <w:t>) e pressionando F9, ou simplesmente clicando no campo e pressionando F9. Isso deve ser feito separadamente para Cabeçalhos e Rodapés. Alt-F9 alterna entre a exibição de n</w:t>
       </w:r>
     </w:p>
     <w:p>
       <w:pPr>
         <w:pStyle w:val="Heading"/>
       </w:pPr>
+      <w:proofErr w:type="spellStart"/>
       <w:r>
         <w:lastRenderedPageBreak/>
-        <w:t>Histórico da Revisão</w:t>
-      </w:r>
+        <w:t>Histórico</w:t>
+      </w:r>
+      <w:proofErr w:type="spellEnd"/>
+      <w:r>
+        <w:t xml:space="preserve"> da </w:t>
+      </w:r>
+      <w:proofErr w:type="spellStart"/>
+      <w:r>
+        <w:t>Revisão</w:t>
+      </w:r>
+      <w:proofErr w:type="spellEnd"/>
     </w:p>
     <w:tbl>
       <w:tblPr>
@@ -417,7 +609,21 @@
               <w:rPr>
                 <w:lang w:val="pt-BR"/>
               </w:rPr>
-              <w:t>Lucas Faustini de Melo</w:t>
+              <w:t xml:space="preserve">Lucas </w:t>
+            </w:r>
+            <w:proofErr w:type="spellStart"/>
+            <w:r>
+              <w:rPr>
+                <w:lang w:val="pt-BR"/>
+              </w:rPr>
+              <w:t>Faustini</w:t>
+            </w:r>
+            <w:proofErr w:type="spellEnd"/>
+            <w:r>
+              <w:rPr>
+                <w:lang w:val="pt-BR"/>
+              </w:rPr>
+              <w:t xml:space="preserve"> de Melo</w:t>
             </w:r>
           </w:p>
         </w:tc>
@@ -1334,9 +1540,19 @@
       <w:r>
         <w:fldChar w:fldCharType="separate"/>
       </w:r>
-      <w:r>
-        <w:t>Visão do Negócio</w:t>
-      </w:r>
+      <w:proofErr w:type="spellStart"/>
+      <w:r>
+        <w:t>Visão</w:t>
+      </w:r>
+      <w:proofErr w:type="spellEnd"/>
+      <w:r>
+        <w:t xml:space="preserve"> do </w:t>
+      </w:r>
+      <w:proofErr w:type="spellStart"/>
+      <w:r>
+        <w:t>Negócio</w:t>
+      </w:r>
+      <w:proofErr w:type="spellEnd"/>
       <w:r>
         <w:fldChar w:fldCharType="end"/>
       </w:r>
@@ -1359,45 +1575,180 @@
     </w:p>
     <w:p>
       <w:pPr>
-        <w:pStyle w:val="InfoBlue"/>
-        <w:rPr>
-          <w:color w:val="000000"/>
-          <w:lang w:val="pt-BR"/>
-        </w:rPr>
-      </w:pPr>
-      <w:r>
-        <w:rPr>
-          <w:lang w:val="pt-BR"/>
-        </w:rPr>
-        <w:t xml:space="preserve">A introdução da </w:t>
-      </w:r>
-      <w:r>
-        <w:rPr>
-          <w:b/>
-          <w:bCs/>
-          <w:lang w:val="pt-BR"/>
-        </w:rPr>
-        <w:t>Visão do Negócio</w:t>
-      </w:r>
-      <w:r>
-        <w:rPr>
-          <w:lang w:val="pt-BR"/>
-        </w:rPr>
-        <w:t xml:space="preserve"> fornece uma visão geral do documento inteiro. Ela deve incluir a finalidade, o escopo, as definições, os acrônimos, as abreviações, as referências e a visão geral da </w:t>
-      </w:r>
-      <w:r>
-        <w:rPr>
-          <w:b/>
-          <w:bCs/>
-          <w:lang w:val="pt-BR"/>
-        </w:rPr>
-        <w:t>Visão do Negócio</w:t>
-      </w:r>
-      <w:r>
-        <w:rPr>
-          <w:lang w:val="pt-BR"/>
-        </w:rPr>
-        <w:t>.]</w:t>
+        <w:pStyle w:val="Corpodetexto"/>
+        <w:ind w:left="0"/>
+        <w:rPr>
+          <w:rFonts w:ascii="Arial" w:hAnsi="Arial" w:cs="Arial"/>
+          <w:lang w:val="pt-BR"/>
+        </w:rPr>
+      </w:pPr>
+      <w:r>
+        <w:rPr>
+          <w:rFonts w:ascii="Arial" w:hAnsi="Arial" w:cs="Arial"/>
+          <w:lang w:val="pt-BR"/>
+        </w:rPr>
+        <w:t xml:space="preserve">  </w:t>
+      </w:r>
+      <w:r>
+        <w:rPr>
+          <w:rFonts w:ascii="Arial" w:hAnsi="Arial" w:cs="Arial"/>
+          <w:lang w:val="pt-BR"/>
+        </w:rPr>
+        <w:t>Este documento</w:t>
+      </w:r>
+      <w:r>
+        <w:rPr>
+          <w:rFonts w:ascii="Arial" w:hAnsi="Arial" w:cs="Arial"/>
+          <w:lang w:val="pt-BR"/>
+        </w:rPr>
+        <w:t xml:space="preserve"> </w:t>
+      </w:r>
+      <w:r>
+        <w:rPr>
+          <w:rFonts w:ascii="Arial" w:hAnsi="Arial" w:cs="Arial"/>
+          <w:lang w:val="pt-BR"/>
+        </w:rPr>
+        <w:t>visa o entendimento</w:t>
+      </w:r>
+      <w:r>
+        <w:rPr>
+          <w:rFonts w:ascii="Arial" w:hAnsi="Arial" w:cs="Arial"/>
+          <w:lang w:val="pt-BR"/>
+        </w:rPr>
+        <w:t xml:space="preserve"> </w:t>
+      </w:r>
+      <w:r>
+        <w:rPr>
+          <w:rFonts w:ascii="Arial" w:hAnsi="Arial" w:cs="Arial"/>
+          <w:lang w:val="pt-BR"/>
+        </w:rPr>
+        <w:t xml:space="preserve">das razões </w:t>
+      </w:r>
+      <w:r>
+        <w:rPr>
+          <w:rFonts w:ascii="Arial" w:hAnsi="Arial" w:cs="Arial"/>
+          <w:lang w:val="pt-BR"/>
+        </w:rPr>
+        <w:t xml:space="preserve">do </w:t>
+      </w:r>
+      <w:r>
+        <w:rPr>
+          <w:rFonts w:ascii="Arial" w:hAnsi="Arial" w:cs="Arial"/>
+          <w:lang w:val="pt-BR"/>
+        </w:rPr>
+        <w:t xml:space="preserve">desenvolvimento do </w:t>
+      </w:r>
+      <w:r>
+        <w:rPr>
+          <w:rFonts w:ascii="Arial" w:hAnsi="Arial" w:cs="Arial"/>
+          <w:lang w:val="pt-BR"/>
+        </w:rPr>
+        <w:t>s</w:t>
+      </w:r>
+      <w:r>
+        <w:rPr>
+          <w:rFonts w:ascii="Arial" w:hAnsi="Arial" w:cs="Arial"/>
+          <w:lang w:val="pt-BR"/>
+        </w:rPr>
+        <w:t>istema de estacionamento,</w:t>
+      </w:r>
+      <w:r>
+        <w:rPr>
+          <w:rFonts w:ascii="Arial" w:hAnsi="Arial" w:cs="Arial"/>
+          <w:lang w:val="pt-BR"/>
+        </w:rPr>
+        <w:t xml:space="preserve"> no qual é um sistema </w:t>
+      </w:r>
+      <w:r>
+        <w:rPr>
+          <w:rFonts w:ascii="Arial" w:hAnsi="Arial" w:cs="Arial"/>
+          <w:lang w:val="pt-BR"/>
+        </w:rPr>
+        <w:t>que vai permitir que o nosso cliente gerencie melhor seu estacionamento.</w:t>
+      </w:r>
+      <w:r>
+        <w:rPr>
+          <w:rFonts w:ascii="Arial" w:hAnsi="Arial" w:cs="Arial"/>
+          <w:lang w:val="pt-BR"/>
+        </w:rPr>
+        <w:t xml:space="preserve"> </w:t>
+      </w:r>
+      <w:r>
+        <w:rPr>
+          <w:rFonts w:ascii="Arial" w:hAnsi="Arial" w:cs="Arial"/>
+          <w:lang w:val="pt-BR"/>
+        </w:rPr>
+        <w:t xml:space="preserve">O documento </w:t>
+      </w:r>
+      <w:r>
+        <w:rPr>
+          <w:rFonts w:ascii="Arial" w:hAnsi="Arial" w:cs="Arial"/>
+          <w:lang w:val="pt-BR"/>
+        </w:rPr>
+        <w:t>esclarece</w:t>
+      </w:r>
+      <w:r>
+        <w:rPr>
+          <w:rFonts w:ascii="Arial" w:hAnsi="Arial" w:cs="Arial"/>
+          <w:lang w:val="pt-BR"/>
+        </w:rPr>
+        <w:t xml:space="preserve"> como funciona </w:t>
+      </w:r>
+      <w:r>
+        <w:rPr>
+          <w:rFonts w:ascii="Arial" w:hAnsi="Arial" w:cs="Arial"/>
+          <w:lang w:val="pt-BR"/>
+        </w:rPr>
+        <w:t>o negócio de nosso cliente, os problemas que ocorrem nele</w:t>
+      </w:r>
+      <w:r>
+        <w:rPr>
+          <w:rFonts w:ascii="Arial" w:hAnsi="Arial" w:cs="Arial"/>
+          <w:lang w:val="pt-BR"/>
+        </w:rPr>
+        <w:t>,</w:t>
+      </w:r>
+      <w:r>
+        <w:rPr>
+          <w:rFonts w:ascii="Arial" w:hAnsi="Arial" w:cs="Arial"/>
+          <w:lang w:val="pt-BR"/>
+        </w:rPr>
+        <w:t xml:space="preserve"> como é </w:t>
+      </w:r>
+      <w:r>
+        <w:rPr>
+          <w:rFonts w:ascii="Arial" w:hAnsi="Arial" w:cs="Arial"/>
+          <w:lang w:val="pt-BR"/>
+        </w:rPr>
+        <w:t xml:space="preserve">o ambiente de negócio, e </w:t>
+      </w:r>
+      <w:r>
+        <w:rPr>
+          <w:rFonts w:ascii="Arial" w:hAnsi="Arial" w:cs="Arial"/>
+          <w:lang w:val="pt-BR"/>
+        </w:rPr>
+        <w:t xml:space="preserve">aborda </w:t>
+      </w:r>
+      <w:r>
+        <w:rPr>
+          <w:rFonts w:ascii="Arial" w:hAnsi="Arial" w:cs="Arial"/>
+          <w:lang w:val="pt-BR"/>
+        </w:rPr>
+        <w:t>a respeito do</w:t>
+      </w:r>
+      <w:r>
+        <w:rPr>
+          <w:rFonts w:ascii="Arial" w:hAnsi="Arial" w:cs="Arial"/>
+          <w:lang w:val="pt-BR"/>
+        </w:rPr>
+        <w:t xml:space="preserve">s </w:t>
+      </w:r>
+      <w:r>
+        <w:rPr>
+          <w:rFonts w:ascii="Arial" w:hAnsi="Arial" w:cs="Arial"/>
+          <w:lang w:val="pt-BR"/>
+        </w:rPr>
+        <w:t>envolvidos e seus anseios.</w:t>
       </w:r>
     </w:p>
     <w:p>
@@ -1407,8 +1758,6 @@
           <w:lang w:val="pt-BR"/>
         </w:rPr>
       </w:pPr>
-      <w:bookmarkStart w:id="1" w:name="__RefHeading___Toc18206462"/>
-      <w:bookmarkEnd w:id="1"/>
       <w:r>
         <w:rPr>
           <w:lang w:val="pt-BR"/>
@@ -1424,8 +1773,8 @@
           <w:lang w:val="pt-BR"/>
         </w:rPr>
       </w:pPr>
-      <w:bookmarkStart w:id="2" w:name="__RefHeading___Toc18206463"/>
-      <w:bookmarkEnd w:id="2"/>
+      <w:bookmarkStart w:id="1" w:name="__RefHeading___Toc18206463"/>
+      <w:bookmarkEnd w:id="1"/>
       <w:r>
         <w:rPr>
           <w:rFonts w:ascii="Arial" w:hAnsi="Arial" w:cs="Arial"/>
@@ -1455,8 +1804,8 @@
           <w:lang w:val="pt-BR"/>
         </w:rPr>
       </w:pPr>
-      <w:bookmarkStart w:id="3" w:name="__RefHeading___Toc18206465"/>
-      <w:bookmarkEnd w:id="3"/>
+      <w:bookmarkStart w:id="2" w:name="__RefHeading___Toc18206465"/>
+      <w:bookmarkEnd w:id="2"/>
       <w:r>
         <w:rPr>
           <w:rFonts w:ascii="Arial" w:hAnsi="Arial" w:cs="Arial"/>
@@ -1472,126 +1821,70 @@
           <w:lang w:val="pt-BR"/>
         </w:rPr>
       </w:pPr>
-      <w:r>
-        <w:rPr>
-          <w:lang w:val="pt-BR"/>
-        </w:rPr>
-        <w:t>Referências</w:t>
+      <w:bookmarkStart w:id="3" w:name="__RefHeading___Toc18206466"/>
+      <w:bookmarkEnd w:id="3"/>
+      <w:r>
+        <w:rPr>
+          <w:lang w:val="pt-BR"/>
+        </w:rPr>
+        <w:t>Visão Geral</w:t>
       </w:r>
     </w:p>
     <w:p>
       <w:pPr>
-        <w:pStyle w:val="InfoBlue"/>
-        <w:rPr>
-          <w:lang w:val="pt-BR"/>
-        </w:rPr>
-      </w:pPr>
-      <w:r>
-        <w:rPr>
-          <w:lang w:val="pt-BR"/>
-        </w:rPr>
-        <w:t xml:space="preserve">[Esta subseção fornece uma lista completa dos documentos mencionados em outra parte da </w:t>
-      </w:r>
-      <w:r>
-        <w:rPr>
-          <w:b/>
-          <w:bCs/>
-          <w:lang w:val="pt-BR"/>
-        </w:rPr>
-        <w:t>Visão do Negócio</w:t>
-      </w:r>
-      <w:r>
-        <w:rPr>
-          <w:lang w:val="pt-BR"/>
-        </w:rPr>
-        <w:t>.</w:t>
-      </w:r>
-      <w:r>
-        <w:rPr>
-          <w:b/>
-          <w:bCs/>
-          <w:lang w:val="pt-BR"/>
-        </w:rPr>
-        <w:t xml:space="preserve"> </w:t>
-      </w:r>
-      <w:r>
-        <w:rPr>
-          <w:lang w:val="pt-BR"/>
-        </w:rPr>
-        <w:t>Identifique cada documento por título, número do relatório (se aplicável), data e organização de publicação. Especifique as fontes a partir das quais as referências podem ser obtidas. Essas informações podem ser fornecidas por um anexo ou outro documento.]</w:t>
+        <w:ind w:left="158"/>
+        <w:rPr>
+          <w:rFonts w:ascii="Arial" w:hAnsi="Arial" w:cs="Arial"/>
+          <w:lang w:val="pt-BR"/>
+        </w:rPr>
+      </w:pPr>
+      <w:bookmarkStart w:id="4" w:name="__RefHeading___Toc103_3690376769"/>
+      <w:bookmarkEnd w:id="4"/>
+      <w:r>
+        <w:rPr>
+          <w:rFonts w:ascii="Arial" w:hAnsi="Arial" w:cs="Arial"/>
+          <w:lang w:val="pt-BR"/>
+        </w:rPr>
+        <w:t>O documento aborda na próxima seção quais são os objetivos desta modelagem de negócio. Após isso, na terceira seção, preocupamos em apontar as atividades de negócio existentes no estacionamento, bem como detalhá-las. Ainda na terceira seção, documentamos a oportunidade de negócio e descrevemos os problemas encontrados no estacionamento, buscando entender e apontando uma solução a eles. Por fim, na quarta seção, dedicamos a documentar a respeito dos envolvidos no negócio e do ambiente de negócio.</w:t>
       </w:r>
     </w:p>
     <w:p>
       <w:pPr>
-        <w:pStyle w:val="Ttulo2"/>
-        <w:rPr>
-          <w:lang w:val="pt-BR"/>
-        </w:rPr>
-      </w:pPr>
-      <w:bookmarkStart w:id="4" w:name="__RefHeading___Toc18206466"/>
-      <w:bookmarkEnd w:id="4"/>
-      <w:r>
-        <w:rPr>
-          <w:lang w:val="pt-BR"/>
-        </w:rPr>
-        <w:t>Visão Geral</w:t>
-      </w:r>
+        <w:ind w:left="158"/>
+        <w:rPr>
+          <w:rFonts w:ascii="Arial" w:hAnsi="Arial" w:cs="Arial"/>
+          <w:lang w:val="pt-BR"/>
+        </w:rPr>
+      </w:pPr>
     </w:p>
     <w:p>
       <w:pPr>
-        <w:ind w:left="158"/>
-        <w:rPr>
-          <w:rFonts w:ascii="Arial" w:hAnsi="Arial" w:cs="Arial"/>
-          <w:lang w:val="pt-BR"/>
-        </w:rPr>
-      </w:pPr>
-      <w:bookmarkStart w:id="5" w:name="__RefHeading___Toc103_3690376769"/>
-      <w:bookmarkEnd w:id="5"/>
-      <w:r>
-        <w:rPr>
-          <w:rFonts w:ascii="Arial" w:hAnsi="Arial" w:cs="Arial"/>
-          <w:lang w:val="pt-BR"/>
-        </w:rPr>
-        <w:t>O documento aborda na próxima seção quais são os objetivos desta modelagem de negócio. Após isso, na terceira seção, preocupamos em apontar as atividades de negócio existentes no estacionamento, bem como detalhá-las. Ainda na terceira seção, documentamos a oportunidade de negócio e descrevemos os problemas encontrados no estacionamento, buscando entender e apontando uma solução a eles. Por fim, na quarta seção, dedicamos a documentar a respeito dos envolvidos no negócio e do ambiente de negócio.</w:t>
+        <w:pStyle w:val="Ttulo1"/>
+        <w:ind w:left="1080" w:hanging="360"/>
+        <w:rPr>
+          <w:sz w:val="20"/>
+          <w:szCs w:val="20"/>
+          <w:lang w:val="pt-BR"/>
+        </w:rPr>
+      </w:pPr>
+      <w:r>
+        <w:rPr>
+          <w:sz w:val="20"/>
+          <w:szCs w:val="20"/>
+          <w:lang w:val="pt-BR"/>
+        </w:rPr>
+        <w:t>Objetivos da Modelagem de Negócios</w:t>
       </w:r>
     </w:p>
     <w:p>
       <w:pPr>
-        <w:ind w:left="158"/>
-        <w:rPr>
-          <w:rFonts w:ascii="Arial" w:hAnsi="Arial" w:cs="Arial"/>
-          <w:lang w:val="pt-BR"/>
-        </w:rPr>
-      </w:pPr>
-    </w:p>
-    <w:p>
-      <w:pPr>
-        <w:pStyle w:val="Ttulo1"/>
-        <w:ind w:left="1080" w:hanging="360"/>
-        <w:rPr>
-          <w:sz w:val="20"/>
-          <w:szCs w:val="20"/>
-          <w:lang w:val="pt-BR"/>
-        </w:rPr>
-      </w:pPr>
-      <w:r>
-        <w:rPr>
-          <w:sz w:val="20"/>
-          <w:szCs w:val="20"/>
-          <w:lang w:val="pt-BR"/>
-        </w:rPr>
-        <w:t>Objetivos da Modelagem de Negócios</w:t>
-      </w:r>
-    </w:p>
-    <w:p>
-      <w:pPr>
         <w:pStyle w:val="Ttulo2"/>
         <w:rPr>
           <w:lang w:val="pt-BR"/>
         </w:rPr>
       </w:pPr>
-      <w:bookmarkStart w:id="6" w:name="__RefHeading___Toc105_3690376769"/>
-      <w:bookmarkEnd w:id="6"/>
+      <w:bookmarkStart w:id="5" w:name="__RefHeading___Toc105_3690376769"/>
+      <w:bookmarkEnd w:id="5"/>
       <w:r>
         <w:rPr>
           <w:lang w:val="pt-BR"/>
@@ -1780,10 +2073,10 @@
           <w:lang w:val="pt-BR"/>
         </w:rPr>
       </w:pPr>
-      <w:bookmarkStart w:id="7" w:name="__RefHeading___Toc107_3690376769"/>
-      <w:bookmarkStart w:id="8" w:name="__RefHeading___Toc18206467"/>
+      <w:bookmarkStart w:id="6" w:name="__RefHeading___Toc107_3690376769"/>
+      <w:bookmarkStart w:id="7" w:name="__RefHeading___Toc18206467"/>
+      <w:bookmarkEnd w:id="6"/>
       <w:bookmarkEnd w:id="7"/>
-      <w:bookmarkEnd w:id="8"/>
       <w:r>
         <w:rPr>
           <w:sz w:val="20"/>
@@ -1800,8 +2093,8 @@
           <w:lang w:val="pt-BR"/>
         </w:rPr>
       </w:pPr>
-      <w:bookmarkStart w:id="9" w:name="__RefHeading___Toc109_3690376769"/>
-      <w:bookmarkEnd w:id="9"/>
+      <w:bookmarkStart w:id="8" w:name="__RefHeading___Toc109_3690376769"/>
+      <w:bookmarkEnd w:id="8"/>
       <w:r>
         <w:rPr>
           <w:lang w:val="pt-BR"/>
@@ -1901,7 +2194,6 @@
           <w:rFonts w:ascii="Arial" w:hAnsi="Arial" w:cs="Arial"/>
           <w:lang w:val="pt-BR"/>
         </w:rPr>
-        <w:lastRenderedPageBreak/>
         <w:t>Entregar</w:t>
       </w:r>
       <w:r>
@@ -1990,6 +2282,7 @@
           <w:rFonts w:ascii="Arial" w:hAnsi="Arial" w:cs="Arial"/>
           <w:lang w:val="pt-BR"/>
         </w:rPr>
+        <w:lastRenderedPageBreak/>
         <w:t xml:space="preserve">Realizar a limpeza </w:t>
       </w:r>
       <w:r>
@@ -2026,8 +2319,8 @@
           <w:lang w:val="pt-BR"/>
         </w:rPr>
       </w:pPr>
-      <w:bookmarkStart w:id="10" w:name="__RefHeading___Toc111_3690376769"/>
-      <w:bookmarkEnd w:id="10"/>
+      <w:bookmarkStart w:id="9" w:name="__RefHeading___Toc111_3690376769"/>
+      <w:bookmarkEnd w:id="9"/>
       <w:r>
         <w:rPr>
           <w:lang w:val="pt-BR"/>
@@ -2055,8 +2348,8 @@
           <w:lang w:val="pt-BR"/>
         </w:rPr>
       </w:pPr>
-      <w:bookmarkStart w:id="11" w:name="__RefHeading___Toc18206468"/>
-      <w:bookmarkEnd w:id="11"/>
+      <w:bookmarkStart w:id="10" w:name="__RefHeading___Toc18206468"/>
+      <w:bookmarkEnd w:id="10"/>
       <w:r>
         <w:rPr>
           <w:rFonts w:ascii="Arial" w:hAnsi="Arial" w:cs="Arial"/>
@@ -2094,7 +2387,23 @@
           <w:rFonts w:ascii="Arial" w:hAnsi="Arial" w:cs="Arial"/>
           <w:lang w:val="pt-BR"/>
         </w:rPr>
-        <w:t xml:space="preserve"> para o que o mesmo possa estacionar.</w:t>
+        <w:t xml:space="preserve"> para o que </w:t>
+      </w:r>
+      <w:proofErr w:type="gramStart"/>
+      <w:r>
+        <w:rPr>
+          <w:rFonts w:ascii="Arial" w:hAnsi="Arial" w:cs="Arial"/>
+          <w:lang w:val="pt-BR"/>
+        </w:rPr>
+        <w:t>o mesmo</w:t>
+      </w:r>
+      <w:proofErr w:type="gramEnd"/>
+      <w:r>
+        <w:rPr>
+          <w:rFonts w:ascii="Arial" w:hAnsi="Arial" w:cs="Arial"/>
+          <w:lang w:val="pt-BR"/>
+        </w:rPr>
+        <w:t xml:space="preserve"> possa estacionar.</w:t>
       </w:r>
     </w:p>
     <w:p>
@@ -2147,7 +2456,23 @@
           <w:rFonts w:ascii="Arial" w:hAnsi="Arial" w:cs="Arial"/>
           <w:lang w:val="pt-BR"/>
         </w:rPr>
-        <w:t xml:space="preserve">No estacionamento, o cliente pode solicitar que o manobrista estacione o carro para o mesmo, definindo se o </w:t>
+        <w:t xml:space="preserve">No estacionamento, o cliente pode solicitar que o manobrista estacione o carro para </w:t>
+      </w:r>
+      <w:proofErr w:type="gramStart"/>
+      <w:r>
+        <w:rPr>
+          <w:rFonts w:ascii="Arial" w:hAnsi="Arial" w:cs="Arial"/>
+          <w:lang w:val="pt-BR"/>
+        </w:rPr>
+        <w:t>o mesmo</w:t>
+      </w:r>
+      <w:proofErr w:type="gramEnd"/>
+      <w:r>
+        <w:rPr>
+          <w:rFonts w:ascii="Arial" w:hAnsi="Arial" w:cs="Arial"/>
+          <w:lang w:val="pt-BR"/>
+        </w:rPr>
+        <w:t xml:space="preserve">, definindo se o </w:t>
       </w:r>
       <w:r>
         <w:rPr>
@@ -2418,8 +2743,8 @@
           <w:lang w:val="pt-BR"/>
         </w:rPr>
       </w:pPr>
-      <w:bookmarkStart w:id="12" w:name="__RefHeading___Toc18206469"/>
-      <w:bookmarkEnd w:id="12"/>
+      <w:bookmarkStart w:id="11" w:name="__RefHeading___Toc18206469"/>
+      <w:bookmarkEnd w:id="11"/>
       <w:r>
         <w:rPr>
           <w:lang w:val="pt-BR"/>
@@ -2756,6 +3081,7 @@
               <w:rPr>
                 <w:lang w:val="pt-BR"/>
               </w:rPr>
+              <w:lastRenderedPageBreak/>
               <w:t>O problema de</w:t>
             </w:r>
           </w:p>
@@ -3782,8 +4108,8 @@
           <w:lang w:val="pt-BR"/>
         </w:rPr>
       </w:pPr>
-      <w:bookmarkStart w:id="13" w:name="__RefHeading___Toc18206470"/>
-      <w:bookmarkEnd w:id="13"/>
+      <w:bookmarkStart w:id="12" w:name="__RefHeading___Toc18206470"/>
+      <w:bookmarkEnd w:id="12"/>
       <w:r>
         <w:rPr>
           <w:lang w:val="pt-BR"/>
@@ -3833,6 +4159,7 @@
               <w:rPr>
                 <w:lang w:val="pt-BR"/>
               </w:rPr>
+              <w:lastRenderedPageBreak/>
               <w:t>Para</w:t>
             </w:r>
           </w:p>
@@ -4209,8 +4536,8 @@
           <w:lang w:val="pt-BR"/>
         </w:rPr>
       </w:pPr>
-      <w:bookmarkStart w:id="14" w:name="__RefHeading___Toc18206471"/>
-      <w:bookmarkEnd w:id="14"/>
+      <w:bookmarkStart w:id="13" w:name="__RefHeading___Toc18206471"/>
+      <w:bookmarkEnd w:id="13"/>
       <w:r>
         <w:rPr>
           <w:sz w:val="20"/>
@@ -4227,10 +4554,10 @@
           <w:lang w:val="pt-BR"/>
         </w:rPr>
       </w:pPr>
-      <w:bookmarkStart w:id="15" w:name="__RefHeading___Toc18206472"/>
-      <w:bookmarkStart w:id="16" w:name="__RefHeading___Toc18206475"/>
+      <w:bookmarkStart w:id="14" w:name="__RefHeading___Toc18206472"/>
+      <w:bookmarkStart w:id="15" w:name="__RefHeading___Toc18206475"/>
+      <w:bookmarkEnd w:id="14"/>
       <w:bookmarkEnd w:id="15"/>
-      <w:bookmarkEnd w:id="16"/>
       <w:r>
         <w:rPr>
           <w:lang w:val="pt-BR"/>
@@ -4339,16 +4666,16 @@
           <w:lang w:val="pt-BR"/>
         </w:rPr>
       </w:pPr>
-      <w:bookmarkStart w:id="17" w:name="__RefHeading___Toc113_3690376769"/>
-      <w:bookmarkStart w:id="18" w:name="__RefHeading___Toc18206476"/>
+      <w:bookmarkStart w:id="16" w:name="__RefHeading___Toc113_3690376769"/>
+      <w:bookmarkStart w:id="17" w:name="__RefHeading___Toc18206476"/>
+      <w:bookmarkEnd w:id="16"/>
+      <w:r>
+        <w:rPr>
+          <w:lang w:val="pt-BR"/>
+        </w:rPr>
+        <w:t>Perfis dos Envolvidos</w:t>
+      </w:r>
       <w:bookmarkEnd w:id="17"/>
-      <w:r>
-        <w:rPr>
-          <w:lang w:val="pt-BR"/>
-        </w:rPr>
-        <w:t>Perfis dos Envolvidos</w:t>
-      </w:r>
-      <w:bookmarkEnd w:id="18"/>
       <w:r>
         <w:rPr>
           <w:lang w:val="pt-BR"/>
@@ -4825,7 +5152,6 @@
                 <w:bCs/>
                 <w:lang w:val="pt-BR" w:bidi="hi-IN"/>
               </w:rPr>
-              <w:lastRenderedPageBreak/>
               <w:t>Comentários e Problemas</w:t>
             </w:r>
           </w:p>
@@ -4873,12 +5199,13 @@
           <w:lang w:val="pt-BR"/>
         </w:rPr>
       </w:pPr>
-      <w:bookmarkStart w:id="19" w:name="__RefHeading___Toc18206480"/>
-      <w:bookmarkEnd w:id="19"/>
-      <w:r>
-        <w:rPr>
-          <w:lang w:val="pt-BR"/>
-        </w:rPr>
+      <w:bookmarkStart w:id="18" w:name="__RefHeading___Toc18206480"/>
+      <w:bookmarkEnd w:id="18"/>
+      <w:r>
+        <w:rPr>
+          <w:lang w:val="pt-BR"/>
+        </w:rPr>
+        <w:lastRenderedPageBreak/>
         <w:t>Necessidades dos Principais Envolvidos</w:t>
       </w:r>
     </w:p>
@@ -5668,8 +5995,8 @@
           <w:lang w:val="pt-BR"/>
         </w:rPr>
       </w:pPr>
-      <w:bookmarkStart w:id="20" w:name="__RefHeading___Toc18206481"/>
-      <w:bookmarkEnd w:id="20"/>
+      <w:bookmarkStart w:id="19" w:name="__RefHeading___Toc18206481"/>
+      <w:bookmarkEnd w:id="19"/>
     </w:p>
     <w:sectPr>
       <w:headerReference w:type="default" r:id="rId17"/>
@@ -5764,12 +6091,14 @@
               <w:lang w:val="pt-BR"/>
             </w:rPr>
           </w:pPr>
+          <w:proofErr w:type="spellStart"/>
           <w:r>
             <w:rPr>
               <w:lang w:val="pt-BR"/>
             </w:rPr>
             <w:t>Confidential</w:t>
           </w:r>
+          <w:proofErr w:type="spellEnd"/>
         </w:p>
       </w:tc>
       <w:tc>
@@ -6033,8 +6362,17 @@
               <w:b/>
               <w:bCs/>
             </w:rPr>
-            <w:t>Sistema de Estacionamento</w:t>
+            <w:t xml:space="preserve">Sistema de </w:t>
           </w:r>
+          <w:proofErr w:type="spellStart"/>
+          <w:r>
+            <w:rPr>
+              <w:b/>
+              <w:bCs/>
+            </w:rPr>
+            <w:t>Estacionamento</w:t>
+          </w:r>
+          <w:proofErr w:type="spellEnd"/>
         </w:p>
       </w:tc>
       <w:tc>
@@ -6058,11 +6396,19 @@
           <w:r>
             <w:t xml:space="preserve">  </w:t>
           </w:r>
+          <w:proofErr w:type="spellStart"/>
           <w:r>
             <w:rPr>
               <w:lang w:val="pt-BR"/>
             </w:rPr>
-            <w:t>Version:</w:t>
+            <w:t>Version</w:t>
+          </w:r>
+          <w:proofErr w:type="spellEnd"/>
+          <w:r>
+            <w:rPr>
+              <w:lang w:val="pt-BR"/>
+            </w:rPr>
+            <w:t>:</w:t>
           </w:r>
           <w:r>
             <w:t xml:space="preserve"> 1.0</w:t>
@@ -6090,9 +6436,19 @@
           <w:r>
             <w:fldChar w:fldCharType="separate"/>
           </w:r>
+          <w:proofErr w:type="spellStart"/>
           <w:r>
-            <w:t>Visão do Negócio</w:t>
+            <w:t>Visão</w:t>
           </w:r>
+          <w:proofErr w:type="spellEnd"/>
+          <w:r>
+            <w:t xml:space="preserve"> do </w:t>
+          </w:r>
+          <w:proofErr w:type="spellStart"/>
+          <w:r>
+            <w:t>Negócio</w:t>
+          </w:r>
+          <w:proofErr w:type="spellEnd"/>
           <w:r>
             <w:fldChar w:fldCharType="end"/>
           </w:r>
@@ -6125,7 +6481,49 @@
             <w:rPr>
               <w:lang w:val="pt-BR"/>
             </w:rPr>
-            <w:t>&lt;dd/mmm/yy&gt;</w:t>
+            <w:t>&lt;</w:t>
+          </w:r>
+          <w:proofErr w:type="spellStart"/>
+          <w:r>
+            <w:rPr>
+              <w:lang w:val="pt-BR"/>
+            </w:rPr>
+            <w:t>dd</w:t>
+          </w:r>
+          <w:proofErr w:type="spellEnd"/>
+          <w:r>
+            <w:rPr>
+              <w:lang w:val="pt-BR"/>
+            </w:rPr>
+            <w:t>/</w:t>
+          </w:r>
+          <w:proofErr w:type="spellStart"/>
+          <w:r>
+            <w:rPr>
+              <w:lang w:val="pt-BR"/>
+            </w:rPr>
+            <w:t>mmm</w:t>
+          </w:r>
+          <w:proofErr w:type="spellEnd"/>
+          <w:r>
+            <w:rPr>
+              <w:lang w:val="pt-BR"/>
+            </w:rPr>
+            <w:t>/</w:t>
+          </w:r>
+          <w:proofErr w:type="spellStart"/>
+          <w:r>
+            <w:rPr>
+              <w:lang w:val="pt-BR"/>
+            </w:rPr>
+            <w:t>yy</w:t>
+          </w:r>
+          <w:proofErr w:type="spellEnd"/>
+          <w:r>
+            <w:rPr>
+              <w:lang w:val="pt-BR"/>
+            </w:rPr>
+            <w:t>&gt;</w:t>
           </w:r>
         </w:p>
       </w:tc>
@@ -6152,7 +6550,35 @@
             <w:rPr>
               <w:lang w:val="pt-BR"/>
             </w:rPr>
-            <w:t>&lt;document identifier&gt;</w:t>
+            <w:t>&lt;</w:t>
+          </w:r>
+          <w:proofErr w:type="spellStart"/>
+          <w:r>
+            <w:rPr>
+              <w:lang w:val="pt-BR"/>
+            </w:rPr>
+            <w:t>document</w:t>
+          </w:r>
+          <w:proofErr w:type="spellEnd"/>
+          <w:r>
+            <w:rPr>
+              <w:lang w:val="pt-BR"/>
+            </w:rPr>
+            <w:t xml:space="preserve"> </w:t>
+          </w:r>
+          <w:proofErr w:type="spellStart"/>
+          <w:r>
+            <w:rPr>
+              <w:lang w:val="pt-BR"/>
+            </w:rPr>
+            <w:t>identifier</w:t>
+          </w:r>
+          <w:proofErr w:type="spellEnd"/>
+          <w:r>
+            <w:rPr>
+              <w:lang w:val="pt-BR"/>
+            </w:rPr>
+            <w:t>&gt;</w:t>
           </w:r>
         </w:p>
       </w:tc>
@@ -9848,21 +10274,10 @@
 </file>
 
 <file path=customXml/item1.xml><?xml version="1.0" encoding="utf-8"?>
-<?mso-contentType ?>
-<FormTemplates xmlns="http://schemas.microsoft.com/sharepoint/v3/contenttype/forms">
-  <Display>DocumentLibraryForm</Display>
-  <Edit>DocumentLibraryForm</Edit>
-  <New>DocumentLibraryForm</New>
-</FormTemplates>
+<b:Sources xmlns:b="http://schemas.openxmlformats.org/officeDocument/2006/bibliography" xmlns="http://schemas.openxmlformats.org/officeDocument/2006/bibliography" SelectedStyle="\APASixthEditionOfficeOnline.xsl" StyleName="APA" Version="6"/>
 </file>
 
 <file path=customXml/item2.xml><?xml version="1.0" encoding="utf-8"?>
-<p:properties xmlns:p="http://schemas.microsoft.com/office/2006/metadata/properties" xmlns:xsi="http://www.w3.org/2001/XMLSchema-instance" xmlns:pc="http://schemas.microsoft.com/office/infopath/2007/PartnerControls">
-  <documentManagement/>
-</p:properties>
-</file>
-
-<file path=customXml/item3.xml><?xml version="1.0" encoding="utf-8"?>
 <ct:contentTypeSchema xmlns:ct="http://schemas.microsoft.com/office/2006/metadata/contentType" xmlns:ma="http://schemas.microsoft.com/office/2006/metadata/properties/metaAttributes" ct:_="" ma:_="" ma:contentTypeName="Documento" ma:contentTypeID="0x010100D567BC88D0EA554B9D35A3EA1F300FCA" ma:contentTypeVersion="8" ma:contentTypeDescription="Crie um novo documento." ma:contentTypeScope="" ma:versionID="d3de04709272ec63fe52e2d40b6a3b2a">
   <xsd:schema xmlns:xsd="http://www.w3.org/2001/XMLSchema" xmlns:xs="http://www.w3.org/2001/XMLSchema" xmlns:p="http://schemas.microsoft.com/office/2006/metadata/properties" xmlns:ns2="ba930f98-1c64-4d7c-9dbd-b037ef7f7a24" xmlns:ns3="e62f5f66-b479-429d-bedb-4697dba5feb2" targetNamespace="http://schemas.microsoft.com/office/2006/metadata/properties" ma:root="true" ma:fieldsID="3f729a8a70cb468f7525bfd373c7cc83" ns2:_="" ns3:_="">
     <xsd:import namespace="ba930f98-1c64-4d7c-9dbd-b037ef7f7a24"/>
@@ -10053,28 +10468,30 @@
 </ct:contentTypeSchema>
 </file>
 
+<file path=customXml/item3.xml><?xml version="1.0" encoding="utf-8"?>
+<p:properties xmlns:p="http://schemas.microsoft.com/office/2006/metadata/properties" xmlns:xsi="http://www.w3.org/2001/XMLSchema-instance" xmlns:pc="http://schemas.microsoft.com/office/infopath/2007/PartnerControls">
+  <documentManagement/>
+</p:properties>
+</file>
+
 <file path=customXml/item4.xml><?xml version="1.0" encoding="utf-8"?>
-<b:Sources xmlns:b="http://schemas.openxmlformats.org/officeDocument/2006/bibliography" xmlns="http://schemas.openxmlformats.org/officeDocument/2006/bibliography" SelectedStyle="\APASixthEditionOfficeOnline.xsl" StyleName="APA" Version="6"/>
+<?mso-contentType ?>
+<FormTemplates xmlns="http://schemas.microsoft.com/sharepoint/v3/contenttype/forms">
+  <Display>DocumentLibraryForm</Display>
+  <Edit>DocumentLibraryForm</Edit>
+  <New>DocumentLibraryForm</New>
+</FormTemplates>
 </file>
 
 <file path=customXml/itemProps1.xml><?xml version="1.0" encoding="utf-8"?>
-<ds:datastoreItem xmlns:ds="http://schemas.openxmlformats.org/officeDocument/2006/customXml" ds:itemID="{18EA3197-3160-41FF-A546-9691DEFA66FF}">
+<ds:datastoreItem xmlns:ds="http://schemas.openxmlformats.org/officeDocument/2006/customXml" ds:itemID="{1142006E-9581-4B9A-8EAB-D8DEDDA43198}">
   <ds:schemaRefs>
-    <ds:schemaRef ds:uri="http://schemas.microsoft.com/sharepoint/v3/contenttype/forms"/>
+    <ds:schemaRef ds:uri="http://schemas.openxmlformats.org/officeDocument/2006/bibliography"/>
   </ds:schemaRefs>
 </ds:datastoreItem>
 </file>
 
 <file path=customXml/itemProps2.xml><?xml version="1.0" encoding="utf-8"?>
-<ds:datastoreItem xmlns:ds="http://schemas.openxmlformats.org/officeDocument/2006/customXml" ds:itemID="{E40D4A78-B0D9-42DA-BD30-B9E9CAE9FAD8}">
-  <ds:schemaRefs>
-    <ds:schemaRef ds:uri="http://schemas.microsoft.com/office/2006/metadata/properties"/>
-    <ds:schemaRef ds:uri="http://schemas.microsoft.com/office/infopath/2007/PartnerControls"/>
-  </ds:schemaRefs>
-</ds:datastoreItem>
-</file>
-
-<file path=customXml/itemProps3.xml><?xml version="1.0" encoding="utf-8"?>
 <ds:datastoreItem xmlns:ds="http://schemas.openxmlformats.org/officeDocument/2006/customXml" ds:itemID="{1D528C16-EDBC-404E-AA4C-B163F3046699}">
   <ds:schemaRefs>
     <ds:schemaRef ds:uri="http://schemas.microsoft.com/office/2006/metadata/contentType"/>
@@ -10093,10 +10510,19 @@
 </ds:datastoreItem>
 </file>
 
+<file path=customXml/itemProps3.xml><?xml version="1.0" encoding="utf-8"?>
+<ds:datastoreItem xmlns:ds="http://schemas.openxmlformats.org/officeDocument/2006/customXml" ds:itemID="{E40D4A78-B0D9-42DA-BD30-B9E9CAE9FAD8}">
+  <ds:schemaRefs>
+    <ds:schemaRef ds:uri="http://schemas.microsoft.com/office/2006/metadata/properties"/>
+    <ds:schemaRef ds:uri="http://schemas.microsoft.com/office/infopath/2007/PartnerControls"/>
+  </ds:schemaRefs>
+</ds:datastoreItem>
+</file>
+
 <file path=customXml/itemProps4.xml><?xml version="1.0" encoding="utf-8"?>
-<ds:datastoreItem xmlns:ds="http://schemas.openxmlformats.org/officeDocument/2006/customXml" ds:itemID="{1142006E-9581-4B9A-8EAB-D8DEDDA43198}">
+<ds:datastoreItem xmlns:ds="http://schemas.openxmlformats.org/officeDocument/2006/customXml" ds:itemID="{18EA3197-3160-41FF-A546-9691DEFA66FF}">
   <ds:schemaRefs>
-    <ds:schemaRef ds:uri="http://schemas.openxmlformats.org/officeDocument/2006/bibliography"/>
+    <ds:schemaRef ds:uri="http://schemas.microsoft.com/sharepoint/v3/contenttype/forms"/>
   </ds:schemaRefs>
 </ds:datastoreItem>
 </file>
</xml_diff>

<commit_message>
Alterado a Sentencao do Produto para dizer pq nao foi querido pelo cliente usar sistemas disponiveis no mercado
</commit_message>
<xml_diff>
--- a/negocio/16-Visao-Negocio_exemplo.docx
+++ b/negocio/16-Visao-Negocio_exemplo.docx
@@ -4099,6 +4099,13 @@
     </w:p>
     <w:p>
       <w:pPr>
+        <w:rPr>
+          <w:lang w:val="pt-BR"/>
+        </w:rPr>
+      </w:pPr>
+    </w:p>
+    <w:p>
+      <w:pPr>
         <w:pStyle w:val="Ttulo2"/>
         <w:numPr>
           <w:ilvl w:val="0"/>
@@ -4114,6 +4121,7 @@
         <w:rPr>
           <w:lang w:val="pt-BR"/>
         </w:rPr>
+        <w:lastRenderedPageBreak/>
         <w:t>Sentença de Posição do Produto</w:t>
       </w:r>
     </w:p>
@@ -4159,7 +4167,6 @@
               <w:rPr>
                 <w:lang w:val="pt-BR"/>
               </w:rPr>
-              <w:lastRenderedPageBreak/>
               <w:t>Para</w:t>
             </w:r>
           </w:p>
@@ -4447,16 +4454,7 @@
                 <w:color w:val="auto"/>
                 <w:lang w:val="pt-BR"/>
               </w:rPr>
-              <w:t>S</w:t>
-            </w:r>
-            <w:r>
-              <w:rPr>
-                <w:i w:val="0"/>
-                <w:iCs w:val="0"/>
-                <w:color w:val="auto"/>
-                <w:lang w:val="pt-BR"/>
-              </w:rPr>
-              <w:t>istema convencionais de estacionamento, personalizado para o cliente</w:t>
+              <w:t>Parkeer, Easy Park e Nenos</w:t>
             </w:r>
           </w:p>
         </w:tc>
@@ -4502,6 +4500,7 @@
             <w:pPr>
               <w:pStyle w:val="InfoBlue"/>
               <w:rPr>
+                <w:color w:val="auto"/>
                 <w:lang w:val="pt-BR"/>
               </w:rPr>
             </w:pPr>
@@ -4512,7 +4511,43 @@
                 <w:color w:val="auto"/>
                 <w:lang w:val="pt-BR"/>
               </w:rPr>
-              <w:t>Busca suprimir as necessidades especificadas pelo dono do local</w:t>
+              <w:t>É mais</w:t>
+            </w:r>
+            <w:r>
+              <w:rPr>
+                <w:i w:val="0"/>
+                <w:iCs w:val="0"/>
+                <w:color w:val="auto"/>
+                <w:lang w:val="pt-BR"/>
+              </w:rPr>
+              <w:t xml:space="preserve"> barato, pois oferece</w:t>
+            </w:r>
+            <w:r>
+              <w:rPr>
+                <w:i w:val="0"/>
+                <w:iCs w:val="0"/>
+                <w:color w:val="auto"/>
+                <w:lang w:val="pt-BR"/>
+              </w:rPr>
+              <w:t xml:space="preserve"> ao nosso </w:t>
+            </w:r>
+            <w:r>
+              <w:rPr>
+                <w:i w:val="0"/>
+                <w:iCs w:val="0"/>
+                <w:color w:val="auto"/>
+                <w:lang w:val="pt-BR"/>
+              </w:rPr>
+              <w:t>cliente exatamente o que deseja, sem funcionalidades extras</w:t>
+            </w:r>
+            <w:r>
+              <w:rPr>
+                <w:i w:val="0"/>
+                <w:iCs w:val="0"/>
+                <w:color w:val="auto"/>
+                <w:lang w:val="pt-BR"/>
+              </w:rPr>
+              <w:t xml:space="preserve"> que faça com que o produto fique mais caro. </w:t>
             </w:r>
           </w:p>
         </w:tc>
@@ -5152,7 +5187,16 @@
                 <w:bCs/>
                 <w:lang w:val="pt-BR" w:bidi="hi-IN"/>
               </w:rPr>
-              <w:t>Comentários e Problemas</w:t>
+              <w:t xml:space="preserve">Comentários e </w:t>
+            </w:r>
+            <w:r>
+              <w:rPr>
+                <w:b/>
+                <w:bCs/>
+                <w:lang w:val="pt-BR" w:bidi="hi-IN"/>
+              </w:rPr>
+              <w:lastRenderedPageBreak/>
+              <w:t>Problemas</w:t>
             </w:r>
           </w:p>
         </w:tc>
@@ -5205,7 +5249,6 @@
         <w:rPr>
           <w:lang w:val="pt-BR"/>
         </w:rPr>
-        <w:lastRenderedPageBreak/>
         <w:t>Necessidades dos Principais Envolvidos</w:t>
       </w:r>
     </w:p>
@@ -10274,10 +10317,21 @@
 </file>
 
 <file path=customXml/item1.xml><?xml version="1.0" encoding="utf-8"?>
-<b:Sources xmlns:b="http://schemas.openxmlformats.org/officeDocument/2006/bibliography" xmlns="http://schemas.openxmlformats.org/officeDocument/2006/bibliography" SelectedStyle="\APASixthEditionOfficeOnline.xsl" StyleName="APA" Version="6"/>
+<?mso-contentType ?>
+<FormTemplates xmlns="http://schemas.microsoft.com/sharepoint/v3/contenttype/forms">
+  <Display>DocumentLibraryForm</Display>
+  <Edit>DocumentLibraryForm</Edit>
+  <New>DocumentLibraryForm</New>
+</FormTemplates>
 </file>
 
 <file path=customXml/item2.xml><?xml version="1.0" encoding="utf-8"?>
+<p:properties xmlns:p="http://schemas.microsoft.com/office/2006/metadata/properties" xmlns:xsi="http://www.w3.org/2001/XMLSchema-instance" xmlns:pc="http://schemas.microsoft.com/office/infopath/2007/PartnerControls">
+  <documentManagement/>
+</p:properties>
+</file>
+
+<file path=customXml/item3.xml><?xml version="1.0" encoding="utf-8"?>
 <ct:contentTypeSchema xmlns:ct="http://schemas.microsoft.com/office/2006/metadata/contentType" xmlns:ma="http://schemas.microsoft.com/office/2006/metadata/properties/metaAttributes" ct:_="" ma:_="" ma:contentTypeName="Documento" ma:contentTypeID="0x010100D567BC88D0EA554B9D35A3EA1F300FCA" ma:contentTypeVersion="8" ma:contentTypeDescription="Crie um novo documento." ma:contentTypeScope="" ma:versionID="d3de04709272ec63fe52e2d40b6a3b2a">
   <xsd:schema xmlns:xsd="http://www.w3.org/2001/XMLSchema" xmlns:xs="http://www.w3.org/2001/XMLSchema" xmlns:p="http://schemas.microsoft.com/office/2006/metadata/properties" xmlns:ns2="ba930f98-1c64-4d7c-9dbd-b037ef7f7a24" xmlns:ns3="e62f5f66-b479-429d-bedb-4697dba5feb2" targetNamespace="http://schemas.microsoft.com/office/2006/metadata/properties" ma:root="true" ma:fieldsID="3f729a8a70cb468f7525bfd373c7cc83" ns2:_="" ns3:_="">
     <xsd:import namespace="ba930f98-1c64-4d7c-9dbd-b037ef7f7a24"/>
@@ -10468,30 +10522,28 @@
 </ct:contentTypeSchema>
 </file>
 
-<file path=customXml/item3.xml><?xml version="1.0" encoding="utf-8"?>
-<p:properties xmlns:p="http://schemas.microsoft.com/office/2006/metadata/properties" xmlns:xsi="http://www.w3.org/2001/XMLSchema-instance" xmlns:pc="http://schemas.microsoft.com/office/infopath/2007/PartnerControls">
-  <documentManagement/>
-</p:properties>
-</file>
-
 <file path=customXml/item4.xml><?xml version="1.0" encoding="utf-8"?>
-<?mso-contentType ?>
-<FormTemplates xmlns="http://schemas.microsoft.com/sharepoint/v3/contenttype/forms">
-  <Display>DocumentLibraryForm</Display>
-  <Edit>DocumentLibraryForm</Edit>
-  <New>DocumentLibraryForm</New>
-</FormTemplates>
+<b:Sources xmlns:b="http://schemas.openxmlformats.org/officeDocument/2006/bibliography" xmlns="http://schemas.openxmlformats.org/officeDocument/2006/bibliography" SelectedStyle="\APASixthEditionOfficeOnline.xsl" StyleName="APA" Version="6"/>
 </file>
 
 <file path=customXml/itemProps1.xml><?xml version="1.0" encoding="utf-8"?>
-<ds:datastoreItem xmlns:ds="http://schemas.openxmlformats.org/officeDocument/2006/customXml" ds:itemID="{1142006E-9581-4B9A-8EAB-D8DEDDA43198}">
+<ds:datastoreItem xmlns:ds="http://schemas.openxmlformats.org/officeDocument/2006/customXml" ds:itemID="{18EA3197-3160-41FF-A546-9691DEFA66FF}">
   <ds:schemaRefs>
-    <ds:schemaRef ds:uri="http://schemas.openxmlformats.org/officeDocument/2006/bibliography"/>
+    <ds:schemaRef ds:uri="http://schemas.microsoft.com/sharepoint/v3/contenttype/forms"/>
   </ds:schemaRefs>
 </ds:datastoreItem>
 </file>
 
 <file path=customXml/itemProps2.xml><?xml version="1.0" encoding="utf-8"?>
+<ds:datastoreItem xmlns:ds="http://schemas.openxmlformats.org/officeDocument/2006/customXml" ds:itemID="{E40D4A78-B0D9-42DA-BD30-B9E9CAE9FAD8}">
+  <ds:schemaRefs>
+    <ds:schemaRef ds:uri="http://schemas.microsoft.com/office/2006/metadata/properties"/>
+    <ds:schemaRef ds:uri="http://schemas.microsoft.com/office/infopath/2007/PartnerControls"/>
+  </ds:schemaRefs>
+</ds:datastoreItem>
+</file>
+
+<file path=customXml/itemProps3.xml><?xml version="1.0" encoding="utf-8"?>
 <ds:datastoreItem xmlns:ds="http://schemas.openxmlformats.org/officeDocument/2006/customXml" ds:itemID="{1D528C16-EDBC-404E-AA4C-B163F3046699}">
   <ds:schemaRefs>
     <ds:schemaRef ds:uri="http://schemas.microsoft.com/office/2006/metadata/contentType"/>
@@ -10510,19 +10562,10 @@
 </ds:datastoreItem>
 </file>
 
-<file path=customXml/itemProps3.xml><?xml version="1.0" encoding="utf-8"?>
-<ds:datastoreItem xmlns:ds="http://schemas.openxmlformats.org/officeDocument/2006/customXml" ds:itemID="{E40D4A78-B0D9-42DA-BD30-B9E9CAE9FAD8}">
+<file path=customXml/itemProps4.xml><?xml version="1.0" encoding="utf-8"?>
+<ds:datastoreItem xmlns:ds="http://schemas.openxmlformats.org/officeDocument/2006/customXml" ds:itemID="{1142006E-9581-4B9A-8EAB-D8DEDDA43198}">
   <ds:schemaRefs>
-    <ds:schemaRef ds:uri="http://schemas.microsoft.com/office/2006/metadata/properties"/>
-    <ds:schemaRef ds:uri="http://schemas.microsoft.com/office/infopath/2007/PartnerControls"/>
-  </ds:schemaRefs>
-</ds:datastoreItem>
-</file>
-
-<file path=customXml/itemProps4.xml><?xml version="1.0" encoding="utf-8"?>
-<ds:datastoreItem xmlns:ds="http://schemas.openxmlformats.org/officeDocument/2006/customXml" ds:itemID="{18EA3197-3160-41FF-A546-9691DEFA66FF}">
-  <ds:schemaRefs>
-    <ds:schemaRef ds:uri="http://schemas.microsoft.com/sharepoint/v3/contenttype/forms"/>
+    <ds:schemaRef ds:uri="http://schemas.openxmlformats.org/officeDocument/2006/bibliography"/>
   </ds:schemaRefs>
 </ds:datastoreItem>
 </file>
</xml_diff>